<commit_message>
updated the experience section
</commit_message>
<xml_diff>
--- a/Resume_Sudhanshu_Kakkar.docx
+++ b/Resume_Sudhanshu_Kakkar.docx
@@ -30,6 +30,7 @@
         <w:spacing w:line="240" w:lineRule="auto"/>
         <w:jc w:val="center"/>
         <w:rPr>
+          <w:rStyle w:val="Hyperlink"/>
           <w:rFonts w:ascii="Arial" w:hAnsi="Arial" w:cs="Arial"/>
           <w:sz w:val="18"/>
           <w:szCs w:val="18"/>
@@ -189,21 +190,23 @@
       </w:r>
       <w:r>
         <w:rPr>
-          <w:sz w:val="18"/>
-          <w:szCs w:val="18"/>
+          <w:rFonts w:ascii="Arial" w:hAnsi="Arial" w:cs="Arial"/>
         </w:rPr>
         <w:t xml:space="preserve">: </w:t>
       </w:r>
-      <w:r>
-        <w:rPr>
-          <w:rStyle w:val="Hyperlink"/>
-          <w:rFonts w:ascii="Arial" w:hAnsi="Arial" w:cs="Arial"/>
-          <w:sz w:val="18"/>
-          <w:szCs w:val="18"/>
-        </w:rPr>
-        <w:t>https://emsudhanshu.github.io/portfolio/</w:t>
-      </w:r>
+      <w:hyperlink r:id="rId11" w:history="1">
+        <w:r>
+          <w:rPr>
+            <w:rStyle w:val="Hyperlink"/>
+            <w:rFonts w:ascii="Arial" w:hAnsi="Arial" w:cs="Arial"/>
+            <w:sz w:val="18"/>
+            <w:szCs w:val="18"/>
+          </w:rPr>
+          <w:t>https://emsudhanshu.github.io/portfolio/</w:t>
+        </w:r>
+      </w:hyperlink>
     </w:p>
+    <w:p/>
     <w:p>
       <w:pPr>
         <w:pBdr>
@@ -214,7 +217,6 @@
           <w:b/>
           <w:bCs/>
           <w:sz w:val="24"/>
-          <w:szCs w:val="32"/>
         </w:rPr>
       </w:pPr>
       <w:r>
@@ -223,7 +225,6 @@
           <w:b/>
           <w:bCs/>
           <w:sz w:val="24"/>
-          <w:szCs w:val="32"/>
         </w:rPr>
         <w:t>EDUCATION</w:t>
       </w:r>
@@ -271,8 +272,7 @@
                 <w:rFonts w:ascii="Arial" w:hAnsi="Arial" w:cs="Arial"/>
                 <w:bCs/>
                 <w:caps w:val="0"/>
-                <w:sz w:val="22"/>
-                <w:szCs w:val="22"/>
+                <w:szCs w:val="20"/>
               </w:rPr>
             </w:pPr>
           </w:p>
@@ -289,8 +289,7 @@
                 <w:rFonts w:ascii="Arial" w:hAnsi="Arial" w:cs="Arial"/>
                 <w:bCs/>
                 <w:caps w:val="0"/>
-                <w:sz w:val="22"/>
-                <w:szCs w:val="22"/>
+                <w:szCs w:val="20"/>
               </w:rPr>
             </w:pPr>
             <w:r>
@@ -299,8 +298,7 @@
                 <w:rFonts w:ascii="Arial" w:hAnsi="Arial" w:cs="Arial"/>
                 <w:bCs/>
                 <w:caps w:val="0"/>
-                <w:sz w:val="22"/>
-                <w:szCs w:val="22"/>
+                <w:szCs w:val="20"/>
               </w:rPr>
               <w:t>Master’s Degree - Applied Artificial Intelligence</w:t>
             </w:r>
@@ -312,8 +310,7 @@
               <w:jc w:val="both"/>
               <w:rPr>
                 <w:rFonts w:ascii="Arial" w:hAnsi="Arial" w:cs="Arial"/>
-                <w:sz w:val="22"/>
-                <w:szCs w:val="22"/>
+                <w:szCs w:val="20"/>
                 <w:lang w:val="en-IN"/>
               </w:rPr>
             </w:pPr>
@@ -321,8 +318,7 @@
               <w:rPr>
                 <w:rFonts w:ascii="Arial" w:hAnsi="Arial" w:cs="Arial"/>
                 <w:bCs/>
-                <w:sz w:val="22"/>
-                <w:szCs w:val="22"/>
+                <w:szCs w:val="20"/>
                 <w:lang w:val="en-IN"/>
               </w:rPr>
               <w:t>Stevens Institute of Technology</w:t>
@@ -330,8 +326,7 @@
             <w:r>
               <w:rPr>
                 <w:rFonts w:ascii="Arial" w:hAnsi="Arial" w:cs="Arial"/>
-                <w:sz w:val="22"/>
-                <w:szCs w:val="22"/>
+                <w:szCs w:val="20"/>
                 <w:lang w:val="en-IN"/>
               </w:rPr>
               <w:t xml:space="preserve">, </w:t>
@@ -339,8 +334,7 @@
             <w:r>
               <w:rPr>
                 <w:rFonts w:ascii="Arial" w:hAnsi="Arial" w:cs="Arial"/>
-                <w:sz w:val="22"/>
-                <w:szCs w:val="22"/>
+                <w:szCs w:val="20"/>
                 <w:lang w:val="en-IN"/>
               </w:rPr>
               <w:t>New Jersey, United States</w:t>
@@ -357,8 +351,7 @@
               <w:jc w:val="right"/>
               <w:rPr>
                 <w:rFonts w:ascii="Arial" w:hAnsi="Arial" w:cs="Arial"/>
-                <w:sz w:val="22"/>
-                <w:szCs w:val="22"/>
+                <w:szCs w:val="20"/>
               </w:rPr>
             </w:pPr>
           </w:p>
@@ -367,15 +360,13 @@
               <w:jc w:val="right"/>
               <w:rPr>
                 <w:rFonts w:ascii="Arial" w:hAnsi="Arial" w:cs="Arial"/>
-                <w:sz w:val="22"/>
-                <w:szCs w:val="22"/>
-              </w:rPr>
-            </w:pPr>
-            <w:r>
-              <w:rPr>
-                <w:rFonts w:ascii="Arial" w:hAnsi="Arial" w:cs="Arial"/>
-                <w:sz w:val="22"/>
-                <w:szCs w:val="22"/>
+                <w:szCs w:val="20"/>
+              </w:rPr>
+            </w:pPr>
+            <w:r>
+              <w:rPr>
+                <w:rFonts w:ascii="Arial" w:hAnsi="Arial" w:cs="Arial"/>
+                <w:szCs w:val="20"/>
               </w:rPr>
               <w:t>2025 – 2026(Expected)</w:t>
             </w:r>
@@ -405,8 +396,7 @@
                 <w:rFonts w:ascii="Arial" w:hAnsi="Arial" w:cs="Arial"/>
                 <w:bCs/>
                 <w:caps w:val="0"/>
-                <w:sz w:val="22"/>
-                <w:szCs w:val="22"/>
+                <w:szCs w:val="20"/>
               </w:rPr>
             </w:pPr>
             <w:r>
@@ -415,8 +405,7 @@
                 <w:rFonts w:ascii="Arial" w:hAnsi="Arial" w:cs="Arial"/>
                 <w:bCs/>
                 <w:caps w:val="0"/>
-                <w:sz w:val="22"/>
-                <w:szCs w:val="22"/>
+                <w:szCs w:val="20"/>
               </w:rPr>
               <w:t>Bachelor’s Degree - Computer Science Engineering - CGPA – 8.4</w:t>
             </w:r>
@@ -428,15 +417,13 @@
               <w:jc w:val="both"/>
               <w:rPr>
                 <w:rFonts w:ascii="Arial" w:hAnsi="Arial" w:cs="Arial"/>
-                <w:sz w:val="22"/>
-                <w:szCs w:val="22"/>
-              </w:rPr>
-            </w:pPr>
-            <w:r>
-              <w:rPr>
-                <w:rFonts w:ascii="Arial" w:hAnsi="Arial" w:cs="Arial"/>
-                <w:sz w:val="22"/>
-                <w:szCs w:val="22"/>
+                <w:szCs w:val="20"/>
+              </w:rPr>
+            </w:pPr>
+            <w:r>
+              <w:rPr>
+                <w:rFonts w:ascii="Arial" w:hAnsi="Arial" w:cs="Arial"/>
+                <w:szCs w:val="20"/>
               </w:rPr>
               <w:t>HMRITM, Guru Gobind Singh Indraprastha University, Delhi, India</w:t>
             </w:r>
@@ -454,15 +441,13 @@
                 <w:rFonts w:ascii="Arial" w:hAnsi="Arial" w:cs="Arial"/>
                 <w:b/>
                 <w:bCs/>
-                <w:sz w:val="22"/>
-                <w:szCs w:val="22"/>
-              </w:rPr>
-            </w:pPr>
-            <w:r>
-              <w:rPr>
-                <w:rFonts w:ascii="Arial" w:hAnsi="Arial" w:cs="Arial"/>
-                <w:sz w:val="22"/>
-                <w:szCs w:val="22"/>
+                <w:szCs w:val="20"/>
+              </w:rPr>
+            </w:pPr>
+            <w:r>
+              <w:rPr>
+                <w:rFonts w:ascii="Arial" w:hAnsi="Arial" w:cs="Arial"/>
+                <w:szCs w:val="20"/>
               </w:rPr>
               <w:t>2015 – 2019</w:t>
             </w:r>
@@ -480,6 +465,7 @@
               <w:jc w:val="both"/>
               <w:rPr>
                 <w:rFonts w:ascii="Arial" w:hAnsi="Arial" w:cs="Arial"/>
+                <w:sz w:val="24"/>
               </w:rPr>
             </w:pPr>
           </w:p>
@@ -493,7 +479,6 @@
                 <w:b/>
                 <w:bCs/>
                 <w:sz w:val="24"/>
-                <w:szCs w:val="32"/>
               </w:rPr>
             </w:pPr>
             <w:r>
@@ -502,7 +487,6 @@
                 <w:b/>
                 <w:bCs/>
                 <w:sz w:val="24"/>
-                <w:szCs w:val="32"/>
               </w:rPr>
               <w:t xml:space="preserve">RELEVANT </w:t>
             </w:r>
@@ -512,7 +496,6 @@
                 <w:b/>
                 <w:bCs/>
                 <w:sz w:val="24"/>
-                <w:szCs w:val="32"/>
               </w:rPr>
               <w:t>COURSEWORK</w:t>
             </w:r>
@@ -522,8 +505,7 @@
               <w:jc w:val="both"/>
               <w:rPr>
                 <w:rFonts w:ascii="Arial" w:hAnsi="Arial" w:cs="Arial"/>
-                <w:sz w:val="22"/>
-                <w:szCs w:val="22"/>
+                <w:szCs w:val="20"/>
               </w:rPr>
             </w:pPr>
           </w:p>
@@ -532,23 +514,20 @@
               <w:jc w:val="both"/>
               <w:rPr>
                 <w:rFonts w:ascii="Arial" w:hAnsi="Arial" w:cs="Arial"/>
-                <w:sz w:val="22"/>
-                <w:szCs w:val="22"/>
-              </w:rPr>
-            </w:pPr>
-            <w:r>
-              <w:rPr>
-                <w:rFonts w:ascii="Arial" w:hAnsi="Arial" w:cs="Arial"/>
-                <w:sz w:val="22"/>
-                <w:szCs w:val="22"/>
+                <w:szCs w:val="20"/>
+              </w:rPr>
+            </w:pPr>
+            <w:r>
+              <w:rPr>
+                <w:rFonts w:ascii="Arial" w:hAnsi="Arial" w:cs="Arial"/>
+                <w:szCs w:val="20"/>
               </w:rPr>
               <w:t>Applied Machine Learning, Probability and Stochastic Processes, Deep Learning</w:t>
             </w:r>
             <w:r>
               <w:rPr>
                 <w:rFonts w:ascii="Arial" w:hAnsi="Arial" w:cs="Arial"/>
-                <w:sz w:val="22"/>
-                <w:szCs w:val="22"/>
+                <w:szCs w:val="20"/>
               </w:rPr>
               <w:t>, Big Data, Pattern Recognition</w:t>
             </w:r>
@@ -558,6 +537,7 @@
               <w:jc w:val="both"/>
               <w:rPr>
                 <w:rFonts w:ascii="Arial" w:hAnsi="Arial" w:cs="Arial"/>
+                <w:sz w:val="24"/>
               </w:rPr>
             </w:pPr>
           </w:p>
@@ -571,7 +551,6 @@
                 <w:b/>
                 <w:bCs/>
                 <w:sz w:val="24"/>
-                <w:szCs w:val="32"/>
               </w:rPr>
             </w:pPr>
             <w:r>
@@ -580,7 +559,6 @@
                 <w:b/>
                 <w:bCs/>
                 <w:sz w:val="24"/>
-                <w:szCs w:val="32"/>
               </w:rPr>
               <w:t>TECHNICAL PROFICIENCY</w:t>
             </w:r>
@@ -591,8 +569,7 @@
                 <w:rFonts w:ascii="Arial" w:hAnsi="Arial" w:cs="Arial"/>
                 <w:b/>
                 <w:bCs/>
-                <w:sz w:val="24"/>
-                <w:szCs w:val="32"/>
+                <w:szCs w:val="20"/>
               </w:rPr>
             </w:pPr>
           </w:p>
@@ -633,8 +610,7 @@
                       <w:rFonts w:ascii="Arial" w:hAnsi="Arial" w:cs="Arial"/>
                       <w:b/>
                       <w:bCs/>
-                      <w:sz w:val="22"/>
-                      <w:szCs w:val="22"/>
+                      <w:szCs w:val="20"/>
                     </w:rPr>
                   </w:pPr>
                   <w:r>
@@ -642,16 +618,14 @@
                       <w:rFonts w:ascii="Arial" w:hAnsi="Arial" w:cs="Arial"/>
                       <w:b/>
                       <w:bCs/>
-                      <w:sz w:val="22"/>
-                      <w:szCs w:val="22"/>
+                      <w:szCs w:val="20"/>
                     </w:rPr>
                     <w:t>Machine Learning:</w:t>
                   </w:r>
                   <w:r>
                     <w:rPr>
                       <w:rFonts w:ascii="Arial" w:hAnsi="Arial" w:cs="Arial"/>
-                      <w:sz w:val="22"/>
-                      <w:szCs w:val="22"/>
+                      <w:szCs w:val="20"/>
                     </w:rPr>
                     <w:t xml:space="preserve"> Python, BERT Fine-Tuning, NLP, Text Classification, </w:t>
                   </w:r>
@@ -659,8 +633,7 @@
                   <w:r>
                     <w:rPr>
                       <w:rFonts w:ascii="Arial" w:hAnsi="Arial" w:cs="Arial"/>
-                      <w:sz w:val="22"/>
-                      <w:szCs w:val="22"/>
+                      <w:szCs w:val="20"/>
                     </w:rPr>
                     <w:t>HuggingFace</w:t>
                   </w:r>
@@ -668,8 +641,7 @@
                   <w:r>
                     <w:rPr>
                       <w:rFonts w:ascii="Arial" w:hAnsi="Arial" w:cs="Arial"/>
-                      <w:sz w:val="22"/>
-                      <w:szCs w:val="22"/>
+                      <w:szCs w:val="20"/>
                     </w:rPr>
                     <w:t xml:space="preserve"> Transformers, TensorFlow, scikit-learn</w:t>
                   </w:r>
@@ -683,8 +655,7 @@
                     </w:numPr>
                     <w:rPr>
                       <w:rFonts w:ascii="Arial" w:hAnsi="Arial" w:cs="Arial"/>
-                      <w:sz w:val="22"/>
-                      <w:szCs w:val="22"/>
+                      <w:szCs w:val="20"/>
                     </w:rPr>
                   </w:pPr>
                   <w:r>
@@ -692,32 +663,28 @@
                       <w:rFonts w:ascii="Arial" w:hAnsi="Arial" w:cs="Arial"/>
                       <w:b/>
                       <w:bCs/>
-                      <w:sz w:val="22"/>
-                      <w:szCs w:val="22"/>
+                      <w:szCs w:val="20"/>
                     </w:rPr>
                     <w:t xml:space="preserve">Frontend: </w:t>
                   </w:r>
                   <w:r>
                     <w:rPr>
                       <w:rFonts w:ascii="Arial" w:hAnsi="Arial" w:cs="Arial"/>
-                      <w:sz w:val="22"/>
-                      <w:szCs w:val="22"/>
+                      <w:szCs w:val="20"/>
                     </w:rPr>
                     <w:t>HTML, CSS, JavaScript, Bootstrap, Material UI, React, React Native, Redux Toolkit, Micro</w:t>
                   </w:r>
                   <w:r>
                     <w:rPr>
                       <w:rFonts w:ascii="Arial" w:hAnsi="Arial" w:cs="Arial"/>
-                      <w:sz w:val="22"/>
-                      <w:szCs w:val="22"/>
+                      <w:szCs w:val="20"/>
                     </w:rPr>
                     <w:t>-</w:t>
                   </w:r>
                   <w:r>
                     <w:rPr>
                       <w:rFonts w:ascii="Arial" w:hAnsi="Arial" w:cs="Arial"/>
-                      <w:sz w:val="22"/>
-                      <w:szCs w:val="22"/>
+                      <w:szCs w:val="20"/>
                     </w:rPr>
                     <w:t>Frontends</w:t>
                   </w:r>
@@ -731,8 +698,7 @@
                     </w:numPr>
                     <w:rPr>
                       <w:rFonts w:ascii="Arial" w:hAnsi="Arial" w:cs="Arial"/>
-                      <w:sz w:val="22"/>
-                      <w:szCs w:val="22"/>
+                      <w:szCs w:val="20"/>
                     </w:rPr>
                   </w:pPr>
                   <w:r>
@@ -740,16 +706,14 @@
                       <w:rFonts w:ascii="Arial" w:hAnsi="Arial" w:cs="Arial"/>
                       <w:b/>
                       <w:bCs/>
-                      <w:sz w:val="22"/>
-                      <w:szCs w:val="22"/>
+                      <w:szCs w:val="20"/>
                     </w:rPr>
                     <w:t>Backend</w:t>
                   </w:r>
                   <w:r>
                     <w:rPr>
                       <w:rFonts w:ascii="Arial" w:hAnsi="Arial" w:cs="Arial"/>
-                      <w:sz w:val="22"/>
-                      <w:szCs w:val="22"/>
+                      <w:szCs w:val="20"/>
                     </w:rPr>
                     <w:t>: Node.js,  Java Spring Boot, Microservices</w:t>
                   </w:r>
@@ -760,8 +724,7 @@
                     <w:ind w:left="360"/>
                     <w:rPr>
                       <w:rFonts w:ascii="Arial" w:hAnsi="Arial" w:cs="Arial"/>
-                      <w:sz w:val="22"/>
-                      <w:szCs w:val="22"/>
+                      <w:szCs w:val="20"/>
                     </w:rPr>
                   </w:pPr>
                 </w:p>
@@ -781,8 +744,7 @@
                       <w:rFonts w:ascii="Arial" w:hAnsi="Arial" w:cs="Arial"/>
                       <w:b/>
                       <w:bCs/>
-                      <w:sz w:val="22"/>
-                      <w:szCs w:val="22"/>
+                      <w:szCs w:val="20"/>
                     </w:rPr>
                   </w:pPr>
                   <w:r>
@@ -790,8 +752,7 @@
                       <w:rFonts w:ascii="Arial" w:hAnsi="Arial" w:cs="Arial"/>
                       <w:b/>
                       <w:bCs/>
-                      <w:sz w:val="22"/>
-                      <w:szCs w:val="22"/>
+                      <w:szCs w:val="20"/>
                     </w:rPr>
                     <w:t xml:space="preserve">Agentic AI: </w:t>
                   </w:r>
@@ -799,8 +760,7 @@
                   <w:r>
                     <w:rPr>
                       <w:rFonts w:ascii="Arial" w:hAnsi="Arial" w:cs="Arial"/>
-                      <w:sz w:val="22"/>
-                      <w:szCs w:val="22"/>
+                      <w:szCs w:val="20"/>
                     </w:rPr>
                     <w:t>CrewAI</w:t>
                   </w:r>
@@ -808,8 +768,7 @@
                   <w:r>
                     <w:rPr>
                       <w:rFonts w:ascii="Arial" w:hAnsi="Arial" w:cs="Arial"/>
-                      <w:sz w:val="22"/>
-                      <w:szCs w:val="22"/>
+                      <w:szCs w:val="20"/>
                     </w:rPr>
                     <w:t xml:space="preserve">, </w:t>
                   </w:r>
@@ -817,8 +776,7 @@
                   <w:r>
                     <w:rPr>
                       <w:rFonts w:ascii="Arial" w:hAnsi="Arial" w:cs="Arial"/>
-                      <w:sz w:val="22"/>
-                      <w:szCs w:val="22"/>
+                      <w:szCs w:val="20"/>
                     </w:rPr>
                     <w:t>LangChain</w:t>
                   </w:r>
@@ -828,8 +786,7 @@
                       <w:rFonts w:ascii="Arial" w:hAnsi="Arial" w:cs="Arial"/>
                       <w:b/>
                       <w:bCs/>
-                      <w:sz w:val="22"/>
-                      <w:szCs w:val="22"/>
+                      <w:szCs w:val="20"/>
                     </w:rPr>
                     <w:t xml:space="preserve"> </w:t>
                   </w:r>
@@ -845,8 +802,7 @@
                       <w:rFonts w:ascii="Arial" w:hAnsi="Arial" w:cs="Arial"/>
                       <w:b/>
                       <w:bCs/>
-                      <w:sz w:val="22"/>
-                      <w:szCs w:val="22"/>
+                      <w:szCs w:val="20"/>
                     </w:rPr>
                   </w:pPr>
                   <w:r>
@@ -854,16 +810,14 @@
                       <w:rFonts w:ascii="Arial" w:hAnsi="Arial" w:cs="Arial"/>
                       <w:b/>
                       <w:bCs/>
-                      <w:sz w:val="22"/>
-                      <w:szCs w:val="22"/>
+                      <w:szCs w:val="20"/>
                     </w:rPr>
                     <w:t>Database</w:t>
                   </w:r>
                   <w:r>
                     <w:rPr>
                       <w:rFonts w:ascii="Arial" w:hAnsi="Arial" w:cs="Arial"/>
-                      <w:sz w:val="22"/>
-                      <w:szCs w:val="22"/>
+                      <w:szCs w:val="20"/>
                     </w:rPr>
                     <w:t>: PostgreSQL, MongoDB</w:t>
                   </w:r>
@@ -877,8 +831,7 @@
                     </w:numPr>
                     <w:rPr>
                       <w:rFonts w:ascii="Arial" w:hAnsi="Arial" w:cs="Arial"/>
-                      <w:sz w:val="22"/>
-                      <w:szCs w:val="22"/>
+                      <w:szCs w:val="20"/>
                     </w:rPr>
                   </w:pPr>
                   <w:r>
@@ -886,16 +839,14 @@
                       <w:rFonts w:ascii="Arial" w:hAnsi="Arial" w:cs="Arial"/>
                       <w:b/>
                       <w:bCs/>
-                      <w:sz w:val="22"/>
-                      <w:szCs w:val="22"/>
+                      <w:szCs w:val="20"/>
                     </w:rPr>
                     <w:t>Build Tools</w:t>
                   </w:r>
                   <w:r>
                     <w:rPr>
                       <w:rFonts w:ascii="Arial" w:hAnsi="Arial" w:cs="Arial"/>
-                      <w:sz w:val="22"/>
-                      <w:szCs w:val="22"/>
+                      <w:szCs w:val="20"/>
                     </w:rPr>
                     <w:t>: Maven, NPM</w:t>
                   </w:r>
@@ -909,8 +860,7 @@
                     </w:numPr>
                     <w:rPr>
                       <w:rFonts w:ascii="Arial" w:hAnsi="Arial" w:cs="Arial"/>
-                      <w:sz w:val="22"/>
-                      <w:szCs w:val="22"/>
+                      <w:szCs w:val="20"/>
                     </w:rPr>
                   </w:pPr>
                   <w:r>
@@ -918,16 +868,14 @@
                       <w:rFonts w:ascii="Arial" w:hAnsi="Arial" w:cs="Arial"/>
                       <w:b/>
                       <w:bCs/>
-                      <w:sz w:val="22"/>
-                      <w:szCs w:val="22"/>
+                      <w:szCs w:val="20"/>
                     </w:rPr>
                     <w:t>Version</w:t>
                   </w:r>
                   <w:r>
                     <w:rPr>
                       <w:rFonts w:ascii="Arial" w:hAnsi="Arial" w:cs="Arial"/>
-                      <w:sz w:val="22"/>
-                      <w:szCs w:val="22"/>
+                      <w:szCs w:val="20"/>
                     </w:rPr>
                     <w:t xml:space="preserve"> </w:t>
                   </w:r>
@@ -936,16 +884,14 @@
                       <w:rFonts w:ascii="Arial" w:hAnsi="Arial" w:cs="Arial"/>
                       <w:b/>
                       <w:bCs/>
-                      <w:sz w:val="22"/>
-                      <w:szCs w:val="22"/>
+                      <w:szCs w:val="20"/>
                     </w:rPr>
                     <w:t>Control</w:t>
                   </w:r>
                   <w:r>
                     <w:rPr>
                       <w:rFonts w:ascii="Arial" w:hAnsi="Arial" w:cs="Arial"/>
-                      <w:sz w:val="22"/>
-                      <w:szCs w:val="22"/>
+                      <w:szCs w:val="20"/>
                     </w:rPr>
                     <w:t>: Git, Bitbucket</w:t>
                   </w:r>
@@ -959,8 +905,7 @@
                     </w:numPr>
                     <w:rPr>
                       <w:rFonts w:ascii="Arial" w:hAnsi="Arial" w:cs="Arial"/>
-                      <w:sz w:val="22"/>
-                      <w:szCs w:val="22"/>
+                      <w:szCs w:val="20"/>
                     </w:rPr>
                   </w:pPr>
                   <w:r>
@@ -968,16 +913,14 @@
                       <w:rFonts w:ascii="Arial" w:hAnsi="Arial" w:cs="Arial"/>
                       <w:b/>
                       <w:bCs/>
-                      <w:sz w:val="22"/>
-                      <w:szCs w:val="22"/>
+                      <w:szCs w:val="20"/>
                     </w:rPr>
                     <w:t>Agile Methodologies</w:t>
                   </w:r>
                   <w:r>
                     <w:rPr>
                       <w:rFonts w:ascii="Arial" w:hAnsi="Arial" w:cs="Arial"/>
-                      <w:sz w:val="22"/>
-                      <w:szCs w:val="22"/>
+                      <w:szCs w:val="20"/>
                     </w:rPr>
                     <w:t>: Scrum, Sprint Planning , Retrospectives</w:t>
                   </w:r>
@@ -991,8 +934,7 @@
                     </w:numPr>
                     <w:rPr>
                       <w:rFonts w:ascii="Arial" w:hAnsi="Arial" w:cs="Arial"/>
-                      <w:sz w:val="22"/>
-                      <w:szCs w:val="22"/>
+                      <w:szCs w:val="20"/>
                     </w:rPr>
                   </w:pPr>
                   <w:r>
@@ -1000,16 +942,14 @@
                       <w:rFonts w:ascii="Arial" w:hAnsi="Arial" w:cs="Arial"/>
                       <w:b/>
                       <w:bCs/>
-                      <w:sz w:val="22"/>
-                      <w:szCs w:val="22"/>
+                      <w:szCs w:val="20"/>
                     </w:rPr>
                     <w:t>Project Management</w:t>
                   </w:r>
                   <w:r>
                     <w:rPr>
                       <w:rFonts w:ascii="Arial" w:hAnsi="Arial" w:cs="Arial"/>
-                      <w:sz w:val="22"/>
-                      <w:szCs w:val="22"/>
+                      <w:szCs w:val="20"/>
                     </w:rPr>
                     <w:t>: Jira</w:t>
                   </w:r>
@@ -1022,6 +962,7 @@
               <w:jc w:val="both"/>
               <w:rPr>
                 <w:rFonts w:ascii="Arial" w:hAnsi="Arial" w:cs="Arial"/>
+                <w:szCs w:val="20"/>
               </w:rPr>
             </w:pPr>
           </w:p>
@@ -1039,6 +980,7 @@
               <w:jc w:val="right"/>
               <w:rPr>
                 <w:rFonts w:ascii="Arial" w:hAnsi="Arial" w:cs="Arial"/>
+                <w:szCs w:val="20"/>
               </w:rPr>
             </w:pPr>
           </w:p>
@@ -1055,7 +997,6 @@
           <w:b/>
           <w:bCs/>
           <w:sz w:val="24"/>
-          <w:szCs w:val="32"/>
         </w:rPr>
       </w:pPr>
       <w:r>
@@ -1064,7 +1005,6 @@
           <w:b/>
           <w:bCs/>
           <w:sz w:val="24"/>
-          <w:szCs w:val="32"/>
         </w:rPr>
         <w:t>RELEVANT EXPERIENCE</w:t>
       </w:r>
@@ -1106,25 +1046,21 @@
           </w:tcPr>
           <w:p>
             <w:pPr>
-              <w:jc w:val="both"/>
               <w:rPr>
                 <w:rStyle w:val="BOLDCapitalization"/>
                 <w:rFonts w:ascii="Arial" w:hAnsi="Arial" w:cs="Arial"/>
                 <w:bCs/>
-                <w:sz w:val="22"/>
-                <w:szCs w:val="22"/>
-              </w:rPr>
-            </w:pPr>
-          </w:p>
-          <w:p>
-            <w:pPr>
-              <w:jc w:val="both"/>
+                <w:szCs w:val="20"/>
+              </w:rPr>
+            </w:pPr>
+          </w:p>
+          <w:p>
+            <w:pPr>
               <w:rPr>
                 <w:rStyle w:val="BOLDCapitalization"/>
                 <w:rFonts w:ascii="Arial" w:hAnsi="Arial" w:cs="Arial"/>
                 <w:bCs/>
-                <w:sz w:val="22"/>
-                <w:szCs w:val="22"/>
+                <w:szCs w:val="20"/>
               </w:rPr>
             </w:pPr>
             <w:r>
@@ -1132,30 +1068,28 @@
                 <w:rStyle w:val="BOLDCapitalization"/>
                 <w:rFonts w:ascii="Arial" w:hAnsi="Arial" w:cs="Arial"/>
                 <w:bCs/>
-                <w:sz w:val="22"/>
-                <w:szCs w:val="22"/>
-              </w:rPr>
-              <w:t>Fidelity Information Services India Private Ltd (FIS)</w:t>
+                <w:szCs w:val="20"/>
+              </w:rPr>
+              <w:t>STEVENS INSTITUTE OF TECHNOLOGY</w:t>
             </w:r>
             <w:r>
               <w:rPr>
                 <w:rStyle w:val="BOLDCapitalization"/>
                 <w:rFonts w:ascii="Arial" w:hAnsi="Arial" w:cs="Arial"/>
                 <w:bCs/>
-                <w:sz w:val="22"/>
-                <w:szCs w:val="22"/>
+                <w:szCs w:val="20"/>
               </w:rPr>
               <w:t xml:space="preserve"> - </w:t>
             </w:r>
             <w:r>
               <w:rPr>
-                <w:rFonts w:ascii="Arial" w:hAnsi="Arial" w:cs="Arial"/>
-                <w:b/>
-                <w:bCs/>
-                <w:sz w:val="22"/>
-                <w:szCs w:val="22"/>
-              </w:rPr>
-              <w:t>Bengaluru, India</w:t>
+                <w:rStyle w:val="BOLDCapitalization"/>
+                <w:rFonts w:ascii="Arial" w:hAnsi="Arial" w:cs="Arial"/>
+                <w:bCs/>
+                <w:caps w:val="0"/>
+                <w:szCs w:val="20"/>
+              </w:rPr>
+              <w:t>Hoboken, United States</w:t>
             </w:r>
           </w:p>
         </w:tc>
@@ -1176,8 +1110,8 @@
               <w:jc w:val="right"/>
               <w:rPr>
                 <w:rFonts w:ascii="Arial" w:hAnsi="Arial" w:cs="Arial"/>
-                <w:sz w:val="22"/>
-                <w:szCs w:val="22"/>
+                <w:sz w:val="20"/>
+                <w:szCs w:val="20"/>
               </w:rPr>
             </w:pPr>
           </w:p>
@@ -1190,8 +1124,8 @@
               <w:jc w:val="right"/>
               <w:rPr>
                 <w:rFonts w:ascii="Arial" w:hAnsi="Arial" w:cs="Arial"/>
-                <w:sz w:val="22"/>
-                <w:szCs w:val="22"/>
+                <w:sz w:val="20"/>
+                <w:szCs w:val="20"/>
               </w:rPr>
             </w:pPr>
           </w:p>
@@ -1219,8 +1153,7 @@
                 <w:i/>
                 <w:iCs/>
                 <w:caps w:val="0"/>
-                <w:sz w:val="22"/>
-                <w:szCs w:val="22"/>
+                <w:szCs w:val="20"/>
               </w:rPr>
             </w:pPr>
             <w:r>
@@ -1231,10 +1164,9 @@
                 <w:i/>
                 <w:iCs/>
                 <w:caps w:val="0"/>
-                <w:sz w:val="22"/>
-                <w:szCs w:val="22"/>
-              </w:rPr>
-              <w:t>Full Stack Developer - Senior Software Development Engineer</w:t>
+                <w:szCs w:val="20"/>
+              </w:rPr>
+              <w:t>Research Assistant – AI and ML</w:t>
             </w:r>
           </w:p>
         </w:tc>
@@ -1253,8 +1185,7 @@
                 <w:rFonts w:ascii="Arial" w:hAnsi="Arial" w:cs="Arial"/>
                 <w:b/>
                 <w:bCs/>
-                <w:sz w:val="22"/>
-                <w:szCs w:val="22"/>
+                <w:szCs w:val="20"/>
               </w:rPr>
             </w:pPr>
             <w:r>
@@ -1262,10 +1193,27 @@
                 <w:rFonts w:ascii="Arial" w:hAnsi="Arial" w:cs="Arial"/>
                 <w:b/>
                 <w:bCs/>
-                <w:sz w:val="22"/>
-                <w:szCs w:val="22"/>
-              </w:rPr>
-              <w:t>Jun 2024 – Jan 2025</w:t>
+                <w:szCs w:val="20"/>
+              </w:rPr>
+              <w:t xml:space="preserve">May </w:t>
+            </w:r>
+            <w:r>
+              <w:rPr>
+                <w:rFonts w:ascii="Arial" w:hAnsi="Arial" w:cs="Arial"/>
+                <w:b/>
+                <w:bCs/>
+                <w:szCs w:val="20"/>
+              </w:rPr>
+              <w:t>2025 –</w:t>
+            </w:r>
+            <w:r>
+              <w:rPr>
+                <w:rFonts w:ascii="Arial" w:hAnsi="Arial" w:cs="Arial"/>
+                <w:b/>
+                <w:bCs/>
+                <w:szCs w:val="20"/>
+              </w:rPr>
+              <w:t>Present</w:t>
             </w:r>
           </w:p>
         </w:tc>
@@ -1273,395 +1221,778 @@
     </w:tbl>
     <w:p>
       <w:pPr>
-        <w:pStyle w:val="ListBullet"/>
-        <w:jc w:val="both"/>
-        <w:rPr>
-          <w:rFonts w:ascii="Arial" w:hAnsi="Arial" w:cs="Arial"/>
-          <w:sz w:val="22"/>
-          <w:szCs w:val="22"/>
-          <w:lang w:val="en-IN"/>
-        </w:rPr>
-      </w:pPr>
-      <w:r>
-        <w:rPr>
-          <w:rFonts w:ascii="Arial" w:hAnsi="Arial" w:cs="Arial"/>
-          <w:sz w:val="22"/>
-          <w:szCs w:val="22"/>
-          <w:lang w:val="en-IN"/>
-        </w:rPr>
-        <w:t>Developed a standalone payment gateway application using React JS</w:t>
-      </w:r>
-      <w:r>
-        <w:rPr>
-          <w:rFonts w:ascii="Arial" w:hAnsi="Arial" w:cs="Arial"/>
-          <w:sz w:val="22"/>
-          <w:szCs w:val="22"/>
-          <w:lang w:val="en-IN"/>
-        </w:rPr>
-        <w:t xml:space="preserve"> processing </w:t>
-      </w:r>
-      <w:r>
-        <w:rPr>
-          <w:rFonts w:ascii="Arial" w:hAnsi="Arial" w:cs="Arial"/>
-          <w:b/>
-          <w:bCs/>
-          <w:sz w:val="22"/>
-          <w:szCs w:val="22"/>
-          <w:lang w:val="en-IN"/>
-        </w:rPr>
-        <w:t xml:space="preserve">400 transactions </w:t>
-      </w:r>
-      <w:r>
-        <w:rPr>
-          <w:rFonts w:ascii="Arial" w:hAnsi="Arial" w:cs="Arial"/>
-          <w:sz w:val="22"/>
-          <w:szCs w:val="22"/>
-          <w:lang w:val="en-IN"/>
-        </w:rPr>
-        <w:t>daily</w:t>
-      </w:r>
-      <w:r>
-        <w:rPr>
-          <w:rFonts w:ascii="Arial" w:hAnsi="Arial" w:cs="Arial"/>
-          <w:sz w:val="24"/>
-          <w:lang w:val="en-IN"/>
-        </w:rPr>
-        <w:t>.</w:t>
+        <w:pStyle w:val="ListParagraph"/>
+        <w:numPr>
+          <w:ilvl w:val="0"/>
+          <w:numId w:val="11"/>
+        </w:numPr>
+        <w:rPr>
+          <w:rFonts w:ascii="Arial" w:hAnsi="Arial" w:cs="Arial"/>
+          <w:szCs w:val="20"/>
+        </w:rPr>
+      </w:pPr>
+      <w:r>
+        <w:rPr>
+          <w:rFonts w:ascii="Arial" w:hAnsi="Arial" w:cs="Arial"/>
+          <w:szCs w:val="20"/>
+        </w:rPr>
+        <w:t xml:space="preserve">Extending </w:t>
+      </w:r>
+      <w:r>
+        <w:rPr>
+          <w:rFonts w:ascii="Arial" w:hAnsi="Arial" w:cs="Arial"/>
+          <w:szCs w:val="20"/>
+        </w:rPr>
+        <w:t xml:space="preserve">my existing </w:t>
+      </w:r>
+      <w:r>
+        <w:rPr>
+          <w:rFonts w:ascii="Arial" w:hAnsi="Arial" w:cs="Arial"/>
+          <w:szCs w:val="20"/>
+        </w:rPr>
+        <w:t xml:space="preserve">multi-class depression detection </w:t>
+      </w:r>
+      <w:r>
+        <w:rPr>
+          <w:rFonts w:ascii="Arial" w:hAnsi="Arial" w:cs="Arial"/>
+          <w:szCs w:val="20"/>
+        </w:rPr>
+        <w:t xml:space="preserve">project </w:t>
+      </w:r>
+      <w:r>
+        <w:rPr>
+          <w:rFonts w:ascii="Arial" w:hAnsi="Arial" w:cs="Arial"/>
+          <w:szCs w:val="20"/>
+        </w:rPr>
+        <w:t>with a custom non-pretrained ML model.</w:t>
       </w:r>
     </w:p>
     <w:p>
       <w:pPr>
-        <w:pStyle w:val="ListBullet"/>
-        <w:jc w:val="both"/>
-        <w:rPr>
-          <w:rFonts w:ascii="Arial" w:hAnsi="Arial" w:cs="Arial"/>
-          <w:sz w:val="22"/>
-          <w:szCs w:val="22"/>
-          <w:lang w:val="en-IN"/>
-        </w:rPr>
-      </w:pPr>
-      <w:r>
-        <w:rPr>
-          <w:rFonts w:ascii="Arial" w:hAnsi="Arial" w:cs="Arial"/>
-          <w:sz w:val="22"/>
-          <w:szCs w:val="22"/>
-          <w:lang w:val="en-IN"/>
-        </w:rPr>
-        <w:t>Developed a standalone application 15G/H submission and download using React JS and Java Sprin</w:t>
-      </w:r>
-      <w:r>
-        <w:rPr>
-          <w:rFonts w:ascii="Arial" w:hAnsi="Arial" w:cs="Arial"/>
-          <w:sz w:val="22"/>
-          <w:szCs w:val="22"/>
-          <w:lang w:val="en-IN"/>
-        </w:rPr>
-        <w:t>g</w:t>
-      </w:r>
-      <w:r>
-        <w:rPr>
-          <w:rFonts w:ascii="Arial" w:hAnsi="Arial" w:cs="Arial"/>
-          <w:sz w:val="22"/>
-          <w:szCs w:val="22"/>
-          <w:lang w:val="en-IN"/>
-        </w:rPr>
-        <w:t xml:space="preserve"> Boot Microservices.</w:t>
+        <w:pStyle w:val="ListParagraph"/>
+        <w:numPr>
+          <w:ilvl w:val="0"/>
+          <w:numId w:val="11"/>
+        </w:numPr>
+        <w:rPr>
+          <w:rFonts w:ascii="Arial" w:hAnsi="Arial" w:cs="Arial"/>
+          <w:szCs w:val="20"/>
+        </w:rPr>
+      </w:pPr>
+      <w:r>
+        <w:rPr>
+          <w:rFonts w:ascii="Arial" w:hAnsi="Arial" w:cs="Arial"/>
+          <w:szCs w:val="20"/>
+        </w:rPr>
+        <w:t>Researching model architectures to classify depression levels from text.</w:t>
       </w:r>
     </w:p>
     <w:p>
       <w:pPr>
-        <w:pStyle w:val="ListBullet"/>
-        <w:jc w:val="both"/>
-        <w:rPr>
-          <w:rFonts w:ascii="Arial" w:hAnsi="Arial" w:cs="Arial"/>
-          <w:sz w:val="22"/>
-          <w:szCs w:val="22"/>
-          <w:lang w:val="en-IN"/>
-        </w:rPr>
-      </w:pPr>
-      <w:r>
-        <w:rPr>
-          <w:rFonts w:ascii="Arial" w:hAnsi="Arial" w:cs="Arial"/>
-          <w:sz w:val="22"/>
-          <w:szCs w:val="22"/>
-          <w:lang w:val="en-IN"/>
-        </w:rPr>
-        <w:t xml:space="preserve">Automated the build generation and obfuscation process using Node.js, saving </w:t>
-      </w:r>
-      <w:r>
-        <w:rPr>
-          <w:rFonts w:ascii="Arial" w:hAnsi="Arial" w:cs="Arial"/>
-          <w:b/>
-          <w:bCs/>
-          <w:sz w:val="22"/>
-          <w:szCs w:val="22"/>
-          <w:lang w:val="en-IN"/>
-        </w:rPr>
-        <w:t>2 working hours</w:t>
-      </w:r>
-      <w:r>
-        <w:rPr>
-          <w:rFonts w:ascii="Arial" w:hAnsi="Arial" w:cs="Arial"/>
-          <w:sz w:val="22"/>
-          <w:szCs w:val="22"/>
-          <w:lang w:val="en-IN"/>
-        </w:rPr>
-        <w:t xml:space="preserve"> daily. </w:t>
-      </w:r>
-    </w:p>
-    <w:p>
-      <w:pPr>
-        <w:pStyle w:val="ListBullet"/>
-        <w:jc w:val="both"/>
-        <w:rPr>
-          <w:rFonts w:ascii="Arial" w:hAnsi="Arial" w:cs="Arial"/>
-          <w:sz w:val="22"/>
-          <w:szCs w:val="22"/>
-          <w:lang w:val="en-IN"/>
-        </w:rPr>
-      </w:pPr>
-      <w:r>
-        <w:rPr>
-          <w:rFonts w:ascii="Arial" w:hAnsi="Arial" w:cs="Arial"/>
-          <w:sz w:val="22"/>
-          <w:szCs w:val="22"/>
-          <w:lang w:val="en-IN"/>
-        </w:rPr>
-        <w:t xml:space="preserve">Drove architectural enhancements </w:t>
-      </w:r>
-      <w:r>
-        <w:rPr>
-          <w:rFonts w:ascii="Arial" w:hAnsi="Arial" w:cs="Arial"/>
-          <w:sz w:val="22"/>
-          <w:szCs w:val="22"/>
-          <w:lang w:val="en-IN"/>
-        </w:rPr>
-        <w:t xml:space="preserve">like </w:t>
-      </w:r>
-      <w:r>
-        <w:rPr>
-          <w:rFonts w:ascii="Arial" w:hAnsi="Arial" w:cs="Arial"/>
-          <w:sz w:val="22"/>
-          <w:szCs w:val="22"/>
-          <w:lang w:val="en-IN"/>
-        </w:rPr>
-        <w:t xml:space="preserve">code structuring, optimization, and obfuscation that achieved an excellent AppSec security score of </w:t>
-      </w:r>
-      <w:r>
-        <w:rPr>
-          <w:rFonts w:ascii="Arial" w:hAnsi="Arial" w:cs="Arial"/>
-          <w:b/>
-          <w:bCs/>
-          <w:sz w:val="22"/>
-          <w:szCs w:val="22"/>
-          <w:lang w:val="en-IN"/>
-        </w:rPr>
-        <w:t>94%</w:t>
-      </w:r>
-      <w:r>
-        <w:rPr>
-          <w:rFonts w:ascii="Arial" w:hAnsi="Arial" w:cs="Arial"/>
-          <w:sz w:val="22"/>
-          <w:szCs w:val="22"/>
-          <w:lang w:val="en-IN"/>
-        </w:rPr>
-        <w:t xml:space="preserve">. </w:t>
-      </w:r>
-    </w:p>
-    <w:p>
-      <w:pPr>
-        <w:pStyle w:val="ListBullet"/>
-        <w:jc w:val="both"/>
-        <w:rPr>
-          <w:rFonts w:ascii="Arial" w:hAnsi="Arial" w:cs="Arial"/>
-          <w:sz w:val="22"/>
-          <w:szCs w:val="22"/>
-          <w:lang w:val="en-IN"/>
-        </w:rPr>
-      </w:pPr>
-      <w:r>
-        <w:rPr>
-          <w:rFonts w:ascii="Arial" w:hAnsi="Arial" w:cs="Arial"/>
-          <w:sz w:val="22"/>
-          <w:szCs w:val="22"/>
-          <w:lang w:val="en-IN"/>
-        </w:rPr>
-        <w:t xml:space="preserve">Accelerated development workflows by creating boilerplate code generation scripts that saved developers an estimated </w:t>
-      </w:r>
-      <w:r>
-        <w:rPr>
-          <w:rFonts w:ascii="Arial" w:hAnsi="Arial" w:cs="Arial"/>
-          <w:b/>
-          <w:bCs/>
-          <w:sz w:val="22"/>
-          <w:szCs w:val="22"/>
-          <w:lang w:val="en-IN"/>
-        </w:rPr>
-        <w:t>15 minutes</w:t>
-      </w:r>
-      <w:r>
-        <w:rPr>
-          <w:rFonts w:ascii="Arial" w:hAnsi="Arial" w:cs="Arial"/>
-          <w:sz w:val="22"/>
-          <w:szCs w:val="22"/>
-          <w:lang w:val="en-IN"/>
-        </w:rPr>
-        <w:t xml:space="preserve"> per module</w:t>
-      </w:r>
-      <w:r>
-        <w:rPr>
-          <w:rFonts w:ascii="Arial" w:hAnsi="Arial" w:cs="Arial"/>
-          <w:sz w:val="22"/>
-          <w:szCs w:val="22"/>
-          <w:lang w:val="en-IN"/>
-        </w:rPr>
-        <w:t>.</w:t>
-      </w:r>
-    </w:p>
-    <w:p>
-      <w:pPr>
-        <w:pStyle w:val="ListBullet"/>
-        <w:jc w:val="both"/>
-        <w:rPr>
-          <w:rFonts w:ascii="Arial" w:hAnsi="Arial" w:cs="Arial"/>
-          <w:sz w:val="22"/>
-          <w:szCs w:val="22"/>
-          <w:lang w:val="en-IN"/>
-        </w:rPr>
-      </w:pPr>
-      <w:r>
-        <w:rPr>
-          <w:rFonts w:ascii="Arial" w:hAnsi="Arial" w:cs="Arial"/>
-          <w:sz w:val="22"/>
-          <w:szCs w:val="22"/>
-          <w:lang w:val="en-IN"/>
-        </w:rPr>
-        <w:t xml:space="preserve">Took ownership of product development, leading a team of </w:t>
-      </w:r>
-      <w:r>
-        <w:rPr>
-          <w:rFonts w:ascii="Arial" w:hAnsi="Arial" w:cs="Arial"/>
-          <w:b/>
-          <w:bCs/>
-          <w:sz w:val="22"/>
-          <w:szCs w:val="22"/>
-          <w:lang w:val="en-IN"/>
-        </w:rPr>
-        <w:t xml:space="preserve">5 </w:t>
-      </w:r>
-      <w:r>
-        <w:rPr>
-          <w:rFonts w:ascii="Arial" w:hAnsi="Arial" w:cs="Arial"/>
-          <w:sz w:val="22"/>
-          <w:szCs w:val="22"/>
-          <w:lang w:val="en-IN"/>
-        </w:rPr>
-        <w:t>developers</w:t>
-      </w:r>
-      <w:r>
-        <w:rPr>
-          <w:rFonts w:ascii="Arial" w:hAnsi="Arial" w:cs="Arial"/>
-          <w:sz w:val="22"/>
-          <w:szCs w:val="22"/>
-          <w:lang w:val="en-IN"/>
-        </w:rPr>
-        <w:t xml:space="preserve">. </w:t>
-      </w:r>
-    </w:p>
-    <w:p>
-      <w:pPr>
-        <w:pStyle w:val="ListBullet"/>
-        <w:jc w:val="both"/>
-        <w:rPr>
-          <w:rFonts w:ascii="Arial" w:hAnsi="Arial" w:cs="Arial"/>
-          <w:sz w:val="22"/>
-          <w:szCs w:val="22"/>
-          <w:lang w:val="en-IN"/>
-        </w:rPr>
-      </w:pPr>
-      <w:r>
-        <w:rPr>
-          <w:rFonts w:ascii="Arial" w:hAnsi="Arial" w:cs="Arial"/>
-          <w:sz w:val="22"/>
-          <w:szCs w:val="22"/>
-          <w:lang w:val="en-IN"/>
-        </w:rPr>
-        <w:t xml:space="preserve">Mentored and guided the team in coding best practices, maintainability, and task delegation while monitoring progress. </w:t>
-      </w:r>
-    </w:p>
-    <w:p>
-      <w:pPr>
-        <w:pStyle w:val="ListBullet"/>
-        <w:jc w:val="both"/>
-        <w:rPr>
-          <w:rFonts w:ascii="Arial" w:hAnsi="Arial" w:cs="Arial"/>
-          <w:sz w:val="22"/>
-          <w:szCs w:val="22"/>
-          <w:lang w:val="en-IN"/>
-        </w:rPr>
-      </w:pPr>
-      <w:r>
-        <w:rPr>
-          <w:rFonts w:ascii="Arial" w:hAnsi="Arial" w:cs="Arial"/>
-          <w:sz w:val="22"/>
-          <w:szCs w:val="22"/>
-          <w:lang w:val="en-IN"/>
-        </w:rPr>
-        <w:t xml:space="preserve">Enforced code quality and consistency by conducting weekly code reviews and practicing pair programming, reducing the deployment defect rate by </w:t>
-      </w:r>
-      <w:r>
-        <w:rPr>
-          <w:rFonts w:ascii="Arial" w:hAnsi="Arial" w:cs="Arial"/>
-          <w:b/>
-          <w:bCs/>
-          <w:sz w:val="22"/>
-          <w:szCs w:val="22"/>
-          <w:lang w:val="en-IN"/>
-        </w:rPr>
-        <w:t>20</w:t>
-      </w:r>
-      <w:r>
-        <w:rPr>
-          <w:rFonts w:ascii="Arial" w:hAnsi="Arial" w:cs="Arial"/>
-          <w:b/>
-          <w:bCs/>
-          <w:sz w:val="22"/>
-          <w:szCs w:val="22"/>
-          <w:lang w:val="en-IN"/>
-        </w:rPr>
-        <w:t>%</w:t>
-      </w:r>
-      <w:r>
-        <w:rPr>
-          <w:rFonts w:ascii="Arial" w:hAnsi="Arial" w:cs="Arial"/>
-          <w:sz w:val="22"/>
-          <w:szCs w:val="22"/>
-          <w:lang w:val="en-IN"/>
-        </w:rPr>
-        <w:t>.</w:t>
-      </w:r>
-    </w:p>
-    <w:p>
-      <w:pPr>
-        <w:pStyle w:val="ListBullet"/>
+        <w:pStyle w:val="ListParagraph"/>
         <w:numPr>
           <w:ilvl w:val="0"/>
-          <w:numId w:val="0"/>
+          <w:numId w:val="11"/>
         </w:numPr>
-        <w:ind w:left="720"/>
-        <w:jc w:val="both"/>
-        <w:rPr>
-          <w:rFonts w:ascii="Arial" w:hAnsi="Arial" w:cs="Arial"/>
-          <w:sz w:val="22"/>
-          <w:szCs w:val="22"/>
-          <w:lang w:val="en-IN"/>
-        </w:rPr>
-      </w:pPr>
+        <w:rPr>
+          <w:rFonts w:ascii="Arial" w:hAnsi="Arial" w:cs="Arial"/>
+          <w:szCs w:val="20"/>
+        </w:rPr>
+      </w:pPr>
+      <w:r>
+        <w:rPr>
+          <w:rFonts w:ascii="Arial" w:hAnsi="Arial" w:cs="Arial"/>
+          <w:szCs w:val="20"/>
+        </w:rPr>
+        <w:t>Evaluating performance to improve prediction reliability.</w:t>
+      </w:r>
     </w:p>
     <w:tbl>
       <w:tblPr>
         <w:tblStyle w:val="TableGrid"/>
-        <w:tblW w:w="0" w:type="auto"/>
+        <w:tblW w:w="10801" w:type="dxa"/>
+        <w:jc w:val="center"/>
+        <w:tblBorders>
+          <w:top w:val="none" w:sz="0" w:space="0" w:color="auto"/>
+          <w:left w:val="none" w:sz="0" w:space="0" w:color="auto"/>
+          <w:bottom w:val="none" w:sz="0" w:space="0" w:color="auto"/>
+          <w:right w:val="none" w:sz="0" w:space="0" w:color="auto"/>
+          <w:insideH w:val="none" w:sz="0" w:space="0" w:color="auto"/>
+          <w:insideV w:val="none" w:sz="0" w:space="0" w:color="auto"/>
+        </w:tblBorders>
+        <w:tblCellMar>
+          <w:left w:w="0" w:type="dxa"/>
+          <w:right w:w="0" w:type="dxa"/>
+        </w:tblCellMar>
+        <w:tblLook w:val="04A0" w:firstRow="1" w:lastRow="0" w:firstColumn="1" w:lastColumn="0" w:noHBand="0" w:noVBand="1"/>
+      </w:tblPr>
+      <w:tblGrid>
+        <w:gridCol w:w="8580"/>
+        <w:gridCol w:w="2221"/>
+      </w:tblGrid>
+      <w:tr>
+        <w:trPr>
+          <w:trHeight w:val="324"/>
+          <w:jc w:val="center"/>
+        </w:trPr>
+        <w:tc>
+          <w:tcPr>
+            <w:tcW w:w="8580" w:type="dxa"/>
+            <w:tcBorders>
+              <w:bottom w:val="single" w:sz="4" w:space="0" w:color="auto"/>
+            </w:tcBorders>
+          </w:tcPr>
+          <w:p>
+            <w:pPr>
+              <w:jc w:val="both"/>
+              <w:rPr>
+                <w:rStyle w:val="BOLDCapitalization"/>
+                <w:rFonts w:ascii="Arial" w:hAnsi="Arial" w:cs="Arial"/>
+                <w:bCs/>
+                <w:szCs w:val="20"/>
+              </w:rPr>
+            </w:pPr>
+          </w:p>
+          <w:p>
+            <w:pPr>
+              <w:jc w:val="both"/>
+              <w:rPr>
+                <w:rStyle w:val="BOLDCapitalization"/>
+                <w:rFonts w:ascii="Arial" w:hAnsi="Arial" w:cs="Arial"/>
+                <w:bCs/>
+                <w:szCs w:val="20"/>
+              </w:rPr>
+            </w:pPr>
+            <w:r>
+              <w:rPr>
+                <w:rStyle w:val="BOLDCapitalization"/>
+                <w:rFonts w:ascii="Arial" w:hAnsi="Arial" w:cs="Arial"/>
+                <w:bCs/>
+                <w:szCs w:val="20"/>
+              </w:rPr>
+              <w:t>OncRef-</w:t>
+            </w:r>
+            <w:r>
+              <w:rPr>
+                <w:rFonts w:ascii="Arial" w:hAnsi="Arial" w:cs="Arial"/>
+                <w:b/>
+                <w:bCs/>
+                <w:szCs w:val="20"/>
+              </w:rPr>
+              <w:t xml:space="preserve"> India</w:t>
+            </w:r>
+          </w:p>
+        </w:tc>
+        <w:tc>
+          <w:tcPr>
+            <w:tcW w:w="2221" w:type="dxa"/>
+            <w:tcBorders>
+              <w:bottom w:val="single" w:sz="4" w:space="0" w:color="auto"/>
+            </w:tcBorders>
+            <w:vAlign w:val="center"/>
+          </w:tcPr>
+          <w:p>
+            <w:pPr>
+              <w:pStyle w:val="NoSpacing"/>
+              <w:tabs>
+                <w:tab w:val="right" w:pos="10001"/>
+              </w:tabs>
+              <w:jc w:val="right"/>
+              <w:rPr>
+                <w:rFonts w:ascii="Arial" w:hAnsi="Arial" w:cs="Arial"/>
+                <w:sz w:val="20"/>
+                <w:szCs w:val="20"/>
+              </w:rPr>
+            </w:pPr>
+          </w:p>
+          <w:p>
+            <w:pPr>
+              <w:pStyle w:val="NoSpacing"/>
+              <w:tabs>
+                <w:tab w:val="right" w:pos="10001"/>
+              </w:tabs>
+              <w:jc w:val="right"/>
+              <w:rPr>
+                <w:rFonts w:ascii="Arial" w:hAnsi="Arial" w:cs="Arial"/>
+                <w:sz w:val="20"/>
+                <w:szCs w:val="20"/>
+              </w:rPr>
+            </w:pPr>
+          </w:p>
+        </w:tc>
+      </w:tr>
+      <w:tr>
+        <w:trPr>
+          <w:trHeight w:val="357"/>
+          <w:jc w:val="center"/>
+        </w:trPr>
+        <w:tc>
+          <w:tcPr>
+            <w:tcW w:w="8580" w:type="dxa"/>
+            <w:tcBorders>
+              <w:top w:val="single" w:sz="4" w:space="0" w:color="auto"/>
+            </w:tcBorders>
+          </w:tcPr>
+          <w:p>
+            <w:pPr>
+              <w:jc w:val="both"/>
+              <w:rPr>
+                <w:rStyle w:val="BOLDCapitalization"/>
+                <w:rFonts w:ascii="Arial" w:hAnsi="Arial" w:cs="Arial"/>
+                <w:bCs/>
+                <w:i/>
+                <w:iCs/>
+                <w:caps w:val="0"/>
+                <w:szCs w:val="20"/>
+              </w:rPr>
+            </w:pPr>
+            <w:r>
+              <w:rPr>
+                <w:rStyle w:val="BOLDCapitalization"/>
+                <w:rFonts w:ascii="Arial" w:hAnsi="Arial" w:cs="Arial"/>
+                <w:bCs/>
+                <w:i/>
+                <w:iCs/>
+                <w:caps w:val="0"/>
+                <w:szCs w:val="20"/>
+              </w:rPr>
+              <w:t>AI Engineer and Developer</w:t>
+            </w:r>
+          </w:p>
+        </w:tc>
+        <w:tc>
+          <w:tcPr>
+            <w:tcW w:w="2221" w:type="dxa"/>
+            <w:tcBorders>
+              <w:top w:val="single" w:sz="4" w:space="0" w:color="auto"/>
+            </w:tcBorders>
+            <w:vAlign w:val="center"/>
+          </w:tcPr>
+          <w:p>
+            <w:pPr>
+              <w:jc w:val="right"/>
+              <w:rPr>
+                <w:rFonts w:ascii="Arial" w:hAnsi="Arial" w:cs="Arial"/>
+                <w:b/>
+                <w:bCs/>
+                <w:szCs w:val="20"/>
+              </w:rPr>
+            </w:pPr>
+            <w:r>
+              <w:rPr>
+                <w:rFonts w:ascii="Arial" w:hAnsi="Arial" w:cs="Arial"/>
+                <w:b/>
+                <w:bCs/>
+                <w:szCs w:val="20"/>
+              </w:rPr>
+              <w:t>Jun 2025 – July 2025</w:t>
+            </w:r>
+          </w:p>
+        </w:tc>
+      </w:tr>
+    </w:tbl>
+    <w:p>
+      <w:pPr>
+        <w:pStyle w:val="ListBullet"/>
+        <w:jc w:val="both"/>
+        <w:rPr>
+          <w:rFonts w:ascii="Arial" w:hAnsi="Arial" w:cs="Arial"/>
+          <w:szCs w:val="20"/>
+        </w:rPr>
+      </w:pPr>
+      <w:r>
+        <w:rPr>
+          <w:rFonts w:ascii="Arial" w:hAnsi="Arial" w:cs="Arial"/>
+          <w:szCs w:val="20"/>
+        </w:rPr>
+        <w:t>Enhanced existing web application to improve UI, usability, performance, and user experience</w:t>
+      </w:r>
+    </w:p>
+    <w:p>
+      <w:pPr>
+        <w:pStyle w:val="ListBullet"/>
+        <w:jc w:val="both"/>
+        <w:rPr>
+          <w:rFonts w:ascii="Arial" w:hAnsi="Arial" w:cs="Arial"/>
+          <w:szCs w:val="20"/>
+        </w:rPr>
+      </w:pPr>
+      <w:r>
+        <w:rPr>
+          <w:rFonts w:ascii="Arial" w:hAnsi="Arial" w:cs="Arial"/>
+          <w:szCs w:val="20"/>
+        </w:rPr>
+        <w:t>Collaborated on building a feature that leveraged agentic AI (Crew AI) to automate web scraping, convert unstructured data into structured formats, and enrich it through LLM calls for generating actionable insights.</w:t>
+      </w:r>
+    </w:p>
+    <w:tbl>
+      <w:tblPr>
+        <w:tblStyle w:val="TableGrid"/>
+        <w:tblW w:w="10801" w:type="dxa"/>
+        <w:jc w:val="center"/>
+        <w:tblBorders>
+          <w:top w:val="none" w:sz="0" w:space="0" w:color="auto"/>
+          <w:left w:val="none" w:sz="0" w:space="0" w:color="auto"/>
+          <w:bottom w:val="none" w:sz="0" w:space="0" w:color="auto"/>
+          <w:right w:val="none" w:sz="0" w:space="0" w:color="auto"/>
+          <w:insideH w:val="none" w:sz="0" w:space="0" w:color="auto"/>
+          <w:insideV w:val="none" w:sz="0" w:space="0" w:color="auto"/>
+        </w:tblBorders>
+        <w:tblCellMar>
+          <w:left w:w="0" w:type="dxa"/>
+          <w:right w:w="0" w:type="dxa"/>
+        </w:tblCellMar>
+        <w:tblLook w:val="04A0" w:firstRow="1" w:lastRow="0" w:firstColumn="1" w:lastColumn="0" w:noHBand="0" w:noVBand="1"/>
+      </w:tblPr>
+      <w:tblGrid>
+        <w:gridCol w:w="8580"/>
+        <w:gridCol w:w="2221"/>
+      </w:tblGrid>
+      <w:tr>
+        <w:trPr>
+          <w:trHeight w:val="324"/>
+          <w:jc w:val="center"/>
+        </w:trPr>
+        <w:tc>
+          <w:tcPr>
+            <w:tcW w:w="8580" w:type="dxa"/>
+            <w:tcBorders>
+              <w:bottom w:val="single" w:sz="4" w:space="0" w:color="auto"/>
+            </w:tcBorders>
+          </w:tcPr>
+          <w:p>
+            <w:pPr>
+              <w:jc w:val="both"/>
+              <w:rPr>
+                <w:rStyle w:val="BOLDCapitalization"/>
+                <w:rFonts w:ascii="Arial" w:hAnsi="Arial" w:cs="Arial"/>
+                <w:bCs/>
+                <w:szCs w:val="20"/>
+              </w:rPr>
+            </w:pPr>
+          </w:p>
+          <w:p>
+            <w:pPr>
+              <w:jc w:val="both"/>
+              <w:rPr>
+                <w:rStyle w:val="BOLDCapitalization"/>
+                <w:rFonts w:ascii="Arial" w:hAnsi="Arial" w:cs="Arial"/>
+                <w:bCs/>
+                <w:szCs w:val="20"/>
+              </w:rPr>
+            </w:pPr>
+            <w:r>
+              <w:rPr>
+                <w:rStyle w:val="BOLDCapitalization"/>
+                <w:rFonts w:ascii="Arial" w:hAnsi="Arial" w:cs="Arial"/>
+                <w:bCs/>
+                <w:szCs w:val="20"/>
+              </w:rPr>
+              <w:t xml:space="preserve">Fidelity Information Services India Private Ltd (FIS) - </w:t>
+            </w:r>
+            <w:r>
+              <w:rPr>
+                <w:rFonts w:ascii="Arial" w:hAnsi="Arial" w:cs="Arial"/>
+                <w:b/>
+                <w:bCs/>
+                <w:szCs w:val="20"/>
+              </w:rPr>
+              <w:t>Bengaluru, India</w:t>
+            </w:r>
+          </w:p>
+        </w:tc>
+        <w:tc>
+          <w:tcPr>
+            <w:tcW w:w="2221" w:type="dxa"/>
+            <w:tcBorders>
+              <w:bottom w:val="single" w:sz="4" w:space="0" w:color="auto"/>
+            </w:tcBorders>
+            <w:vAlign w:val="center"/>
+          </w:tcPr>
+          <w:p>
+            <w:pPr>
+              <w:pStyle w:val="NoSpacing"/>
+              <w:tabs>
+                <w:tab w:val="right" w:pos="10001"/>
+              </w:tabs>
+              <w:jc w:val="right"/>
+              <w:rPr>
+                <w:rFonts w:ascii="Arial" w:hAnsi="Arial" w:cs="Arial"/>
+                <w:sz w:val="20"/>
+                <w:szCs w:val="20"/>
+              </w:rPr>
+            </w:pPr>
+          </w:p>
+          <w:p>
+            <w:pPr>
+              <w:pStyle w:val="NoSpacing"/>
+              <w:tabs>
+                <w:tab w:val="right" w:pos="10001"/>
+              </w:tabs>
+              <w:jc w:val="right"/>
+              <w:rPr>
+                <w:rFonts w:ascii="Arial" w:hAnsi="Arial" w:cs="Arial"/>
+                <w:sz w:val="20"/>
+                <w:szCs w:val="20"/>
+              </w:rPr>
+            </w:pPr>
+          </w:p>
+        </w:tc>
+      </w:tr>
+      <w:tr>
+        <w:trPr>
+          <w:trHeight w:val="357"/>
+          <w:jc w:val="center"/>
+        </w:trPr>
+        <w:tc>
+          <w:tcPr>
+            <w:tcW w:w="8580" w:type="dxa"/>
+            <w:tcBorders>
+              <w:top w:val="single" w:sz="4" w:space="0" w:color="auto"/>
+            </w:tcBorders>
+          </w:tcPr>
+          <w:p>
+            <w:pPr>
+              <w:jc w:val="both"/>
+              <w:rPr>
+                <w:rStyle w:val="BOLDCapitalization"/>
+                <w:rFonts w:ascii="Arial" w:hAnsi="Arial" w:cs="Arial"/>
+                <w:bCs/>
+                <w:i/>
+                <w:iCs/>
+                <w:caps w:val="0"/>
+                <w:szCs w:val="20"/>
+              </w:rPr>
+            </w:pPr>
+            <w:r>
+              <w:rPr>
+                <w:rStyle w:val="BOLDCapitalization"/>
+                <w:rFonts w:ascii="Arial" w:hAnsi="Arial" w:cs="Arial"/>
+                <w:bCs/>
+                <w:i/>
+                <w:iCs/>
+                <w:caps w:val="0"/>
+                <w:szCs w:val="20"/>
+              </w:rPr>
+              <w:t>Full Stack Developer - Senior Software Development Engineer</w:t>
+            </w:r>
+          </w:p>
+        </w:tc>
+        <w:tc>
+          <w:tcPr>
+            <w:tcW w:w="2221" w:type="dxa"/>
+            <w:tcBorders>
+              <w:top w:val="single" w:sz="4" w:space="0" w:color="auto"/>
+            </w:tcBorders>
+            <w:vAlign w:val="center"/>
+          </w:tcPr>
+          <w:p>
+            <w:pPr>
+              <w:jc w:val="right"/>
+              <w:rPr>
+                <w:rFonts w:ascii="Arial" w:hAnsi="Arial" w:cs="Arial"/>
+                <w:b/>
+                <w:bCs/>
+                <w:szCs w:val="20"/>
+              </w:rPr>
+            </w:pPr>
+            <w:r>
+              <w:rPr>
+                <w:rFonts w:ascii="Arial" w:hAnsi="Arial" w:cs="Arial"/>
+                <w:b/>
+                <w:bCs/>
+                <w:szCs w:val="20"/>
+              </w:rPr>
+              <w:t>Jun 2024 – Jan 2025</w:t>
+            </w:r>
+          </w:p>
+        </w:tc>
+      </w:tr>
+    </w:tbl>
+    <w:p>
+      <w:pPr>
+        <w:pStyle w:val="ListBullet"/>
+        <w:jc w:val="both"/>
+        <w:rPr>
+          <w:rFonts w:ascii="Arial" w:hAnsi="Arial" w:cs="Arial"/>
+          <w:szCs w:val="20"/>
+          <w:lang w:val="en-IN"/>
+        </w:rPr>
+      </w:pPr>
+      <w:r>
+        <w:rPr>
+          <w:rFonts w:ascii="Arial" w:hAnsi="Arial" w:cs="Arial"/>
+          <w:szCs w:val="20"/>
+          <w:lang w:val="en-IN"/>
+        </w:rPr>
+        <w:t xml:space="preserve">Developed a standalone payment gateway application using React JS processing </w:t>
+      </w:r>
+      <w:r>
+        <w:rPr>
+          <w:rFonts w:ascii="Arial" w:hAnsi="Arial" w:cs="Arial"/>
+          <w:b/>
+          <w:bCs/>
+          <w:szCs w:val="20"/>
+          <w:lang w:val="en-IN"/>
+        </w:rPr>
+        <w:t xml:space="preserve">400 transactions </w:t>
+      </w:r>
+      <w:r>
+        <w:rPr>
+          <w:rFonts w:ascii="Arial" w:hAnsi="Arial" w:cs="Arial"/>
+          <w:szCs w:val="20"/>
+          <w:lang w:val="en-IN"/>
+        </w:rPr>
+        <w:t>daily.</w:t>
+      </w:r>
+    </w:p>
+    <w:p>
+      <w:pPr>
+        <w:pStyle w:val="ListBullet"/>
+        <w:jc w:val="both"/>
+        <w:rPr>
+          <w:rFonts w:ascii="Arial" w:hAnsi="Arial" w:cs="Arial"/>
+          <w:szCs w:val="20"/>
+          <w:lang w:val="en-IN"/>
+        </w:rPr>
+      </w:pPr>
+      <w:r>
+        <w:rPr>
+          <w:rFonts w:ascii="Arial" w:hAnsi="Arial" w:cs="Arial"/>
+          <w:szCs w:val="20"/>
+        </w:rPr>
+        <w:t>Developed a standalone application 15G/H submission and download using React JS and Java Spring Boot Microservices</w:t>
+      </w:r>
+      <w:r>
+        <w:rPr>
+          <w:rFonts w:ascii="Arial" w:hAnsi="Arial" w:cs="Arial"/>
+          <w:szCs w:val="20"/>
+          <w:lang w:val="en-IN"/>
+        </w:rPr>
+        <w:t>.</w:t>
+      </w:r>
+    </w:p>
+    <w:p>
+      <w:pPr>
+        <w:pStyle w:val="ListBullet"/>
+        <w:jc w:val="both"/>
+        <w:rPr>
+          <w:rFonts w:ascii="Arial" w:hAnsi="Arial" w:cs="Arial"/>
+          <w:szCs w:val="20"/>
+          <w:lang w:val="en-IN"/>
+        </w:rPr>
+      </w:pPr>
+      <w:r>
+        <w:rPr>
+          <w:rFonts w:ascii="Arial" w:hAnsi="Arial" w:cs="Arial"/>
+          <w:szCs w:val="20"/>
+        </w:rPr>
+        <w:t xml:space="preserve">Automated the build generation and obfuscation process using Node.js, saving </w:t>
+      </w:r>
+      <w:r>
+        <w:rPr>
+          <w:rFonts w:ascii="Arial" w:hAnsi="Arial" w:cs="Arial"/>
+          <w:b/>
+          <w:bCs/>
+          <w:szCs w:val="20"/>
+        </w:rPr>
+        <w:t>2 working hours</w:t>
+      </w:r>
+      <w:r>
+        <w:rPr>
+          <w:rFonts w:ascii="Arial" w:hAnsi="Arial" w:cs="Arial"/>
+          <w:szCs w:val="20"/>
+        </w:rPr>
+        <w:t xml:space="preserve"> daily. </w:t>
+      </w:r>
+      <w:r>
+        <w:rPr>
+          <w:rFonts w:ascii="Arial" w:hAnsi="Arial" w:cs="Arial"/>
+          <w:szCs w:val="20"/>
+          <w:lang w:val="en-IN"/>
+        </w:rPr>
+        <w:t xml:space="preserve"> </w:t>
+      </w:r>
+    </w:p>
+    <w:p>
+      <w:pPr>
+        <w:pStyle w:val="ListBullet"/>
+        <w:jc w:val="both"/>
+        <w:rPr>
+          <w:rFonts w:ascii="Arial" w:hAnsi="Arial" w:cs="Arial"/>
+          <w:szCs w:val="20"/>
+          <w:lang w:val="en-IN"/>
+        </w:rPr>
+      </w:pPr>
+      <w:r>
+        <w:rPr>
+          <w:rFonts w:ascii="Arial" w:hAnsi="Arial" w:cs="Arial"/>
+          <w:szCs w:val="20"/>
+          <w:lang w:val="en-IN"/>
+        </w:rPr>
+        <w:t xml:space="preserve">Drove architectural enhancements like code structuring, optimization, and obfuscation that achieved an excellent AppSec security score of </w:t>
+      </w:r>
+      <w:r>
+        <w:rPr>
+          <w:rFonts w:ascii="Arial" w:hAnsi="Arial" w:cs="Arial"/>
+          <w:b/>
+          <w:bCs/>
+          <w:szCs w:val="20"/>
+          <w:lang w:val="en-IN"/>
+        </w:rPr>
+        <w:t>94%</w:t>
+      </w:r>
+      <w:r>
+        <w:rPr>
+          <w:rFonts w:ascii="Arial" w:hAnsi="Arial" w:cs="Arial"/>
+          <w:szCs w:val="20"/>
+          <w:lang w:val="en-IN"/>
+        </w:rPr>
+        <w:t xml:space="preserve">. </w:t>
+      </w:r>
+    </w:p>
+    <w:p>
+      <w:pPr>
+        <w:pStyle w:val="ListBullet"/>
+        <w:jc w:val="both"/>
+        <w:rPr>
+          <w:rFonts w:ascii="Arial" w:hAnsi="Arial" w:cs="Arial"/>
+          <w:szCs w:val="20"/>
+          <w:lang w:val="en-IN"/>
+        </w:rPr>
+      </w:pPr>
+      <w:r>
+        <w:rPr>
+          <w:rFonts w:ascii="Arial" w:hAnsi="Arial" w:cs="Arial"/>
+          <w:szCs w:val="20"/>
+          <w:lang w:val="en-IN"/>
+        </w:rPr>
+        <w:t xml:space="preserve">Accelerated development workflows by creating boilerplate code generation scripts that saved developers an estimated </w:t>
+      </w:r>
+      <w:r>
+        <w:rPr>
+          <w:rFonts w:ascii="Arial" w:hAnsi="Arial" w:cs="Arial"/>
+          <w:b/>
+          <w:bCs/>
+          <w:szCs w:val="20"/>
+          <w:lang w:val="en-IN"/>
+        </w:rPr>
+        <w:t>15 minutes</w:t>
+      </w:r>
+      <w:r>
+        <w:rPr>
+          <w:rFonts w:ascii="Arial" w:hAnsi="Arial" w:cs="Arial"/>
+          <w:szCs w:val="20"/>
+          <w:lang w:val="en-IN"/>
+        </w:rPr>
+        <w:t xml:space="preserve"> per module.</w:t>
+      </w:r>
+    </w:p>
+    <w:p>
+      <w:pPr>
+        <w:pStyle w:val="ListBullet"/>
+        <w:jc w:val="both"/>
+        <w:rPr>
+          <w:rFonts w:ascii="Arial" w:hAnsi="Arial" w:cs="Arial"/>
+          <w:szCs w:val="20"/>
+          <w:lang w:val="en-IN"/>
+        </w:rPr>
+      </w:pPr>
+      <w:r>
+        <w:rPr>
+          <w:rFonts w:ascii="Arial" w:hAnsi="Arial" w:cs="Arial"/>
+          <w:szCs w:val="20"/>
+          <w:lang w:val="en-IN"/>
+        </w:rPr>
+        <w:t xml:space="preserve">Took ownership of product development, lead a team of </w:t>
+      </w:r>
+      <w:r>
+        <w:rPr>
+          <w:rFonts w:ascii="Arial" w:hAnsi="Arial" w:cs="Arial"/>
+          <w:b/>
+          <w:bCs/>
+          <w:szCs w:val="20"/>
+          <w:lang w:val="en-IN"/>
+        </w:rPr>
+        <w:t xml:space="preserve">5 </w:t>
+      </w:r>
+      <w:r>
+        <w:rPr>
+          <w:rFonts w:ascii="Arial" w:hAnsi="Arial" w:cs="Arial"/>
+          <w:szCs w:val="20"/>
+          <w:lang w:val="en-IN"/>
+        </w:rPr>
+        <w:t xml:space="preserve">developers. </w:t>
+      </w:r>
+    </w:p>
+    <w:p>
+      <w:pPr>
+        <w:pStyle w:val="ListBullet"/>
+        <w:jc w:val="both"/>
+        <w:rPr>
+          <w:rFonts w:ascii="Arial" w:hAnsi="Arial" w:cs="Arial"/>
+          <w:szCs w:val="20"/>
+          <w:lang w:val="en-IN"/>
+        </w:rPr>
+      </w:pPr>
+      <w:r>
+        <w:rPr>
+          <w:rFonts w:ascii="Arial" w:hAnsi="Arial" w:cs="Arial"/>
+          <w:szCs w:val="20"/>
+        </w:rPr>
+        <w:t>Mentored and guided the team in coding best practices, maintainability, and task delegation while monitoring progress</w:t>
+      </w:r>
+    </w:p>
+    <w:p>
+      <w:pPr>
+        <w:pStyle w:val="ListBullet"/>
+        <w:jc w:val="both"/>
+        <w:rPr>
+          <w:rFonts w:ascii="Arial" w:hAnsi="Arial" w:cs="Arial"/>
+          <w:szCs w:val="20"/>
+          <w:lang w:val="en-IN"/>
+        </w:rPr>
+      </w:pPr>
+      <w:r>
+        <w:rPr>
+          <w:rFonts w:ascii="Arial" w:hAnsi="Arial" w:cs="Arial"/>
+          <w:szCs w:val="20"/>
+          <w:lang w:val="en-IN"/>
+        </w:rPr>
+        <w:t xml:space="preserve">Enforced code quality and consistency by conducting weekly code reviews and practicing pair programming, reducing the deployment defect rate by </w:t>
+      </w:r>
+      <w:r>
+        <w:rPr>
+          <w:rFonts w:ascii="Arial" w:hAnsi="Arial" w:cs="Arial"/>
+          <w:b/>
+          <w:bCs/>
+          <w:szCs w:val="20"/>
+          <w:lang w:val="en-IN"/>
+        </w:rPr>
+        <w:t>20%</w:t>
+      </w:r>
+      <w:r>
+        <w:rPr>
+          <w:rFonts w:ascii="Arial" w:hAnsi="Arial" w:cs="Arial"/>
+          <w:szCs w:val="20"/>
+          <w:lang w:val="en-IN"/>
+        </w:rPr>
+        <w:t>.</w:t>
+      </w:r>
+    </w:p>
+    <w:tbl>
+      <w:tblPr>
+        <w:tblStyle w:val="TableGrid"/>
+        <w:tblpPr w:leftFromText="180" w:rightFromText="180" w:horzAnchor="margin" w:tblpY="-420"/>
+        <w:tblW w:w="10801" w:type="dxa"/>
+        <w:tblBorders>
+          <w:top w:val="none" w:sz="0" w:space="0" w:color="auto"/>
+          <w:left w:val="none" w:sz="0" w:space="0" w:color="auto"/>
+          <w:bottom w:val="none" w:sz="0" w:space="0" w:color="auto"/>
+          <w:right w:val="none" w:sz="0" w:space="0" w:color="auto"/>
+          <w:insideH w:val="none" w:sz="0" w:space="0" w:color="auto"/>
+          <w:insideV w:val="none" w:sz="0" w:space="0" w:color="auto"/>
+        </w:tblBorders>
         <w:tblCellMar>
           <w:left w:w="0" w:type="dxa"/>
           <w:right w:w="0" w:type="dxa"/>
@@ -1670,10 +2001,116 @@
       </w:tblPr>
       <w:tblGrid>
         <w:gridCol w:w="8222"/>
-        <w:gridCol w:w="2535"/>
+        <w:gridCol w:w="358"/>
+        <w:gridCol w:w="2177"/>
+        <w:gridCol w:w="44"/>
       </w:tblGrid>
       <w:tr>
         <w:trPr>
+          <w:trHeight w:val="324"/>
+        </w:trPr>
+        <w:tc>
+          <w:tcPr>
+            <w:tcW w:w="8580" w:type="dxa"/>
+            <w:gridSpan w:val="2"/>
+            <w:tcBorders>
+              <w:bottom w:val="single" w:sz="4" w:space="0" w:color="auto"/>
+            </w:tcBorders>
+          </w:tcPr>
+          <w:p>
+            <w:pPr>
+              <w:jc w:val="both"/>
+              <w:rPr>
+                <w:rStyle w:val="BOLDCapitalization"/>
+                <w:rFonts w:ascii="Arial" w:hAnsi="Arial" w:cs="Arial"/>
+                <w:bCs/>
+                <w:szCs w:val="20"/>
+              </w:rPr>
+            </w:pPr>
+          </w:p>
+          <w:p>
+            <w:pPr>
+              <w:jc w:val="both"/>
+              <w:rPr>
+                <w:rStyle w:val="BOLDCapitalization"/>
+                <w:rFonts w:ascii="Arial" w:hAnsi="Arial" w:cs="Arial"/>
+                <w:bCs/>
+                <w:szCs w:val="20"/>
+              </w:rPr>
+            </w:pPr>
+            <w:r>
+              <w:rPr>
+                <w:rStyle w:val="BOLDCapitalization"/>
+                <w:rFonts w:ascii="Arial" w:hAnsi="Arial" w:cs="Arial"/>
+                <w:bCs/>
+                <w:szCs w:val="20"/>
+              </w:rPr>
+              <w:t xml:space="preserve">Fidelity Information Services India Private Ltd (FIS) - </w:t>
+            </w:r>
+            <w:r>
+              <w:rPr>
+                <w:rFonts w:ascii="Arial" w:hAnsi="Arial" w:cs="Arial"/>
+                <w:b/>
+                <w:bCs/>
+                <w:szCs w:val="20"/>
+              </w:rPr>
+              <w:t>Bengaluru, India</w:t>
+            </w:r>
+          </w:p>
+        </w:tc>
+        <w:tc>
+          <w:tcPr>
+            <w:tcW w:w="2221" w:type="dxa"/>
+            <w:gridSpan w:val="2"/>
+            <w:tcBorders>
+              <w:bottom w:val="single" w:sz="4" w:space="0" w:color="auto"/>
+            </w:tcBorders>
+            <w:vAlign w:val="center"/>
+          </w:tcPr>
+          <w:p>
+            <w:pPr>
+              <w:pStyle w:val="NoSpacing"/>
+              <w:tabs>
+                <w:tab w:val="right" w:pos="10001"/>
+              </w:tabs>
+              <w:jc w:val="right"/>
+              <w:rPr>
+                <w:rFonts w:ascii="Arial" w:hAnsi="Arial" w:cs="Arial"/>
+                <w:sz w:val="20"/>
+                <w:szCs w:val="20"/>
+              </w:rPr>
+            </w:pPr>
+          </w:p>
+          <w:p>
+            <w:pPr>
+              <w:pStyle w:val="NoSpacing"/>
+              <w:tabs>
+                <w:tab w:val="right" w:pos="10001"/>
+              </w:tabs>
+              <w:jc w:val="right"/>
+              <w:rPr>
+                <w:rFonts w:ascii="Arial" w:hAnsi="Arial" w:cs="Arial"/>
+                <w:sz w:val="20"/>
+                <w:szCs w:val="20"/>
+              </w:rPr>
+            </w:pPr>
+          </w:p>
+        </w:tc>
+      </w:tr>
+      <w:tr>
+        <w:tblPrEx>
+          <w:tblBorders>
+            <w:top w:val="single" w:sz="4" w:space="0" w:color="auto"/>
+            <w:left w:val="single" w:sz="4" w:space="0" w:color="auto"/>
+            <w:bottom w:val="single" w:sz="4" w:space="0" w:color="auto"/>
+            <w:right w:val="single" w:sz="4" w:space="0" w:color="auto"/>
+            <w:insideH w:val="single" w:sz="4" w:space="0" w:color="auto"/>
+            <w:insideV w:val="single" w:sz="4" w:space="0" w:color="auto"/>
+          </w:tblBorders>
+        </w:tblPrEx>
+        <w:trPr>
+          <w:gridAfter w:val="1"/>
+          <w:wAfter w:w="44" w:type="dxa"/>
           <w:trHeight w:val="324"/>
         </w:trPr>
         <w:tc>
@@ -1694,8 +2131,7 @@
                 <w:bCs/>
                 <w:i/>
                 <w:iCs/>
-                <w:sz w:val="22"/>
-                <w:szCs w:val="22"/>
+                <w:szCs w:val="20"/>
               </w:rPr>
             </w:pPr>
             <w:r>
@@ -1706,42 +2142,16 @@
                 <w:i/>
                 <w:iCs/>
                 <w:caps w:val="0"/>
-                <w:sz w:val="22"/>
-                <w:szCs w:val="22"/>
-              </w:rPr>
-              <w:t xml:space="preserve">Full Stack Developer – </w:t>
-            </w:r>
-            <w:r>
-              <w:rPr>
-                <w:rStyle w:val="BOLDCapitalization"/>
-                <w:rFonts w:ascii="Arial" w:hAnsi="Arial" w:cs="Arial"/>
-                <w:bCs/>
-                <w:i/>
-                <w:iCs/>
-                <w:caps w:val="0"/>
-                <w:sz w:val="22"/>
-                <w:szCs w:val="22"/>
-              </w:rPr>
-              <w:t xml:space="preserve">Software Development Engineer </w:t>
-            </w:r>
-            <w:r>
-              <w:rPr>
-                <w:rStyle w:val="BOLDCapitalization"/>
-                <w:rFonts w:ascii="Arial" w:hAnsi="Arial" w:cs="Arial"/>
-                <w:bCs/>
-                <w:i/>
-                <w:iCs/>
-                <w:caps w:val="0"/>
-                <w:sz w:val="22"/>
-                <w:szCs w:val="22"/>
-              </w:rPr>
-              <w:t>II</w:t>
+                <w:szCs w:val="20"/>
+              </w:rPr>
+              <w:t>Full Stack Developer – Software Development Engineer II</w:t>
             </w:r>
           </w:p>
         </w:tc>
         <w:tc>
           <w:tcPr>
             <w:tcW w:w="2535" w:type="dxa"/>
+            <w:gridSpan w:val="2"/>
             <w:tcBorders>
               <w:top w:val="nil"/>
               <w:left w:val="nil"/>
@@ -1757,8 +2167,7 @@
                 <w:rFonts w:ascii="Arial" w:hAnsi="Arial" w:cs="Arial"/>
                 <w:b/>
                 <w:bCs/>
-                <w:sz w:val="22"/>
-                <w:szCs w:val="22"/>
+                <w:szCs w:val="20"/>
               </w:rPr>
             </w:pPr>
             <w:r>
@@ -1766,80 +2175,27 @@
                 <w:rFonts w:ascii="Arial" w:hAnsi="Arial" w:cs="Arial"/>
                 <w:b/>
                 <w:bCs/>
-                <w:sz w:val="22"/>
-                <w:szCs w:val="22"/>
-              </w:rPr>
-              <w:t xml:space="preserve"> </w:t>
+                <w:szCs w:val="20"/>
+              </w:rPr>
+              <w:t xml:space="preserve">     </w:t>
             </w:r>
             <w:r>
               <w:rPr>
                 <w:rFonts w:ascii="Arial" w:hAnsi="Arial" w:cs="Arial"/>
                 <w:b/>
                 <w:bCs/>
-                <w:sz w:val="22"/>
-                <w:szCs w:val="22"/>
-              </w:rPr>
-              <w:t>Aug</w:t>
+                <w:szCs w:val="20"/>
+              </w:rPr>
+              <w:t xml:space="preserve">   </w:t>
             </w:r>
             <w:r>
               <w:rPr>
                 <w:rFonts w:ascii="Arial" w:hAnsi="Arial" w:cs="Arial"/>
                 <w:b/>
                 <w:bCs/>
-                <w:sz w:val="22"/>
-                <w:szCs w:val="22"/>
-              </w:rPr>
-              <w:t xml:space="preserve"> 202</w:t>
-            </w:r>
-            <w:r>
-              <w:rPr>
-                <w:rFonts w:ascii="Arial" w:hAnsi="Arial" w:cs="Arial"/>
-                <w:b/>
-                <w:bCs/>
-                <w:sz w:val="22"/>
-                <w:szCs w:val="22"/>
-              </w:rPr>
-              <w:t>3</w:t>
-            </w:r>
-            <w:r>
-              <w:rPr>
-                <w:rFonts w:ascii="Arial" w:hAnsi="Arial" w:cs="Arial"/>
-                <w:b/>
-                <w:bCs/>
-                <w:sz w:val="22"/>
-                <w:szCs w:val="22"/>
-              </w:rPr>
-              <w:t xml:space="preserve"> – </w:t>
-            </w:r>
-            <w:r>
-              <w:rPr>
-                <w:rFonts w:ascii="Arial" w:hAnsi="Arial" w:cs="Arial"/>
-                <w:b/>
-                <w:bCs/>
-                <w:sz w:val="22"/>
-                <w:szCs w:val="22"/>
-              </w:rPr>
-              <w:t>May</w:t>
-            </w:r>
-            <w:r>
-              <w:rPr>
-                <w:rFonts w:ascii="Arial" w:hAnsi="Arial" w:cs="Arial"/>
-                <w:b/>
-                <w:bCs/>
-                <w:sz w:val="22"/>
-                <w:szCs w:val="22"/>
-              </w:rPr>
-              <w:t xml:space="preserve"> 202</w:t>
-            </w:r>
-            <w:r>
-              <w:rPr>
-                <w:rFonts w:ascii="Arial" w:hAnsi="Arial" w:cs="Arial"/>
-                <w:b/>
-                <w:bCs/>
-                <w:sz w:val="22"/>
-                <w:szCs w:val="22"/>
-              </w:rPr>
-              <w:t>4</w:t>
+                <w:szCs w:val="20"/>
+              </w:rPr>
+              <w:t>Aug 2023 – May 2024</w:t>
             </w:r>
           </w:p>
         </w:tc>
@@ -1855,39 +2211,41 @@
         <w:jc w:val="both"/>
         <w:rPr>
           <w:rFonts w:ascii="Arial" w:hAnsi="Arial" w:cs="Arial"/>
-          <w:sz w:val="22"/>
-          <w:szCs w:val="22"/>
-        </w:rPr>
-      </w:pPr>
-      <w:r>
-        <w:rPr>
-          <w:rFonts w:ascii="Arial" w:hAnsi="Arial" w:cs="Arial"/>
-          <w:sz w:val="22"/>
-          <w:szCs w:val="22"/>
-        </w:rPr>
-        <w:t xml:space="preserve">Contributed to the development of backend </w:t>
-      </w:r>
-      <w:r>
-        <w:rPr>
-          <w:rFonts w:ascii="Arial" w:hAnsi="Arial" w:cs="Arial"/>
-          <w:sz w:val="22"/>
-          <w:szCs w:val="22"/>
+          <w:szCs w:val="20"/>
+        </w:rPr>
+      </w:pPr>
+      <w:r>
+        <w:rPr>
+          <w:rFonts w:ascii="Arial" w:hAnsi="Arial" w:cs="Arial"/>
+          <w:szCs w:val="20"/>
+        </w:rPr>
+        <w:t>Worked on</w:t>
+      </w:r>
+      <w:r>
+        <w:rPr>
+          <w:rFonts w:ascii="Arial" w:hAnsi="Arial" w:cs="Arial"/>
+          <w:szCs w:val="20"/>
+        </w:rPr>
+        <w:t xml:space="preserve"> the development of backend </w:t>
+      </w:r>
+      <w:r>
+        <w:rPr>
+          <w:rFonts w:ascii="Arial" w:hAnsi="Arial" w:cs="Arial"/>
+          <w:szCs w:val="20"/>
         </w:rPr>
         <w:t>M</w:t>
       </w:r>
       <w:r>
         <w:rPr>
           <w:rFonts w:ascii="Arial" w:hAnsi="Arial" w:cs="Arial"/>
-          <w:sz w:val="22"/>
-          <w:szCs w:val="22"/>
+          <w:szCs w:val="20"/>
         </w:rPr>
         <w:t>icroservices using Java Spring Boot framework and PostgreSQL database</w:t>
       </w:r>
       <w:r>
         <w:rPr>
           <w:rFonts w:ascii="Arial" w:hAnsi="Arial" w:cs="Arial"/>
-          <w:sz w:val="22"/>
-          <w:szCs w:val="22"/>
+          <w:szCs w:val="20"/>
         </w:rPr>
         <w:t xml:space="preserve">, contributing to a system running </w:t>
       </w:r>
@@ -1896,16 +2254,14 @@
           <w:rFonts w:ascii="Arial" w:hAnsi="Arial" w:cs="Arial"/>
           <w:b/>
           <w:bCs/>
-          <w:sz w:val="22"/>
-          <w:szCs w:val="22"/>
+          <w:szCs w:val="20"/>
         </w:rPr>
         <w:t>15+ services</w:t>
       </w:r>
       <w:r>
         <w:rPr>
           <w:rFonts w:ascii="Arial" w:hAnsi="Arial" w:cs="Arial"/>
-          <w:sz w:val="22"/>
-          <w:szCs w:val="22"/>
+          <w:szCs w:val="20"/>
         </w:rPr>
         <w:t>.</w:t>
       </w:r>
@@ -1920,15 +2276,13 @@
         <w:jc w:val="both"/>
         <w:rPr>
           <w:rFonts w:ascii="Arial" w:hAnsi="Arial" w:cs="Arial"/>
-          <w:sz w:val="22"/>
-          <w:szCs w:val="22"/>
-        </w:rPr>
-      </w:pPr>
-      <w:r>
-        <w:rPr>
-          <w:rFonts w:ascii="Arial" w:hAnsi="Arial" w:cs="Arial"/>
-          <w:sz w:val="22"/>
-          <w:szCs w:val="22"/>
+          <w:szCs w:val="20"/>
+        </w:rPr>
+      </w:pPr>
+      <w:r>
+        <w:rPr>
+          <w:rFonts w:ascii="Arial" w:hAnsi="Arial" w:cs="Arial"/>
+          <w:szCs w:val="20"/>
         </w:rPr>
         <w:t xml:space="preserve">Drove a </w:t>
       </w:r>
@@ -1937,21 +2291,16 @@
           <w:rFonts w:ascii="Arial" w:hAnsi="Arial" w:cs="Arial"/>
           <w:b/>
           <w:bCs/>
-          <w:sz w:val="22"/>
-          <w:szCs w:val="22"/>
+          <w:szCs w:val="20"/>
         </w:rPr>
         <w:t>50% improvement</w:t>
       </w:r>
       <w:r>
         <w:rPr>
           <w:rFonts w:ascii="Arial" w:hAnsi="Arial" w:cs="Arial"/>
-          <w:sz w:val="22"/>
-          <w:szCs w:val="22"/>
-        </w:rPr>
-        <w:t xml:space="preserve"> in front-end development speed by recommending and implementing Micro-Frontends and React Toolkit, allowing parallel, independent deployment of UI features</w:t>
-      </w:r>
-      <w:r>
-        <w:t>.</w:t>
+          <w:szCs w:val="20"/>
+        </w:rPr>
+        <w:t xml:space="preserve"> in front-end development speed by recommending and implementing Micro-Frontends and React Toolkit, allowing parallel, independent deployment of UI features.</w:t>
       </w:r>
     </w:p>
     <w:p>
@@ -1964,15 +2313,13 @@
         <w:jc w:val="both"/>
         <w:rPr>
           <w:rFonts w:ascii="Arial" w:hAnsi="Arial" w:cs="Arial"/>
-          <w:sz w:val="22"/>
-          <w:szCs w:val="22"/>
-        </w:rPr>
-      </w:pPr>
-      <w:r>
-        <w:rPr>
-          <w:rFonts w:ascii="Arial" w:hAnsi="Arial" w:cs="Arial"/>
-          <w:sz w:val="22"/>
-          <w:szCs w:val="22"/>
+          <w:szCs w:val="20"/>
+        </w:rPr>
+      </w:pPr>
+      <w:r>
+        <w:rPr>
+          <w:rFonts w:ascii="Arial" w:hAnsi="Arial" w:cs="Arial"/>
+          <w:szCs w:val="20"/>
         </w:rPr>
         <w:t xml:space="preserve">End-to-end delivered and maintained </w:t>
       </w:r>
@@ -1981,8 +2328,7 @@
           <w:rFonts w:ascii="Arial" w:hAnsi="Arial" w:cs="Arial"/>
           <w:b/>
           <w:bCs/>
-          <w:sz w:val="22"/>
-          <w:szCs w:val="22"/>
+          <w:szCs w:val="20"/>
         </w:rPr>
         <w:t>6+</w:t>
       </w:r>
@@ -1991,8 +2337,7 @@
           <w:rFonts w:ascii="Arial" w:hAnsi="Arial" w:cs="Arial"/>
           <w:b/>
           <w:bCs/>
-          <w:sz w:val="22"/>
-          <w:szCs w:val="22"/>
+          <w:szCs w:val="20"/>
         </w:rPr>
         <w:t xml:space="preserve"> critical</w:t>
       </w:r>
@@ -2001,19 +2346,32 @@
           <w:rFonts w:ascii="Arial" w:hAnsi="Arial" w:cs="Arial"/>
           <w:b/>
           <w:bCs/>
-          <w:sz w:val="22"/>
-          <w:szCs w:val="22"/>
+          <w:szCs w:val="20"/>
         </w:rPr>
         <w:t xml:space="preserve"> net banking modules</w:t>
       </w:r>
       <w:r>
         <w:rPr>
           <w:rFonts w:ascii="Arial" w:hAnsi="Arial" w:cs="Arial"/>
-          <w:sz w:val="22"/>
-          <w:szCs w:val="22"/>
+          <w:szCs w:val="20"/>
         </w:rPr>
         <w:t xml:space="preserve"> like Profile, Accounts, Payee Management, Alerts Management, Fund Transfers etc. by developing required UI and APIs. </w:t>
       </w:r>
+    </w:p>
+    <w:p>
+      <w:pPr>
+        <w:pStyle w:val="ListBullet"/>
+        <w:numPr>
+          <w:ilvl w:val="0"/>
+          <w:numId w:val="0"/>
+        </w:numPr>
+        <w:ind w:left="360" w:hanging="360"/>
+        <w:jc w:val="both"/>
+        <w:rPr>
+          <w:rFonts w:ascii="Arial" w:hAnsi="Arial" w:cs="Arial"/>
+          <w:szCs w:val="20"/>
+        </w:rPr>
+      </w:pPr>
     </w:p>
     <w:tbl>
       <w:tblPr>
@@ -2051,8 +2409,7 @@
                 <w:bCs/>
                 <w:i/>
                 <w:iCs/>
-                <w:sz w:val="22"/>
-                <w:szCs w:val="22"/>
+                <w:szCs w:val="20"/>
               </w:rPr>
             </w:pPr>
             <w:r>
@@ -2063,10 +2420,8 @@
                 <w:i/>
                 <w:iCs/>
                 <w:caps w:val="0"/>
-                <w:sz w:val="22"/>
-                <w:szCs w:val="22"/>
-              </w:rPr>
-              <w:lastRenderedPageBreak/>
+                <w:szCs w:val="20"/>
+              </w:rPr>
               <w:t>Front End Developer – Software Development Engineer II</w:t>
             </w:r>
           </w:p>
@@ -2089,8 +2444,7 @@
                 <w:rFonts w:ascii="Arial" w:hAnsi="Arial" w:cs="Arial"/>
                 <w:b/>
                 <w:bCs/>
-                <w:sz w:val="22"/>
-                <w:szCs w:val="22"/>
+                <w:szCs w:val="20"/>
               </w:rPr>
             </w:pPr>
             <w:r>
@@ -2098,8 +2452,7 @@
                 <w:rFonts w:ascii="Arial" w:hAnsi="Arial" w:cs="Arial"/>
                 <w:b/>
                 <w:bCs/>
-                <w:sz w:val="22"/>
-                <w:szCs w:val="22"/>
+                <w:szCs w:val="20"/>
               </w:rPr>
               <w:t xml:space="preserve"> Nov 2021 – July 2023</w:t>
             </w:r>
@@ -2117,15 +2470,13 @@
         <w:jc w:val="both"/>
         <w:rPr>
           <w:rFonts w:ascii="Arial" w:hAnsi="Arial" w:cs="Arial"/>
-          <w:sz w:val="22"/>
-          <w:szCs w:val="22"/>
-        </w:rPr>
-      </w:pPr>
-      <w:r>
-        <w:rPr>
-          <w:rFonts w:ascii="Arial" w:hAnsi="Arial" w:cs="Arial"/>
-          <w:sz w:val="22"/>
-          <w:szCs w:val="22"/>
+          <w:szCs w:val="20"/>
+        </w:rPr>
+      </w:pPr>
+      <w:r>
+        <w:rPr>
+          <w:rFonts w:ascii="Arial" w:hAnsi="Arial" w:cs="Arial"/>
+          <w:szCs w:val="20"/>
         </w:rPr>
         <w:t xml:space="preserve">Developed complex Internet Banking UI using React, Redux, and Material UI, achieving a </w:t>
       </w:r>
@@ -2134,16 +2485,14 @@
           <w:rFonts w:ascii="Arial" w:hAnsi="Arial" w:cs="Arial"/>
           <w:b/>
           <w:bCs/>
-          <w:sz w:val="22"/>
-          <w:szCs w:val="22"/>
+          <w:szCs w:val="20"/>
         </w:rPr>
         <w:t>50% reduction</w:t>
       </w:r>
       <w:r>
         <w:rPr>
           <w:rFonts w:ascii="Arial" w:hAnsi="Arial" w:cs="Arial"/>
-          <w:sz w:val="22"/>
-          <w:szCs w:val="22"/>
+          <w:szCs w:val="20"/>
         </w:rPr>
         <w:t xml:space="preserve"> in page load time compared to traditional Vanilla JS implementations.</w:t>
       </w:r>
@@ -2158,15 +2507,13 @@
         <w:jc w:val="both"/>
         <w:rPr>
           <w:rFonts w:ascii="Arial" w:hAnsi="Arial" w:cs="Arial"/>
-          <w:sz w:val="22"/>
-          <w:szCs w:val="22"/>
-        </w:rPr>
-      </w:pPr>
-      <w:r>
-        <w:rPr>
-          <w:rFonts w:ascii="Arial" w:hAnsi="Arial" w:cs="Arial"/>
-          <w:sz w:val="22"/>
-          <w:szCs w:val="22"/>
+          <w:szCs w:val="20"/>
+        </w:rPr>
+      </w:pPr>
+      <w:r>
+        <w:rPr>
+          <w:rFonts w:ascii="Arial" w:hAnsi="Arial" w:cs="Arial"/>
+          <w:szCs w:val="20"/>
         </w:rPr>
         <w:t xml:space="preserve">Designed and implemented </w:t>
       </w:r>
@@ -2175,76 +2522,44 @@
           <w:rFonts w:ascii="Arial" w:hAnsi="Arial" w:cs="Arial"/>
           <w:b/>
           <w:bCs/>
-          <w:sz w:val="22"/>
-          <w:szCs w:val="22"/>
+          <w:szCs w:val="20"/>
         </w:rPr>
         <w:t xml:space="preserve">50+ reusable </w:t>
       </w:r>
       <w:r>
         <w:rPr>
           <w:rFonts w:ascii="Arial" w:hAnsi="Arial" w:cs="Arial"/>
-          <w:sz w:val="22"/>
-          <w:szCs w:val="22"/>
-        </w:rPr>
-        <w:t>React components</w:t>
-      </w:r>
-      <w:r>
-        <w:rPr>
-          <w:rFonts w:ascii="Arial" w:hAnsi="Arial" w:cs="Arial"/>
-          <w:sz w:val="22"/>
-          <w:szCs w:val="22"/>
-        </w:rPr>
-        <w:t xml:space="preserve">, leading to </w:t>
+          <w:szCs w:val="20"/>
+        </w:rPr>
+        <w:t xml:space="preserve">React components, leading to </w:t>
       </w:r>
       <w:r>
         <w:rPr>
           <w:rFonts w:ascii="Arial" w:hAnsi="Arial" w:cs="Arial"/>
           <w:b/>
           <w:bCs/>
-          <w:sz w:val="22"/>
-          <w:szCs w:val="22"/>
-        </w:rPr>
-        <w:t>100% faster</w:t>
-      </w:r>
-      <w:r>
-        <w:rPr>
-          <w:rFonts w:ascii="Arial" w:hAnsi="Arial" w:cs="Arial"/>
-          <w:b/>
-          <w:bCs/>
-          <w:sz w:val="22"/>
-          <w:szCs w:val="22"/>
-        </w:rPr>
-        <w:t xml:space="preserve"> </w:t>
-      </w:r>
-      <w:r>
-        <w:rPr>
-          <w:rFonts w:ascii="Arial" w:hAnsi="Arial" w:cs="Arial"/>
-          <w:sz w:val="22"/>
-          <w:szCs w:val="22"/>
-        </w:rPr>
-        <w:t>module assembly</w:t>
-      </w:r>
-      <w:r>
-        <w:rPr>
-          <w:rFonts w:ascii="Arial" w:hAnsi="Arial" w:cs="Arial"/>
-          <w:sz w:val="22"/>
-          <w:szCs w:val="22"/>
-        </w:rPr>
-        <w:t xml:space="preserve"> and enforcing design consistency across the</w:t>
-      </w:r>
-      <w:r>
-        <w:rPr>
-          <w:rFonts w:ascii="Arial" w:hAnsi="Arial" w:cs="Arial"/>
-          <w:sz w:val="22"/>
-          <w:szCs w:val="22"/>
+          <w:szCs w:val="20"/>
+        </w:rPr>
+        <w:t xml:space="preserve">100% faster </w:t>
+      </w:r>
+      <w:r>
+        <w:rPr>
+          <w:rFonts w:ascii="Arial" w:hAnsi="Arial" w:cs="Arial"/>
+          <w:szCs w:val="20"/>
+        </w:rPr>
+        <w:t>module assembly and enforcing design consistency across the</w:t>
+      </w:r>
+      <w:r>
+        <w:rPr>
+          <w:rFonts w:ascii="Arial" w:hAnsi="Arial" w:cs="Arial"/>
+          <w:szCs w:val="20"/>
         </w:rPr>
         <w:t xml:space="preserve"> application</w:t>
       </w:r>
       <w:r>
         <w:rPr>
           <w:rFonts w:ascii="Arial" w:hAnsi="Arial" w:cs="Arial"/>
-          <w:sz w:val="22"/>
-          <w:szCs w:val="22"/>
+          <w:szCs w:val="20"/>
         </w:rPr>
         <w:t>.</w:t>
       </w:r>
@@ -2259,15 +2574,13 @@
         <w:jc w:val="both"/>
         <w:rPr>
           <w:rFonts w:ascii="Arial" w:hAnsi="Arial" w:cs="Arial"/>
-          <w:sz w:val="22"/>
-          <w:szCs w:val="22"/>
-        </w:rPr>
-      </w:pPr>
-      <w:r>
-        <w:rPr>
-          <w:rFonts w:ascii="Arial" w:hAnsi="Arial" w:cs="Arial"/>
-          <w:sz w:val="22"/>
-          <w:szCs w:val="22"/>
+          <w:szCs w:val="20"/>
+        </w:rPr>
+      </w:pPr>
+      <w:r>
+        <w:rPr>
+          <w:rFonts w:ascii="Arial" w:hAnsi="Arial" w:cs="Arial"/>
+          <w:szCs w:val="20"/>
         </w:rPr>
         <w:t>Collaborated with UX/UI designers, product managers, and back-end developers to deliver high-quality software.</w:t>
       </w:r>
@@ -2282,15 +2595,13 @@
         <w:jc w:val="both"/>
         <w:rPr>
           <w:rFonts w:ascii="Arial" w:hAnsi="Arial" w:cs="Arial"/>
-          <w:sz w:val="22"/>
-          <w:szCs w:val="22"/>
-        </w:rPr>
-      </w:pPr>
-      <w:r>
-        <w:rPr>
-          <w:rFonts w:ascii="Arial" w:hAnsi="Arial" w:cs="Arial"/>
-          <w:sz w:val="22"/>
-          <w:szCs w:val="22"/>
+          <w:szCs w:val="20"/>
+        </w:rPr>
+      </w:pPr>
+      <w:r>
+        <w:rPr>
+          <w:rFonts w:ascii="Arial" w:hAnsi="Arial" w:cs="Arial"/>
+          <w:szCs w:val="20"/>
         </w:rPr>
         <w:t>Utilized Git and GitHub for version control and collaboration with team members.</w:t>
       </w:r>
@@ -2306,15 +2617,13 @@
         <w:jc w:val="both"/>
         <w:rPr>
           <w:rFonts w:ascii="Arial" w:hAnsi="Arial" w:cs="Arial"/>
-          <w:sz w:val="22"/>
-          <w:szCs w:val="22"/>
-        </w:rPr>
-      </w:pPr>
-      <w:r>
-        <w:rPr>
-          <w:rFonts w:ascii="Arial" w:hAnsi="Arial" w:cs="Arial"/>
-          <w:sz w:val="22"/>
-          <w:szCs w:val="22"/>
+          <w:szCs w:val="20"/>
+        </w:rPr>
+      </w:pPr>
+      <w:r>
+        <w:rPr>
+          <w:rFonts w:ascii="Arial" w:hAnsi="Arial" w:cs="Arial"/>
+          <w:szCs w:val="20"/>
         </w:rPr>
         <w:t>Embraced Agile methodologies like Scrum to ensure high-quality software delivery.</w:t>
       </w:r>
@@ -2333,8 +2642,7 @@
         <w:jc w:val="both"/>
         <w:rPr>
           <w:rFonts w:ascii="Arial" w:hAnsi="Arial" w:cs="Arial"/>
-          <w:sz w:val="22"/>
-          <w:szCs w:val="22"/>
+          <w:szCs w:val="20"/>
         </w:rPr>
       </w:pPr>
     </w:p>
@@ -2376,8 +2684,7 @@
               <w:jc w:val="both"/>
               <w:rPr>
                 <w:rFonts w:ascii="Arial" w:hAnsi="Arial" w:cs="Arial"/>
-                <w:sz w:val="22"/>
-                <w:szCs w:val="22"/>
+                <w:szCs w:val="20"/>
               </w:rPr>
             </w:pPr>
             <w:r>
@@ -2386,8 +2693,7 @@
                 <w:rFonts w:ascii="Arial" w:hAnsi="Arial" w:cs="Arial"/>
                 <w:bCs/>
                 <w:caps w:val="0"/>
-                <w:sz w:val="22"/>
-                <w:szCs w:val="22"/>
+                <w:szCs w:val="20"/>
               </w:rPr>
               <w:t xml:space="preserve">TATA CONSULTANCY SERVICES LIMITED </w:t>
             </w:r>
@@ -2396,8 +2702,7 @@
                 <w:rStyle w:val="BOLDCapitalization"/>
                 <w:rFonts w:ascii="Arial" w:hAnsi="Arial" w:cs="Arial"/>
                 <w:bCs/>
-                <w:sz w:val="22"/>
-                <w:szCs w:val="22"/>
+                <w:szCs w:val="20"/>
               </w:rPr>
               <w:t xml:space="preserve">– </w:t>
             </w:r>
@@ -2407,8 +2712,7 @@
                 <w:rFonts w:ascii="Arial" w:hAnsi="Arial" w:cs="Arial"/>
                 <w:bCs/>
                 <w:caps w:val="0"/>
-                <w:sz w:val="22"/>
-                <w:szCs w:val="22"/>
+                <w:szCs w:val="20"/>
               </w:rPr>
               <w:t>Indore, India</w:t>
             </w:r>
@@ -2427,8 +2731,7 @@
               <w:jc w:val="right"/>
               <w:rPr>
                 <w:rFonts w:ascii="Arial" w:hAnsi="Arial" w:cs="Arial"/>
-                <w:sz w:val="22"/>
-                <w:szCs w:val="22"/>
+                <w:szCs w:val="20"/>
               </w:rPr>
             </w:pPr>
           </w:p>
@@ -2454,8 +2757,7 @@
                 <w:bCs/>
                 <w:i/>
                 <w:iCs/>
-                <w:sz w:val="22"/>
-                <w:szCs w:val="22"/>
+                <w:szCs w:val="20"/>
               </w:rPr>
             </w:pPr>
             <w:r>
@@ -2466,8 +2768,7 @@
                 <w:i/>
                 <w:iCs/>
                 <w:caps w:val="0"/>
-                <w:sz w:val="22"/>
-                <w:szCs w:val="22"/>
+                <w:szCs w:val="20"/>
               </w:rPr>
               <w:t>Front End Developer - System Engineer</w:t>
             </w:r>
@@ -2488,8 +2789,7 @@
                 <w:rFonts w:ascii="Arial" w:hAnsi="Arial" w:cs="Arial"/>
                 <w:b/>
                 <w:bCs/>
-                <w:sz w:val="22"/>
-                <w:szCs w:val="22"/>
+                <w:szCs w:val="20"/>
               </w:rPr>
             </w:pPr>
             <w:r>
@@ -2497,8 +2797,7 @@
                 <w:rFonts w:ascii="Arial" w:hAnsi="Arial" w:cs="Arial"/>
                 <w:b/>
                 <w:bCs/>
-                <w:sz w:val="22"/>
-                <w:szCs w:val="22"/>
+                <w:szCs w:val="20"/>
               </w:rPr>
               <w:t>Aug 20</w:t>
             </w:r>
@@ -2507,8 +2806,7 @@
                 <w:rFonts w:ascii="Arial" w:hAnsi="Arial" w:cs="Arial"/>
                 <w:b/>
                 <w:bCs/>
-                <w:sz w:val="22"/>
-                <w:szCs w:val="22"/>
+                <w:szCs w:val="20"/>
               </w:rPr>
               <w:t>19</w:t>
             </w:r>
@@ -2517,8 +2815,7 @@
                 <w:rFonts w:ascii="Arial" w:hAnsi="Arial" w:cs="Arial"/>
                 <w:b/>
                 <w:bCs/>
-                <w:sz w:val="22"/>
-                <w:szCs w:val="22"/>
+                <w:szCs w:val="20"/>
               </w:rPr>
               <w:t xml:space="preserve"> – </w:t>
             </w:r>
@@ -2527,8 +2824,7 @@
                 <w:rFonts w:ascii="Arial" w:hAnsi="Arial" w:cs="Arial"/>
                 <w:b/>
                 <w:bCs/>
-                <w:sz w:val="22"/>
-                <w:szCs w:val="22"/>
+                <w:szCs w:val="20"/>
               </w:rPr>
               <w:t>Nov</w:t>
             </w:r>
@@ -2537,8 +2833,7 @@
                 <w:rFonts w:ascii="Arial" w:hAnsi="Arial" w:cs="Arial"/>
                 <w:b/>
                 <w:bCs/>
-                <w:sz w:val="22"/>
-                <w:szCs w:val="22"/>
+                <w:szCs w:val="20"/>
               </w:rPr>
               <w:t xml:space="preserve"> 202</w:t>
             </w:r>
@@ -2547,8 +2842,7 @@
                 <w:rFonts w:ascii="Arial" w:hAnsi="Arial" w:cs="Arial"/>
                 <w:b/>
                 <w:bCs/>
-                <w:sz w:val="22"/>
-                <w:szCs w:val="22"/>
+                <w:szCs w:val="20"/>
               </w:rPr>
               <w:t>1</w:t>
             </w:r>
@@ -2566,15 +2860,13 @@
         <w:jc w:val="both"/>
         <w:rPr>
           <w:rFonts w:ascii="Arial" w:hAnsi="Arial" w:cs="Arial"/>
-          <w:sz w:val="22"/>
-          <w:szCs w:val="22"/>
-        </w:rPr>
-      </w:pPr>
-      <w:r>
-        <w:rPr>
-          <w:rFonts w:ascii="Arial" w:hAnsi="Arial" w:cs="Arial"/>
-          <w:sz w:val="22"/>
-          <w:szCs w:val="22"/>
+          <w:szCs w:val="20"/>
+        </w:rPr>
+      </w:pPr>
+      <w:r>
+        <w:rPr>
+          <w:rFonts w:ascii="Arial" w:hAnsi="Arial" w:cs="Arial"/>
+          <w:szCs w:val="20"/>
         </w:rPr>
         <w:t>Utilized React Native, Redux, and Material UI to develop and maintain a logistics mobile application for multiple platforms.</w:t>
       </w:r>
@@ -2589,15 +2881,13 @@
         <w:jc w:val="both"/>
         <w:rPr>
           <w:rFonts w:ascii="Arial" w:hAnsi="Arial" w:cs="Arial"/>
-          <w:sz w:val="22"/>
-          <w:szCs w:val="22"/>
-        </w:rPr>
-      </w:pPr>
-      <w:r>
-        <w:rPr>
-          <w:rFonts w:ascii="Arial" w:hAnsi="Arial" w:cs="Arial"/>
-          <w:sz w:val="22"/>
-          <w:szCs w:val="22"/>
+          <w:szCs w:val="20"/>
+        </w:rPr>
+      </w:pPr>
+      <w:r>
+        <w:rPr>
+          <w:rFonts w:ascii="Arial" w:hAnsi="Arial" w:cs="Arial"/>
+          <w:szCs w:val="20"/>
         </w:rPr>
         <w:t>Worked closely with the product team to plan, design, and implement new features and functionalities.</w:t>
       </w:r>
@@ -2612,15 +2902,13 @@
         <w:jc w:val="both"/>
         <w:rPr>
           <w:rFonts w:ascii="Arial" w:hAnsi="Arial" w:cs="Arial"/>
-          <w:sz w:val="22"/>
-          <w:szCs w:val="22"/>
-        </w:rPr>
-      </w:pPr>
-      <w:r>
-        <w:rPr>
-          <w:rFonts w:ascii="Arial" w:hAnsi="Arial" w:cs="Arial"/>
-          <w:sz w:val="22"/>
-          <w:szCs w:val="22"/>
+          <w:szCs w:val="20"/>
+        </w:rPr>
+      </w:pPr>
+      <w:r>
+        <w:rPr>
+          <w:rFonts w:ascii="Arial" w:hAnsi="Arial" w:cs="Arial"/>
+          <w:szCs w:val="20"/>
         </w:rPr>
         <w:t>Performed testing, debugging, and optimization to ensure the mobile app's optimal performance.</w:t>
       </w:r>
@@ -2635,15 +2923,13 @@
         <w:jc w:val="both"/>
         <w:rPr>
           <w:rFonts w:ascii="Arial" w:hAnsi="Arial" w:cs="Arial"/>
-          <w:sz w:val="22"/>
-          <w:szCs w:val="22"/>
-        </w:rPr>
-      </w:pPr>
-      <w:r>
-        <w:rPr>
-          <w:rFonts w:ascii="Arial" w:hAnsi="Arial" w:cs="Arial"/>
-          <w:sz w:val="22"/>
-          <w:szCs w:val="22"/>
+          <w:szCs w:val="20"/>
+        </w:rPr>
+      </w:pPr>
+      <w:r>
+        <w:rPr>
+          <w:rFonts w:ascii="Arial" w:hAnsi="Arial" w:cs="Arial"/>
+          <w:szCs w:val="20"/>
         </w:rPr>
         <w:t>Deployed and maintained the app on various platforms.</w:t>
       </w:r>
@@ -2658,15 +2944,13 @@
         <w:jc w:val="both"/>
         <w:rPr>
           <w:rFonts w:ascii="Arial" w:hAnsi="Arial" w:cs="Arial"/>
-          <w:sz w:val="22"/>
-          <w:szCs w:val="22"/>
-        </w:rPr>
-      </w:pPr>
-      <w:r>
-        <w:rPr>
-          <w:rFonts w:ascii="Arial" w:hAnsi="Arial" w:cs="Arial"/>
-          <w:sz w:val="22"/>
-          <w:szCs w:val="22"/>
+          <w:szCs w:val="20"/>
+        </w:rPr>
+      </w:pPr>
+      <w:r>
+        <w:rPr>
+          <w:rFonts w:ascii="Arial" w:hAnsi="Arial" w:cs="Arial"/>
+          <w:szCs w:val="20"/>
         </w:rPr>
         <w:t xml:space="preserve">Resolved over </w:t>
       </w:r>
@@ -2675,16 +2959,14 @@
           <w:rFonts w:ascii="Arial" w:hAnsi="Arial" w:cs="Arial"/>
           <w:b/>
           <w:bCs/>
-          <w:sz w:val="22"/>
-          <w:szCs w:val="22"/>
+          <w:szCs w:val="20"/>
         </w:rPr>
         <w:t>200 defects</w:t>
       </w:r>
       <w:r>
         <w:rPr>
           <w:rFonts w:ascii="Arial" w:hAnsi="Arial" w:cs="Arial"/>
-          <w:sz w:val="22"/>
-          <w:szCs w:val="22"/>
+          <w:szCs w:val="20"/>
         </w:rPr>
         <w:t xml:space="preserve"> and functionality issues reported by the QA team, directly improving the logistics app's stability and user experience.</w:t>
       </w:r>
@@ -2699,50 +2981,16 @@
         <w:jc w:val="both"/>
         <w:rPr>
           <w:rFonts w:ascii="Arial" w:hAnsi="Arial" w:cs="Arial"/>
-          <w:sz w:val="22"/>
-          <w:szCs w:val="22"/>
-        </w:rPr>
-      </w:pPr>
-      <w:r>
-        <w:rPr>
-          <w:rFonts w:ascii="Arial" w:hAnsi="Arial" w:cs="Arial"/>
-          <w:sz w:val="22"/>
-          <w:szCs w:val="22"/>
+          <w:szCs w:val="20"/>
+        </w:rPr>
+      </w:pPr>
+      <w:r>
+        <w:rPr>
+          <w:rFonts w:ascii="Arial" w:hAnsi="Arial" w:cs="Arial"/>
+          <w:szCs w:val="20"/>
         </w:rPr>
         <w:t>Conducted weekly demonstrations to showcase the app's progress and gather feedback from stakeholders.</w:t>
       </w:r>
-    </w:p>
-    <w:p>
-      <w:pPr>
-        <w:pStyle w:val="ListBullet"/>
-        <w:numPr>
-          <w:ilvl w:val="0"/>
-          <w:numId w:val="0"/>
-        </w:numPr>
-        <w:ind w:left="360"/>
-        <w:jc w:val="both"/>
-        <w:rPr>
-          <w:rFonts w:ascii="Arial" w:hAnsi="Arial" w:cs="Arial"/>
-          <w:sz w:val="22"/>
-          <w:szCs w:val="22"/>
-        </w:rPr>
-      </w:pPr>
-    </w:p>
-    <w:p>
-      <w:pPr>
-        <w:pStyle w:val="ListBullet"/>
-        <w:numPr>
-          <w:ilvl w:val="0"/>
-          <w:numId w:val="0"/>
-        </w:numPr>
-        <w:ind w:left="360" w:hanging="360"/>
-        <w:jc w:val="both"/>
-        <w:rPr>
-          <w:rFonts w:ascii="Arial" w:hAnsi="Arial" w:cs="Arial"/>
-          <w:sz w:val="22"/>
-          <w:szCs w:val="22"/>
-        </w:rPr>
-      </w:pPr>
     </w:p>
     <w:p>
       <w:pPr>
@@ -2754,7 +3002,6 @@
           <w:b/>
           <w:bCs/>
           <w:sz w:val="24"/>
-          <w:szCs w:val="32"/>
         </w:rPr>
       </w:pPr>
       <w:r>
@@ -2763,19 +3010,26 @@
           <w:b/>
           <w:bCs/>
           <w:sz w:val="24"/>
-          <w:szCs w:val="32"/>
-        </w:rPr>
-        <w:t>ACADEMIC PROJECTS</w:t>
-      </w:r>
-    </w:p>
-    <w:p>
-      <w:pPr>
+        </w:rPr>
+        <w:br/>
+      </w:r>
+      <w:r>
         <w:rPr>
           <w:rFonts w:ascii="Arial" w:hAnsi="Arial" w:cs="Arial"/>
           <w:b/>
           <w:bCs/>
           <w:sz w:val="24"/>
-          <w:szCs w:val="32"/>
+        </w:rPr>
+        <w:t>ACADEMIC PROJECTS</w:t>
+      </w:r>
+    </w:p>
+    <w:p>
+      <w:pPr>
+        <w:rPr>
+          <w:rFonts w:ascii="Arial" w:hAnsi="Arial" w:cs="Arial"/>
+          <w:b/>
+          <w:bCs/>
+          <w:szCs w:val="20"/>
         </w:rPr>
       </w:pPr>
     </w:p>
@@ -2819,16 +3073,14 @@
                 <w:rFonts w:ascii="Arial" w:hAnsi="Arial" w:cs="Arial"/>
                 <w:b/>
                 <w:caps/>
-                <w:sz w:val="22"/>
-                <w:szCs w:val="22"/>
+                <w:szCs w:val="20"/>
               </w:rPr>
             </w:pPr>
             <w:r>
               <w:rPr>
                 <w:rFonts w:ascii="Arial" w:hAnsi="Arial" w:cs="Arial"/>
                 <w:b/>
-                <w:sz w:val="22"/>
-                <w:szCs w:val="22"/>
+                <w:szCs w:val="20"/>
               </w:rPr>
               <w:t>Multi-Class Depression Detection Using BERT</w:t>
             </w:r>
@@ -2841,8 +3093,7 @@
               <w:rPr>
                 <w:rFonts w:ascii="Arial" w:hAnsi="Arial" w:cs="Arial"/>
                 <w:bCs/>
-                <w:sz w:val="22"/>
-                <w:szCs w:val="22"/>
+                <w:szCs w:val="20"/>
                 <w:lang w:val="en-IN"/>
               </w:rPr>
             </w:pPr>
@@ -2850,8 +3101,7 @@
               <w:rPr>
                 <w:rFonts w:ascii="Arial" w:hAnsi="Arial" w:cs="Arial"/>
                 <w:bCs/>
-                <w:sz w:val="22"/>
-                <w:szCs w:val="22"/>
+                <w:szCs w:val="20"/>
               </w:rPr>
               <w:t xml:space="preserve">Machine learning-based web application to identify levels of depression based on user-generated text inputs. </w:t>
             </w:r>
@@ -2868,15 +3118,13 @@
               <w:jc w:val="right"/>
               <w:rPr>
                 <w:rFonts w:ascii="Arial" w:hAnsi="Arial" w:cs="Arial"/>
-                <w:sz w:val="22"/>
-                <w:szCs w:val="22"/>
-              </w:rPr>
-            </w:pPr>
-            <w:r>
-              <w:rPr>
-                <w:rFonts w:ascii="Arial" w:hAnsi="Arial" w:cs="Arial"/>
-                <w:sz w:val="22"/>
-                <w:szCs w:val="22"/>
+                <w:szCs w:val="20"/>
+              </w:rPr>
+            </w:pPr>
+            <w:r>
+              <w:rPr>
+                <w:rFonts w:ascii="Arial" w:hAnsi="Arial" w:cs="Arial"/>
+                <w:szCs w:val="20"/>
               </w:rPr>
               <w:t>May 2025</w:t>
             </w:r>
@@ -2901,16 +3149,14 @@
                 <w:rStyle w:val="BOLDCapitalization"/>
                 <w:rFonts w:ascii="Arial" w:hAnsi="Arial" w:cs="Arial"/>
                 <w:b w:val="0"/>
-                <w:sz w:val="22"/>
-                <w:szCs w:val="22"/>
+                <w:szCs w:val="20"/>
               </w:rPr>
             </w:pPr>
             <w:r>
               <w:rPr>
                 <w:rFonts w:ascii="Arial" w:hAnsi="Arial" w:cs="Arial"/>
                 <w:b/>
-                <w:sz w:val="22"/>
-                <w:szCs w:val="22"/>
+                <w:szCs w:val="20"/>
               </w:rPr>
               <w:t>Dynamic Attendance</w:t>
             </w:r>
@@ -2918,8 +3164,7 @@
               <w:rPr>
                 <w:rFonts w:ascii="Arial" w:hAnsi="Arial" w:cs="Arial"/>
                 <w:b/>
-                <w:sz w:val="22"/>
-                <w:szCs w:val="22"/>
+                <w:szCs w:val="20"/>
               </w:rPr>
               <w:t xml:space="preserve"> </w:t>
             </w:r>
@@ -2927,8 +3172,7 @@
               <w:rPr>
                 <w:rFonts w:ascii="Arial" w:hAnsi="Arial" w:cs="Arial"/>
                 <w:b/>
-                <w:sz w:val="22"/>
-                <w:szCs w:val="22"/>
+                <w:szCs w:val="20"/>
               </w:rPr>
               <w:t>Manager</w:t>
             </w:r>
@@ -2941,8 +3185,7 @@
               <w:rPr>
                 <w:rFonts w:ascii="Arial" w:hAnsi="Arial" w:cs="Arial"/>
                 <w:bCs/>
-                <w:sz w:val="22"/>
-                <w:szCs w:val="22"/>
+                <w:szCs w:val="20"/>
                 <w:lang w:val="en-IN"/>
               </w:rPr>
             </w:pPr>
@@ -2950,8 +3193,7 @@
               <w:rPr>
                 <w:rFonts w:ascii="Arial" w:hAnsi="Arial" w:cs="Arial"/>
                 <w:bCs/>
-                <w:sz w:val="22"/>
-                <w:szCs w:val="22"/>
+                <w:szCs w:val="20"/>
               </w:rPr>
               <w:t xml:space="preserve">The project allows the institutions to record and view attendance </w:t>
             </w:r>
@@ -2959,8 +3201,7 @@
               <w:rPr>
                 <w:rFonts w:ascii="Arial" w:hAnsi="Arial" w:cs="Arial"/>
                 <w:bCs/>
-                <w:sz w:val="22"/>
-                <w:szCs w:val="22"/>
+                <w:szCs w:val="20"/>
               </w:rPr>
               <w:t>records effectively.</w:t>
             </w:r>
@@ -2968,8 +3209,7 @@
               <w:rPr>
                 <w:rFonts w:ascii="Arial" w:hAnsi="Arial" w:cs="Arial"/>
                 <w:bCs/>
-                <w:sz w:val="22"/>
-                <w:szCs w:val="22"/>
+                <w:szCs w:val="20"/>
               </w:rPr>
               <w:t xml:space="preserve"> </w:t>
             </w:r>
@@ -2986,15 +3226,13 @@
               <w:jc w:val="right"/>
               <w:rPr>
                 <w:rFonts w:ascii="Arial" w:hAnsi="Arial" w:cs="Arial"/>
-                <w:sz w:val="22"/>
-                <w:szCs w:val="22"/>
-              </w:rPr>
-            </w:pPr>
-            <w:r>
-              <w:rPr>
-                <w:rFonts w:ascii="Arial" w:hAnsi="Arial" w:cs="Arial"/>
-                <w:sz w:val="22"/>
-                <w:szCs w:val="22"/>
+                <w:szCs w:val="20"/>
+              </w:rPr>
+            </w:pPr>
+            <w:r>
+              <w:rPr>
+                <w:rFonts w:ascii="Arial" w:hAnsi="Arial" w:cs="Arial"/>
+                <w:szCs w:val="20"/>
               </w:rPr>
               <w:t>Feb 2019</w:t>
             </w:r>
@@ -3017,16 +3255,14 @@
               <w:rPr>
                 <w:rFonts w:ascii="Arial" w:hAnsi="Arial" w:cs="Arial"/>
                 <w:b/>
-                <w:sz w:val="22"/>
-                <w:szCs w:val="22"/>
+                <w:szCs w:val="20"/>
               </w:rPr>
             </w:pPr>
             <w:r>
               <w:rPr>
                 <w:rFonts w:ascii="Arial" w:hAnsi="Arial" w:cs="Arial"/>
                 <w:b/>
-                <w:sz w:val="22"/>
-                <w:szCs w:val="22"/>
+                <w:szCs w:val="20"/>
               </w:rPr>
               <w:t xml:space="preserve">Ultrasonic Radar </w:t>
             </w:r>
@@ -3039,16 +3275,14 @@
               <w:rPr>
                 <w:rFonts w:ascii="Arial" w:hAnsi="Arial" w:cs="Arial"/>
                 <w:bCs/>
-                <w:sz w:val="22"/>
-                <w:szCs w:val="22"/>
-              </w:rPr>
-            </w:pPr>
-            <w:r>
-              <w:rPr>
-                <w:rFonts w:ascii="Arial" w:hAnsi="Arial" w:cs="Arial"/>
-                <w:bCs/>
-                <w:sz w:val="22"/>
-                <w:szCs w:val="22"/>
+                <w:szCs w:val="20"/>
+              </w:rPr>
+            </w:pPr>
+            <w:r>
+              <w:rPr>
+                <w:rFonts w:ascii="Arial" w:hAnsi="Arial" w:cs="Arial"/>
+                <w:bCs/>
+                <w:szCs w:val="20"/>
               </w:rPr>
               <w:t>Ultrasonic Radar interfaced with Arduino Uno Board and output visualization using Processing IDE</w:t>
             </w:r>
@@ -3065,15 +3299,13 @@
               <w:jc w:val="right"/>
               <w:rPr>
                 <w:rFonts w:ascii="Arial" w:hAnsi="Arial" w:cs="Arial"/>
-                <w:sz w:val="22"/>
-                <w:szCs w:val="22"/>
-              </w:rPr>
-            </w:pPr>
-            <w:r>
-              <w:rPr>
-                <w:rFonts w:ascii="Arial" w:hAnsi="Arial" w:cs="Arial"/>
-                <w:sz w:val="22"/>
-                <w:szCs w:val="22"/>
+                <w:szCs w:val="20"/>
+              </w:rPr>
+            </w:pPr>
+            <w:r>
+              <w:rPr>
+                <w:rFonts w:ascii="Arial" w:hAnsi="Arial" w:cs="Arial"/>
+                <w:szCs w:val="20"/>
               </w:rPr>
               <w:t>Jul 2016</w:t>
             </w:r>
@@ -3088,7 +3320,6 @@
           <w:b/>
           <w:bCs/>
           <w:sz w:val="24"/>
-          <w:szCs w:val="32"/>
         </w:rPr>
       </w:pPr>
     </w:p>
@@ -3102,7 +3333,6 @@
           <w:b/>
           <w:bCs/>
           <w:sz w:val="24"/>
-          <w:szCs w:val="32"/>
         </w:rPr>
       </w:pPr>
       <w:r>
@@ -3111,7 +3341,6 @@
           <w:b/>
           <w:bCs/>
           <w:sz w:val="24"/>
-          <w:szCs w:val="32"/>
         </w:rPr>
         <w:t>CERTIFICATIONS AND TRAININGS</w:t>
       </w:r>
@@ -3154,8 +3383,7 @@
                 <w:b/>
                 <w:bCs/>
                 <w:caps/>
-                <w:sz w:val="22"/>
-                <w:szCs w:val="22"/>
+                <w:szCs w:val="20"/>
                 <w:lang w:val="en-IN"/>
               </w:rPr>
             </w:pPr>
@@ -3173,8 +3401,7 @@
                 <w:b/>
                 <w:bCs/>
                 <w:caps/>
-                <w:sz w:val="22"/>
-                <w:szCs w:val="22"/>
+                <w:szCs w:val="20"/>
                 <w:lang w:val="en-IN"/>
               </w:rPr>
             </w:pPr>
@@ -3184,8 +3411,7 @@
                 <w:b/>
                 <w:bCs/>
                 <w:caps/>
-                <w:sz w:val="22"/>
-                <w:szCs w:val="22"/>
+                <w:szCs w:val="20"/>
                 <w:lang w:val="en-IN"/>
               </w:rPr>
               <w:t>AI Coding Agents with GitHub Copilot and Cursor</w:t>
@@ -3201,8 +3427,7 @@
                 <w:bCs/>
                 <w:i/>
                 <w:iCs/>
-                <w:sz w:val="22"/>
-                <w:szCs w:val="22"/>
+                <w:szCs w:val="20"/>
               </w:rPr>
             </w:pPr>
             <w:r>
@@ -3211,8 +3436,7 @@
                 <w:bCs/>
                 <w:i/>
                 <w:iCs/>
-                <w:sz w:val="22"/>
-                <w:szCs w:val="22"/>
+                <w:szCs w:val="20"/>
               </w:rPr>
               <w:t>LinkedIn Learning</w:t>
             </w:r>
@@ -3229,8 +3453,7 @@
               <w:jc w:val="right"/>
               <w:rPr>
                 <w:rFonts w:ascii="Arial" w:hAnsi="Arial" w:cs="Arial"/>
-                <w:sz w:val="22"/>
-                <w:szCs w:val="22"/>
+                <w:szCs w:val="20"/>
               </w:rPr>
             </w:pPr>
           </w:p>
@@ -3241,15 +3464,13 @@
               <w:jc w:val="right"/>
               <w:rPr>
                 <w:rFonts w:ascii="Arial" w:hAnsi="Arial" w:cs="Arial"/>
-                <w:sz w:val="22"/>
-                <w:szCs w:val="22"/>
-              </w:rPr>
-            </w:pPr>
-            <w:r>
-              <w:rPr>
-                <w:rFonts w:ascii="Arial" w:hAnsi="Arial" w:cs="Arial"/>
-                <w:sz w:val="22"/>
-                <w:szCs w:val="22"/>
+                <w:szCs w:val="20"/>
+              </w:rPr>
+            </w:pPr>
+            <w:r>
+              <w:rPr>
+                <w:rFonts w:ascii="Arial" w:hAnsi="Arial" w:cs="Arial"/>
+                <w:szCs w:val="20"/>
               </w:rPr>
               <w:t>Jul 2025</w:t>
             </w:r>
@@ -3274,8 +3495,7 @@
                 <w:b/>
                 <w:bCs/>
                 <w:caps/>
-                <w:sz w:val="22"/>
-                <w:szCs w:val="22"/>
+                <w:szCs w:val="20"/>
                 <w:lang w:val="en-IN"/>
               </w:rPr>
             </w:pPr>
@@ -3285,8 +3505,7 @@
                 <w:b/>
                 <w:bCs/>
                 <w:caps/>
-                <w:sz w:val="22"/>
-                <w:szCs w:val="22"/>
+                <w:szCs w:val="20"/>
                 <w:lang w:val="en-IN"/>
               </w:rPr>
               <w:t>Building AI Agents and Automate Workflows</w:t>
@@ -3302,8 +3521,7 @@
                 <w:bCs/>
                 <w:i/>
                 <w:iCs/>
-                <w:sz w:val="22"/>
-                <w:szCs w:val="22"/>
+                <w:szCs w:val="20"/>
               </w:rPr>
             </w:pPr>
             <w:r>
@@ -3312,8 +3530,7 @@
                 <w:bCs/>
                 <w:i/>
                 <w:iCs/>
-                <w:sz w:val="22"/>
-                <w:szCs w:val="22"/>
+                <w:szCs w:val="20"/>
               </w:rPr>
               <w:t>LinkedIn Learning</w:t>
             </w:r>
@@ -3330,15 +3547,13 @@
               <w:jc w:val="right"/>
               <w:rPr>
                 <w:rFonts w:ascii="Arial" w:hAnsi="Arial" w:cs="Arial"/>
-                <w:sz w:val="22"/>
-                <w:szCs w:val="22"/>
-              </w:rPr>
-            </w:pPr>
-            <w:r>
-              <w:rPr>
-                <w:rFonts w:ascii="Arial" w:hAnsi="Arial" w:cs="Arial"/>
-                <w:sz w:val="22"/>
-                <w:szCs w:val="22"/>
+                <w:szCs w:val="20"/>
+              </w:rPr>
+            </w:pPr>
+            <w:r>
+              <w:rPr>
+                <w:rFonts w:ascii="Arial" w:hAnsi="Arial" w:cs="Arial"/>
+                <w:szCs w:val="20"/>
               </w:rPr>
               <w:t>Jul 2025</w:t>
             </w:r>
@@ -3363,8 +3578,7 @@
                 <w:b/>
                 <w:bCs/>
                 <w:caps/>
-                <w:sz w:val="22"/>
-                <w:szCs w:val="22"/>
+                <w:szCs w:val="20"/>
                 <w:lang w:val="en-IN"/>
               </w:rPr>
             </w:pPr>
@@ -3374,8 +3588,7 @@
                 <w:b/>
                 <w:bCs/>
                 <w:caps/>
-                <w:sz w:val="22"/>
-                <w:szCs w:val="22"/>
+                <w:szCs w:val="20"/>
                 <w:lang w:val="en-IN"/>
               </w:rPr>
               <w:t>Generative AI: Working with large Language Models</w:t>
@@ -3389,8 +3602,7 @@
               <w:rPr>
                 <w:rFonts w:ascii="Arial" w:hAnsi="Arial" w:cs="Arial"/>
                 <w:bCs/>
-                <w:sz w:val="22"/>
-                <w:szCs w:val="22"/>
+                <w:szCs w:val="20"/>
               </w:rPr>
             </w:pPr>
             <w:r>
@@ -3399,21 +3611,9 @@
                 <w:bCs/>
                 <w:i/>
                 <w:iCs/>
-                <w:sz w:val="22"/>
-                <w:szCs w:val="22"/>
-              </w:rPr>
-              <w:t>LinkedIn</w:t>
-            </w:r>
-            <w:r>
-              <w:rPr>
-                <w:rFonts w:ascii="Arial" w:hAnsi="Arial" w:cs="Arial"/>
-                <w:bCs/>
-                <w:i/>
-                <w:iCs/>
-                <w:sz w:val="22"/>
-                <w:szCs w:val="22"/>
-              </w:rPr>
-              <w:t xml:space="preserve"> Learning</w:t>
+                <w:szCs w:val="20"/>
+              </w:rPr>
+              <w:t>LinkedIn Learning</w:t>
             </w:r>
           </w:p>
         </w:tc>
@@ -3428,33 +3628,15 @@
               <w:jc w:val="right"/>
               <w:rPr>
                 <w:rFonts w:ascii="Arial" w:hAnsi="Arial" w:cs="Arial"/>
-                <w:sz w:val="22"/>
-                <w:szCs w:val="22"/>
-              </w:rPr>
-            </w:pPr>
-            <w:r>
-              <w:rPr>
-                <w:rFonts w:ascii="Arial" w:hAnsi="Arial" w:cs="Arial"/>
-                <w:sz w:val="22"/>
-                <w:szCs w:val="22"/>
-              </w:rPr>
-              <w:t>Ju</w:t>
-            </w:r>
-            <w:r>
-              <w:rPr>
-                <w:rFonts w:ascii="Arial" w:hAnsi="Arial" w:cs="Arial"/>
-                <w:sz w:val="22"/>
-                <w:szCs w:val="22"/>
-              </w:rPr>
-              <w:t>n 2025</w:t>
-            </w:r>
-            <w:r>
-              <w:rPr>
-                <w:rFonts w:ascii="Arial" w:hAnsi="Arial" w:cs="Arial"/>
-                <w:sz w:val="22"/>
-                <w:szCs w:val="22"/>
-              </w:rPr>
-              <w:t xml:space="preserve"> </w:t>
+                <w:szCs w:val="20"/>
+              </w:rPr>
+            </w:pPr>
+            <w:r>
+              <w:rPr>
+                <w:rFonts w:ascii="Arial" w:hAnsi="Arial" w:cs="Arial"/>
+                <w:szCs w:val="20"/>
+              </w:rPr>
+              <w:t xml:space="preserve">Jun 2025 </w:t>
             </w:r>
           </w:p>
         </w:tc>
@@ -3477,8 +3659,7 @@
                 <w:rFonts w:ascii="Arial" w:hAnsi="Arial" w:cs="Arial"/>
                 <w:b w:val="0"/>
                 <w:bCs/>
-                <w:sz w:val="22"/>
-                <w:szCs w:val="22"/>
+                <w:szCs w:val="20"/>
               </w:rPr>
             </w:pPr>
             <w:r>
@@ -3486,8 +3667,7 @@
                 <w:rStyle w:val="BOLDCapitalization"/>
                 <w:rFonts w:ascii="Arial" w:hAnsi="Arial" w:cs="Arial"/>
                 <w:bCs/>
-                <w:sz w:val="22"/>
-                <w:szCs w:val="22"/>
+                <w:szCs w:val="20"/>
               </w:rPr>
               <w:t>Java Script Maps and Sets</w:t>
             </w:r>
@@ -3500,8 +3680,9 @@
               <w:rPr>
                 <w:rFonts w:ascii="Arial" w:hAnsi="Arial" w:cs="Arial"/>
                 <w:bCs/>
-                <w:sz w:val="22"/>
-                <w:szCs w:val="22"/>
+                <w:i/>
+                <w:iCs/>
+                <w:szCs w:val="20"/>
                 <w:lang w:val="en-IN"/>
               </w:rPr>
             </w:pPr>
@@ -3509,8 +3690,9 @@
               <w:rPr>
                 <w:rFonts w:ascii="Arial" w:hAnsi="Arial" w:cs="Arial"/>
                 <w:bCs/>
-                <w:sz w:val="22"/>
-                <w:szCs w:val="22"/>
+                <w:i/>
+                <w:iCs/>
+                <w:szCs w:val="20"/>
                 <w:lang w:val="en-IN"/>
               </w:rPr>
               <w:t>LinkedIn Learning</w:t>
@@ -3528,15 +3710,13 @@
               <w:jc w:val="right"/>
               <w:rPr>
                 <w:rFonts w:ascii="Arial" w:hAnsi="Arial" w:cs="Arial"/>
-                <w:sz w:val="22"/>
-                <w:szCs w:val="22"/>
-              </w:rPr>
-            </w:pPr>
-            <w:r>
-              <w:rPr>
-                <w:rFonts w:ascii="Arial" w:hAnsi="Arial" w:cs="Arial"/>
-                <w:sz w:val="22"/>
-                <w:szCs w:val="22"/>
+                <w:szCs w:val="20"/>
+              </w:rPr>
+            </w:pPr>
+            <w:r>
+              <w:rPr>
+                <w:rFonts w:ascii="Arial" w:hAnsi="Arial" w:cs="Arial"/>
+                <w:szCs w:val="20"/>
               </w:rPr>
               <w:t>Jun 2022</w:t>
             </w:r>
@@ -3562,8 +3742,7 @@
                 <w:b w:val="0"/>
                 <w:bCs/>
                 <w:caps w:val="0"/>
-                <w:sz w:val="22"/>
-                <w:szCs w:val="22"/>
+                <w:szCs w:val="20"/>
               </w:rPr>
             </w:pPr>
             <w:r>
@@ -3571,8 +3750,7 @@
                 <w:rStyle w:val="BOLDCapitalization"/>
                 <w:rFonts w:ascii="Arial" w:hAnsi="Arial" w:cs="Arial"/>
                 <w:bCs/>
-                <w:sz w:val="22"/>
-                <w:szCs w:val="22"/>
+                <w:szCs w:val="20"/>
               </w:rPr>
               <w:t>MEAN Stack</w:t>
             </w:r>
@@ -3585,8 +3763,7 @@
               <w:rPr>
                 <w:rFonts w:ascii="Arial" w:hAnsi="Arial" w:cs="Arial"/>
                 <w:bCs/>
-                <w:sz w:val="22"/>
-                <w:szCs w:val="22"/>
+                <w:szCs w:val="20"/>
                 <w:lang w:val="en-IN"/>
               </w:rPr>
             </w:pPr>
@@ -3596,8 +3773,7 @@
                 <w:bCs/>
                 <w:i/>
                 <w:iCs/>
-                <w:sz w:val="22"/>
-                <w:szCs w:val="22"/>
+                <w:szCs w:val="20"/>
               </w:rPr>
               <w:t>Brain Mentors Pvt. Ltd.</w:t>
             </w:r>
@@ -3614,15 +3790,13 @@
               <w:jc w:val="right"/>
               <w:rPr>
                 <w:rFonts w:ascii="Arial" w:hAnsi="Arial" w:cs="Arial"/>
-                <w:sz w:val="22"/>
-                <w:szCs w:val="22"/>
-              </w:rPr>
-            </w:pPr>
-            <w:r>
-              <w:rPr>
-                <w:rFonts w:ascii="Arial" w:hAnsi="Arial" w:cs="Arial"/>
-                <w:sz w:val="22"/>
-                <w:szCs w:val="22"/>
+                <w:szCs w:val="20"/>
+              </w:rPr>
+            </w:pPr>
+            <w:r>
+              <w:rPr>
+                <w:rFonts w:ascii="Arial" w:hAnsi="Arial" w:cs="Arial"/>
+                <w:szCs w:val="20"/>
               </w:rPr>
               <w:t>Mar 2018 - Apr 2018</w:t>
             </w:r>
@@ -3647,8 +3821,7 @@
                 <w:rFonts w:ascii="Arial" w:hAnsi="Arial" w:cs="Arial"/>
                 <w:b w:val="0"/>
                 <w:bCs/>
-                <w:sz w:val="22"/>
-                <w:szCs w:val="22"/>
+                <w:szCs w:val="20"/>
               </w:rPr>
             </w:pPr>
             <w:r>
@@ -3656,8 +3829,7 @@
                 <w:rStyle w:val="BOLDCapitalization"/>
                 <w:rFonts w:ascii="Arial" w:hAnsi="Arial" w:cs="Arial"/>
                 <w:bCs/>
-                <w:sz w:val="22"/>
-                <w:szCs w:val="22"/>
+                <w:szCs w:val="20"/>
               </w:rPr>
               <w:t>Embedded Systems Using Arduino</w:t>
             </w:r>
@@ -3670,16 +3842,19 @@
               <w:rPr>
                 <w:rFonts w:ascii="Arial" w:hAnsi="Arial" w:cs="Arial"/>
                 <w:bCs/>
-                <w:sz w:val="22"/>
-                <w:szCs w:val="22"/>
-              </w:rPr>
-            </w:pPr>
-            <w:r>
-              <w:rPr>
-                <w:rFonts w:ascii="Arial" w:hAnsi="Arial" w:cs="Arial"/>
-                <w:bCs/>
-                <w:sz w:val="22"/>
-                <w:szCs w:val="22"/>
+                <w:i/>
+                <w:iCs/>
+                <w:szCs w:val="20"/>
+                <w:lang w:val="en-IN"/>
+              </w:rPr>
+            </w:pPr>
+            <w:r>
+              <w:rPr>
+                <w:rFonts w:ascii="Arial" w:hAnsi="Arial" w:cs="Arial"/>
+                <w:bCs/>
+                <w:i/>
+                <w:iCs/>
+                <w:szCs w:val="20"/>
                 <w:lang w:val="en-IN"/>
               </w:rPr>
               <w:t>Delhi Technological University</w:t>
@@ -3697,15 +3872,13 @@
               <w:jc w:val="right"/>
               <w:rPr>
                 <w:rFonts w:ascii="Arial" w:hAnsi="Arial" w:cs="Arial"/>
-                <w:sz w:val="22"/>
-                <w:szCs w:val="22"/>
-              </w:rPr>
-            </w:pPr>
-            <w:r>
-              <w:rPr>
-                <w:rFonts w:ascii="Arial" w:hAnsi="Arial" w:cs="Arial"/>
-                <w:sz w:val="22"/>
-                <w:szCs w:val="22"/>
+                <w:szCs w:val="20"/>
+              </w:rPr>
+            </w:pPr>
+            <w:r>
+              <w:rPr>
+                <w:rFonts w:ascii="Arial" w:hAnsi="Arial" w:cs="Arial"/>
+                <w:szCs w:val="20"/>
               </w:rPr>
               <w:t>Jun 2016 - Jul 2016</w:t>
             </w:r>
@@ -3729,18 +3902,19 @@
                 <w:rStyle w:val="BOLDCapitalization"/>
                 <w:rFonts w:ascii="Arial" w:hAnsi="Arial" w:cs="Arial"/>
                 <w:b w:val="0"/>
-                <w:sz w:val="22"/>
-                <w:szCs w:val="22"/>
+                <w:bCs/>
+                <w:caps w:val="0"/>
+                <w:szCs w:val="20"/>
               </w:rPr>
             </w:pPr>
             <w:r>
               <w:rPr>
                 <w:rStyle w:val="BOLDCapitalization"/>
                 <w:rFonts w:ascii="Arial" w:hAnsi="Arial" w:cs="Arial"/>
-                <w:sz w:val="22"/>
-                <w:szCs w:val="22"/>
-              </w:rPr>
-              <w:t>Web Technologies</w:t>
+                <w:bCs/>
+                <w:szCs w:val="20"/>
+              </w:rPr>
+              <w:t>MEAN Stack</w:t>
             </w:r>
           </w:p>
           <w:p>
@@ -3749,13 +3923,9 @@
               <w:ind w:left="360"/>
               <w:jc w:val="both"/>
               <w:rPr>
-                <w:rStyle w:val="BOLDCapitalization"/>
-                <w:rFonts w:ascii="Arial" w:hAnsi="Arial" w:cs="Arial"/>
-                <w:b w:val="0"/>
-                <w:bCs/>
-                <w:caps w:val="0"/>
-                <w:sz w:val="22"/>
-                <w:szCs w:val="22"/>
+                <w:rFonts w:ascii="Arial" w:hAnsi="Arial" w:cs="Arial"/>
+                <w:bCs/>
+                <w:szCs w:val="20"/>
                 <w:lang w:val="en-IN"/>
               </w:rPr>
             </w:pPr>
@@ -3763,11 +3933,11 @@
               <w:rPr>
                 <w:rFonts w:ascii="Arial" w:hAnsi="Arial" w:cs="Arial"/>
                 <w:bCs/>
-                <w:sz w:val="22"/>
-                <w:szCs w:val="22"/>
-                <w:lang w:val="en-IN"/>
-              </w:rPr>
-              <w:t>HMR Institute of Technology &amp; Management</w:t>
+                <w:i/>
+                <w:iCs/>
+                <w:szCs w:val="20"/>
+              </w:rPr>
+              <w:t>Brain Mentors Pvt. Ltd.</w:t>
             </w:r>
           </w:p>
         </w:tc>
@@ -3782,17 +3952,15 @@
               <w:jc w:val="right"/>
               <w:rPr>
                 <w:rFonts w:ascii="Arial" w:hAnsi="Arial" w:cs="Arial"/>
-                <w:sz w:val="22"/>
-                <w:szCs w:val="22"/>
-              </w:rPr>
-            </w:pPr>
-            <w:r>
-              <w:rPr>
-                <w:rFonts w:ascii="Arial" w:hAnsi="Arial" w:cs="Arial"/>
-                <w:sz w:val="22"/>
-                <w:szCs w:val="22"/>
-              </w:rPr>
-              <w:t>Feb 2016 - Apr 2016</w:t>
+                <w:szCs w:val="20"/>
+              </w:rPr>
+            </w:pPr>
+            <w:r>
+              <w:rPr>
+                <w:rFonts w:ascii="Arial" w:hAnsi="Arial" w:cs="Arial"/>
+                <w:szCs w:val="20"/>
+              </w:rPr>
+              <w:t>Mar 2018 - Apr 2018</w:t>
             </w:r>
           </w:p>
         </w:tc>
@@ -3811,7 +3979,7 @@
     </w:p>
     <w:sectPr>
       <w:pgSz w:w="12240" w:h="15840"/>
-      <w:pgMar w:top="720" w:right="720" w:bottom="720" w:left="720" w:header="709" w:footer="709" w:gutter="0"/>
+      <w:pgMar w:top="567" w:right="720" w:bottom="567" w:left="720" w:header="709" w:footer="709" w:gutter="0"/>
       <w:cols w:space="708"/>
       <w:docGrid w:linePitch="360"/>
     </w:sectPr>
@@ -3824,7 +3992,7 @@
   <w:abstractNum w:abstractNumId="0" w15:restartNumberingAfterBreak="0">
     <w:nsid w:val="FFFFFF89"/>
     <w:multiLevelType w:val="singleLevel"/>
-    <w:tmpl w:val="47FCFBC6"/>
+    <w:tmpl w:val="B51EB188"/>
     <w:lvl w:ilvl="0">
       <w:start w:val="1"/>
       <w:numFmt w:val="bullet"/>
@@ -4523,7 +4691,7 @@
   <w:abstractNum w:abstractNumId="7" w15:restartNumberingAfterBreak="0">
     <w:nsid w:val="56FF2A42"/>
     <w:multiLevelType w:val="hybridMultilevel"/>
-    <w:tmpl w:val="2E82A4BE"/>
+    <w:tmpl w:val="27F6855A"/>
     <w:lvl w:ilvl="0" w:tplc="40090001">
       <w:start w:val="1"/>
       <w:numFmt w:val="bullet"/>
@@ -5262,6 +5430,15 @@
     <w:abstractNumId w:val="0"/>
   </w:num>
   <w:num w:numId="22" w16cid:durableId="233585413">
+    <w:abstractNumId w:val="0"/>
+  </w:num>
+  <w:num w:numId="23" w16cid:durableId="1473329253">
+    <w:abstractNumId w:val="0"/>
+  </w:num>
+  <w:num w:numId="24" w16cid:durableId="317223849">
+    <w:abstractNumId w:val="0"/>
+  </w:num>
+  <w:num w:numId="25" w16cid:durableId="1291742452">
     <w:abstractNumId w:val="0"/>
   </w:num>
 </w:numbering>
@@ -5714,7 +5891,6 @@
   <w:style w:type="character" w:default="1" w:styleId="DefaultParagraphFont">
     <w:name w:val="Default Paragraph Font"/>
     <w:uiPriority w:val="1"/>
-    <w:semiHidden/>
     <w:unhideWhenUsed/>
   </w:style>
   <w:style w:type="table" w:default="1" w:styleId="TableNormal">
@@ -6096,6 +6272,22 @@
       <w:bCs/>
     </w:rPr>
   </w:style>
+  <w:style w:type="paragraph" w:styleId="NormalWeb">
+    <w:name w:val="Normal (Web)"/>
+    <w:basedOn w:val="Normal"/>
+    <w:uiPriority w:val="99"/>
+    <w:semiHidden/>
+    <w:unhideWhenUsed/>
+    <w:rsid w:val="000F7342"/>
+    <w:pPr>
+      <w:spacing w:before="100" w:beforeAutospacing="1" w:after="100" w:afterAutospacing="1"/>
+    </w:pPr>
+    <w:rPr>
+      <w:rFonts w:ascii="Times New Roman" w:eastAsia="Times New Roman" w:hAnsi="Times New Roman" w:cs="Times New Roman"/>
+      <w:sz w:val="24"/>
+      <w:lang w:val="en-IN" w:eastAsia="en-IN"/>
+    </w:rPr>
+  </w:style>
 </w:styles>
 </file>
 
@@ -6457,7 +6649,12 @@
 </file>
 
 <file path=customXml/item2.xml><?xml version="1.0" encoding="utf-8"?>
-<b:Sources xmlns:b="http://schemas.openxmlformats.org/officeDocument/2006/bibliography" xmlns="http://schemas.openxmlformats.org/officeDocument/2006/bibliography" SelectedStyle="/APASixthEditionOfficeOnline.xsl" StyleName="APA" Version="6"/>
+<?mso-contentType ?>
+<FormTemplates xmlns="http://schemas.microsoft.com/sharepoint/v3/contenttype/forms">
+  <Display>DocumentLibraryForm</Display>
+  <Edit>DocumentLibraryForm</Edit>
+  <New>DocumentLibraryForm</New>
+</FormTemplates>
 </file>
 
 <file path=customXml/item3.xml><?xml version="1.0" encoding="utf-8"?>
@@ -6469,12 +6666,7 @@
 </file>
 
 <file path=customXml/item4.xml><?xml version="1.0" encoding="utf-8"?>
-<?mso-contentType ?>
-<FormTemplates xmlns="http://schemas.microsoft.com/sharepoint/v3/contenttype/forms">
-  <Display>DocumentLibraryForm</Display>
-  <Edit>DocumentLibraryForm</Edit>
-  <New>DocumentLibraryForm</New>
-</FormTemplates>
+<b:Sources xmlns:b="http://schemas.openxmlformats.org/officeDocument/2006/bibliography" xmlns="http://schemas.openxmlformats.org/officeDocument/2006/bibliography" SelectedStyle="/APASixthEditionOfficeOnline.xsl" StyleName="APA" Version="6"/>
 </file>
 
 <file path=customXml/itemProps1.xml><?xml version="1.0" encoding="utf-8"?>
@@ -6496,9 +6688,9 @@
 </file>
 
 <file path=customXml/itemProps2.xml><?xml version="1.0" encoding="utf-8"?>
-<ds:datastoreItem xmlns:ds="http://schemas.openxmlformats.org/officeDocument/2006/customXml" ds:itemID="{50C72F2C-7F12-CD49-83C5-6C402A54E798}">
+<ds:datastoreItem xmlns:ds="http://schemas.openxmlformats.org/officeDocument/2006/customXml" ds:itemID="{80C97E1B-B454-4DED-B1F3-34450391BFC8}">
   <ds:schemaRefs>
-    <ds:schemaRef ds:uri="http://schemas.openxmlformats.org/officeDocument/2006/bibliography"/>
+    <ds:schemaRef ds:uri="http://schemas.microsoft.com/sharepoint/v3/contenttype/forms"/>
   </ds:schemaRefs>
 </ds:datastoreItem>
 </file>
@@ -6514,9 +6706,9 @@
 </file>
 
 <file path=customXml/itemProps4.xml><?xml version="1.0" encoding="utf-8"?>
-<ds:datastoreItem xmlns:ds="http://schemas.openxmlformats.org/officeDocument/2006/customXml" ds:itemID="{80C97E1B-B454-4DED-B1F3-34450391BFC8}">
+<ds:datastoreItem xmlns:ds="http://schemas.openxmlformats.org/officeDocument/2006/customXml" ds:itemID="{50C72F2C-7F12-CD49-83C5-6C402A54E798}">
   <ds:schemaRefs>
-    <ds:schemaRef ds:uri="http://schemas.microsoft.com/sharepoint/v3/contenttype/forms"/>
+    <ds:schemaRef ds:uri="http://schemas.openxmlformats.org/officeDocument/2006/bibliography"/>
   </ds:schemaRefs>
 </ds:datastoreItem>
 </file>

</xml_diff>

<commit_message>
aded RAG chatbot projet and updaed the tech stack also
</commit_message>
<xml_diff>
--- a/Resume_Sudhanshu_Kakkar.docx
+++ b/Resume_Sudhanshu_Kakkar.docx
@@ -627,7 +627,23 @@
                       <w:rFonts w:ascii="Arial" w:hAnsi="Arial" w:cs="Arial"/>
                       <w:szCs w:val="20"/>
                     </w:rPr>
-                    <w:t xml:space="preserve"> Python, BERT Fine-Tuning, NLP, Text Classification, HuggingFace Transformers, TensorFlow, scikit-learn</w:t>
+                    <w:t xml:space="preserve"> Python, BERT Fine-Tuning, NLP, Text Classification, </w:t>
+                  </w:r>
+                  <w:proofErr w:type="spellStart"/>
+                  <w:r>
+                    <w:rPr>
+                      <w:rFonts w:ascii="Arial" w:hAnsi="Arial" w:cs="Arial"/>
+                      <w:szCs w:val="20"/>
+                    </w:rPr>
+                    <w:t>HuggingFace</w:t>
+                  </w:r>
+                  <w:proofErr w:type="spellEnd"/>
+                  <w:r>
+                    <w:rPr>
+                      <w:rFonts w:ascii="Arial" w:hAnsi="Arial" w:cs="Arial"/>
+                      <w:szCs w:val="20"/>
+                    </w:rPr>
+                    <w:t xml:space="preserve"> Transformers, TensorFlow, scikit-learn</w:t>
                   </w:r>
                 </w:p>
                 <w:p>
@@ -699,7 +715,7 @@
                       <w:rFonts w:ascii="Arial" w:hAnsi="Arial" w:cs="Arial"/>
                       <w:szCs w:val="20"/>
                     </w:rPr>
-                    <w:t>: Node.js,  Java Spring Boot, Microservices</w:t>
+                    <w:t>: Node.js, Java Spring Boot, Microservices</w:t>
                   </w:r>
                 </w:p>
                 <w:p>
@@ -740,13 +756,31 @@
                     </w:rPr>
                     <w:t xml:space="preserve">Agentic AI: </w:t>
                   </w:r>
+                  <w:proofErr w:type="spellStart"/>
                   <w:r>
                     <w:rPr>
                       <w:rFonts w:ascii="Arial" w:hAnsi="Arial" w:cs="Arial"/>
                       <w:szCs w:val="20"/>
                     </w:rPr>
-                    <w:t>CrewAI, LangChain</w:t>
+                    <w:t>CrewAI</w:t>
                   </w:r>
+                  <w:proofErr w:type="spellEnd"/>
+                  <w:r>
+                    <w:rPr>
+                      <w:rFonts w:ascii="Arial" w:hAnsi="Arial" w:cs="Arial"/>
+                      <w:szCs w:val="20"/>
+                    </w:rPr>
+                    <w:t xml:space="preserve">, </w:t>
+                  </w:r>
+                  <w:proofErr w:type="spellStart"/>
+                  <w:r>
+                    <w:rPr>
+                      <w:rFonts w:ascii="Arial" w:hAnsi="Arial" w:cs="Arial"/>
+                      <w:szCs w:val="20"/>
+                    </w:rPr>
+                    <w:t>LangChain</w:t>
+                  </w:r>
+                  <w:proofErr w:type="spellEnd"/>
                   <w:r>
                     <w:rPr>
                       <w:rFonts w:ascii="Arial" w:hAnsi="Arial" w:cs="Arial"/>
@@ -755,6 +789,90 @@
                       <w:szCs w:val="20"/>
                     </w:rPr>
                     <w:t xml:space="preserve"> </w:t>
+                  </w:r>
+                </w:p>
+                <w:p>
+                  <w:pPr>
+                    <w:pStyle w:val="ListParagraph"/>
+                    <w:numPr>
+                      <w:ilvl w:val="0"/>
+                      <w:numId w:val="11"/>
+                    </w:numPr>
+                    <w:rPr>
+                      <w:rFonts w:ascii="Arial" w:hAnsi="Arial" w:cs="Arial"/>
+                      <w:b/>
+                      <w:bCs/>
+                      <w:szCs w:val="20"/>
+                    </w:rPr>
+                  </w:pPr>
+                  <w:r>
+                    <w:rPr>
+                      <w:rFonts w:ascii="Arial" w:hAnsi="Arial" w:cs="Arial"/>
+                      <w:b/>
+                      <w:bCs/>
+                      <w:szCs w:val="20"/>
+                    </w:rPr>
+                    <w:t xml:space="preserve">RAG Stack: </w:t>
+                  </w:r>
+                  <w:proofErr w:type="spellStart"/>
+                  <w:r>
+                    <w:rPr>
+                      <w:rFonts w:ascii="Arial" w:hAnsi="Arial" w:cs="Arial"/>
+                      <w:szCs w:val="20"/>
+                    </w:rPr>
+                    <w:t>LlamaIndex</w:t>
+                  </w:r>
+                  <w:proofErr w:type="spellEnd"/>
+                  <w:r>
+                    <w:rPr>
+                      <w:rFonts w:ascii="Arial" w:hAnsi="Arial" w:cs="Arial"/>
+                      <w:szCs w:val="20"/>
+                    </w:rPr>
+                    <w:t xml:space="preserve"> orchestration, </w:t>
+                  </w:r>
+                  <w:r>
+                    <w:rPr>
+                      <w:rFonts w:ascii="Arial" w:hAnsi="Arial" w:cs="Arial"/>
+                      <w:szCs w:val="20"/>
+                    </w:rPr>
+                    <w:t>llama3</w:t>
+                  </w:r>
+                  <w:r>
+                    <w:rPr>
+                      <w:rFonts w:ascii="Arial" w:hAnsi="Arial" w:cs="Arial"/>
+                      <w:szCs w:val="20"/>
+                    </w:rPr>
+                    <w:t xml:space="preserve"> LLM, </w:t>
+                  </w:r>
+                  <w:r>
+                    <w:rPr>
+                      <w:rFonts w:ascii="Arial" w:hAnsi="Arial" w:cs="Arial"/>
+                      <w:szCs w:val="20"/>
+                    </w:rPr>
+                    <w:t>all-</w:t>
+                  </w:r>
+                  <w:proofErr w:type="spellStart"/>
+                  <w:r>
+                    <w:rPr>
+                      <w:rFonts w:ascii="Arial" w:hAnsi="Arial" w:cs="Arial"/>
+                      <w:szCs w:val="20"/>
+                    </w:rPr>
+                    <w:t>minilm</w:t>
+                  </w:r>
+                  <w:proofErr w:type="spellEnd"/>
+                  <w:r>
+                    <w:rPr>
+                      <w:rFonts w:ascii="Arial" w:hAnsi="Arial" w:cs="Arial"/>
+                      <w:szCs w:val="20"/>
+                    </w:rPr>
+                    <w:t xml:space="preserve"> embedding model</w:t>
+                  </w:r>
+                  <w:r>
+                    <w:rPr>
+                      <w:rFonts w:ascii="Arial" w:hAnsi="Arial" w:cs="Arial"/>
+                      <w:szCs w:val="20"/>
+                    </w:rPr>
+                    <w:t>, Vectorization</w:t>
                   </w:r>
                 </w:p>
                 <w:p>
@@ -836,51 +954,6 @@
                       <w:bCs/>
                       <w:szCs w:val="20"/>
                     </w:rPr>
-                    <w:t>Version</w:t>
-                  </w:r>
-                  <w:r>
-                    <w:rPr>
-                      <w:rFonts w:ascii="Arial" w:hAnsi="Arial" w:cs="Arial"/>
-                      <w:szCs w:val="20"/>
-                    </w:rPr>
-                    <w:t xml:space="preserve"> </w:t>
-                  </w:r>
-                  <w:r>
-                    <w:rPr>
-                      <w:rFonts w:ascii="Arial" w:hAnsi="Arial" w:cs="Arial"/>
-                      <w:b/>
-                      <w:bCs/>
-                      <w:szCs w:val="20"/>
-                    </w:rPr>
-                    <w:t>Control</w:t>
-                  </w:r>
-                  <w:r>
-                    <w:rPr>
-                      <w:rFonts w:ascii="Arial" w:hAnsi="Arial" w:cs="Arial"/>
-                      <w:szCs w:val="20"/>
-                    </w:rPr>
-                    <w:t>: Git, Bitbucket</w:t>
-                  </w:r>
-                </w:p>
-                <w:p>
-                  <w:pPr>
-                    <w:pStyle w:val="ListParagraph"/>
-                    <w:numPr>
-                      <w:ilvl w:val="0"/>
-                      <w:numId w:val="11"/>
-                    </w:numPr>
-                    <w:rPr>
-                      <w:rFonts w:ascii="Arial" w:hAnsi="Arial" w:cs="Arial"/>
-                      <w:szCs w:val="20"/>
-                    </w:rPr>
-                  </w:pPr>
-                  <w:r>
-                    <w:rPr>
-                      <w:rFonts w:ascii="Arial" w:hAnsi="Arial" w:cs="Arial"/>
-                      <w:b/>
-                      <w:bCs/>
-                      <w:szCs w:val="20"/>
-                    </w:rPr>
                     <w:t>Agile Methodologies</w:t>
                   </w:r>
                   <w:r>
@@ -888,7 +961,7 @@
                       <w:rFonts w:ascii="Arial" w:hAnsi="Arial" w:cs="Arial"/>
                       <w:szCs w:val="20"/>
                     </w:rPr>
-                    <w:t>: Scrum, Sprint Planning , Retrospectives</w:t>
+                    <w:t>: Scrum, Sprint Planning, Retrospectives</w:t>
                   </w:r>
                 </w:p>
                 <w:p>
@@ -1161,25 +1234,7 @@
                 <w:bCs/>
                 <w:szCs w:val="20"/>
               </w:rPr>
-              <w:t xml:space="preserve">May </w:t>
-            </w:r>
-            <w:r>
-              <w:rPr>
-                <w:rFonts w:ascii="Arial" w:hAnsi="Arial" w:cs="Arial"/>
-                <w:b/>
-                <w:bCs/>
-                <w:szCs w:val="20"/>
-              </w:rPr>
-              <w:t>2025 –</w:t>
-            </w:r>
-            <w:r>
-              <w:rPr>
-                <w:rFonts w:ascii="Arial" w:hAnsi="Arial" w:cs="Arial"/>
-                <w:b/>
-                <w:bCs/>
-                <w:szCs w:val="20"/>
-              </w:rPr>
-              <w:t>Present</w:t>
+              <w:t>May 2025 –Present</w:t>
             </w:r>
           </w:p>
         </w:tc>
@@ -1202,35 +1257,7 @@
           <w:rFonts w:ascii="Arial" w:hAnsi="Arial" w:cs="Arial"/>
           <w:szCs w:val="20"/>
         </w:rPr>
-        <w:t xml:space="preserve">Extending </w:t>
-      </w:r>
-      <w:r>
-        <w:rPr>
-          <w:rFonts w:ascii="Arial" w:hAnsi="Arial" w:cs="Arial"/>
-          <w:szCs w:val="20"/>
-        </w:rPr>
-        <w:t xml:space="preserve">my existing </w:t>
-      </w:r>
-      <w:r>
-        <w:rPr>
-          <w:rFonts w:ascii="Arial" w:hAnsi="Arial" w:cs="Arial"/>
-          <w:szCs w:val="20"/>
-        </w:rPr>
-        <w:t xml:space="preserve">multi-class depression detection </w:t>
-      </w:r>
-      <w:r>
-        <w:rPr>
-          <w:rFonts w:ascii="Arial" w:hAnsi="Arial" w:cs="Arial"/>
-          <w:szCs w:val="20"/>
-        </w:rPr>
-        <w:t xml:space="preserve">project </w:t>
-      </w:r>
-      <w:r>
-        <w:rPr>
-          <w:rFonts w:ascii="Arial" w:hAnsi="Arial" w:cs="Arial"/>
-          <w:szCs w:val="20"/>
-        </w:rPr>
-        <w:t>with a custom non-pretrained ML model.</w:t>
+        <w:t>Extending my existing multi-class depression detection project with a custom non-pretrained ML model.</w:t>
       </w:r>
     </w:p>
     <w:p>
@@ -3038,7 +3065,6 @@
               <w:rPr>
                 <w:rFonts w:ascii="Arial" w:hAnsi="Arial" w:cs="Arial"/>
                 <w:b/>
-                <w:caps/>
                 <w:szCs w:val="20"/>
               </w:rPr>
             </w:pPr>
@@ -3048,7 +3074,7 @@
                 <w:b/>
                 <w:szCs w:val="20"/>
               </w:rPr>
-              <w:t>Multi-Class Depression Detection Using BERT</w:t>
+              <w:t>AI Resume Chatbot Twin using RAG Stack</w:t>
             </w:r>
           </w:p>
           <w:p>
@@ -3060,16 +3086,132 @@
                 <w:rFonts w:ascii="Arial" w:hAnsi="Arial" w:cs="Arial"/>
                 <w:bCs/>
                 <w:szCs w:val="20"/>
-                <w:lang w:val="en-IN"/>
-              </w:rPr>
-            </w:pPr>
-            <w:r>
-              <w:rPr>
-                <w:rFonts w:ascii="Arial" w:hAnsi="Arial" w:cs="Arial"/>
-                <w:bCs/>
-                <w:szCs w:val="20"/>
-              </w:rPr>
-              <w:t xml:space="preserve">Machine learning-based web application to identify levels of depression based on user-generated text inputs. </w:t>
+              </w:rPr>
+            </w:pPr>
+            <w:r>
+              <w:rPr>
+                <w:rFonts w:ascii="Arial" w:hAnsi="Arial" w:cs="Arial"/>
+                <w:bCs/>
+                <w:szCs w:val="20"/>
+              </w:rPr>
+              <w:t xml:space="preserve">AI chatbot that utilizes the Llama 3 model and resume data to </w:t>
+            </w:r>
+            <w:r>
+              <w:rPr>
+                <w:rFonts w:ascii="Arial" w:hAnsi="Arial" w:cs="Arial"/>
+                <w:bCs/>
+                <w:szCs w:val="20"/>
+              </w:rPr>
+              <w:t xml:space="preserve">chat </w:t>
+            </w:r>
+            <w:r>
+              <w:rPr>
+                <w:rFonts w:ascii="Arial" w:hAnsi="Arial" w:cs="Arial"/>
+                <w:bCs/>
+                <w:szCs w:val="20"/>
+              </w:rPr>
+              <w:t xml:space="preserve">with recruiters </w:t>
+            </w:r>
+            <w:r>
+              <w:rPr>
+                <w:rFonts w:ascii="Arial" w:hAnsi="Arial" w:cs="Arial"/>
+                <w:bCs/>
+                <w:szCs w:val="20"/>
+              </w:rPr>
+              <w:t xml:space="preserve">and </w:t>
+            </w:r>
+            <w:r>
+              <w:rPr>
+                <w:rFonts w:ascii="Arial" w:hAnsi="Arial" w:cs="Arial"/>
+                <w:bCs/>
+                <w:szCs w:val="20"/>
+              </w:rPr>
+              <w:t>answer</w:t>
+            </w:r>
+            <w:r>
+              <w:rPr>
+                <w:rFonts w:ascii="Arial" w:hAnsi="Arial" w:cs="Arial"/>
+                <w:bCs/>
+                <w:szCs w:val="20"/>
+              </w:rPr>
+              <w:t xml:space="preserve"> job specific questions on the candidate's behalf</w:t>
+            </w:r>
+          </w:p>
+        </w:tc>
+        <w:tc>
+          <w:tcPr>
+            <w:tcW w:w="2426" w:type="dxa"/>
+          </w:tcPr>
+          <w:p>
+            <w:pPr>
+              <w:pStyle w:val="ListParagraph"/>
+              <w:ind w:left="360"/>
+              <w:jc w:val="right"/>
+              <w:rPr>
+                <w:rFonts w:ascii="Arial" w:hAnsi="Arial" w:cs="Arial"/>
+                <w:szCs w:val="20"/>
+              </w:rPr>
+            </w:pPr>
+            <w:r>
+              <w:rPr>
+                <w:rFonts w:ascii="Arial" w:hAnsi="Arial" w:cs="Arial"/>
+                <w:szCs w:val="20"/>
+              </w:rPr>
+              <w:t>Sept 2025</w:t>
+            </w:r>
+          </w:p>
+        </w:tc>
+      </w:tr>
+      <w:tr>
+        <w:tc>
+          <w:tcPr>
+            <w:tcW w:w="8364" w:type="dxa"/>
+          </w:tcPr>
+          <w:p>
+            <w:pPr>
+              <w:pStyle w:val="ListParagraph"/>
+              <w:numPr>
+                <w:ilvl w:val="0"/>
+                <w:numId w:val="17"/>
+              </w:numPr>
+              <w:jc w:val="both"/>
+              <w:rPr>
+                <w:rFonts w:ascii="Arial" w:hAnsi="Arial" w:cs="Arial"/>
+                <w:b/>
+                <w:caps/>
+                <w:szCs w:val="20"/>
+              </w:rPr>
+            </w:pPr>
+            <w:r>
+              <w:rPr>
+                <w:rFonts w:ascii="Arial" w:hAnsi="Arial" w:cs="Arial"/>
+                <w:b/>
+                <w:szCs w:val="20"/>
+              </w:rPr>
+              <w:t>Multi-Class Depression Detection Using BERT</w:t>
+            </w:r>
+          </w:p>
+          <w:p>
+            <w:pPr>
+              <w:pStyle w:val="ListParagraph"/>
+              <w:numPr>
+                <w:ilvl w:val="0"/>
+                <w:numId w:val="17"/>
+              </w:numPr>
+              <w:jc w:val="both"/>
+              <w:rPr>
+                <w:rFonts w:ascii="Arial" w:hAnsi="Arial" w:cs="Arial"/>
+                <w:b/>
+                <w:szCs w:val="20"/>
+              </w:rPr>
+            </w:pPr>
+            <w:r>
+              <w:rPr>
+                <w:rFonts w:ascii="Arial" w:hAnsi="Arial" w:cs="Arial"/>
+                <w:bCs/>
+                <w:szCs w:val="20"/>
+              </w:rPr>
+              <w:t>Machine learning-based web application to identify levels of depression based on user-generated text inputs.</w:t>
             </w:r>
           </w:p>
         </w:tc>
@@ -3124,23 +3266,7 @@
                 <w:b/>
                 <w:szCs w:val="20"/>
               </w:rPr>
-              <w:t>Dynamic Attendance</w:t>
-            </w:r>
-            <w:r>
-              <w:rPr>
-                <w:rFonts w:ascii="Arial" w:hAnsi="Arial" w:cs="Arial"/>
-                <w:b/>
-                <w:szCs w:val="20"/>
-              </w:rPr>
-              <w:t xml:space="preserve"> </w:t>
-            </w:r>
-            <w:r>
-              <w:rPr>
-                <w:rFonts w:ascii="Arial" w:hAnsi="Arial" w:cs="Arial"/>
-                <w:b/>
-                <w:szCs w:val="20"/>
-              </w:rPr>
-              <w:t>Manager</w:t>
+              <w:t>Dynamic Attendance Manager</w:t>
             </w:r>
           </w:p>
           <w:p>
@@ -3161,23 +3287,7 @@
                 <w:bCs/>
                 <w:szCs w:val="20"/>
               </w:rPr>
-              <w:t xml:space="preserve">The project allows the institutions to record and view attendance </w:t>
-            </w:r>
-            <w:r>
-              <w:rPr>
-                <w:rFonts w:ascii="Arial" w:hAnsi="Arial" w:cs="Arial"/>
-                <w:bCs/>
-                <w:szCs w:val="20"/>
-              </w:rPr>
-              <w:t>records effectively.</w:t>
-            </w:r>
-            <w:r>
-              <w:rPr>
-                <w:rFonts w:ascii="Arial" w:hAnsi="Arial" w:cs="Arial"/>
-                <w:bCs/>
-                <w:szCs w:val="20"/>
-              </w:rPr>
-              <w:t xml:space="preserve"> </w:t>
+              <w:t xml:space="preserve">The project allows the institutions to record and view attendance records effectively. </w:t>
             </w:r>
           </w:p>
         </w:tc>
@@ -3281,6 +3391,9 @@
     </w:tbl>
     <w:p>
       <w:pPr>
+        <w:pBdr>
+          <w:bottom w:val="single" w:sz="4" w:space="1" w:color="auto"/>
+        </w:pBdr>
         <w:rPr>
           <w:rFonts w:ascii="Arial" w:hAnsi="Arial" w:cs="Arial"/>
           <w:b/>
@@ -3288,19 +3401,15 @@
           <w:sz w:val="24"/>
         </w:rPr>
       </w:pPr>
-    </w:p>
-    <w:p>
-      <w:pPr>
-        <w:pBdr>
-          <w:bottom w:val="single" w:sz="4" w:space="1" w:color="auto"/>
-        </w:pBdr>
+      <w:r>
         <w:rPr>
           <w:rFonts w:ascii="Arial" w:hAnsi="Arial" w:cs="Arial"/>
           <w:b/>
           <w:bCs/>
           <w:sz w:val="24"/>
         </w:rPr>
-      </w:pPr>
+        <w:br/>
+      </w:r>
       <w:r>
         <w:rPr>
           <w:rFonts w:ascii="Arial" w:hAnsi="Arial" w:cs="Arial"/>
@@ -3474,7 +3583,7 @@
                 <w:szCs w:val="20"/>
                 <w:lang w:val="en-IN"/>
               </w:rPr>
-              <w:t>Building AI Agents and Automate Workflows</w:t>
+              <w:t>Generative AI: Working with large Language Models</w:t>
             </w:r>
           </w:p>
           <w:p>
@@ -3485,8 +3594,6 @@
               <w:rPr>
                 <w:rFonts w:ascii="Arial" w:hAnsi="Arial" w:cs="Arial"/>
                 <w:bCs/>
-                <w:i/>
-                <w:iCs/>
                 <w:szCs w:val="20"/>
               </w:rPr>
             </w:pPr>
@@ -3521,7 +3628,7 @@
                 <w:rFonts w:ascii="Arial" w:hAnsi="Arial" w:cs="Arial"/>
                 <w:szCs w:val="20"/>
               </w:rPr>
-              <w:t>Jul 2025</w:t>
+              <w:t xml:space="preserve">Jun 2025 </w:t>
             </w:r>
           </w:p>
         </w:tc>
@@ -3540,24 +3647,21 @@
               </w:numPr>
               <w:jc w:val="both"/>
               <w:rPr>
-                <w:rFonts w:ascii="Arial" w:hAnsi="Arial" w:cs="Arial"/>
-                <w:b/>
-                <w:bCs/>
-                <w:caps/>
-                <w:szCs w:val="20"/>
-                <w:lang w:val="en-IN"/>
-              </w:rPr>
-            </w:pPr>
-            <w:r>
-              <w:rPr>
-                <w:rFonts w:ascii="Arial" w:hAnsi="Arial" w:cs="Arial"/>
-                <w:b/>
-                <w:bCs/>
-                <w:caps/>
-                <w:szCs w:val="20"/>
-                <w:lang w:val="en-IN"/>
-              </w:rPr>
-              <w:t>Generative AI: Working with large Language Models</w:t>
+                <w:rStyle w:val="BOLDCapitalization"/>
+                <w:rFonts w:ascii="Arial" w:hAnsi="Arial" w:cs="Arial"/>
+                <w:b w:val="0"/>
+                <w:bCs/>
+                <w:szCs w:val="20"/>
+              </w:rPr>
+            </w:pPr>
+            <w:r>
+              <w:rPr>
+                <w:rStyle w:val="BOLDCapitalization"/>
+                <w:rFonts w:ascii="Arial" w:hAnsi="Arial" w:cs="Arial"/>
+                <w:bCs/>
+                <w:szCs w:val="20"/>
+              </w:rPr>
+              <w:t>Java Script Maps and Sets</w:t>
             </w:r>
           </w:p>
           <w:p>
@@ -3568,16 +3672,20 @@
               <w:rPr>
                 <w:rFonts w:ascii="Arial" w:hAnsi="Arial" w:cs="Arial"/>
                 <w:bCs/>
-                <w:szCs w:val="20"/>
-              </w:rPr>
-            </w:pPr>
-            <w:r>
-              <w:rPr>
-                <w:rFonts w:ascii="Arial" w:hAnsi="Arial" w:cs="Arial"/>
-                <w:bCs/>
                 <w:i/>
                 <w:iCs/>
                 <w:szCs w:val="20"/>
+                <w:lang w:val="en-IN"/>
+              </w:rPr>
+            </w:pPr>
+            <w:r>
+              <w:rPr>
+                <w:rFonts w:ascii="Arial" w:hAnsi="Arial" w:cs="Arial"/>
+                <w:bCs/>
+                <w:i/>
+                <w:iCs/>
+                <w:szCs w:val="20"/>
+                <w:lang w:val="en-IN"/>
               </w:rPr>
               <w:t>LinkedIn Learning</w:t>
             </w:r>
@@ -3602,7 +3710,7 @@
                 <w:rFonts w:ascii="Arial" w:hAnsi="Arial" w:cs="Arial"/>
                 <w:szCs w:val="20"/>
               </w:rPr>
-              <w:t xml:space="preserve">Jun 2025 </w:t>
+              <w:t>Jun 2022</w:t>
             </w:r>
           </w:p>
         </w:tc>
@@ -3625,6 +3733,7 @@
                 <w:rFonts w:ascii="Arial" w:hAnsi="Arial" w:cs="Arial"/>
                 <w:b w:val="0"/>
                 <w:bCs/>
+                <w:caps w:val="0"/>
                 <w:szCs w:val="20"/>
               </w:rPr>
             </w:pPr>
@@ -3635,7 +3744,7 @@
                 <w:bCs/>
                 <w:szCs w:val="20"/>
               </w:rPr>
-              <w:t>Java Script Maps and Sets</w:t>
+              <w:t>MEAN Stack</w:t>
             </w:r>
           </w:p>
           <w:p>
@@ -3646,22 +3755,19 @@
               <w:rPr>
                 <w:rFonts w:ascii="Arial" w:hAnsi="Arial" w:cs="Arial"/>
                 <w:bCs/>
+                <w:szCs w:val="20"/>
+                <w:lang w:val="en-IN"/>
+              </w:rPr>
+            </w:pPr>
+            <w:r>
+              <w:rPr>
+                <w:rFonts w:ascii="Arial" w:hAnsi="Arial" w:cs="Arial"/>
+                <w:bCs/>
                 <w:i/>
                 <w:iCs/>
                 <w:szCs w:val="20"/>
-                <w:lang w:val="en-IN"/>
-              </w:rPr>
-            </w:pPr>
-            <w:r>
-              <w:rPr>
-                <w:rFonts w:ascii="Arial" w:hAnsi="Arial" w:cs="Arial"/>
-                <w:bCs/>
-                <w:i/>
-                <w:iCs/>
-                <w:szCs w:val="20"/>
-                <w:lang w:val="en-IN"/>
-              </w:rPr>
-              <w:t>LinkedIn Learning</w:t>
+              </w:rPr>
+              <w:t>Brain Mentors Pvt. Ltd.</w:t>
             </w:r>
           </w:p>
         </w:tc>
@@ -3684,7 +3790,7 @@
                 <w:rFonts w:ascii="Arial" w:hAnsi="Arial" w:cs="Arial"/>
                 <w:szCs w:val="20"/>
               </w:rPr>
-              <w:t>Jun 2022</w:t>
+              <w:t>Mar 2018 - Apr 2018</w:t>
             </w:r>
           </w:p>
         </w:tc>
@@ -3707,7 +3813,6 @@
                 <w:rFonts w:ascii="Arial" w:hAnsi="Arial" w:cs="Arial"/>
                 <w:b w:val="0"/>
                 <w:bCs/>
-                <w:caps w:val="0"/>
                 <w:szCs w:val="20"/>
               </w:rPr>
             </w:pPr>
@@ -3718,7 +3823,7 @@
                 <w:bCs/>
                 <w:szCs w:val="20"/>
               </w:rPr>
-              <w:t>MEAN Stack</w:t>
+              <w:t>Embedded Systems Using Arduino</w:t>
             </w:r>
           </w:p>
           <w:p>
@@ -3729,19 +3834,22 @@
               <w:rPr>
                 <w:rFonts w:ascii="Arial" w:hAnsi="Arial" w:cs="Arial"/>
                 <w:bCs/>
-                <w:szCs w:val="20"/>
-                <w:lang w:val="en-IN"/>
-              </w:rPr>
-            </w:pPr>
-            <w:r>
-              <w:rPr>
-                <w:rFonts w:ascii="Arial" w:hAnsi="Arial" w:cs="Arial"/>
-                <w:bCs/>
                 <w:i/>
                 <w:iCs/>
                 <w:szCs w:val="20"/>
-              </w:rPr>
-              <w:t>Brain Mentors Pvt. Ltd.</w:t>
+                <w:lang w:val="en-IN"/>
+              </w:rPr>
+            </w:pPr>
+            <w:r>
+              <w:rPr>
+                <w:rFonts w:ascii="Arial" w:hAnsi="Arial" w:cs="Arial"/>
+                <w:bCs/>
+                <w:i/>
+                <w:iCs/>
+                <w:szCs w:val="20"/>
+                <w:lang w:val="en-IN"/>
+              </w:rPr>
+              <w:t>Delhi Technological University</w:t>
             </w:r>
           </w:p>
         </w:tc>
@@ -3764,219 +3872,7 @@
                 <w:rFonts w:ascii="Arial" w:hAnsi="Arial" w:cs="Arial"/>
                 <w:szCs w:val="20"/>
               </w:rPr>
-              <w:t>Mar 2018 - Apr 2018</w:t>
-            </w:r>
-          </w:p>
-        </w:tc>
-      </w:tr>
-      <w:tr>
-        <w:tc>
-          <w:tcPr>
-            <w:tcW w:w="8364" w:type="dxa"/>
-          </w:tcPr>
-          <w:p>
-            <w:pPr>
-              <w:pStyle w:val="ListParagraph"/>
-              <w:numPr>
-                <w:ilvl w:val="0"/>
-                <w:numId w:val="16"/>
-              </w:numPr>
-              <w:jc w:val="both"/>
-              <w:rPr>
-                <w:rStyle w:val="BOLDCapitalization"/>
-                <w:rFonts w:ascii="Arial" w:hAnsi="Arial" w:cs="Arial"/>
-                <w:b w:val="0"/>
-                <w:bCs/>
-                <w:szCs w:val="20"/>
-              </w:rPr>
-            </w:pPr>
-            <w:r>
-              <w:rPr>
-                <w:rStyle w:val="BOLDCapitalization"/>
-                <w:rFonts w:ascii="Arial" w:hAnsi="Arial" w:cs="Arial"/>
-                <w:bCs/>
-                <w:szCs w:val="20"/>
-              </w:rPr>
-              <w:t>Embedded Systems Using Arduino</w:t>
-            </w:r>
-          </w:p>
-          <w:p>
-            <w:pPr>
-              <w:pStyle w:val="ListParagraph"/>
-              <w:ind w:left="360"/>
-              <w:jc w:val="both"/>
-              <w:rPr>
-                <w:rFonts w:ascii="Arial" w:hAnsi="Arial" w:cs="Arial"/>
-                <w:bCs/>
-                <w:i/>
-                <w:iCs/>
-                <w:szCs w:val="20"/>
-                <w:lang w:val="en-IN"/>
-              </w:rPr>
-            </w:pPr>
-            <w:r>
-              <w:rPr>
-                <w:rFonts w:ascii="Arial" w:hAnsi="Arial" w:cs="Arial"/>
-                <w:bCs/>
-                <w:i/>
-                <w:iCs/>
-                <w:szCs w:val="20"/>
-                <w:lang w:val="en-IN"/>
-              </w:rPr>
-              <w:t>Delhi Technological University</w:t>
-            </w:r>
-          </w:p>
-        </w:tc>
-        <w:tc>
-          <w:tcPr>
-            <w:tcW w:w="2426" w:type="dxa"/>
-          </w:tcPr>
-          <w:p>
-            <w:pPr>
-              <w:pStyle w:val="ListParagraph"/>
-              <w:ind w:left="360"/>
-              <w:jc w:val="right"/>
-              <w:rPr>
-                <w:rFonts w:ascii="Arial" w:hAnsi="Arial" w:cs="Arial"/>
-                <w:szCs w:val="20"/>
-              </w:rPr>
-            </w:pPr>
-            <w:r>
-              <w:rPr>
-                <w:rFonts w:ascii="Arial" w:hAnsi="Arial" w:cs="Arial"/>
-                <w:szCs w:val="20"/>
-              </w:rPr>
               <w:t>Jun 2016 - Jul 2016</w:t>
-            </w:r>
-          </w:p>
-        </w:tc>
-      </w:tr>
-      <w:tr>
-        <w:tc>
-          <w:tcPr>
-            <w:tcW w:w="8364" w:type="dxa"/>
-          </w:tcPr>
-          <w:p>
-            <w:pPr>
-              <w:pStyle w:val="ListParagraph"/>
-              <w:numPr>
-                <w:ilvl w:val="0"/>
-                <w:numId w:val="16"/>
-              </w:numPr>
-              <w:jc w:val="both"/>
-              <w:rPr>
-                <w:rStyle w:val="BOLDCapitalization"/>
-                <w:rFonts w:ascii="Arial" w:hAnsi="Arial" w:cs="Arial"/>
-                <w:caps w:val="0"/>
-                <w:szCs w:val="20"/>
-              </w:rPr>
-            </w:pPr>
-            <w:r>
-              <w:rPr>
-                <w:rStyle w:val="BOLDCapitalization"/>
-                <w:rFonts w:ascii="Arial" w:hAnsi="Arial" w:cs="Arial"/>
-                <w:caps w:val="0"/>
-                <w:szCs w:val="20"/>
-              </w:rPr>
-              <w:t>WEB TECHNOLOGIES</w:t>
-            </w:r>
-          </w:p>
-          <w:p>
-            <w:pPr>
-              <w:pStyle w:val="ListParagraph"/>
-              <w:ind w:left="360"/>
-              <w:jc w:val="both"/>
-              <w:rPr>
-                <w:rFonts w:ascii="Arial" w:hAnsi="Arial" w:cs="Arial"/>
-                <w:bCs/>
-                <w:szCs w:val="20"/>
-                <w:lang w:val="en-IN"/>
-              </w:rPr>
-            </w:pPr>
-            <w:r>
-              <w:rPr>
-                <w:rFonts w:ascii="Arial" w:hAnsi="Arial" w:cs="Arial"/>
-                <w:bCs/>
-                <w:i/>
-                <w:iCs/>
-                <w:szCs w:val="20"/>
-              </w:rPr>
-              <w:t>HMR Institute of Technology &amp; Management</w:t>
-            </w:r>
-            <w:r>
-              <w:rPr>
-                <w:rFonts w:ascii="Arial" w:hAnsi="Arial" w:cs="Arial"/>
-                <w:bCs/>
-                <w:i/>
-                <w:iCs/>
-                <w:szCs w:val="20"/>
-              </w:rPr>
-              <w:t xml:space="preserve"> </w:t>
-            </w:r>
-          </w:p>
-        </w:tc>
-        <w:tc>
-          <w:tcPr>
-            <w:tcW w:w="2426" w:type="dxa"/>
-          </w:tcPr>
-          <w:p>
-            <w:pPr>
-              <w:pStyle w:val="ListParagraph"/>
-              <w:ind w:left="360"/>
-              <w:jc w:val="center"/>
-              <w:rPr>
-                <w:rFonts w:ascii="Arial" w:hAnsi="Arial" w:cs="Arial"/>
-                <w:szCs w:val="20"/>
-              </w:rPr>
-            </w:pPr>
-            <w:r>
-              <w:rPr>
-                <w:rFonts w:ascii="Arial" w:hAnsi="Arial" w:cs="Arial"/>
-                <w:szCs w:val="20"/>
-              </w:rPr>
-              <w:t xml:space="preserve">    Feb</w:t>
-            </w:r>
-            <w:r>
-              <w:rPr>
-                <w:rFonts w:ascii="Arial" w:hAnsi="Arial" w:cs="Arial"/>
-                <w:szCs w:val="20"/>
-              </w:rPr>
-              <w:t xml:space="preserve"> 201</w:t>
-            </w:r>
-            <w:r>
-              <w:rPr>
-                <w:rFonts w:ascii="Arial" w:hAnsi="Arial" w:cs="Arial"/>
-                <w:szCs w:val="20"/>
-              </w:rPr>
-              <w:t>6</w:t>
-            </w:r>
-            <w:r>
-              <w:rPr>
-                <w:rFonts w:ascii="Arial" w:hAnsi="Arial" w:cs="Arial"/>
-                <w:szCs w:val="20"/>
-              </w:rPr>
-              <w:t xml:space="preserve"> - </w:t>
-            </w:r>
-            <w:r>
-              <w:rPr>
-                <w:rFonts w:ascii="Arial" w:hAnsi="Arial" w:cs="Arial"/>
-                <w:szCs w:val="20"/>
-              </w:rPr>
-              <w:t>Apr</w:t>
-            </w:r>
-            <w:r>
-              <w:rPr>
-                <w:rFonts w:ascii="Arial" w:hAnsi="Arial" w:cs="Arial"/>
-                <w:szCs w:val="20"/>
-              </w:rPr>
-              <w:t xml:space="preserve"> 201</w:t>
-            </w:r>
-            <w:r>
-              <w:rPr>
-                <w:rFonts w:ascii="Arial" w:hAnsi="Arial" w:cs="Arial"/>
-                <w:szCs w:val="20"/>
-              </w:rPr>
-              <w:t>6</w:t>
             </w:r>
           </w:p>
         </w:tc>
@@ -5904,9 +5800,30 @@
       <w:szCs w:val="20"/>
     </w:rPr>
   </w:style>
+  <w:style w:type="paragraph" w:styleId="Heading3">
+    <w:name w:val="heading 3"/>
+    <w:basedOn w:val="Normal"/>
+    <w:next w:val="Normal"/>
+    <w:link w:val="Heading3Char"/>
+    <w:uiPriority w:val="9"/>
+    <w:semiHidden/>
+    <w:qFormat/>
+    <w:rsid w:val="009D098F"/>
+    <w:pPr>
+      <w:keepNext/>
+      <w:keepLines/>
+      <w:outlineLvl w:val="2"/>
+    </w:pPr>
+    <w:rPr>
+      <w:rFonts w:asciiTheme="majorHAnsi" w:eastAsiaTheme="majorEastAsia" w:hAnsiTheme="majorHAnsi" w:cstheme="majorBidi"/>
+      <w:color w:val="3A62AA" w:themeColor="accent1" w:themeShade="7F"/>
+      <w:sz w:val="24"/>
+    </w:rPr>
+  </w:style>
   <w:style w:type="character" w:default="1" w:styleId="DefaultParagraphFont">
     <w:name w:val="Default Paragraph Font"/>
     <w:uiPriority w:val="1"/>
+    <w:semiHidden/>
     <w:unhideWhenUsed/>
   </w:style>
   <w:style w:type="table" w:default="1" w:styleId="TableNormal">
@@ -6304,6 +6221,18 @@
       <w:lang w:val="en-IN" w:eastAsia="en-IN"/>
     </w:rPr>
   </w:style>
+  <w:style w:type="character" w:customStyle="1" w:styleId="Heading3Char">
+    <w:name w:val="Heading 3 Char"/>
+    <w:basedOn w:val="DefaultParagraphFont"/>
+    <w:link w:val="Heading3"/>
+    <w:uiPriority w:val="9"/>
+    <w:semiHidden/>
+    <w:rsid w:val="009D098F"/>
+    <w:rPr>
+      <w:rFonts w:asciiTheme="majorHAnsi" w:eastAsiaTheme="majorEastAsia" w:hAnsiTheme="majorHAnsi" w:cstheme="majorBidi"/>
+      <w:color w:val="3A62AA" w:themeColor="accent1" w:themeShade="7F"/>
+    </w:rPr>
+  </w:style>
 </w:styles>
 </file>
 
@@ -6509,6 +6438,23 @@
 </file>
 
 <file path=customXml/item1.xml><?xml version="1.0" encoding="utf-8"?>
+<p:properties xmlns:p="http://schemas.microsoft.com/office/2006/metadata/properties" xmlns:xsi="http://www.w3.org/2001/XMLSchema-instance" xmlns:pc="http://schemas.microsoft.com/office/infopath/2007/PartnerControls">
+  <documentManagement>
+    <_activity xmlns="374956ee-4121-421d-821f-6f6a05d1deb3" xsi:nil="true"/>
+  </documentManagement>
+</p:properties>
+</file>
+
+<file path=customXml/item2.xml><?xml version="1.0" encoding="utf-8"?>
+<?mso-contentType ?>
+<FormTemplates xmlns="http://schemas.microsoft.com/sharepoint/v3/contenttype/forms">
+  <Display>DocumentLibraryForm</Display>
+  <Edit>DocumentLibraryForm</Edit>
+  <New>DocumentLibraryForm</New>
+</FormTemplates>
+</file>
+
+<file path=customXml/item3.xml><?xml version="1.0" encoding="utf-8"?>
 <ct:contentTypeSchema xmlns:ct="http://schemas.microsoft.com/office/2006/metadata/contentType" xmlns:ma="http://schemas.microsoft.com/office/2006/metadata/properties/metaAttributes" ct:_="" ma:_="" ma:contentTypeName="Document" ma:contentTypeID="0x01010020F8C427DE59234F98D27BEEF6CA6CA1" ma:contentTypeVersion="6" ma:contentTypeDescription="Create a new document." ma:contentTypeScope="" ma:versionID="284dfce88f06ebc641be3434cad140c0">
   <xsd:schema xmlns:xsd="http://www.w3.org/2001/XMLSchema" xmlns:xs="http://www.w3.org/2001/XMLSchema" xmlns:p="http://schemas.microsoft.com/office/2006/metadata/properties" xmlns:ns3="374956ee-4121-421d-821f-6f6a05d1deb3" targetNamespace="http://schemas.microsoft.com/office/2006/metadata/properties" ma:root="true" ma:fieldsID="60b18d39d903f35ce35fc4f4bcf210ab" ns3:_="">
     <xsd:import namespace="374956ee-4121-421d-821f-6f6a05d1deb3"/>
@@ -6664,28 +6610,29 @@
 </ct:contentTypeSchema>
 </file>
 
-<file path=customXml/item2.xml><?xml version="1.0" encoding="utf-8"?>
-<?mso-contentType ?>
-<FormTemplates xmlns="http://schemas.microsoft.com/sharepoint/v3/contenttype/forms">
-  <Display>DocumentLibraryForm</Display>
-  <Edit>DocumentLibraryForm</Edit>
-  <New>DocumentLibraryForm</New>
-</FormTemplates>
-</file>
-
-<file path=customXml/item3.xml><?xml version="1.0" encoding="utf-8"?>
-<p:properties xmlns:p="http://schemas.microsoft.com/office/2006/metadata/properties" xmlns:xsi="http://www.w3.org/2001/XMLSchema-instance" xmlns:pc="http://schemas.microsoft.com/office/infopath/2007/PartnerControls">
-  <documentManagement>
-    <_activity xmlns="374956ee-4121-421d-821f-6f6a05d1deb3" xsi:nil="true"/>
-  </documentManagement>
-</p:properties>
-</file>
-
 <file path=customXml/item4.xml><?xml version="1.0" encoding="utf-8"?>
 <b:Sources xmlns:b="http://schemas.openxmlformats.org/officeDocument/2006/bibliography" xmlns="http://schemas.openxmlformats.org/officeDocument/2006/bibliography" SelectedStyle="/APASixthEditionOfficeOnline.xsl" StyleName="APA" Version="6"/>
 </file>
 
 <file path=customXml/itemProps1.xml><?xml version="1.0" encoding="utf-8"?>
+<ds:datastoreItem xmlns:ds="http://schemas.openxmlformats.org/officeDocument/2006/customXml" ds:itemID="{B0DABF2B-545D-49E1-AB80-039B21EE4E27}">
+  <ds:schemaRefs>
+    <ds:schemaRef ds:uri="http://schemas.microsoft.com/office/2006/metadata/properties"/>
+    <ds:schemaRef ds:uri="http://schemas.microsoft.com/office/infopath/2007/PartnerControls"/>
+    <ds:schemaRef ds:uri="374956ee-4121-421d-821f-6f6a05d1deb3"/>
+  </ds:schemaRefs>
+</ds:datastoreItem>
+</file>
+
+<file path=customXml/itemProps2.xml><?xml version="1.0" encoding="utf-8"?>
+<ds:datastoreItem xmlns:ds="http://schemas.openxmlformats.org/officeDocument/2006/customXml" ds:itemID="{80C97E1B-B454-4DED-B1F3-34450391BFC8}">
+  <ds:schemaRefs>
+    <ds:schemaRef ds:uri="http://schemas.microsoft.com/sharepoint/v3/contenttype/forms"/>
+  </ds:schemaRefs>
+</ds:datastoreItem>
+</file>
+
+<file path=customXml/itemProps3.xml><?xml version="1.0" encoding="utf-8"?>
 <ds:datastoreItem xmlns:ds="http://schemas.openxmlformats.org/officeDocument/2006/customXml" ds:itemID="{04A871CE-D54E-4EE1-93DB-7AA9A747B118}">
   <ds:schemaRefs>
     <ds:schemaRef ds:uri="http://schemas.microsoft.com/office/2006/metadata/contentType"/>
@@ -6703,24 +6650,6 @@
 </ds:datastoreItem>
 </file>
 
-<file path=customXml/itemProps2.xml><?xml version="1.0" encoding="utf-8"?>
-<ds:datastoreItem xmlns:ds="http://schemas.openxmlformats.org/officeDocument/2006/customXml" ds:itemID="{80C97E1B-B454-4DED-B1F3-34450391BFC8}">
-  <ds:schemaRefs>
-    <ds:schemaRef ds:uri="http://schemas.microsoft.com/sharepoint/v3/contenttype/forms"/>
-  </ds:schemaRefs>
-</ds:datastoreItem>
-</file>
-
-<file path=customXml/itemProps3.xml><?xml version="1.0" encoding="utf-8"?>
-<ds:datastoreItem xmlns:ds="http://schemas.openxmlformats.org/officeDocument/2006/customXml" ds:itemID="{B0DABF2B-545D-49E1-AB80-039B21EE4E27}">
-  <ds:schemaRefs>
-    <ds:schemaRef ds:uri="http://schemas.microsoft.com/office/2006/metadata/properties"/>
-    <ds:schemaRef ds:uri="http://schemas.microsoft.com/office/infopath/2007/PartnerControls"/>
-    <ds:schemaRef ds:uri="374956ee-4121-421d-821f-6f6a05d1deb3"/>
-  </ds:schemaRefs>
-</ds:datastoreItem>
-</file>
-
 <file path=customXml/itemProps4.xml><?xml version="1.0" encoding="utf-8"?>
 <ds:datastoreItem xmlns:ds="http://schemas.openxmlformats.org/officeDocument/2006/customXml" ds:itemID="{50C72F2C-7F12-CD49-83C5-6C402A54E798}">
   <ds:schemaRefs>

</xml_diff>

<commit_message>
added cloud and auto seciton, add top intro, moved experience upward
</commit_message>
<xml_diff>
--- a/Resume_Sudhanshu_Kakkar.docx
+++ b/Resume_Sudhanshu_Kakkar.docx
@@ -30,10 +30,10 @@
         <w:spacing w:line="240" w:lineRule="auto"/>
         <w:jc w:val="center"/>
         <w:rPr>
-          <w:rStyle w:val="Hyperlink"/>
-          <w:rFonts w:ascii="Arial" w:hAnsi="Arial" w:cs="Arial"/>
-          <w:sz w:val="18"/>
-          <w:szCs w:val="18"/>
+          <w:b/>
+          <w:bCs/>
+          <w:sz w:val="24"/>
+          <w:szCs w:val="24"/>
         </w:rPr>
       </w:pPr>
       <w:r>
@@ -99,7 +99,43 @@
             <w:sz w:val="18"/>
             <w:szCs w:val="18"/>
           </w:rPr>
-          <w:t>emsudhanshu@gmail.com</w:t>
+          <w:t>ems</w:t>
+        </w:r>
+        <w:r>
+          <w:rPr>
+            <w:rStyle w:val="Hyperlink"/>
+            <w:rFonts w:ascii="Arial" w:hAnsi="Arial" w:cs="Arial"/>
+            <w:sz w:val="18"/>
+            <w:szCs w:val="18"/>
+          </w:rPr>
+          <w:t>u</w:t>
+        </w:r>
+        <w:r>
+          <w:rPr>
+            <w:rStyle w:val="Hyperlink"/>
+            <w:rFonts w:ascii="Arial" w:hAnsi="Arial" w:cs="Arial"/>
+            <w:sz w:val="18"/>
+            <w:szCs w:val="18"/>
+          </w:rPr>
+          <w:t>dhan</w:t>
+        </w:r>
+        <w:r>
+          <w:rPr>
+            <w:rStyle w:val="Hyperlink"/>
+            <w:rFonts w:ascii="Arial" w:hAnsi="Arial" w:cs="Arial"/>
+            <w:sz w:val="18"/>
+            <w:szCs w:val="18"/>
+          </w:rPr>
+          <w:t>s</w:t>
+        </w:r>
+        <w:r>
+          <w:rPr>
+            <w:rStyle w:val="Hyperlink"/>
+            <w:rFonts w:ascii="Arial" w:hAnsi="Arial" w:cs="Arial"/>
+            <w:sz w:val="18"/>
+            <w:szCs w:val="18"/>
+          </w:rPr>
+          <w:t>hu@gmail.com</w:t>
         </w:r>
       </w:hyperlink>
       <w:r>
@@ -107,7 +143,6 @@
           <w:rFonts w:ascii="Arial" w:hAnsi="Arial" w:cs="Arial"/>
           <w:sz w:val="18"/>
           <w:szCs w:val="18"/>
-          <w:u w:val="single"/>
         </w:rPr>
         <w:t xml:space="preserve"> </w:t>
       </w:r>
@@ -123,9 +158,10 @@
       <w:r>
         <w:rPr>
           <w:rFonts w:ascii="Arial" w:hAnsi="Arial" w:cs="Arial"/>
+          <w:b/>
+          <w:bCs/>
           <w:sz w:val="18"/>
           <w:szCs w:val="18"/>
-          <w:u w:val="single"/>
         </w:rPr>
         <w:t xml:space="preserve"> </w:t>
       </w:r>
@@ -169,15 +205,22 @@
           <w:t>linkedin.com/in/sudhanshu-kakkar</w:t>
         </w:r>
       </w:hyperlink>
-      <w:r>
+    </w:p>
+    <w:p>
+      <w:pPr>
+        <w:pStyle w:val="Subtitle"/>
+        <w:pBdr>
+          <w:bottom w:val="none" w:sz="0" w:space="0" w:color="auto"/>
+        </w:pBdr>
+        <w:spacing w:line="240" w:lineRule="auto"/>
+        <w:jc w:val="center"/>
         <w:rPr>
           <w:b/>
           <w:bCs/>
           <w:sz w:val="24"/>
           <w:szCs w:val="24"/>
         </w:rPr>
-        <w:br/>
-      </w:r>
+      </w:pPr>
       <w:r>
         <w:rPr>
           <w:rFonts w:ascii="Arial" w:hAnsi="Arial" w:cs="Arial"/>
@@ -206,7 +249,6 @@
         </w:r>
       </w:hyperlink>
     </w:p>
-    <w:p/>
     <w:p>
       <w:pPr>
         <w:pBdr>
@@ -219,59 +261,281 @@
           <w:sz w:val="24"/>
         </w:rPr>
       </w:pPr>
-      <w:r>
+    </w:p>
+    <w:p>
+      <w:pPr>
+        <w:pBdr>
+          <w:bottom w:val="single" w:sz="4" w:space="1" w:color="auto"/>
+        </w:pBdr>
         <w:rPr>
           <w:rFonts w:ascii="Arial" w:hAnsi="Arial" w:cs="Arial"/>
           <w:b/>
           <w:bCs/>
           <w:sz w:val="24"/>
         </w:rPr>
-        <w:t>EDUCATION</w:t>
+      </w:pPr>
+      <w:r>
+        <w:rPr>
+          <w:rFonts w:ascii="Arial" w:hAnsi="Arial" w:cs="Arial"/>
+          <w:b/>
+          <w:bCs/>
+          <w:sz w:val="24"/>
+        </w:rPr>
+        <w:t>PROFESSIONAL</w:t>
+      </w:r>
+      <w:r>
+        <w:rPr>
+          <w:rFonts w:ascii="Arial" w:hAnsi="Arial" w:cs="Arial"/>
+          <w:b/>
+          <w:bCs/>
+          <w:sz w:val="24"/>
+        </w:rPr>
+        <w:t xml:space="preserve"> </w:t>
+      </w:r>
+      <w:r>
+        <w:rPr>
+          <w:rFonts w:ascii="Arial" w:hAnsi="Arial" w:cs="Arial"/>
+          <w:b/>
+          <w:bCs/>
+          <w:sz w:val="22"/>
+          <w:szCs w:val="22"/>
+        </w:rPr>
+        <w:t>SUMMARY</w:t>
+      </w:r>
+    </w:p>
+    <w:p>
+      <w:pPr>
+        <w:rPr>
+          <w:rFonts w:ascii="Arial" w:hAnsi="Arial" w:cs="Arial"/>
+          <w:b/>
+          <w:bCs/>
+          <w:szCs w:val="20"/>
+        </w:rPr>
+      </w:pPr>
+    </w:p>
+    <w:p>
+      <w:pPr>
+        <w:rPr>
+          <w:rFonts w:ascii="Arial" w:hAnsi="Arial" w:cs="Arial"/>
+          <w:szCs w:val="20"/>
+        </w:rPr>
+      </w:pPr>
+      <w:r>
+        <w:rPr>
+          <w:rFonts w:ascii="Arial" w:hAnsi="Arial" w:cs="Arial"/>
+          <w:b/>
+          <w:bCs/>
+          <w:szCs w:val="20"/>
+        </w:rPr>
+        <w:t>Software Development professional</w:t>
+      </w:r>
+      <w:r>
+        <w:rPr>
+          <w:rFonts w:ascii="Arial" w:hAnsi="Arial" w:cs="Arial"/>
+          <w:szCs w:val="20"/>
+        </w:rPr>
+        <w:t xml:space="preserve"> with </w:t>
+      </w:r>
+      <w:r>
+        <w:rPr>
+          <w:rFonts w:ascii="Arial" w:hAnsi="Arial" w:cs="Arial"/>
+          <w:b/>
+          <w:bCs/>
+          <w:szCs w:val="20"/>
+        </w:rPr>
+        <w:t>5+ years</w:t>
+      </w:r>
+      <w:r>
+        <w:rPr>
+          <w:rFonts w:ascii="Arial" w:hAnsi="Arial" w:cs="Arial"/>
+          <w:szCs w:val="20"/>
+        </w:rPr>
+        <w:t xml:space="preserve"> of experience in Full Stack roles, and advanced expertise in </w:t>
+      </w:r>
+      <w:r>
+        <w:rPr>
+          <w:rFonts w:ascii="Arial" w:hAnsi="Arial" w:cs="Arial"/>
+          <w:b/>
+          <w:bCs/>
+          <w:szCs w:val="20"/>
+        </w:rPr>
+        <w:t>AI</w:t>
+      </w:r>
+      <w:r>
+        <w:rPr>
+          <w:rFonts w:ascii="Arial" w:hAnsi="Arial" w:cs="Arial"/>
+          <w:szCs w:val="20"/>
+        </w:rPr>
+        <w:t xml:space="preserve">, </w:t>
+      </w:r>
+      <w:r>
+        <w:rPr>
+          <w:rFonts w:ascii="Arial" w:hAnsi="Arial" w:cs="Arial"/>
+          <w:b/>
+          <w:bCs/>
+          <w:szCs w:val="20"/>
+        </w:rPr>
+        <w:t>ML</w:t>
+      </w:r>
+      <w:r>
+        <w:rPr>
+          <w:rFonts w:ascii="Arial" w:hAnsi="Arial" w:cs="Arial"/>
+          <w:szCs w:val="20"/>
+        </w:rPr>
+        <w:t xml:space="preserve">, </w:t>
+      </w:r>
+      <w:r>
+        <w:rPr>
+          <w:rFonts w:ascii="Arial" w:hAnsi="Arial" w:cs="Arial"/>
+          <w:b/>
+          <w:bCs/>
+          <w:szCs w:val="20"/>
+        </w:rPr>
+        <w:t>Deep</w:t>
+      </w:r>
+      <w:r>
+        <w:rPr>
+          <w:rFonts w:ascii="Arial" w:hAnsi="Arial" w:cs="Arial"/>
+          <w:szCs w:val="20"/>
+        </w:rPr>
+        <w:t xml:space="preserve"> </w:t>
+      </w:r>
+      <w:r>
+        <w:rPr>
+          <w:rFonts w:ascii="Arial" w:hAnsi="Arial" w:cs="Arial"/>
+          <w:b/>
+          <w:bCs/>
+          <w:szCs w:val="20"/>
+        </w:rPr>
+        <w:t>Learning</w:t>
+      </w:r>
+      <w:r>
+        <w:rPr>
+          <w:rFonts w:ascii="Arial" w:hAnsi="Arial" w:cs="Arial"/>
+          <w:szCs w:val="20"/>
+        </w:rPr>
+        <w:t xml:space="preserve">, and </w:t>
+      </w:r>
+      <w:r>
+        <w:rPr>
+          <w:rFonts w:ascii="Arial" w:hAnsi="Arial" w:cs="Arial"/>
+          <w:b/>
+          <w:bCs/>
+          <w:szCs w:val="20"/>
+        </w:rPr>
+        <w:t>Agentic</w:t>
+      </w:r>
+      <w:r>
+        <w:rPr>
+          <w:rFonts w:ascii="Arial" w:hAnsi="Arial" w:cs="Arial"/>
+          <w:szCs w:val="20"/>
+        </w:rPr>
+        <w:t xml:space="preserve"> </w:t>
+      </w:r>
+      <w:r>
+        <w:rPr>
+          <w:rFonts w:ascii="Arial" w:hAnsi="Arial" w:cs="Arial"/>
+          <w:b/>
+          <w:bCs/>
+          <w:szCs w:val="20"/>
+        </w:rPr>
+        <w:t>AI</w:t>
+      </w:r>
+      <w:r>
+        <w:rPr>
+          <w:rFonts w:ascii="Arial" w:hAnsi="Arial" w:cs="Arial"/>
+          <w:szCs w:val="20"/>
+        </w:rPr>
+        <w:t xml:space="preserve">, currently pursuing a </w:t>
+      </w:r>
+      <w:proofErr w:type="gramStart"/>
+      <w:r>
+        <w:rPr>
+          <w:rFonts w:ascii="Arial" w:hAnsi="Arial" w:cs="Arial"/>
+          <w:szCs w:val="20"/>
+        </w:rPr>
+        <w:t>Master's</w:t>
+      </w:r>
+      <w:proofErr w:type="gramEnd"/>
+      <w:r>
+        <w:rPr>
+          <w:rFonts w:ascii="Arial" w:hAnsi="Arial" w:cs="Arial"/>
+          <w:szCs w:val="20"/>
+        </w:rPr>
+        <w:t xml:space="preserve"> degree at Stevens Institute of Technology.</w:t>
+      </w:r>
+    </w:p>
+    <w:p>
+      <w:pPr>
+        <w:rPr>
+          <w:rFonts w:ascii="Arial" w:hAnsi="Arial" w:cs="Arial"/>
+          <w:szCs w:val="20"/>
+        </w:rPr>
+      </w:pPr>
+    </w:p>
+    <w:p>
+      <w:pPr>
+        <w:pBdr>
+          <w:bottom w:val="single" w:sz="4" w:space="1" w:color="auto"/>
+        </w:pBdr>
+        <w:rPr>
+          <w:rFonts w:ascii="Arial" w:hAnsi="Arial" w:cs="Arial"/>
+          <w:b/>
+          <w:bCs/>
+          <w:sz w:val="24"/>
+        </w:rPr>
+      </w:pPr>
+      <w:r>
+        <w:rPr>
+          <w:rFonts w:ascii="Arial" w:hAnsi="Arial" w:cs="Arial"/>
+          <w:b/>
+          <w:bCs/>
+          <w:sz w:val="24"/>
+        </w:rPr>
+        <w:t>TECHNICAL</w:t>
+      </w:r>
+      <w:r>
+        <w:rPr>
+          <w:rFonts w:ascii="Arial" w:hAnsi="Arial" w:cs="Arial"/>
+          <w:b/>
+          <w:bCs/>
+          <w:sz w:val="24"/>
+        </w:rPr>
+        <w:t xml:space="preserve"> PROFICIENCY</w:t>
       </w:r>
     </w:p>
     <w:tbl>
       <w:tblPr>
         <w:tblStyle w:val="TableGrid"/>
-        <w:tblW w:w="11624" w:type="dxa"/>
-        <w:tblBorders>
-          <w:top w:val="none" w:sz="0" w:space="0" w:color="auto"/>
-          <w:left w:val="none" w:sz="0" w:space="0" w:color="auto"/>
-          <w:bottom w:val="none" w:sz="0" w:space="0" w:color="auto"/>
-          <w:right w:val="none" w:sz="0" w:space="0" w:color="auto"/>
-          <w:insideH w:val="none" w:sz="0" w:space="0" w:color="auto"/>
-          <w:insideV w:val="none" w:sz="0" w:space="0" w:color="auto"/>
-        </w:tblBorders>
-        <w:tblCellMar>
-          <w:left w:w="0" w:type="dxa"/>
-          <w:right w:w="0" w:type="dxa"/>
-        </w:tblCellMar>
+        <w:tblW w:w="0" w:type="auto"/>
         <w:tblLook w:val="04A0" w:firstRow="1" w:lastRow="0" w:firstColumn="1" w:lastColumn="0" w:noHBand="0" w:noVBand="1"/>
       </w:tblPr>
       <w:tblGrid>
-        <w:gridCol w:w="8364"/>
-        <w:gridCol w:w="2404"/>
-        <w:gridCol w:w="22"/>
-        <w:gridCol w:w="834"/>
+        <w:gridCol w:w="5665"/>
+        <w:gridCol w:w="5103"/>
       </w:tblGrid>
       <w:tr>
         <w:trPr>
-          <w:gridAfter w:val="1"/>
-          <w:wAfter w:w="834" w:type="dxa"/>
+          <w:trHeight w:val="1177"/>
         </w:trPr>
         <w:tc>
           <w:tcPr>
-            <w:tcW w:w="8364" w:type="dxa"/>
+            <w:tcW w:w="5665" w:type="dxa"/>
+            <w:tcBorders>
+              <w:top w:val="nil"/>
+              <w:left w:val="nil"/>
+              <w:bottom w:val="nil"/>
+              <w:right w:val="nil"/>
+            </w:tcBorders>
           </w:tcPr>
           <w:p>
             <w:pPr>
               <w:pStyle w:val="ListParagraph"/>
               <w:ind w:left="360"/>
-              <w:jc w:val="both"/>
-              <w:rPr>
-                <w:rStyle w:val="BOLDCapitalization"/>
-                <w:rFonts w:ascii="Arial" w:hAnsi="Arial" w:cs="Arial"/>
-                <w:bCs/>
-                <w:caps w:val="0"/>
+              <w:rPr>
+                <w:rFonts w:ascii="Arial" w:hAnsi="Arial" w:cs="Arial"/>
+                <w:b/>
+                <w:bCs/>
                 <w:szCs w:val="20"/>
               </w:rPr>
             </w:pPr>
@@ -281,162 +545,268 @@
               <w:pStyle w:val="ListParagraph"/>
               <w:numPr>
                 <w:ilvl w:val="0"/>
-                <w:numId w:val="13"/>
+                <w:numId w:val="11"/>
               </w:numPr>
-              <w:jc w:val="both"/>
-              <w:rPr>
-                <w:rStyle w:val="BOLDCapitalization"/>
-                <w:rFonts w:ascii="Arial" w:hAnsi="Arial" w:cs="Arial"/>
-                <w:bCs/>
-                <w:caps w:val="0"/>
-                <w:szCs w:val="20"/>
-              </w:rPr>
-            </w:pPr>
-            <w:r>
-              <w:rPr>
-                <w:rStyle w:val="BOLDCapitalization"/>
-                <w:rFonts w:ascii="Arial" w:hAnsi="Arial" w:cs="Arial"/>
-                <w:bCs/>
-                <w:caps w:val="0"/>
-                <w:szCs w:val="20"/>
-              </w:rPr>
-              <w:t>Master’s Degree - Applied Artificial Intelligence</w:t>
+              <w:rPr>
+                <w:rFonts w:ascii="Arial" w:hAnsi="Arial" w:cs="Arial"/>
+                <w:b/>
+                <w:bCs/>
+                <w:szCs w:val="20"/>
+              </w:rPr>
+            </w:pPr>
+            <w:r>
+              <w:rPr>
+                <w:rFonts w:ascii="Arial" w:hAnsi="Arial" w:cs="Arial"/>
+                <w:b/>
+                <w:bCs/>
+                <w:szCs w:val="20"/>
+              </w:rPr>
+              <w:t>Machine Learning:</w:t>
+            </w:r>
+            <w:r>
+              <w:rPr>
+                <w:rFonts w:ascii="Arial" w:hAnsi="Arial" w:cs="Arial"/>
+                <w:szCs w:val="20"/>
+              </w:rPr>
+              <w:t xml:space="preserve"> Python, BERT Fine-Tuning, NLP, Text Classification, </w:t>
+            </w:r>
+            <w:proofErr w:type="spellStart"/>
+            <w:r>
+              <w:rPr>
+                <w:rFonts w:ascii="Arial" w:hAnsi="Arial" w:cs="Arial"/>
+                <w:szCs w:val="20"/>
+              </w:rPr>
+              <w:t>HuggingFace</w:t>
+            </w:r>
+            <w:proofErr w:type="spellEnd"/>
+            <w:r>
+              <w:rPr>
+                <w:rFonts w:ascii="Arial" w:hAnsi="Arial" w:cs="Arial"/>
+                <w:szCs w:val="20"/>
+              </w:rPr>
+              <w:t xml:space="preserve"> Transformers, TensorFlow, scikit-learn</w:t>
+            </w:r>
+          </w:p>
+          <w:p>
+            <w:pPr>
+              <w:pStyle w:val="ListParagraph"/>
+              <w:numPr>
+                <w:ilvl w:val="0"/>
+                <w:numId w:val="11"/>
+              </w:numPr>
+              <w:rPr>
+                <w:rFonts w:ascii="Arial" w:hAnsi="Arial" w:cs="Arial"/>
+                <w:szCs w:val="20"/>
+              </w:rPr>
+            </w:pPr>
+            <w:r>
+              <w:rPr>
+                <w:rFonts w:ascii="Arial" w:hAnsi="Arial" w:cs="Arial"/>
+                <w:b/>
+                <w:bCs/>
+                <w:szCs w:val="20"/>
+              </w:rPr>
+              <w:t xml:space="preserve">Frontend: </w:t>
+            </w:r>
+            <w:r>
+              <w:rPr>
+                <w:rFonts w:ascii="Arial" w:hAnsi="Arial" w:cs="Arial"/>
+                <w:szCs w:val="20"/>
+              </w:rPr>
+              <w:t>HTML, CSS, JavaScript, Bootstrap, Material UI, React, React Native, Redux Toolkit, Micro-Frontends</w:t>
+            </w:r>
+          </w:p>
+          <w:p>
+            <w:pPr>
+              <w:pStyle w:val="ListParagraph"/>
+              <w:numPr>
+                <w:ilvl w:val="0"/>
+                <w:numId w:val="11"/>
+              </w:numPr>
+              <w:rPr>
+                <w:rFonts w:ascii="Arial" w:hAnsi="Arial" w:cs="Arial"/>
+                <w:szCs w:val="20"/>
+              </w:rPr>
+            </w:pPr>
+            <w:r>
+              <w:rPr>
+                <w:rFonts w:ascii="Arial" w:hAnsi="Arial" w:cs="Arial"/>
+                <w:b/>
+                <w:bCs/>
+                <w:szCs w:val="20"/>
+              </w:rPr>
+              <w:t>Backend</w:t>
+            </w:r>
+            <w:r>
+              <w:rPr>
+                <w:rFonts w:ascii="Arial" w:hAnsi="Arial" w:cs="Arial"/>
+                <w:szCs w:val="20"/>
+              </w:rPr>
+              <w:t>: Node.js, Java Spring Boot, Microservices</w:t>
+            </w:r>
+          </w:p>
+          <w:p>
+            <w:pPr>
+              <w:pStyle w:val="ListParagraph"/>
+              <w:numPr>
+                <w:ilvl w:val="0"/>
+                <w:numId w:val="11"/>
+              </w:numPr>
+              <w:rPr>
+                <w:rFonts w:ascii="Arial" w:hAnsi="Arial" w:cs="Arial"/>
+                <w:szCs w:val="20"/>
+              </w:rPr>
+            </w:pPr>
+            <w:r>
+              <w:rPr>
+                <w:rFonts w:ascii="Arial" w:hAnsi="Arial" w:cs="Arial"/>
+                <w:b/>
+                <w:bCs/>
+                <w:szCs w:val="20"/>
+              </w:rPr>
+              <w:t>Cloud &amp; Automation</w:t>
+            </w:r>
+            <w:r>
+              <w:rPr>
+                <w:rFonts w:ascii="Arial" w:hAnsi="Arial" w:cs="Arial"/>
+                <w:szCs w:val="20"/>
+              </w:rPr>
+              <w:t xml:space="preserve">: </w:t>
+            </w:r>
+            <w:r>
+              <w:rPr>
+                <w:rFonts w:ascii="Arial" w:hAnsi="Arial" w:cs="Arial"/>
+                <w:szCs w:val="20"/>
+              </w:rPr>
+              <w:t>AWS</w:t>
+            </w:r>
+            <w:r>
+              <w:rPr>
+                <w:rFonts w:ascii="Arial" w:hAnsi="Arial" w:cs="Arial"/>
+                <w:szCs w:val="20"/>
+              </w:rPr>
+              <w:t xml:space="preserve">, </w:t>
+            </w:r>
+            <w:r>
+              <w:rPr>
+                <w:rFonts w:ascii="Arial" w:hAnsi="Arial" w:cs="Arial"/>
+                <w:szCs w:val="20"/>
+              </w:rPr>
+              <w:t>CI/CD</w:t>
+            </w:r>
+            <w:r>
+              <w:rPr>
+                <w:rFonts w:ascii="Arial" w:hAnsi="Arial" w:cs="Arial"/>
+                <w:szCs w:val="20"/>
+              </w:rPr>
+              <w:t>,</w:t>
+            </w:r>
+            <w:r>
+              <w:rPr>
+                <w:rFonts w:ascii="Arial" w:hAnsi="Arial" w:cs="Arial"/>
+                <w:szCs w:val="20"/>
+              </w:rPr>
+              <w:t xml:space="preserve"> Infra as Code</w:t>
             </w:r>
           </w:p>
           <w:p>
             <w:pPr>
               <w:pStyle w:val="ListParagraph"/>
               <w:ind w:left="360"/>
-              <w:jc w:val="both"/>
-              <w:rPr>
-                <w:rFonts w:ascii="Arial" w:hAnsi="Arial" w:cs="Arial"/>
-                <w:szCs w:val="20"/>
-                <w:lang w:val="en-IN"/>
-              </w:rPr>
-            </w:pPr>
-            <w:r>
-              <w:rPr>
-                <w:rFonts w:ascii="Arial" w:hAnsi="Arial" w:cs="Arial"/>
-                <w:bCs/>
-                <w:szCs w:val="20"/>
-                <w:lang w:val="en-IN"/>
-              </w:rPr>
-              <w:t>Stevens Institute of Technology</w:t>
-            </w:r>
-            <w:r>
-              <w:rPr>
-                <w:rFonts w:ascii="Arial" w:hAnsi="Arial" w:cs="Arial"/>
-                <w:szCs w:val="20"/>
-                <w:lang w:val="en-IN"/>
-              </w:rPr>
-              <w:t xml:space="preserve">, </w:t>
-            </w:r>
-            <w:r>
-              <w:rPr>
-                <w:rFonts w:ascii="Arial" w:hAnsi="Arial" w:cs="Arial"/>
-                <w:szCs w:val="20"/>
-                <w:lang w:val="en-IN"/>
-              </w:rPr>
-              <w:t>New Jersey, United States</w:t>
-            </w:r>
+              <w:rPr>
+                <w:rFonts w:ascii="Arial" w:hAnsi="Arial" w:cs="Arial"/>
+                <w:szCs w:val="20"/>
+              </w:rPr>
+            </w:pPr>
           </w:p>
         </w:tc>
         <w:tc>
           <w:tcPr>
-            <w:tcW w:w="2426" w:type="dxa"/>
-            <w:gridSpan w:val="2"/>
+            <w:tcW w:w="5103" w:type="dxa"/>
+            <w:tcBorders>
+              <w:top w:val="nil"/>
+              <w:left w:val="nil"/>
+              <w:bottom w:val="nil"/>
+              <w:right w:val="nil"/>
+            </w:tcBorders>
           </w:tcPr>
           <w:p>
             <w:pPr>
-              <w:jc w:val="right"/>
-              <w:rPr>
-                <w:rFonts w:ascii="Arial" w:hAnsi="Arial" w:cs="Arial"/>
-                <w:szCs w:val="20"/>
-              </w:rPr>
-            </w:pPr>
-          </w:p>
-          <w:p>
-            <w:pPr>
-              <w:jc w:val="right"/>
-              <w:rPr>
-                <w:rFonts w:ascii="Arial" w:hAnsi="Arial" w:cs="Arial"/>
-                <w:szCs w:val="20"/>
-              </w:rPr>
-            </w:pPr>
-            <w:r>
-              <w:rPr>
-                <w:rFonts w:ascii="Arial" w:hAnsi="Arial" w:cs="Arial"/>
-                <w:szCs w:val="20"/>
-              </w:rPr>
-              <w:t>2025 – 2026(Expected)</w:t>
-            </w:r>
-          </w:p>
-        </w:tc>
-      </w:tr>
-      <w:tr>
-        <w:trPr>
-          <w:gridAfter w:val="1"/>
-          <w:wAfter w:w="834" w:type="dxa"/>
-          <w:trHeight w:val="60"/>
-        </w:trPr>
-        <w:tc>
-          <w:tcPr>
-            <w:tcW w:w="8364" w:type="dxa"/>
-          </w:tcPr>
+              <w:pStyle w:val="ListParagraph"/>
+              <w:ind w:left="360"/>
+              <w:rPr>
+                <w:rFonts w:ascii="Arial" w:hAnsi="Arial" w:cs="Arial"/>
+                <w:b/>
+                <w:bCs/>
+                <w:szCs w:val="20"/>
+              </w:rPr>
+            </w:pPr>
+          </w:p>
           <w:p>
             <w:pPr>
               <w:pStyle w:val="ListParagraph"/>
               <w:numPr>
                 <w:ilvl w:val="0"/>
-                <w:numId w:val="13"/>
+                <w:numId w:val="27"/>
               </w:numPr>
-              <w:jc w:val="both"/>
-              <w:rPr>
-                <w:rStyle w:val="BOLDCapitalization"/>
-                <w:rFonts w:ascii="Arial" w:hAnsi="Arial" w:cs="Arial"/>
-                <w:bCs/>
-                <w:caps w:val="0"/>
-                <w:szCs w:val="20"/>
-              </w:rPr>
-            </w:pPr>
-            <w:r>
-              <w:rPr>
-                <w:rStyle w:val="BOLDCapitalization"/>
-                <w:rFonts w:ascii="Arial" w:hAnsi="Arial" w:cs="Arial"/>
-                <w:bCs/>
-                <w:caps w:val="0"/>
-                <w:szCs w:val="20"/>
-              </w:rPr>
-              <w:t>Bachelor’s Degree - Computer Science Engineering - CGPA – 8.4</w:t>
+              <w:rPr>
+                <w:rFonts w:ascii="Arial" w:hAnsi="Arial" w:cs="Arial"/>
+                <w:b/>
+                <w:bCs/>
+                <w:szCs w:val="20"/>
+              </w:rPr>
+            </w:pPr>
+            <w:r>
+              <w:rPr>
+                <w:rFonts w:ascii="Arial" w:hAnsi="Arial" w:cs="Arial"/>
+                <w:b/>
+                <w:bCs/>
+                <w:szCs w:val="20"/>
+              </w:rPr>
+              <w:t xml:space="preserve">Agentic AI: </w:t>
+            </w:r>
+            <w:proofErr w:type="spellStart"/>
+            <w:r>
+              <w:rPr>
+                <w:rFonts w:ascii="Arial" w:hAnsi="Arial" w:cs="Arial"/>
+                <w:szCs w:val="20"/>
+              </w:rPr>
+              <w:t>CrewAI</w:t>
+            </w:r>
+            <w:proofErr w:type="spellEnd"/>
+            <w:r>
+              <w:rPr>
+                <w:rFonts w:ascii="Arial" w:hAnsi="Arial" w:cs="Arial"/>
+                <w:szCs w:val="20"/>
+              </w:rPr>
+              <w:t xml:space="preserve">, </w:t>
+            </w:r>
+            <w:proofErr w:type="spellStart"/>
+            <w:r>
+              <w:rPr>
+                <w:rFonts w:ascii="Arial" w:hAnsi="Arial" w:cs="Arial"/>
+                <w:szCs w:val="20"/>
+              </w:rPr>
+              <w:t>LangChain</w:t>
+            </w:r>
+            <w:proofErr w:type="spellEnd"/>
+            <w:r>
+              <w:rPr>
+                <w:rFonts w:ascii="Arial" w:hAnsi="Arial" w:cs="Arial"/>
+                <w:b/>
+                <w:bCs/>
+                <w:szCs w:val="20"/>
+              </w:rPr>
+              <w:t xml:space="preserve"> </w:t>
             </w:r>
           </w:p>
           <w:p>
             <w:pPr>
               <w:pStyle w:val="ListParagraph"/>
-              <w:ind w:left="360"/>
-              <w:jc w:val="both"/>
-              <w:rPr>
-                <w:rFonts w:ascii="Arial" w:hAnsi="Arial" w:cs="Arial"/>
-                <w:szCs w:val="20"/>
-              </w:rPr>
-            </w:pPr>
-            <w:r>
-              <w:rPr>
-                <w:rFonts w:ascii="Arial" w:hAnsi="Arial" w:cs="Arial"/>
-                <w:szCs w:val="20"/>
-              </w:rPr>
-              <w:t>HMRITM, Guru Gobind Singh Indraprastha University, Delhi, India</w:t>
-            </w:r>
-          </w:p>
-        </w:tc>
-        <w:tc>
-          <w:tcPr>
-            <w:tcW w:w="2426" w:type="dxa"/>
-            <w:gridSpan w:val="2"/>
-          </w:tcPr>
-          <w:p>
-            <w:pPr>
-              <w:jc w:val="right"/>
+              <w:numPr>
+                <w:ilvl w:val="0"/>
+                <w:numId w:val="11"/>
+              </w:numPr>
               <w:rPr>
                 <w:rFonts w:ascii="Arial" w:hAnsi="Arial" w:cs="Arial"/>
                 <w:b/>
@@ -447,110 +817,122 @@
             <w:r>
               <w:rPr>
                 <w:rFonts w:ascii="Arial" w:hAnsi="Arial" w:cs="Arial"/>
-                <w:szCs w:val="20"/>
-              </w:rPr>
-              <w:t>2015 – 2019</w:t>
-            </w:r>
-          </w:p>
-        </w:tc>
-      </w:tr>
-      <w:tr>
-        <w:tc>
-          <w:tcPr>
-            <w:tcW w:w="10768" w:type="dxa"/>
-            <w:gridSpan w:val="2"/>
-          </w:tcPr>
-          <w:p>
-            <w:pPr>
-              <w:jc w:val="both"/>
-              <w:rPr>
-                <w:rFonts w:ascii="Arial" w:hAnsi="Arial" w:cs="Arial"/>
-                <w:sz w:val="24"/>
-              </w:rPr>
-            </w:pPr>
-          </w:p>
-          <w:p>
-            <w:pPr>
-              <w:pBdr>
-                <w:bottom w:val="single" w:sz="4" w:space="1" w:color="auto"/>
-              </w:pBdr>
-              <w:rPr>
-                <w:rFonts w:ascii="Arial" w:hAnsi="Arial" w:cs="Arial"/>
                 <w:b/>
                 <w:bCs/>
-                <w:sz w:val="24"/>
-              </w:rPr>
-            </w:pPr>
-            <w:r>
+                <w:szCs w:val="20"/>
+              </w:rPr>
+              <w:t xml:space="preserve">RAG Stack: </w:t>
+            </w:r>
+            <w:proofErr w:type="spellStart"/>
+            <w:r>
+              <w:rPr>
+                <w:rFonts w:ascii="Arial" w:hAnsi="Arial" w:cs="Arial"/>
+                <w:szCs w:val="20"/>
+              </w:rPr>
+              <w:t>LlamaIndex</w:t>
+            </w:r>
+            <w:proofErr w:type="spellEnd"/>
+            <w:r>
+              <w:rPr>
+                <w:rFonts w:ascii="Arial" w:hAnsi="Arial" w:cs="Arial"/>
+                <w:szCs w:val="20"/>
+              </w:rPr>
+              <w:t xml:space="preserve"> orchestration, llama3 LLM, all-</w:t>
+            </w:r>
+            <w:proofErr w:type="spellStart"/>
+            <w:r>
+              <w:rPr>
+                <w:rFonts w:ascii="Arial" w:hAnsi="Arial" w:cs="Arial"/>
+                <w:szCs w:val="20"/>
+              </w:rPr>
+              <w:t>minilm</w:t>
+            </w:r>
+            <w:proofErr w:type="spellEnd"/>
+            <w:r>
+              <w:rPr>
+                <w:rFonts w:ascii="Arial" w:hAnsi="Arial" w:cs="Arial"/>
+                <w:szCs w:val="20"/>
+              </w:rPr>
+              <w:t xml:space="preserve"> embedding model</w:t>
+            </w:r>
+            <w:r>
+              <w:rPr>
+                <w:rFonts w:ascii="Arial" w:hAnsi="Arial" w:cs="Arial"/>
+                <w:szCs w:val="20"/>
+              </w:rPr>
+              <w:t>, Vectorization</w:t>
+            </w:r>
+          </w:p>
+          <w:p>
+            <w:pPr>
+              <w:pStyle w:val="ListParagraph"/>
+              <w:numPr>
+                <w:ilvl w:val="0"/>
+                <w:numId w:val="11"/>
+              </w:numPr>
               <w:rPr>
                 <w:rFonts w:ascii="Arial" w:hAnsi="Arial" w:cs="Arial"/>
                 <w:b/>
                 <w:bCs/>
-                <w:sz w:val="24"/>
-              </w:rPr>
-              <w:t xml:space="preserve">RELEVANT </w:t>
-            </w:r>
+                <w:szCs w:val="20"/>
+              </w:rPr>
+            </w:pPr>
             <w:r>
               <w:rPr>
                 <w:rFonts w:ascii="Arial" w:hAnsi="Arial" w:cs="Arial"/>
                 <w:b/>
                 <w:bCs/>
-                <w:sz w:val="24"/>
-              </w:rPr>
-              <w:t>COURSEWORK</w:t>
-            </w:r>
-          </w:p>
-          <w:p>
-            <w:pPr>
-              <w:jc w:val="both"/>
-              <w:rPr>
-                <w:rFonts w:ascii="Arial" w:hAnsi="Arial" w:cs="Arial"/>
-                <w:szCs w:val="20"/>
-              </w:rPr>
-            </w:pPr>
-          </w:p>
-          <w:p>
-            <w:pPr>
-              <w:jc w:val="both"/>
-              <w:rPr>
-                <w:rFonts w:ascii="Arial" w:hAnsi="Arial" w:cs="Arial"/>
-                <w:szCs w:val="20"/>
-              </w:rPr>
-            </w:pPr>
-            <w:r>
-              <w:rPr>
-                <w:rFonts w:ascii="Arial" w:hAnsi="Arial" w:cs="Arial"/>
-                <w:szCs w:val="20"/>
-              </w:rPr>
-              <w:t>Applied Machine Learning, Probability and Stochastic Processes, Deep Learning</w:t>
-            </w:r>
-            <w:r>
-              <w:rPr>
-                <w:rFonts w:ascii="Arial" w:hAnsi="Arial" w:cs="Arial"/>
-                <w:szCs w:val="20"/>
-              </w:rPr>
-              <w:t>, Big Data, Pattern Recognition</w:t>
-            </w:r>
-          </w:p>
-          <w:p>
-            <w:pPr>
-              <w:jc w:val="both"/>
-              <w:rPr>
-                <w:rFonts w:ascii="Arial" w:hAnsi="Arial" w:cs="Arial"/>
-                <w:sz w:val="24"/>
-              </w:rPr>
-            </w:pPr>
-          </w:p>
-          <w:p>
-            <w:pPr>
-              <w:pBdr>
-                <w:bottom w:val="single" w:sz="4" w:space="1" w:color="auto"/>
-              </w:pBdr>
+                <w:szCs w:val="20"/>
+              </w:rPr>
+              <w:t>Database</w:t>
+            </w:r>
+            <w:r>
+              <w:rPr>
+                <w:rFonts w:ascii="Arial" w:hAnsi="Arial" w:cs="Arial"/>
+                <w:szCs w:val="20"/>
+              </w:rPr>
+              <w:t>: PostgreSQL, MongoDB</w:t>
+            </w:r>
+          </w:p>
+          <w:p>
+            <w:pPr>
+              <w:pStyle w:val="ListParagraph"/>
+              <w:numPr>
+                <w:ilvl w:val="0"/>
+                <w:numId w:val="11"/>
+              </w:numPr>
+              <w:rPr>
+                <w:rFonts w:ascii="Arial" w:hAnsi="Arial" w:cs="Arial"/>
+                <w:szCs w:val="20"/>
+              </w:rPr>
+            </w:pPr>
+            <w:r>
               <w:rPr>
                 <w:rFonts w:ascii="Arial" w:hAnsi="Arial" w:cs="Arial"/>
                 <w:b/>
                 <w:bCs/>
-                <w:sz w:val="24"/>
+                <w:szCs w:val="20"/>
+              </w:rPr>
+              <w:t>Build Tools</w:t>
+            </w:r>
+            <w:r>
+              <w:rPr>
+                <w:rFonts w:ascii="Arial" w:hAnsi="Arial" w:cs="Arial"/>
+                <w:szCs w:val="20"/>
+              </w:rPr>
+              <w:t>: Maven, NPM</w:t>
+            </w:r>
+          </w:p>
+          <w:p>
+            <w:pPr>
+              <w:pStyle w:val="ListParagraph"/>
+              <w:numPr>
+                <w:ilvl w:val="0"/>
+                <w:numId w:val="11"/>
+              </w:numPr>
+              <w:rPr>
+                <w:rFonts w:ascii="Arial" w:hAnsi="Arial" w:cs="Arial"/>
+                <w:szCs w:val="20"/>
               </w:rPr>
             </w:pPr>
             <w:r>
@@ -558,470 +940,46 @@
                 <w:rFonts w:ascii="Arial" w:hAnsi="Arial" w:cs="Arial"/>
                 <w:b/>
                 <w:bCs/>
-                <w:sz w:val="24"/>
-              </w:rPr>
-              <w:t>TECHNICAL PROFICIENCY</w:t>
-            </w:r>
-          </w:p>
-          <w:p>
-            <w:pPr>
+                <w:szCs w:val="20"/>
+              </w:rPr>
+              <w:t>Agile Methodologies</w:t>
+            </w:r>
+            <w:r>
+              <w:rPr>
+                <w:rFonts w:ascii="Arial" w:hAnsi="Arial" w:cs="Arial"/>
+                <w:szCs w:val="20"/>
+              </w:rPr>
+              <w:t>: Scrum, Sprint Planning, Retrospectives</w:t>
+            </w:r>
+          </w:p>
+          <w:p>
+            <w:pPr>
+              <w:pStyle w:val="ListParagraph"/>
+              <w:numPr>
+                <w:ilvl w:val="0"/>
+                <w:numId w:val="11"/>
+              </w:numPr>
+              <w:rPr>
+                <w:rFonts w:ascii="Arial" w:hAnsi="Arial" w:cs="Arial"/>
+                <w:szCs w:val="20"/>
+              </w:rPr>
+            </w:pPr>
+            <w:r>
               <w:rPr>
                 <w:rFonts w:ascii="Arial" w:hAnsi="Arial" w:cs="Arial"/>
                 <w:b/>
                 <w:bCs/>
                 <w:szCs w:val="20"/>
               </w:rPr>
-            </w:pPr>
-          </w:p>
-          <w:tbl>
-            <w:tblPr>
-              <w:tblStyle w:val="TableGrid"/>
-              <w:tblW w:w="0" w:type="auto"/>
-              <w:tblBorders>
-                <w:top w:val="none" w:sz="0" w:space="0" w:color="auto"/>
-                <w:left w:val="none" w:sz="0" w:space="0" w:color="auto"/>
-                <w:bottom w:val="none" w:sz="0" w:space="0" w:color="auto"/>
-                <w:right w:val="none" w:sz="0" w:space="0" w:color="auto"/>
-                <w:insideH w:val="none" w:sz="0" w:space="0" w:color="auto"/>
-                <w:insideV w:val="none" w:sz="0" w:space="0" w:color="auto"/>
-              </w:tblBorders>
-              <w:tblLook w:val="04A0" w:firstRow="1" w:lastRow="0" w:firstColumn="1" w:lastColumn="0" w:noHBand="0" w:noVBand="1"/>
-            </w:tblPr>
-            <w:tblGrid>
-              <w:gridCol w:w="5371"/>
-              <w:gridCol w:w="5397"/>
-            </w:tblGrid>
-            <w:tr>
-              <w:trPr>
-                <w:trHeight w:val="1177"/>
-              </w:trPr>
-              <w:tc>
-                <w:tcPr>
-                  <w:tcW w:w="5371" w:type="dxa"/>
-                </w:tcPr>
-                <w:p>
-                  <w:pPr>
-                    <w:pStyle w:val="ListParagraph"/>
-                    <w:numPr>
-                      <w:ilvl w:val="0"/>
-                      <w:numId w:val="11"/>
-                    </w:numPr>
-                    <w:rPr>
-                      <w:rFonts w:ascii="Arial" w:hAnsi="Arial" w:cs="Arial"/>
-                      <w:b/>
-                      <w:bCs/>
-                      <w:szCs w:val="20"/>
-                    </w:rPr>
-                  </w:pPr>
-                  <w:r>
-                    <w:rPr>
-                      <w:rFonts w:ascii="Arial" w:hAnsi="Arial" w:cs="Arial"/>
-                      <w:b/>
-                      <w:bCs/>
-                      <w:szCs w:val="20"/>
-                    </w:rPr>
-                    <w:t>Machine Learning:</w:t>
-                  </w:r>
-                  <w:r>
-                    <w:rPr>
-                      <w:rFonts w:ascii="Arial" w:hAnsi="Arial" w:cs="Arial"/>
-                      <w:szCs w:val="20"/>
-                    </w:rPr>
-                    <w:t xml:space="preserve"> Python, BERT Fine-Tuning, NLP, Text Classification, </w:t>
-                  </w:r>
-                  <w:proofErr w:type="spellStart"/>
-                  <w:r>
-                    <w:rPr>
-                      <w:rFonts w:ascii="Arial" w:hAnsi="Arial" w:cs="Arial"/>
-                      <w:szCs w:val="20"/>
-                    </w:rPr>
-                    <w:t>HuggingFace</w:t>
-                  </w:r>
-                  <w:proofErr w:type="spellEnd"/>
-                  <w:r>
-                    <w:rPr>
-                      <w:rFonts w:ascii="Arial" w:hAnsi="Arial" w:cs="Arial"/>
-                      <w:szCs w:val="20"/>
-                    </w:rPr>
-                    <w:t xml:space="preserve"> Transformers, TensorFlow, scikit-learn</w:t>
-                  </w:r>
-                </w:p>
-                <w:p>
-                  <w:pPr>
-                    <w:pStyle w:val="ListParagraph"/>
-                    <w:numPr>
-                      <w:ilvl w:val="0"/>
-                      <w:numId w:val="11"/>
-                    </w:numPr>
-                    <w:rPr>
-                      <w:rFonts w:ascii="Arial" w:hAnsi="Arial" w:cs="Arial"/>
-                      <w:szCs w:val="20"/>
-                    </w:rPr>
-                  </w:pPr>
-                  <w:r>
-                    <w:rPr>
-                      <w:rFonts w:ascii="Arial" w:hAnsi="Arial" w:cs="Arial"/>
-                      <w:b/>
-                      <w:bCs/>
-                      <w:szCs w:val="20"/>
-                    </w:rPr>
-                    <w:t xml:space="preserve">Frontend: </w:t>
-                  </w:r>
-                  <w:r>
-                    <w:rPr>
-                      <w:rFonts w:ascii="Arial" w:hAnsi="Arial" w:cs="Arial"/>
-                      <w:szCs w:val="20"/>
-                    </w:rPr>
-                    <w:t>HTML, CSS, JavaScript, Bootstrap, Material UI, React, React Native, Redux Toolkit, Micro</w:t>
-                  </w:r>
-                  <w:r>
-                    <w:rPr>
-                      <w:rFonts w:ascii="Arial" w:hAnsi="Arial" w:cs="Arial"/>
-                      <w:szCs w:val="20"/>
-                    </w:rPr>
-                    <w:t>-</w:t>
-                  </w:r>
-                  <w:r>
-                    <w:rPr>
-                      <w:rFonts w:ascii="Arial" w:hAnsi="Arial" w:cs="Arial"/>
-                      <w:szCs w:val="20"/>
-                    </w:rPr>
-                    <w:t>Frontends</w:t>
-                  </w:r>
-                </w:p>
-                <w:p>
-                  <w:pPr>
-                    <w:pStyle w:val="ListParagraph"/>
-                    <w:numPr>
-                      <w:ilvl w:val="0"/>
-                      <w:numId w:val="11"/>
-                    </w:numPr>
-                    <w:rPr>
-                      <w:rFonts w:ascii="Arial" w:hAnsi="Arial" w:cs="Arial"/>
-                      <w:szCs w:val="20"/>
-                    </w:rPr>
-                  </w:pPr>
-                  <w:r>
-                    <w:rPr>
-                      <w:rFonts w:ascii="Arial" w:hAnsi="Arial" w:cs="Arial"/>
-                      <w:b/>
-                      <w:bCs/>
-                      <w:szCs w:val="20"/>
-                    </w:rPr>
-                    <w:t>Backend</w:t>
-                  </w:r>
-                  <w:r>
-                    <w:rPr>
-                      <w:rFonts w:ascii="Arial" w:hAnsi="Arial" w:cs="Arial"/>
-                      <w:szCs w:val="20"/>
-                    </w:rPr>
-                    <w:t>: Node.js, Java Spring Boot, Microservices</w:t>
-                  </w:r>
-                </w:p>
-                <w:p>
-                  <w:pPr>
-                    <w:pStyle w:val="ListParagraph"/>
-                    <w:ind w:left="360"/>
-                    <w:rPr>
-                      <w:rFonts w:ascii="Arial" w:hAnsi="Arial" w:cs="Arial"/>
-                      <w:szCs w:val="20"/>
-                    </w:rPr>
-                  </w:pPr>
-                </w:p>
-              </w:tc>
-              <w:tc>
-                <w:tcPr>
-                  <w:tcW w:w="5397" w:type="dxa"/>
-                </w:tcPr>
-                <w:p>
-                  <w:pPr>
-                    <w:pStyle w:val="ListParagraph"/>
-                    <w:numPr>
-                      <w:ilvl w:val="0"/>
-                      <w:numId w:val="11"/>
-                    </w:numPr>
-                    <w:rPr>
-                      <w:rFonts w:ascii="Arial" w:hAnsi="Arial" w:cs="Arial"/>
-                      <w:b/>
-                      <w:bCs/>
-                      <w:szCs w:val="20"/>
-                    </w:rPr>
-                  </w:pPr>
-                  <w:r>
-                    <w:rPr>
-                      <w:rFonts w:ascii="Arial" w:hAnsi="Arial" w:cs="Arial"/>
-                      <w:b/>
-                      <w:bCs/>
-                      <w:szCs w:val="20"/>
-                    </w:rPr>
-                    <w:t xml:space="preserve">Agentic AI: </w:t>
-                  </w:r>
-                  <w:proofErr w:type="spellStart"/>
-                  <w:r>
-                    <w:rPr>
-                      <w:rFonts w:ascii="Arial" w:hAnsi="Arial" w:cs="Arial"/>
-                      <w:szCs w:val="20"/>
-                    </w:rPr>
-                    <w:t>CrewAI</w:t>
-                  </w:r>
-                  <w:proofErr w:type="spellEnd"/>
-                  <w:r>
-                    <w:rPr>
-                      <w:rFonts w:ascii="Arial" w:hAnsi="Arial" w:cs="Arial"/>
-                      <w:szCs w:val="20"/>
-                    </w:rPr>
-                    <w:t xml:space="preserve">, </w:t>
-                  </w:r>
-                  <w:proofErr w:type="spellStart"/>
-                  <w:r>
-                    <w:rPr>
-                      <w:rFonts w:ascii="Arial" w:hAnsi="Arial" w:cs="Arial"/>
-                      <w:szCs w:val="20"/>
-                    </w:rPr>
-                    <w:t>LangChain</w:t>
-                  </w:r>
-                  <w:proofErr w:type="spellEnd"/>
-                  <w:r>
-                    <w:rPr>
-                      <w:rFonts w:ascii="Arial" w:hAnsi="Arial" w:cs="Arial"/>
-                      <w:b/>
-                      <w:bCs/>
-                      <w:szCs w:val="20"/>
-                    </w:rPr>
-                    <w:t xml:space="preserve"> </w:t>
-                  </w:r>
-                </w:p>
-                <w:p>
-                  <w:pPr>
-                    <w:pStyle w:val="ListParagraph"/>
-                    <w:numPr>
-                      <w:ilvl w:val="0"/>
-                      <w:numId w:val="11"/>
-                    </w:numPr>
-                    <w:rPr>
-                      <w:rFonts w:ascii="Arial" w:hAnsi="Arial" w:cs="Arial"/>
-                      <w:b/>
-                      <w:bCs/>
-                      <w:szCs w:val="20"/>
-                    </w:rPr>
-                  </w:pPr>
-                  <w:r>
-                    <w:rPr>
-                      <w:rFonts w:ascii="Arial" w:hAnsi="Arial" w:cs="Arial"/>
-                      <w:b/>
-                      <w:bCs/>
-                      <w:szCs w:val="20"/>
-                    </w:rPr>
-                    <w:t xml:space="preserve">RAG Stack: </w:t>
-                  </w:r>
-                  <w:proofErr w:type="spellStart"/>
-                  <w:r>
-                    <w:rPr>
-                      <w:rFonts w:ascii="Arial" w:hAnsi="Arial" w:cs="Arial"/>
-                      <w:szCs w:val="20"/>
-                    </w:rPr>
-                    <w:t>LlamaIndex</w:t>
-                  </w:r>
-                  <w:proofErr w:type="spellEnd"/>
-                  <w:r>
-                    <w:rPr>
-                      <w:rFonts w:ascii="Arial" w:hAnsi="Arial" w:cs="Arial"/>
-                      <w:szCs w:val="20"/>
-                    </w:rPr>
-                    <w:t xml:space="preserve"> orchestration, </w:t>
-                  </w:r>
-                  <w:r>
-                    <w:rPr>
-                      <w:rFonts w:ascii="Arial" w:hAnsi="Arial" w:cs="Arial"/>
-                      <w:szCs w:val="20"/>
-                    </w:rPr>
-                    <w:t>llama3</w:t>
-                  </w:r>
-                  <w:r>
-                    <w:rPr>
-                      <w:rFonts w:ascii="Arial" w:hAnsi="Arial" w:cs="Arial"/>
-                      <w:szCs w:val="20"/>
-                    </w:rPr>
-                    <w:t xml:space="preserve"> LLM, </w:t>
-                  </w:r>
-                  <w:r>
-                    <w:rPr>
-                      <w:rFonts w:ascii="Arial" w:hAnsi="Arial" w:cs="Arial"/>
-                      <w:szCs w:val="20"/>
-                    </w:rPr>
-                    <w:t>all-</w:t>
-                  </w:r>
-                  <w:proofErr w:type="spellStart"/>
-                  <w:r>
-                    <w:rPr>
-                      <w:rFonts w:ascii="Arial" w:hAnsi="Arial" w:cs="Arial"/>
-                      <w:szCs w:val="20"/>
-                    </w:rPr>
-                    <w:t>minilm</w:t>
-                  </w:r>
-                  <w:proofErr w:type="spellEnd"/>
-                  <w:r>
-                    <w:rPr>
-                      <w:rFonts w:ascii="Arial" w:hAnsi="Arial" w:cs="Arial"/>
-                      <w:szCs w:val="20"/>
-                    </w:rPr>
-                    <w:t xml:space="preserve"> embedding model</w:t>
-                  </w:r>
-                  <w:r>
-                    <w:rPr>
-                      <w:rFonts w:ascii="Arial" w:hAnsi="Arial" w:cs="Arial"/>
-                      <w:szCs w:val="20"/>
-                    </w:rPr>
-                    <w:t>, Vectorization</w:t>
-                  </w:r>
-                </w:p>
-                <w:p>
-                  <w:pPr>
-                    <w:pStyle w:val="ListParagraph"/>
-                    <w:numPr>
-                      <w:ilvl w:val="0"/>
-                      <w:numId w:val="11"/>
-                    </w:numPr>
-                    <w:rPr>
-                      <w:rFonts w:ascii="Arial" w:hAnsi="Arial" w:cs="Arial"/>
-                      <w:b/>
-                      <w:bCs/>
-                      <w:szCs w:val="20"/>
-                    </w:rPr>
-                  </w:pPr>
-                  <w:r>
-                    <w:rPr>
-                      <w:rFonts w:ascii="Arial" w:hAnsi="Arial" w:cs="Arial"/>
-                      <w:b/>
-                      <w:bCs/>
-                      <w:szCs w:val="20"/>
-                    </w:rPr>
-                    <w:t>Database</w:t>
-                  </w:r>
-                  <w:r>
-                    <w:rPr>
-                      <w:rFonts w:ascii="Arial" w:hAnsi="Arial" w:cs="Arial"/>
-                      <w:szCs w:val="20"/>
-                    </w:rPr>
-                    <w:t>: PostgreSQL, MongoDB</w:t>
-                  </w:r>
-                </w:p>
-                <w:p>
-                  <w:pPr>
-                    <w:pStyle w:val="ListParagraph"/>
-                    <w:numPr>
-                      <w:ilvl w:val="0"/>
-                      <w:numId w:val="11"/>
-                    </w:numPr>
-                    <w:rPr>
-                      <w:rFonts w:ascii="Arial" w:hAnsi="Arial" w:cs="Arial"/>
-                      <w:szCs w:val="20"/>
-                    </w:rPr>
-                  </w:pPr>
-                  <w:r>
-                    <w:rPr>
-                      <w:rFonts w:ascii="Arial" w:hAnsi="Arial" w:cs="Arial"/>
-                      <w:b/>
-                      <w:bCs/>
-                      <w:szCs w:val="20"/>
-                    </w:rPr>
-                    <w:t>Build Tools</w:t>
-                  </w:r>
-                  <w:r>
-                    <w:rPr>
-                      <w:rFonts w:ascii="Arial" w:hAnsi="Arial" w:cs="Arial"/>
-                      <w:szCs w:val="20"/>
-                    </w:rPr>
-                    <w:t>: Maven, NPM</w:t>
-                  </w:r>
-                </w:p>
-                <w:p>
-                  <w:pPr>
-                    <w:pStyle w:val="ListParagraph"/>
-                    <w:numPr>
-                      <w:ilvl w:val="0"/>
-                      <w:numId w:val="11"/>
-                    </w:numPr>
-                    <w:rPr>
-                      <w:rFonts w:ascii="Arial" w:hAnsi="Arial" w:cs="Arial"/>
-                      <w:szCs w:val="20"/>
-                    </w:rPr>
-                  </w:pPr>
-                  <w:r>
-                    <w:rPr>
-                      <w:rFonts w:ascii="Arial" w:hAnsi="Arial" w:cs="Arial"/>
-                      <w:b/>
-                      <w:bCs/>
-                      <w:szCs w:val="20"/>
-                    </w:rPr>
-                    <w:t>Agile Methodologies</w:t>
-                  </w:r>
-                  <w:r>
-                    <w:rPr>
-                      <w:rFonts w:ascii="Arial" w:hAnsi="Arial" w:cs="Arial"/>
-                      <w:szCs w:val="20"/>
-                    </w:rPr>
-                    <w:t>: Scrum, Sprint Planning, Retrospectives</w:t>
-                  </w:r>
-                </w:p>
-                <w:p>
-                  <w:pPr>
-                    <w:pStyle w:val="ListParagraph"/>
-                    <w:numPr>
-                      <w:ilvl w:val="0"/>
-                      <w:numId w:val="11"/>
-                    </w:numPr>
-                    <w:rPr>
-                      <w:rFonts w:ascii="Arial" w:hAnsi="Arial" w:cs="Arial"/>
-                      <w:szCs w:val="20"/>
-                    </w:rPr>
-                  </w:pPr>
-                  <w:r>
-                    <w:rPr>
-                      <w:rFonts w:ascii="Arial" w:hAnsi="Arial" w:cs="Arial"/>
-                      <w:b/>
-                      <w:bCs/>
-                      <w:szCs w:val="20"/>
-                    </w:rPr>
-                    <w:t>Project Management</w:t>
-                  </w:r>
-                  <w:r>
-                    <w:rPr>
-                      <w:rFonts w:ascii="Arial" w:hAnsi="Arial" w:cs="Arial"/>
-                      <w:szCs w:val="20"/>
-                    </w:rPr>
-                    <w:t>: Jira</w:t>
-                  </w:r>
-                </w:p>
-              </w:tc>
-            </w:tr>
-          </w:tbl>
-          <w:p>
-            <w:pPr>
-              <w:jc w:val="both"/>
-              <w:rPr>
-                <w:rFonts w:ascii="Arial" w:hAnsi="Arial" w:cs="Arial"/>
-                <w:szCs w:val="20"/>
-              </w:rPr>
-            </w:pPr>
-          </w:p>
-        </w:tc>
-        <w:tc>
-          <w:tcPr>
-            <w:tcW w:w="856" w:type="dxa"/>
-            <w:gridSpan w:val="2"/>
-            <w:tcBorders>
-              <w:left w:val="nil"/>
-            </w:tcBorders>
-          </w:tcPr>
-          <w:p>
-            <w:pPr>
-              <w:jc w:val="right"/>
-              <w:rPr>
-                <w:rFonts w:ascii="Arial" w:hAnsi="Arial" w:cs="Arial"/>
-                <w:szCs w:val="20"/>
-              </w:rPr>
-            </w:pPr>
+              <w:t>Project Management</w:t>
+            </w:r>
+            <w:r>
+              <w:rPr>
+                <w:rFonts w:ascii="Arial" w:hAnsi="Arial" w:cs="Arial"/>
+                <w:szCs w:val="20"/>
+              </w:rPr>
+              <w:t>: Jira</w:t>
+            </w:r>
           </w:p>
         </w:tc>
       </w:tr>
@@ -1045,7 +1003,16 @@
           <w:bCs/>
           <w:sz w:val="24"/>
         </w:rPr>
-        <w:t>RELEVANT EXPERIENCE</w:t>
+        <w:t>RELEVANT</w:t>
+      </w:r>
+      <w:r>
+        <w:rPr>
+          <w:rFonts w:ascii="Arial" w:hAnsi="Arial" w:cs="Arial"/>
+          <w:b/>
+          <w:bCs/>
+          <w:sz w:val="24"/>
+        </w:rPr>
+        <w:t xml:space="preserve"> EXPERIENCE</w:t>
       </w:r>
     </w:p>
     <w:tbl>
@@ -1109,16 +1076,7 @@
                 <w:bCs/>
                 <w:szCs w:val="20"/>
               </w:rPr>
-              <w:t>STEVENS INSTITUTE OF TECHNOLOGY</w:t>
-            </w:r>
-            <w:r>
-              <w:rPr>
-                <w:rStyle w:val="BOLDCapitalization"/>
-                <w:rFonts w:ascii="Arial" w:hAnsi="Arial" w:cs="Arial"/>
-                <w:bCs/>
-                <w:szCs w:val="20"/>
-              </w:rPr>
-              <w:t xml:space="preserve"> - </w:t>
+              <w:t xml:space="preserve">STEVENS INSTITUTE OF TECHNOLOGY - </w:t>
             </w:r>
             <w:r>
               <w:rPr>
@@ -1915,7 +1873,23 @@
           <w:szCs w:val="20"/>
           <w:lang w:val="en-IN"/>
         </w:rPr>
-        <w:t xml:space="preserve">developers. </w:t>
+        <w:t>developers</w:t>
+      </w:r>
+      <w:r>
+        <w:rPr>
+          <w:rFonts w:ascii="Arial" w:hAnsi="Arial" w:cs="Arial"/>
+          <w:szCs w:val="20"/>
+          <w:lang w:val="en-IN"/>
+        </w:rPr>
+        <w:t>, mentored them and delegated tasks</w:t>
+      </w:r>
+      <w:r>
+        <w:rPr>
+          <w:rFonts w:ascii="Arial" w:hAnsi="Arial" w:cs="Arial"/>
+          <w:szCs w:val="20"/>
+          <w:lang w:val="en-IN"/>
+        </w:rPr>
+        <w:t xml:space="preserve">. </w:t>
       </w:r>
     </w:p>
     <w:p>
@@ -1932,24 +1906,6 @@
         <w:rPr>
           <w:rFonts w:ascii="Arial" w:hAnsi="Arial" w:cs="Arial"/>
           <w:szCs w:val="20"/>
-        </w:rPr>
-        <w:t>Mentored and guided the team in coding best practices, maintainability, and task delegation while monitoring progress</w:t>
-      </w:r>
-    </w:p>
-    <w:p>
-      <w:pPr>
-        <w:pStyle w:val="ListBullet"/>
-        <w:jc w:val="both"/>
-        <w:rPr>
-          <w:rFonts w:ascii="Arial" w:hAnsi="Arial" w:cs="Arial"/>
-          <w:szCs w:val="20"/>
-          <w:lang w:val="en-IN"/>
-        </w:rPr>
-      </w:pPr>
-      <w:r>
-        <w:rPr>
-          <w:rFonts w:ascii="Arial" w:hAnsi="Arial" w:cs="Arial"/>
-          <w:szCs w:val="20"/>
           <w:lang w:val="en-IN"/>
         </w:rPr>
         <w:t xml:space="preserve">Enforced code quality and consistency by conducting weekly code reviews and practicing pair programming, reducing the deployment defect rate by </w:t>
@@ -1971,384 +1927,6 @@
           <w:lang w:val="en-IN"/>
         </w:rPr>
         <w:t>.</w:t>
-      </w:r>
-    </w:p>
-    <w:tbl>
-      <w:tblPr>
-        <w:tblStyle w:val="TableGrid"/>
-        <w:tblpPr w:leftFromText="180" w:rightFromText="180" w:horzAnchor="margin" w:tblpY="-420"/>
-        <w:tblW w:w="10801" w:type="dxa"/>
-        <w:tblBorders>
-          <w:top w:val="none" w:sz="0" w:space="0" w:color="auto"/>
-          <w:left w:val="none" w:sz="0" w:space="0" w:color="auto"/>
-          <w:bottom w:val="none" w:sz="0" w:space="0" w:color="auto"/>
-          <w:right w:val="none" w:sz="0" w:space="0" w:color="auto"/>
-          <w:insideH w:val="none" w:sz="0" w:space="0" w:color="auto"/>
-          <w:insideV w:val="none" w:sz="0" w:space="0" w:color="auto"/>
-        </w:tblBorders>
-        <w:tblCellMar>
-          <w:left w:w="0" w:type="dxa"/>
-          <w:right w:w="0" w:type="dxa"/>
-        </w:tblCellMar>
-        <w:tblLook w:val="04A0" w:firstRow="1" w:lastRow="0" w:firstColumn="1" w:lastColumn="0" w:noHBand="0" w:noVBand="1"/>
-      </w:tblPr>
-      <w:tblGrid>
-        <w:gridCol w:w="8222"/>
-        <w:gridCol w:w="358"/>
-        <w:gridCol w:w="2177"/>
-        <w:gridCol w:w="44"/>
-      </w:tblGrid>
-      <w:tr>
-        <w:trPr>
-          <w:trHeight w:val="324"/>
-        </w:trPr>
-        <w:tc>
-          <w:tcPr>
-            <w:tcW w:w="8580" w:type="dxa"/>
-            <w:gridSpan w:val="2"/>
-            <w:tcBorders>
-              <w:bottom w:val="single" w:sz="4" w:space="0" w:color="auto"/>
-            </w:tcBorders>
-          </w:tcPr>
-          <w:p>
-            <w:pPr>
-              <w:jc w:val="both"/>
-              <w:rPr>
-                <w:rStyle w:val="BOLDCapitalization"/>
-                <w:rFonts w:ascii="Arial" w:hAnsi="Arial" w:cs="Arial"/>
-                <w:bCs/>
-                <w:szCs w:val="20"/>
-              </w:rPr>
-            </w:pPr>
-          </w:p>
-          <w:p>
-            <w:pPr>
-              <w:jc w:val="both"/>
-              <w:rPr>
-                <w:rStyle w:val="BOLDCapitalization"/>
-                <w:rFonts w:ascii="Arial" w:hAnsi="Arial" w:cs="Arial"/>
-                <w:bCs/>
-                <w:szCs w:val="20"/>
-              </w:rPr>
-            </w:pPr>
-            <w:r>
-              <w:rPr>
-                <w:rStyle w:val="BOLDCapitalization"/>
-                <w:rFonts w:ascii="Arial" w:hAnsi="Arial" w:cs="Arial"/>
-                <w:bCs/>
-                <w:szCs w:val="20"/>
-              </w:rPr>
-              <w:t xml:space="preserve">Fidelity Information Services India Private Ltd (FIS) - </w:t>
-            </w:r>
-            <w:r>
-              <w:rPr>
-                <w:rFonts w:ascii="Arial" w:hAnsi="Arial" w:cs="Arial"/>
-                <w:b/>
-                <w:bCs/>
-                <w:szCs w:val="20"/>
-              </w:rPr>
-              <w:t>Bengaluru, India</w:t>
-            </w:r>
-          </w:p>
-        </w:tc>
-        <w:tc>
-          <w:tcPr>
-            <w:tcW w:w="2221" w:type="dxa"/>
-            <w:gridSpan w:val="2"/>
-            <w:tcBorders>
-              <w:bottom w:val="single" w:sz="4" w:space="0" w:color="auto"/>
-            </w:tcBorders>
-            <w:vAlign w:val="center"/>
-          </w:tcPr>
-          <w:p>
-            <w:pPr>
-              <w:pStyle w:val="NoSpacing"/>
-              <w:tabs>
-                <w:tab w:val="right" w:pos="10001"/>
-              </w:tabs>
-              <w:jc w:val="right"/>
-              <w:rPr>
-                <w:rFonts w:ascii="Arial" w:hAnsi="Arial" w:cs="Arial"/>
-                <w:sz w:val="20"/>
-                <w:szCs w:val="20"/>
-              </w:rPr>
-            </w:pPr>
-          </w:p>
-          <w:p>
-            <w:pPr>
-              <w:pStyle w:val="NoSpacing"/>
-              <w:tabs>
-                <w:tab w:val="right" w:pos="10001"/>
-              </w:tabs>
-              <w:jc w:val="right"/>
-              <w:rPr>
-                <w:rFonts w:ascii="Arial" w:hAnsi="Arial" w:cs="Arial"/>
-                <w:sz w:val="20"/>
-                <w:szCs w:val="20"/>
-              </w:rPr>
-            </w:pPr>
-          </w:p>
-        </w:tc>
-      </w:tr>
-      <w:tr>
-        <w:tblPrEx>
-          <w:tblBorders>
-            <w:top w:val="single" w:sz="4" w:space="0" w:color="auto"/>
-            <w:left w:val="single" w:sz="4" w:space="0" w:color="auto"/>
-            <w:bottom w:val="single" w:sz="4" w:space="0" w:color="auto"/>
-            <w:right w:val="single" w:sz="4" w:space="0" w:color="auto"/>
-            <w:insideH w:val="single" w:sz="4" w:space="0" w:color="auto"/>
-            <w:insideV w:val="single" w:sz="4" w:space="0" w:color="auto"/>
-          </w:tblBorders>
-        </w:tblPrEx>
-        <w:trPr>
-          <w:gridAfter w:val="1"/>
-          <w:wAfter w:w="44" w:type="dxa"/>
-          <w:trHeight w:val="324"/>
-        </w:trPr>
-        <w:tc>
-          <w:tcPr>
-            <w:tcW w:w="8222" w:type="dxa"/>
-            <w:tcBorders>
-              <w:top w:val="nil"/>
-              <w:left w:val="nil"/>
-              <w:bottom w:val="nil"/>
-              <w:right w:val="nil"/>
-            </w:tcBorders>
-          </w:tcPr>
-          <w:p>
-            <w:pPr>
-              <w:jc w:val="both"/>
-              <w:rPr>
-                <w:rFonts w:ascii="Arial" w:hAnsi="Arial" w:cs="Arial"/>
-                <w:bCs/>
-                <w:i/>
-                <w:iCs/>
-                <w:szCs w:val="20"/>
-              </w:rPr>
-            </w:pPr>
-            <w:r>
-              <w:rPr>
-                <w:rStyle w:val="BOLDCapitalization"/>
-                <w:rFonts w:ascii="Arial" w:hAnsi="Arial" w:cs="Arial"/>
-                <w:bCs/>
-                <w:i/>
-                <w:iCs/>
-                <w:caps w:val="0"/>
-                <w:szCs w:val="20"/>
-              </w:rPr>
-              <w:t>Full Stack Developer – Software Development Engineer II</w:t>
-            </w:r>
-          </w:p>
-        </w:tc>
-        <w:tc>
-          <w:tcPr>
-            <w:tcW w:w="2535" w:type="dxa"/>
-            <w:gridSpan w:val="2"/>
-            <w:tcBorders>
-              <w:top w:val="nil"/>
-              <w:left w:val="nil"/>
-              <w:bottom w:val="nil"/>
-              <w:right w:val="nil"/>
-            </w:tcBorders>
-            <w:vAlign w:val="center"/>
-          </w:tcPr>
-          <w:p>
-            <w:pPr>
-              <w:jc w:val="right"/>
-              <w:rPr>
-                <w:rFonts w:ascii="Arial" w:hAnsi="Arial" w:cs="Arial"/>
-                <w:b/>
-                <w:bCs/>
-                <w:szCs w:val="20"/>
-              </w:rPr>
-            </w:pPr>
-            <w:r>
-              <w:rPr>
-                <w:rFonts w:ascii="Arial" w:hAnsi="Arial" w:cs="Arial"/>
-                <w:b/>
-                <w:bCs/>
-                <w:szCs w:val="20"/>
-              </w:rPr>
-              <w:t xml:space="preserve">     </w:t>
-            </w:r>
-            <w:r>
-              <w:rPr>
-                <w:rFonts w:ascii="Arial" w:hAnsi="Arial" w:cs="Arial"/>
-                <w:b/>
-                <w:bCs/>
-                <w:szCs w:val="20"/>
-              </w:rPr>
-              <w:t xml:space="preserve">   </w:t>
-            </w:r>
-            <w:r>
-              <w:rPr>
-                <w:rFonts w:ascii="Arial" w:hAnsi="Arial" w:cs="Arial"/>
-                <w:b/>
-                <w:bCs/>
-                <w:szCs w:val="20"/>
-              </w:rPr>
-              <w:t>Aug 2023 – May 2024</w:t>
-            </w:r>
-          </w:p>
-        </w:tc>
-      </w:tr>
-    </w:tbl>
-    <w:p>
-      <w:pPr>
-        <w:pStyle w:val="ListBullet"/>
-        <w:tabs>
-          <w:tab w:val="clear" w:pos="360"/>
-          <w:tab w:val="num" w:pos="0"/>
-        </w:tabs>
-        <w:jc w:val="both"/>
-        <w:rPr>
-          <w:rFonts w:ascii="Arial" w:hAnsi="Arial" w:cs="Arial"/>
-          <w:szCs w:val="20"/>
-        </w:rPr>
-      </w:pPr>
-      <w:r>
-        <w:rPr>
-          <w:rFonts w:ascii="Arial" w:hAnsi="Arial" w:cs="Arial"/>
-          <w:szCs w:val="20"/>
-        </w:rPr>
-        <w:t>Worked on</w:t>
-      </w:r>
-      <w:r>
-        <w:rPr>
-          <w:rFonts w:ascii="Arial" w:hAnsi="Arial" w:cs="Arial"/>
-          <w:szCs w:val="20"/>
-        </w:rPr>
-        <w:t xml:space="preserve"> the development of backend </w:t>
-      </w:r>
-      <w:r>
-        <w:rPr>
-          <w:rFonts w:ascii="Arial" w:hAnsi="Arial" w:cs="Arial"/>
-          <w:szCs w:val="20"/>
-        </w:rPr>
-        <w:t>M</w:t>
-      </w:r>
-      <w:r>
-        <w:rPr>
-          <w:rFonts w:ascii="Arial" w:hAnsi="Arial" w:cs="Arial"/>
-          <w:szCs w:val="20"/>
-        </w:rPr>
-        <w:t>icroservices using Java Spring Boot framework and PostgreSQL database</w:t>
-      </w:r>
-      <w:r>
-        <w:rPr>
-          <w:rFonts w:ascii="Arial" w:hAnsi="Arial" w:cs="Arial"/>
-          <w:szCs w:val="20"/>
-        </w:rPr>
-        <w:t xml:space="preserve">, contributing to a system running </w:t>
-      </w:r>
-      <w:r>
-        <w:rPr>
-          <w:rFonts w:ascii="Arial" w:hAnsi="Arial" w:cs="Arial"/>
-          <w:b/>
-          <w:bCs/>
-          <w:szCs w:val="20"/>
-        </w:rPr>
-        <w:t>15+ services</w:t>
-      </w:r>
-      <w:r>
-        <w:rPr>
-          <w:rFonts w:ascii="Arial" w:hAnsi="Arial" w:cs="Arial"/>
-          <w:szCs w:val="20"/>
-        </w:rPr>
-        <w:t>.</w:t>
-      </w:r>
-    </w:p>
-    <w:p>
-      <w:pPr>
-        <w:pStyle w:val="ListBullet"/>
-        <w:tabs>
-          <w:tab w:val="clear" w:pos="360"/>
-          <w:tab w:val="num" w:pos="0"/>
-        </w:tabs>
-        <w:jc w:val="both"/>
-        <w:rPr>
-          <w:rFonts w:ascii="Arial" w:hAnsi="Arial" w:cs="Arial"/>
-          <w:szCs w:val="20"/>
-        </w:rPr>
-      </w:pPr>
-      <w:r>
-        <w:rPr>
-          <w:rFonts w:ascii="Arial" w:hAnsi="Arial" w:cs="Arial"/>
-          <w:szCs w:val="20"/>
-        </w:rPr>
-        <w:t xml:space="preserve">Drove a </w:t>
-      </w:r>
-      <w:r>
-        <w:rPr>
-          <w:rFonts w:ascii="Arial" w:hAnsi="Arial" w:cs="Arial"/>
-          <w:b/>
-          <w:bCs/>
-          <w:szCs w:val="20"/>
-        </w:rPr>
-        <w:t>50% improvement</w:t>
-      </w:r>
-      <w:r>
-        <w:rPr>
-          <w:rFonts w:ascii="Arial" w:hAnsi="Arial" w:cs="Arial"/>
-          <w:szCs w:val="20"/>
-        </w:rPr>
-        <w:t xml:space="preserve"> in front-end development speed by recommending and implementing Micro-Frontends and React Toolkit, allowing parallel, independent deployment of UI features.</w:t>
-      </w:r>
-    </w:p>
-    <w:p>
-      <w:pPr>
-        <w:pStyle w:val="ListBullet"/>
-        <w:tabs>
-          <w:tab w:val="clear" w:pos="360"/>
-          <w:tab w:val="num" w:pos="0"/>
-        </w:tabs>
-        <w:jc w:val="both"/>
-        <w:rPr>
-          <w:rFonts w:ascii="Arial" w:hAnsi="Arial" w:cs="Arial"/>
-          <w:szCs w:val="20"/>
-        </w:rPr>
-      </w:pPr>
-      <w:r>
-        <w:rPr>
-          <w:rFonts w:ascii="Arial" w:hAnsi="Arial" w:cs="Arial"/>
-          <w:szCs w:val="20"/>
-        </w:rPr>
-        <w:t xml:space="preserve">End-to-end delivered and maintained </w:t>
-      </w:r>
-      <w:r>
-        <w:rPr>
-          <w:rFonts w:ascii="Arial" w:hAnsi="Arial" w:cs="Arial"/>
-          <w:b/>
-          <w:bCs/>
-          <w:szCs w:val="20"/>
-        </w:rPr>
-        <w:t>6+</w:t>
-      </w:r>
-      <w:r>
-        <w:rPr>
-          <w:rFonts w:ascii="Arial" w:hAnsi="Arial" w:cs="Arial"/>
-          <w:b/>
-          <w:bCs/>
-          <w:szCs w:val="20"/>
-        </w:rPr>
-        <w:t xml:space="preserve"> critical</w:t>
-      </w:r>
-      <w:r>
-        <w:rPr>
-          <w:rFonts w:ascii="Arial" w:hAnsi="Arial" w:cs="Arial"/>
-          <w:b/>
-          <w:bCs/>
-          <w:szCs w:val="20"/>
-        </w:rPr>
-        <w:t xml:space="preserve"> net banking modules</w:t>
-      </w:r>
-      <w:r>
-        <w:rPr>
-          <w:rFonts w:ascii="Arial" w:hAnsi="Arial" w:cs="Arial"/>
-          <w:szCs w:val="20"/>
-        </w:rPr>
-        <w:t xml:space="preserve"> like Profile, Accounts, Payee Management, Alerts Management, Fund Transfers etc. by developing required UI and APIs. </w:t>
       </w:r>
     </w:p>
     <w:p>
@@ -2358,7 +1936,6 @@
           <w:ilvl w:val="0"/>
           <w:numId w:val="0"/>
         </w:numPr>
-        <w:ind w:left="360" w:hanging="360"/>
         <w:jc w:val="both"/>
         <w:rPr>
           <w:rFonts w:ascii="Arial" w:hAnsi="Arial" w:cs="Arial"/>
@@ -2415,7 +1992,7 @@
                 <w:caps w:val="0"/>
                 <w:szCs w:val="20"/>
               </w:rPr>
-              <w:t>Front End Developer – Software Development Engineer II</w:t>
+              <w:t>Full Stack Developer – Software Development Engineer II</w:t>
             </w:r>
           </w:p>
         </w:tc>
@@ -2447,12 +2024,74 @@
                 <w:bCs/>
                 <w:szCs w:val="20"/>
               </w:rPr>
-              <w:t xml:space="preserve"> Nov 2021 – July 2023</w:t>
+              <w:t xml:space="preserve">     </w:t>
+            </w:r>
+            <w:r>
+              <w:rPr>
+                <w:rFonts w:ascii="Arial" w:hAnsi="Arial" w:cs="Arial"/>
+                <w:b/>
+                <w:bCs/>
+                <w:szCs w:val="20"/>
+              </w:rPr>
+              <w:t xml:space="preserve">   </w:t>
+            </w:r>
+            <w:r>
+              <w:rPr>
+                <w:rFonts w:ascii="Arial" w:hAnsi="Arial" w:cs="Arial"/>
+                <w:b/>
+                <w:bCs/>
+                <w:szCs w:val="20"/>
+              </w:rPr>
+              <w:t>Aug 2023 – May 2024</w:t>
             </w:r>
           </w:p>
         </w:tc>
       </w:tr>
     </w:tbl>
+    <w:p>
+      <w:pPr>
+        <w:pStyle w:val="ListBullet"/>
+        <w:numPr>
+          <w:ilvl w:val="0"/>
+          <w:numId w:val="26"/>
+        </w:numPr>
+        <w:jc w:val="both"/>
+        <w:rPr>
+          <w:rFonts w:ascii="Arial" w:hAnsi="Arial" w:cs="Arial"/>
+          <w:szCs w:val="20"/>
+        </w:rPr>
+      </w:pPr>
+      <w:r>
+        <w:rPr>
+          <w:rFonts w:ascii="Arial" w:hAnsi="Arial" w:cs="Arial"/>
+          <w:szCs w:val="20"/>
+        </w:rPr>
+        <w:t>Worked on</w:t>
+      </w:r>
+      <w:r>
+        <w:rPr>
+          <w:rFonts w:ascii="Arial" w:hAnsi="Arial" w:cs="Arial"/>
+          <w:szCs w:val="20"/>
+        </w:rPr>
+        <w:t xml:space="preserve"> the development of backend Microservices using Java Spring Boot framework and PostgreSQL database, contributing to a system running </w:t>
+      </w:r>
+      <w:r>
+        <w:rPr>
+          <w:rFonts w:ascii="Arial" w:hAnsi="Arial" w:cs="Arial"/>
+          <w:b/>
+          <w:bCs/>
+          <w:szCs w:val="20"/>
+        </w:rPr>
+        <w:t>15+ services</w:t>
+      </w:r>
+      <w:r>
+        <w:rPr>
+          <w:rFonts w:ascii="Arial" w:hAnsi="Arial" w:cs="Arial"/>
+          <w:szCs w:val="20"/>
+        </w:rPr>
+        <w:t>.</w:t>
+      </w:r>
+    </w:p>
     <w:p>
       <w:pPr>
         <w:pStyle w:val="ListBullet"/>
@@ -2471,7 +2110,7 @@
           <w:rFonts w:ascii="Arial" w:hAnsi="Arial" w:cs="Arial"/>
           <w:szCs w:val="20"/>
         </w:rPr>
-        <w:t xml:space="preserve">Developed complex Internet Banking UI using React, Redux, and Material UI, achieving a </w:t>
+        <w:t xml:space="preserve">Drove a </w:t>
       </w:r>
       <w:r>
         <w:rPr>
@@ -2480,14 +2119,14 @@
           <w:bCs/>
           <w:szCs w:val="20"/>
         </w:rPr>
-        <w:t>50% reduction</w:t>
-      </w:r>
-      <w:r>
-        <w:rPr>
-          <w:rFonts w:ascii="Arial" w:hAnsi="Arial" w:cs="Arial"/>
-          <w:szCs w:val="20"/>
-        </w:rPr>
-        <w:t xml:space="preserve"> in page load time compared to traditional Vanilla JS implementations.</w:t>
+        <w:t>50% improvement</w:t>
+      </w:r>
+      <w:r>
+        <w:rPr>
+          <w:rFonts w:ascii="Arial" w:hAnsi="Arial" w:cs="Arial"/>
+          <w:szCs w:val="20"/>
+        </w:rPr>
+        <w:t xml:space="preserve"> in front-end development speed by recommending and implementing Micro-Frontends and React Toolkit, allowing parallel, independent deployment of UI features.</w:t>
       </w:r>
     </w:p>
     <w:p>
@@ -2508,7 +2147,7 @@
           <w:rFonts w:ascii="Arial" w:hAnsi="Arial" w:cs="Arial"/>
           <w:szCs w:val="20"/>
         </w:rPr>
-        <w:t xml:space="preserve">Designed and implemented </w:t>
+        <w:t xml:space="preserve">End-to-end delivered and maintained </w:t>
       </w:r>
       <w:r>
         <w:rPr>
@@ -2517,14 +2156,168 @@
           <w:bCs/>
           <w:szCs w:val="20"/>
         </w:rPr>
-        <w:t xml:space="preserve">50+ reusable </w:t>
-      </w:r>
-      <w:r>
-        <w:rPr>
-          <w:rFonts w:ascii="Arial" w:hAnsi="Arial" w:cs="Arial"/>
-          <w:szCs w:val="20"/>
-        </w:rPr>
-        <w:t xml:space="preserve">React components, leading to </w:t>
+        <w:t>6+ critical net banking modules</w:t>
+      </w:r>
+      <w:r>
+        <w:rPr>
+          <w:rFonts w:ascii="Arial" w:hAnsi="Arial" w:cs="Arial"/>
+          <w:szCs w:val="20"/>
+        </w:rPr>
+        <w:t xml:space="preserve"> like Profile, Accounts, Payee Management, Alerts Management, Fund Transfers etc. by developing required UI and APIs.</w:t>
+      </w:r>
+    </w:p>
+    <w:tbl>
+      <w:tblPr>
+        <w:tblStyle w:val="TableGrid"/>
+        <w:tblW w:w="0" w:type="auto"/>
+        <w:tblCellMar>
+          <w:left w:w="0" w:type="dxa"/>
+          <w:right w:w="0" w:type="dxa"/>
+        </w:tblCellMar>
+        <w:tblLook w:val="04A0" w:firstRow="1" w:lastRow="0" w:firstColumn="1" w:lastColumn="0" w:noHBand="0" w:noVBand="1"/>
+      </w:tblPr>
+      <w:tblGrid>
+        <w:gridCol w:w="8222"/>
+        <w:gridCol w:w="2504"/>
+      </w:tblGrid>
+      <w:tr>
+        <w:trPr>
+          <w:trHeight w:val="236"/>
+        </w:trPr>
+        <w:tc>
+          <w:tcPr>
+            <w:tcW w:w="10726" w:type="dxa"/>
+            <w:gridSpan w:val="2"/>
+            <w:tcBorders>
+              <w:top w:val="nil"/>
+              <w:left w:val="nil"/>
+              <w:bottom w:val="single" w:sz="4" w:space="0" w:color="auto"/>
+              <w:right w:val="nil"/>
+            </w:tcBorders>
+          </w:tcPr>
+          <w:p>
+            <w:pPr>
+              <w:rPr>
+                <w:rFonts w:ascii="Arial" w:hAnsi="Arial" w:cs="Arial"/>
+                <w:b/>
+                <w:bCs/>
+                <w:szCs w:val="20"/>
+              </w:rPr>
+            </w:pPr>
+            <w:r>
+              <w:rPr>
+                <w:rStyle w:val="BOLDCapitalization"/>
+                <w:rFonts w:ascii="Arial" w:hAnsi="Arial" w:cs="Arial"/>
+                <w:bCs/>
+                <w:szCs w:val="20"/>
+              </w:rPr>
+              <w:lastRenderedPageBreak/>
+              <w:t xml:space="preserve">Fidelity Information Services India Private Ltd (FIS) - </w:t>
+            </w:r>
+            <w:r>
+              <w:rPr>
+                <w:rFonts w:ascii="Arial" w:hAnsi="Arial" w:cs="Arial"/>
+                <w:b/>
+                <w:bCs/>
+                <w:szCs w:val="20"/>
+              </w:rPr>
+              <w:t>Bengaluru, India</w:t>
+            </w:r>
+          </w:p>
+        </w:tc>
+      </w:tr>
+      <w:tr>
+        <w:trPr>
+          <w:trHeight w:val="236"/>
+        </w:trPr>
+        <w:tc>
+          <w:tcPr>
+            <w:tcW w:w="8222" w:type="dxa"/>
+            <w:tcBorders>
+              <w:top w:val="single" w:sz="4" w:space="0" w:color="auto"/>
+              <w:left w:val="nil"/>
+              <w:bottom w:val="nil"/>
+              <w:right w:val="nil"/>
+            </w:tcBorders>
+          </w:tcPr>
+          <w:p>
+            <w:pPr>
+              <w:jc w:val="both"/>
+              <w:rPr>
+                <w:rFonts w:ascii="Arial" w:hAnsi="Arial" w:cs="Arial"/>
+                <w:bCs/>
+                <w:i/>
+                <w:iCs/>
+                <w:szCs w:val="20"/>
+              </w:rPr>
+            </w:pPr>
+            <w:r>
+              <w:rPr>
+                <w:rStyle w:val="BOLDCapitalization"/>
+                <w:rFonts w:ascii="Arial" w:hAnsi="Arial" w:cs="Arial"/>
+                <w:bCs/>
+                <w:i/>
+                <w:iCs/>
+                <w:caps w:val="0"/>
+                <w:szCs w:val="20"/>
+              </w:rPr>
+              <w:t>Front End Developer – Software Development Engineer II</w:t>
+            </w:r>
+          </w:p>
+        </w:tc>
+        <w:tc>
+          <w:tcPr>
+            <w:tcW w:w="2504" w:type="dxa"/>
+            <w:tcBorders>
+              <w:top w:val="single" w:sz="4" w:space="0" w:color="auto"/>
+              <w:left w:val="nil"/>
+              <w:bottom w:val="nil"/>
+              <w:right w:val="nil"/>
+            </w:tcBorders>
+            <w:vAlign w:val="center"/>
+          </w:tcPr>
+          <w:p>
+            <w:pPr>
+              <w:jc w:val="right"/>
+              <w:rPr>
+                <w:rFonts w:ascii="Arial" w:hAnsi="Arial" w:cs="Arial"/>
+                <w:b/>
+                <w:bCs/>
+                <w:szCs w:val="20"/>
+              </w:rPr>
+            </w:pPr>
+            <w:r>
+              <w:rPr>
+                <w:rFonts w:ascii="Arial" w:hAnsi="Arial" w:cs="Arial"/>
+                <w:b/>
+                <w:bCs/>
+                <w:szCs w:val="20"/>
+              </w:rPr>
+              <w:t xml:space="preserve"> Nov 2021 – July 2023</w:t>
+            </w:r>
+          </w:p>
+        </w:tc>
+      </w:tr>
+    </w:tbl>
+    <w:p>
+      <w:pPr>
+        <w:pStyle w:val="ListBullet"/>
+        <w:tabs>
+          <w:tab w:val="clear" w:pos="360"/>
+          <w:tab w:val="num" w:pos="0"/>
+        </w:tabs>
+        <w:jc w:val="both"/>
+        <w:rPr>
+          <w:rFonts w:ascii="Arial" w:hAnsi="Arial" w:cs="Arial"/>
+          <w:szCs w:val="20"/>
+        </w:rPr>
+      </w:pPr>
+      <w:r>
+        <w:rPr>
+          <w:rFonts w:ascii="Arial" w:hAnsi="Arial" w:cs="Arial"/>
+          <w:szCs w:val="20"/>
+        </w:rPr>
+        <w:t xml:space="preserve">Developed complex Internet Banking UI using React, Redux, and Material UI, achieving a </w:t>
       </w:r>
       <w:r>
         <w:rPr>
@@ -2533,6 +2326,59 @@
           <w:bCs/>
           <w:szCs w:val="20"/>
         </w:rPr>
+        <w:t>50% reduction</w:t>
+      </w:r>
+      <w:r>
+        <w:rPr>
+          <w:rFonts w:ascii="Arial" w:hAnsi="Arial" w:cs="Arial"/>
+          <w:szCs w:val="20"/>
+        </w:rPr>
+        <w:t xml:space="preserve"> in page load time compared to traditional Vanilla JS implementations.</w:t>
+      </w:r>
+    </w:p>
+    <w:p>
+      <w:pPr>
+        <w:pStyle w:val="ListBullet"/>
+        <w:tabs>
+          <w:tab w:val="clear" w:pos="360"/>
+          <w:tab w:val="num" w:pos="0"/>
+        </w:tabs>
+        <w:jc w:val="both"/>
+        <w:rPr>
+          <w:rFonts w:ascii="Arial" w:hAnsi="Arial" w:cs="Arial"/>
+          <w:szCs w:val="20"/>
+        </w:rPr>
+      </w:pPr>
+      <w:r>
+        <w:rPr>
+          <w:rFonts w:ascii="Arial" w:hAnsi="Arial" w:cs="Arial"/>
+          <w:szCs w:val="20"/>
+        </w:rPr>
+        <w:t xml:space="preserve">Designed and implemented </w:t>
+      </w:r>
+      <w:r>
+        <w:rPr>
+          <w:rFonts w:ascii="Arial" w:hAnsi="Arial" w:cs="Arial"/>
+          <w:b/>
+          <w:bCs/>
+          <w:szCs w:val="20"/>
+        </w:rPr>
+        <w:t xml:space="preserve">50+ reusable </w:t>
+      </w:r>
+      <w:r>
+        <w:rPr>
+          <w:rFonts w:ascii="Arial" w:hAnsi="Arial" w:cs="Arial"/>
+          <w:szCs w:val="20"/>
+        </w:rPr>
+        <w:t xml:space="preserve">React components, leading to </w:t>
+      </w:r>
+      <w:r>
+        <w:rPr>
+          <w:rFonts w:ascii="Arial" w:hAnsi="Arial" w:cs="Arial"/>
+          <w:b/>
+          <w:bCs/>
+          <w:szCs w:val="20"/>
+        </w:rPr>
         <w:t xml:space="preserve">100% faster </w:t>
       </w:r>
       <w:r>
@@ -2540,21 +2386,7 @@
           <w:rFonts w:ascii="Arial" w:hAnsi="Arial" w:cs="Arial"/>
           <w:szCs w:val="20"/>
         </w:rPr>
-        <w:t>module assembly and enforcing design consistency across the</w:t>
-      </w:r>
-      <w:r>
-        <w:rPr>
-          <w:rFonts w:ascii="Arial" w:hAnsi="Arial" w:cs="Arial"/>
-          <w:szCs w:val="20"/>
-        </w:rPr>
-        <w:t xml:space="preserve"> application</w:t>
-      </w:r>
-      <w:r>
-        <w:rPr>
-          <w:rFonts w:ascii="Arial" w:hAnsi="Arial" w:cs="Arial"/>
-          <w:szCs w:val="20"/>
-        </w:rPr>
-        <w:t>.</w:t>
+        <w:t>module assembly and enforcing design consistency across the application.</w:t>
       </w:r>
     </w:p>
     <w:p>
@@ -2792,52 +2624,7 @@
                 <w:bCs/>
                 <w:szCs w:val="20"/>
               </w:rPr>
-              <w:t>Aug 20</w:t>
-            </w:r>
-            <w:r>
-              <w:rPr>
-                <w:rFonts w:ascii="Arial" w:hAnsi="Arial" w:cs="Arial"/>
-                <w:b/>
-                <w:bCs/>
-                <w:szCs w:val="20"/>
-              </w:rPr>
-              <w:t>19</w:t>
-            </w:r>
-            <w:r>
-              <w:rPr>
-                <w:rFonts w:ascii="Arial" w:hAnsi="Arial" w:cs="Arial"/>
-                <w:b/>
-                <w:bCs/>
-                <w:szCs w:val="20"/>
-              </w:rPr>
-              <w:t xml:space="preserve"> – </w:t>
-            </w:r>
-            <w:r>
-              <w:rPr>
-                <w:rFonts w:ascii="Arial" w:hAnsi="Arial" w:cs="Arial"/>
-                <w:b/>
-                <w:bCs/>
-                <w:szCs w:val="20"/>
-              </w:rPr>
-              <w:t>Nov</w:t>
-            </w:r>
-            <w:r>
-              <w:rPr>
-                <w:rFonts w:ascii="Arial" w:hAnsi="Arial" w:cs="Arial"/>
-                <w:b/>
-                <w:bCs/>
-                <w:szCs w:val="20"/>
-              </w:rPr>
-              <w:t xml:space="preserve"> 202</w:t>
-            </w:r>
-            <w:r>
-              <w:rPr>
-                <w:rFonts w:ascii="Arial" w:hAnsi="Arial" w:cs="Arial"/>
-                <w:b/>
-                <w:bCs/>
-                <w:szCs w:val="20"/>
-              </w:rPr>
-              <w:t>1</w:t>
+              <w:t>Aug 2019 – Nov 2021</w:t>
             </w:r>
           </w:p>
         </w:tc>
@@ -2861,7 +2648,21 @@
           <w:rFonts w:ascii="Arial" w:hAnsi="Arial" w:cs="Arial"/>
           <w:szCs w:val="20"/>
         </w:rPr>
-        <w:t>Utilized React Native, Redux, and Material UI to develop and maintain a logistics mobile application for multiple platforms.</w:t>
+        <w:t xml:space="preserve">Utilized React Native, Redux, and Material UI to develop </w:t>
+      </w:r>
+      <w:r>
+        <w:rPr>
+          <w:rFonts w:ascii="Arial" w:hAnsi="Arial" w:cs="Arial"/>
+          <w:szCs w:val="20"/>
+        </w:rPr>
+        <w:t xml:space="preserve">a </w:t>
+      </w:r>
+      <w:r>
+        <w:rPr>
+          <w:rFonts w:ascii="Arial" w:hAnsi="Arial" w:cs="Arial"/>
+          <w:szCs w:val="20"/>
+        </w:rPr>
+        <w:t>logistics mobile application for multiple platforms.</w:t>
       </w:r>
     </w:p>
     <w:p>
@@ -2985,6 +2786,7 @@
         <w:t>Conducted weekly demonstrations to showcase the app's progress and gather feedback from stakeholders.</w:t>
       </w:r>
     </w:p>
+    <w:p/>
     <w:p>
       <w:pPr>
         <w:pBdr>
@@ -3004,27 +2806,363 @@
           <w:bCs/>
           <w:sz w:val="24"/>
         </w:rPr>
-        <w:br/>
-      </w:r>
-      <w:r>
+        <w:t>EDUCATION</w:t>
+      </w:r>
+    </w:p>
+    <w:tbl>
+      <w:tblPr>
+        <w:tblStyle w:val="TableGrid"/>
+        <w:tblW w:w="11624" w:type="dxa"/>
+        <w:tblBorders>
+          <w:top w:val="none" w:sz="0" w:space="0" w:color="auto"/>
+          <w:left w:val="none" w:sz="0" w:space="0" w:color="auto"/>
+          <w:bottom w:val="none" w:sz="0" w:space="0" w:color="auto"/>
+          <w:right w:val="none" w:sz="0" w:space="0" w:color="auto"/>
+          <w:insideH w:val="none" w:sz="0" w:space="0" w:color="auto"/>
+          <w:insideV w:val="none" w:sz="0" w:space="0" w:color="auto"/>
+        </w:tblBorders>
+        <w:tblCellMar>
+          <w:left w:w="0" w:type="dxa"/>
+          <w:right w:w="0" w:type="dxa"/>
+        </w:tblCellMar>
+        <w:tblLook w:val="04A0" w:firstRow="1" w:lastRow="0" w:firstColumn="1" w:lastColumn="0" w:noHBand="0" w:noVBand="1"/>
+      </w:tblPr>
+      <w:tblGrid>
+        <w:gridCol w:w="8364"/>
+        <w:gridCol w:w="2404"/>
+        <w:gridCol w:w="22"/>
+        <w:gridCol w:w="834"/>
+      </w:tblGrid>
+      <w:tr>
+        <w:trPr>
+          <w:gridAfter w:val="1"/>
+          <w:wAfter w:w="834" w:type="dxa"/>
+        </w:trPr>
+        <w:tc>
+          <w:tcPr>
+            <w:tcW w:w="8364" w:type="dxa"/>
+          </w:tcPr>
+          <w:p>
+            <w:pPr>
+              <w:pStyle w:val="ListParagraph"/>
+              <w:ind w:left="360"/>
+              <w:jc w:val="both"/>
+              <w:rPr>
+                <w:rStyle w:val="BOLDCapitalization"/>
+                <w:rFonts w:ascii="Arial" w:hAnsi="Arial" w:cs="Arial"/>
+                <w:bCs/>
+                <w:caps w:val="0"/>
+                <w:szCs w:val="20"/>
+              </w:rPr>
+            </w:pPr>
+          </w:p>
+          <w:p>
+            <w:pPr>
+              <w:pStyle w:val="ListParagraph"/>
+              <w:numPr>
+                <w:ilvl w:val="0"/>
+                <w:numId w:val="26"/>
+              </w:numPr>
+              <w:jc w:val="both"/>
+              <w:rPr>
+                <w:rStyle w:val="BOLDCapitalization"/>
+                <w:rFonts w:ascii="Arial" w:hAnsi="Arial" w:cs="Arial"/>
+                <w:bCs/>
+                <w:caps w:val="0"/>
+                <w:szCs w:val="20"/>
+              </w:rPr>
+            </w:pPr>
+            <w:r>
+              <w:rPr>
+                <w:rStyle w:val="BOLDCapitalization"/>
+                <w:rFonts w:ascii="Arial" w:hAnsi="Arial" w:cs="Arial"/>
+                <w:bCs/>
+                <w:caps w:val="0"/>
+                <w:szCs w:val="20"/>
+              </w:rPr>
+              <w:t>Master’s Degree - Applied Artificial Intelligence</w:t>
+            </w:r>
+          </w:p>
+          <w:p>
+            <w:pPr>
+              <w:pStyle w:val="ListParagraph"/>
+              <w:ind w:left="360"/>
+              <w:jc w:val="both"/>
+              <w:rPr>
+                <w:rFonts w:ascii="Arial" w:hAnsi="Arial" w:cs="Arial"/>
+                <w:szCs w:val="20"/>
+                <w:lang w:val="en-IN"/>
+              </w:rPr>
+            </w:pPr>
+            <w:r>
+              <w:rPr>
+                <w:rFonts w:ascii="Arial" w:hAnsi="Arial" w:cs="Arial"/>
+                <w:bCs/>
+                <w:szCs w:val="20"/>
+                <w:lang w:val="en-IN"/>
+              </w:rPr>
+              <w:t>Stevens Institute of Technology</w:t>
+            </w:r>
+            <w:r>
+              <w:rPr>
+                <w:rFonts w:ascii="Arial" w:hAnsi="Arial" w:cs="Arial"/>
+                <w:szCs w:val="20"/>
+                <w:lang w:val="en-IN"/>
+              </w:rPr>
+              <w:t xml:space="preserve">, </w:t>
+            </w:r>
+            <w:r>
+              <w:rPr>
+                <w:rFonts w:ascii="Arial" w:hAnsi="Arial" w:cs="Arial"/>
+                <w:szCs w:val="20"/>
+                <w:lang w:val="en-IN"/>
+              </w:rPr>
+              <w:t>New Jersey, United States</w:t>
+            </w:r>
+          </w:p>
+        </w:tc>
+        <w:tc>
+          <w:tcPr>
+            <w:tcW w:w="2426" w:type="dxa"/>
+            <w:gridSpan w:val="2"/>
+          </w:tcPr>
+          <w:p>
+            <w:pPr>
+              <w:jc w:val="right"/>
+              <w:rPr>
+                <w:rFonts w:ascii="Arial" w:hAnsi="Arial" w:cs="Arial"/>
+                <w:szCs w:val="20"/>
+              </w:rPr>
+            </w:pPr>
+          </w:p>
+          <w:p>
+            <w:pPr>
+              <w:jc w:val="right"/>
+              <w:rPr>
+                <w:rFonts w:ascii="Arial" w:hAnsi="Arial" w:cs="Arial"/>
+                <w:szCs w:val="20"/>
+              </w:rPr>
+            </w:pPr>
+            <w:r>
+              <w:rPr>
+                <w:rFonts w:ascii="Arial" w:hAnsi="Arial" w:cs="Arial"/>
+                <w:szCs w:val="20"/>
+              </w:rPr>
+              <w:t>2025 – 2026(Expected)</w:t>
+            </w:r>
+          </w:p>
+        </w:tc>
+      </w:tr>
+      <w:tr>
+        <w:trPr>
+          <w:gridAfter w:val="1"/>
+          <w:wAfter w:w="834" w:type="dxa"/>
+          <w:trHeight w:val="60"/>
+        </w:trPr>
+        <w:tc>
+          <w:tcPr>
+            <w:tcW w:w="8364" w:type="dxa"/>
+          </w:tcPr>
+          <w:p>
+            <w:pPr>
+              <w:pStyle w:val="ListParagraph"/>
+              <w:numPr>
+                <w:ilvl w:val="0"/>
+                <w:numId w:val="13"/>
+              </w:numPr>
+              <w:jc w:val="both"/>
+              <w:rPr>
+                <w:rStyle w:val="BOLDCapitalization"/>
+                <w:rFonts w:ascii="Arial" w:hAnsi="Arial" w:cs="Arial"/>
+                <w:bCs/>
+                <w:caps w:val="0"/>
+                <w:szCs w:val="20"/>
+              </w:rPr>
+            </w:pPr>
+            <w:r>
+              <w:rPr>
+                <w:rStyle w:val="BOLDCapitalization"/>
+                <w:rFonts w:ascii="Arial" w:hAnsi="Arial" w:cs="Arial"/>
+                <w:bCs/>
+                <w:caps w:val="0"/>
+                <w:szCs w:val="20"/>
+              </w:rPr>
+              <w:t>Bachelor’s Degree - Computer Science Engineering - CGPA – 8.4</w:t>
+            </w:r>
+          </w:p>
+          <w:p>
+            <w:pPr>
+              <w:pStyle w:val="ListParagraph"/>
+              <w:ind w:left="360"/>
+              <w:jc w:val="both"/>
+              <w:rPr>
+                <w:rFonts w:ascii="Arial" w:hAnsi="Arial" w:cs="Arial"/>
+                <w:szCs w:val="20"/>
+              </w:rPr>
+            </w:pPr>
+            <w:r>
+              <w:rPr>
+                <w:rFonts w:ascii="Arial" w:hAnsi="Arial" w:cs="Arial"/>
+                <w:szCs w:val="20"/>
+              </w:rPr>
+              <w:t>HMRITM, Guru Gobind Singh Indraprastha University, Delhi, India</w:t>
+            </w:r>
+          </w:p>
+        </w:tc>
+        <w:tc>
+          <w:tcPr>
+            <w:tcW w:w="2426" w:type="dxa"/>
+            <w:gridSpan w:val="2"/>
+          </w:tcPr>
+          <w:p>
+            <w:pPr>
+              <w:jc w:val="right"/>
+              <w:rPr>
+                <w:rFonts w:ascii="Arial" w:hAnsi="Arial" w:cs="Arial"/>
+                <w:b/>
+                <w:bCs/>
+                <w:szCs w:val="20"/>
+              </w:rPr>
+            </w:pPr>
+            <w:r>
+              <w:rPr>
+                <w:rFonts w:ascii="Arial" w:hAnsi="Arial" w:cs="Arial"/>
+                <w:szCs w:val="20"/>
+              </w:rPr>
+              <w:t>2015 – 2019</w:t>
+            </w:r>
+          </w:p>
+        </w:tc>
+      </w:tr>
+      <w:tr>
+        <w:tc>
+          <w:tcPr>
+            <w:tcW w:w="10768" w:type="dxa"/>
+            <w:gridSpan w:val="2"/>
+          </w:tcPr>
+          <w:p>
+            <w:pPr>
+              <w:jc w:val="both"/>
+              <w:rPr>
+                <w:rFonts w:ascii="Arial" w:hAnsi="Arial" w:cs="Arial"/>
+                <w:sz w:val="24"/>
+              </w:rPr>
+            </w:pPr>
+          </w:p>
+          <w:p>
+            <w:pPr>
+              <w:pBdr>
+                <w:bottom w:val="single" w:sz="4" w:space="1" w:color="auto"/>
+              </w:pBdr>
+              <w:rPr>
+                <w:rFonts w:ascii="Arial" w:hAnsi="Arial" w:cs="Arial"/>
+                <w:b/>
+                <w:bCs/>
+                <w:sz w:val="24"/>
+              </w:rPr>
+            </w:pPr>
+            <w:r>
+              <w:rPr>
+                <w:rFonts w:ascii="Arial" w:hAnsi="Arial" w:cs="Arial"/>
+                <w:b/>
+                <w:bCs/>
+                <w:sz w:val="24"/>
+              </w:rPr>
+              <w:t xml:space="preserve">RELEVANT </w:t>
+            </w:r>
+            <w:r>
+              <w:rPr>
+                <w:rFonts w:ascii="Arial" w:hAnsi="Arial" w:cs="Arial"/>
+                <w:b/>
+                <w:bCs/>
+                <w:sz w:val="24"/>
+              </w:rPr>
+              <w:t>COURSEWORK</w:t>
+            </w:r>
+          </w:p>
+          <w:p>
+            <w:pPr>
+              <w:jc w:val="both"/>
+              <w:rPr>
+                <w:rFonts w:ascii="Arial" w:hAnsi="Arial" w:cs="Arial"/>
+                <w:szCs w:val="20"/>
+              </w:rPr>
+            </w:pPr>
+          </w:p>
+          <w:p>
+            <w:pPr>
+              <w:jc w:val="both"/>
+              <w:rPr>
+                <w:rFonts w:ascii="Arial" w:hAnsi="Arial" w:cs="Arial"/>
+                <w:szCs w:val="20"/>
+              </w:rPr>
+            </w:pPr>
+            <w:r>
+              <w:rPr>
+                <w:rFonts w:ascii="Arial" w:hAnsi="Arial" w:cs="Arial"/>
+                <w:szCs w:val="20"/>
+              </w:rPr>
+              <w:t>Applied Machine Learning, Probability and Stochastic Processes, Deep Learning</w:t>
+            </w:r>
+            <w:r>
+              <w:rPr>
+                <w:rFonts w:ascii="Arial" w:hAnsi="Arial" w:cs="Arial"/>
+                <w:szCs w:val="20"/>
+              </w:rPr>
+              <w:t>, Big Data, Pattern Recognition</w:t>
+            </w:r>
+          </w:p>
+        </w:tc>
+        <w:tc>
+          <w:tcPr>
+            <w:tcW w:w="856" w:type="dxa"/>
+            <w:gridSpan w:val="2"/>
+            <w:tcBorders>
+              <w:left w:val="nil"/>
+            </w:tcBorders>
+          </w:tcPr>
+          <w:p>
+            <w:pPr>
+              <w:jc w:val="right"/>
+              <w:rPr>
+                <w:rFonts w:ascii="Arial" w:hAnsi="Arial" w:cs="Arial"/>
+                <w:szCs w:val="20"/>
+              </w:rPr>
+            </w:pPr>
+          </w:p>
+        </w:tc>
+      </w:tr>
+    </w:tbl>
+    <w:p>
+      <w:pPr>
+        <w:pBdr>
+          <w:bottom w:val="single" w:sz="4" w:space="1" w:color="auto"/>
+        </w:pBdr>
         <w:rPr>
           <w:rFonts w:ascii="Arial" w:hAnsi="Arial" w:cs="Arial"/>
           <w:b/>
           <w:bCs/>
           <w:sz w:val="24"/>
         </w:rPr>
-        <w:t>ACADEMIC PROJECTS</w:t>
-      </w:r>
-    </w:p>
-    <w:p>
-      <w:pPr>
+      </w:pPr>
+      <w:r>
         <w:rPr>
           <w:rFonts w:ascii="Arial" w:hAnsi="Arial" w:cs="Arial"/>
           <w:b/>
           <w:bCs/>
-          <w:szCs w:val="20"/>
-        </w:rPr>
-      </w:pPr>
+          <w:sz w:val="24"/>
+        </w:rPr>
+        <w:br/>
+      </w:r>
+      <w:r>
+        <w:rPr>
+          <w:rFonts w:ascii="Arial" w:hAnsi="Arial" w:cs="Arial"/>
+          <w:b/>
+          <w:bCs/>
+          <w:sz w:val="24"/>
+        </w:rPr>
+        <w:t>PROJECTS</w:t>
+      </w:r>
     </w:p>
     <w:tbl>
       <w:tblPr>
@@ -3046,13 +3184,133 @@
         <w:tblLook w:val="04A0" w:firstRow="1" w:lastRow="0" w:firstColumn="1" w:lastColumn="0" w:noHBand="0" w:noVBand="1"/>
       </w:tblPr>
       <w:tblGrid>
-        <w:gridCol w:w="8364"/>
-        <w:gridCol w:w="2426"/>
+        <w:gridCol w:w="9455"/>
+        <w:gridCol w:w="1335"/>
       </w:tblGrid>
       <w:tr>
         <w:tc>
           <w:tcPr>
-            <w:tcW w:w="8364" w:type="dxa"/>
+            <w:tcW w:w="9455" w:type="dxa"/>
+          </w:tcPr>
+          <w:p>
+            <w:pPr>
+              <w:pStyle w:val="ListParagraph"/>
+              <w:ind w:left="360"/>
+              <w:jc w:val="both"/>
+              <w:rPr>
+                <w:rFonts w:ascii="Arial" w:hAnsi="Arial" w:cs="Arial"/>
+                <w:b/>
+                <w:szCs w:val="20"/>
+              </w:rPr>
+            </w:pPr>
+          </w:p>
+          <w:p>
+            <w:pPr>
+              <w:pStyle w:val="ListParagraph"/>
+              <w:numPr>
+                <w:ilvl w:val="0"/>
+                <w:numId w:val="26"/>
+              </w:numPr>
+              <w:jc w:val="both"/>
+              <w:rPr>
+                <w:rFonts w:ascii="Arial" w:hAnsi="Arial" w:cs="Arial"/>
+                <w:b/>
+                <w:szCs w:val="20"/>
+              </w:rPr>
+            </w:pPr>
+            <w:r>
+              <w:rPr>
+                <w:rFonts w:ascii="Arial" w:hAnsi="Arial" w:cs="Arial"/>
+                <w:b/>
+                <w:szCs w:val="20"/>
+              </w:rPr>
+              <w:t>AI Resume Chatbot Twin using RAG Stack</w:t>
+            </w:r>
+          </w:p>
+          <w:p>
+            <w:pPr>
+              <w:pStyle w:val="ListParagraph"/>
+              <w:ind w:left="360"/>
+              <w:jc w:val="both"/>
+              <w:rPr>
+                <w:rFonts w:ascii="Arial" w:hAnsi="Arial" w:cs="Arial"/>
+                <w:bCs/>
+                <w:szCs w:val="20"/>
+              </w:rPr>
+            </w:pPr>
+            <w:r>
+              <w:rPr>
+                <w:rFonts w:ascii="Arial" w:hAnsi="Arial" w:cs="Arial"/>
+                <w:bCs/>
+                <w:szCs w:val="20"/>
+              </w:rPr>
+              <w:t xml:space="preserve">AI chatbot that utilizes the Llama 3 model and resume data to chat with recruiters </w:t>
+            </w:r>
+            <w:r>
+              <w:rPr>
+                <w:rFonts w:ascii="Arial" w:hAnsi="Arial" w:cs="Arial"/>
+                <w:bCs/>
+                <w:szCs w:val="20"/>
+              </w:rPr>
+              <w:t xml:space="preserve">and </w:t>
+            </w:r>
+            <w:r>
+              <w:rPr>
+                <w:rFonts w:ascii="Arial" w:hAnsi="Arial" w:cs="Arial"/>
+                <w:bCs/>
+                <w:szCs w:val="20"/>
+              </w:rPr>
+              <w:t>answer</w:t>
+            </w:r>
+            <w:r>
+              <w:rPr>
+                <w:rFonts w:ascii="Arial" w:hAnsi="Arial" w:cs="Arial"/>
+                <w:bCs/>
+                <w:szCs w:val="20"/>
+              </w:rPr>
+              <w:t xml:space="preserve"> job specific questions on the candidate's behalf</w:t>
+            </w:r>
+          </w:p>
+        </w:tc>
+        <w:tc>
+          <w:tcPr>
+            <w:tcW w:w="1335" w:type="dxa"/>
+          </w:tcPr>
+          <w:p>
+            <w:pPr>
+              <w:pStyle w:val="ListParagraph"/>
+              <w:ind w:left="360"/>
+              <w:jc w:val="right"/>
+              <w:rPr>
+                <w:rFonts w:ascii="Arial" w:hAnsi="Arial" w:cs="Arial"/>
+                <w:szCs w:val="20"/>
+              </w:rPr>
+            </w:pPr>
+          </w:p>
+          <w:p>
+            <w:pPr>
+              <w:pStyle w:val="ListParagraph"/>
+              <w:ind w:left="360"/>
+              <w:jc w:val="right"/>
+              <w:rPr>
+                <w:rFonts w:ascii="Arial" w:hAnsi="Arial" w:cs="Arial"/>
+                <w:szCs w:val="20"/>
+              </w:rPr>
+            </w:pPr>
+            <w:r>
+              <w:rPr>
+                <w:rFonts w:ascii="Arial" w:hAnsi="Arial" w:cs="Arial"/>
+                <w:szCs w:val="20"/>
+              </w:rPr>
+              <w:t>Sept 2025</w:t>
+            </w:r>
+          </w:p>
+        </w:tc>
+      </w:tr>
+      <w:tr>
+        <w:tc>
+          <w:tcPr>
+            <w:tcW w:w="9455" w:type="dxa"/>
           </w:tcPr>
           <w:p>
             <w:pPr>
@@ -3065,6 +3323,7 @@
               <w:rPr>
                 <w:rFonts w:ascii="Arial" w:hAnsi="Arial" w:cs="Arial"/>
                 <w:b/>
+                <w:caps/>
                 <w:szCs w:val="20"/>
               </w:rPr>
             </w:pPr>
@@ -3074,99 +3333,9 @@
                 <w:b/>
                 <w:szCs w:val="20"/>
               </w:rPr>
-              <w:t>AI Resume Chatbot Twin using RAG Stack</w:t>
-            </w:r>
-          </w:p>
-          <w:p>
-            <w:pPr>
-              <w:pStyle w:val="ListParagraph"/>
-              <w:ind w:left="360"/>
-              <w:jc w:val="both"/>
-              <w:rPr>
-                <w:rFonts w:ascii="Arial" w:hAnsi="Arial" w:cs="Arial"/>
-                <w:bCs/>
-                <w:szCs w:val="20"/>
-              </w:rPr>
-            </w:pPr>
-            <w:r>
-              <w:rPr>
-                <w:rFonts w:ascii="Arial" w:hAnsi="Arial" w:cs="Arial"/>
-                <w:bCs/>
-                <w:szCs w:val="20"/>
-              </w:rPr>
-              <w:t xml:space="preserve">AI chatbot that utilizes the Llama 3 model and resume data to </w:t>
-            </w:r>
-            <w:r>
-              <w:rPr>
-                <w:rFonts w:ascii="Arial" w:hAnsi="Arial" w:cs="Arial"/>
-                <w:bCs/>
-                <w:szCs w:val="20"/>
-              </w:rPr>
-              <w:t xml:space="preserve">chat </w:t>
-            </w:r>
-            <w:r>
-              <w:rPr>
-                <w:rFonts w:ascii="Arial" w:hAnsi="Arial" w:cs="Arial"/>
-                <w:bCs/>
-                <w:szCs w:val="20"/>
-              </w:rPr>
-              <w:t xml:space="preserve">with recruiters </w:t>
-            </w:r>
-            <w:r>
-              <w:rPr>
-                <w:rFonts w:ascii="Arial" w:hAnsi="Arial" w:cs="Arial"/>
-                <w:bCs/>
-                <w:szCs w:val="20"/>
-              </w:rPr>
-              <w:t xml:space="preserve">and </w:t>
-            </w:r>
-            <w:r>
-              <w:rPr>
-                <w:rFonts w:ascii="Arial" w:hAnsi="Arial" w:cs="Arial"/>
-                <w:bCs/>
-                <w:szCs w:val="20"/>
-              </w:rPr>
-              <w:t>answer</w:t>
-            </w:r>
-            <w:r>
-              <w:rPr>
-                <w:rFonts w:ascii="Arial" w:hAnsi="Arial" w:cs="Arial"/>
-                <w:bCs/>
-                <w:szCs w:val="20"/>
-              </w:rPr>
-              <w:t xml:space="preserve"> job specific questions on the candidate's behalf</w:t>
-            </w:r>
-          </w:p>
-        </w:tc>
-        <w:tc>
-          <w:tcPr>
-            <w:tcW w:w="2426" w:type="dxa"/>
-          </w:tcPr>
-          <w:p>
-            <w:pPr>
-              <w:pStyle w:val="ListParagraph"/>
-              <w:ind w:left="360"/>
-              <w:jc w:val="right"/>
-              <w:rPr>
-                <w:rFonts w:ascii="Arial" w:hAnsi="Arial" w:cs="Arial"/>
-                <w:szCs w:val="20"/>
-              </w:rPr>
-            </w:pPr>
-            <w:r>
-              <w:rPr>
-                <w:rFonts w:ascii="Arial" w:hAnsi="Arial" w:cs="Arial"/>
-                <w:szCs w:val="20"/>
-              </w:rPr>
-              <w:t>Sept 2025</w:t>
-            </w:r>
-          </w:p>
-        </w:tc>
-      </w:tr>
-      <w:tr>
-        <w:tc>
-          <w:tcPr>
-            <w:tcW w:w="8364" w:type="dxa"/>
-          </w:tcPr>
+              <w:t>Multi-Class Depression Detection Using BERT</w:t>
+            </w:r>
+          </w:p>
           <w:p>
             <w:pPr>
               <w:pStyle w:val="ListParagraph"/>
@@ -3178,30 +3347,6 @@
               <w:rPr>
                 <w:rFonts w:ascii="Arial" w:hAnsi="Arial" w:cs="Arial"/>
                 <w:b/>
-                <w:caps/>
-                <w:szCs w:val="20"/>
-              </w:rPr>
-            </w:pPr>
-            <w:r>
-              <w:rPr>
-                <w:rFonts w:ascii="Arial" w:hAnsi="Arial" w:cs="Arial"/>
-                <w:b/>
-                <w:szCs w:val="20"/>
-              </w:rPr>
-              <w:t>Multi-Class Depression Detection Using BERT</w:t>
-            </w:r>
-          </w:p>
-          <w:p>
-            <w:pPr>
-              <w:pStyle w:val="ListParagraph"/>
-              <w:numPr>
-                <w:ilvl w:val="0"/>
-                <w:numId w:val="17"/>
-              </w:numPr>
-              <w:jc w:val="both"/>
-              <w:rPr>
-                <w:rFonts w:ascii="Arial" w:hAnsi="Arial" w:cs="Arial"/>
-                <w:b/>
                 <w:szCs w:val="20"/>
               </w:rPr>
             </w:pPr>
@@ -3217,7 +3362,7 @@
         </w:tc>
         <w:tc>
           <w:tcPr>
-            <w:tcW w:w="2426" w:type="dxa"/>
+            <w:tcW w:w="1335" w:type="dxa"/>
           </w:tcPr>
           <w:p>
             <w:pPr>
@@ -3242,7 +3387,7 @@
       <w:tr>
         <w:tc>
           <w:tcPr>
-            <w:tcW w:w="8364" w:type="dxa"/>
+            <w:tcW w:w="9455" w:type="dxa"/>
             <w:vAlign w:val="center"/>
           </w:tcPr>
           <w:p>
@@ -3293,7 +3438,7 @@
         </w:tc>
         <w:tc>
           <w:tcPr>
-            <w:tcW w:w="2426" w:type="dxa"/>
+            <w:tcW w:w="1335" w:type="dxa"/>
           </w:tcPr>
           <w:p>
             <w:pPr>
@@ -3318,7 +3463,7 @@
       <w:tr>
         <w:tc>
           <w:tcPr>
-            <w:tcW w:w="8364" w:type="dxa"/>
+            <w:tcW w:w="9455" w:type="dxa"/>
           </w:tcPr>
           <w:p>
             <w:pPr>
@@ -3366,7 +3511,7 @@
         </w:tc>
         <w:tc>
           <w:tcPr>
-            <w:tcW w:w="2426" w:type="dxa"/>
+            <w:tcW w:w="1335" w:type="dxa"/>
           </w:tcPr>
           <w:p>
             <w:pPr>
@@ -3451,24 +3596,9 @@
           <w:p>
             <w:pPr>
               <w:pStyle w:val="ListParagraph"/>
-              <w:ind w:left="360"/>
-              <w:jc w:val="both"/>
-              <w:rPr>
-                <w:rFonts w:ascii="Arial" w:hAnsi="Arial" w:cs="Arial"/>
-                <w:b/>
-                <w:bCs/>
-                <w:caps/>
-                <w:szCs w:val="20"/>
-                <w:lang w:val="en-IN"/>
-              </w:rPr>
-            </w:pPr>
-          </w:p>
-          <w:p>
-            <w:pPr>
-              <w:pStyle w:val="ListParagraph"/>
               <w:numPr>
                 <w:ilvl w:val="0"/>
-                <w:numId w:val="16"/>
+                <w:numId w:val="26"/>
               </w:numPr>
               <w:jc w:val="both"/>
               <w:rPr>
@@ -3523,19 +3653,6 @@
           </w:tcPr>
           <w:p>
             <w:pPr>
-              <w:pStyle w:val="ListParagraph"/>
-              <w:ind w:left="360"/>
-              <w:jc w:val="right"/>
-              <w:rPr>
-                <w:rFonts w:ascii="Arial" w:hAnsi="Arial" w:cs="Arial"/>
-                <w:szCs w:val="20"/>
-              </w:rPr>
-            </w:pPr>
-          </w:p>
-          <w:p>
-            <w:pPr>
-              <w:pStyle w:val="ListParagraph"/>
-              <w:ind w:left="360"/>
               <w:jc w:val="right"/>
               <w:rPr>
                 <w:rFonts w:ascii="Arial" w:hAnsi="Arial" w:cs="Arial"/>
@@ -3796,6 +3913,9 @@
         </w:tc>
       </w:tr>
       <w:tr>
+        <w:trPr>
+          <w:trHeight w:val="81"/>
+        </w:trPr>
         <w:tc>
           <w:tcPr>
             <w:tcW w:w="8364" w:type="dxa"/>
@@ -3904,7 +4024,7 @@
   <w:abstractNum w:abstractNumId="0" w15:restartNumberingAfterBreak="0">
     <w:nsid w:val="FFFFFF89"/>
     <w:multiLevelType w:val="singleLevel"/>
-    <w:tmpl w:val="B51EB188"/>
+    <w:tmpl w:val="3C82C928"/>
     <w:lvl w:ilvl="0">
       <w:start w:val="1"/>
       <w:numFmt w:val="bullet"/>
@@ -4036,6 +4156,119 @@
     </w:lvl>
   </w:abstractNum>
   <w:abstractNum w:abstractNumId="2" w15:restartNumberingAfterBreak="0">
+    <w:nsid w:val="0F3F0A1A"/>
+    <w:multiLevelType w:val="hybridMultilevel"/>
+    <w:tmpl w:val="73EA70E4"/>
+    <w:lvl w:ilvl="0" w:tplc="04090001">
+      <w:start w:val="1"/>
+      <w:numFmt w:val="bullet"/>
+      <w:lvlText w:val=""/>
+      <w:lvlJc w:val="left"/>
+      <w:pPr>
+        <w:ind w:left="360" w:hanging="360"/>
+      </w:pPr>
+      <w:rPr>
+        <w:rFonts w:ascii="Symbol" w:hAnsi="Symbol" w:hint="default"/>
+      </w:rPr>
+    </w:lvl>
+    <w:lvl w:ilvl="1" w:tplc="04090003" w:tentative="1">
+      <w:start w:val="1"/>
+      <w:numFmt w:val="bullet"/>
+      <w:lvlText w:val="o"/>
+      <w:lvlJc w:val="left"/>
+      <w:pPr>
+        <w:ind w:left="1080" w:hanging="360"/>
+      </w:pPr>
+      <w:rPr>
+        <w:rFonts w:ascii="Courier New" w:hAnsi="Courier New" w:cs="Courier New" w:hint="default"/>
+      </w:rPr>
+    </w:lvl>
+    <w:lvl w:ilvl="2" w:tplc="04090005" w:tentative="1">
+      <w:start w:val="1"/>
+      <w:numFmt w:val="bullet"/>
+      <w:lvlText w:val=""/>
+      <w:lvlJc w:val="left"/>
+      <w:pPr>
+        <w:ind w:left="1800" w:hanging="360"/>
+      </w:pPr>
+      <w:rPr>
+        <w:rFonts w:ascii="Wingdings" w:hAnsi="Wingdings" w:hint="default"/>
+      </w:rPr>
+    </w:lvl>
+    <w:lvl w:ilvl="3" w:tplc="04090001" w:tentative="1">
+      <w:start w:val="1"/>
+      <w:numFmt w:val="bullet"/>
+      <w:lvlText w:val=""/>
+      <w:lvlJc w:val="left"/>
+      <w:pPr>
+        <w:ind w:left="2520" w:hanging="360"/>
+      </w:pPr>
+      <w:rPr>
+        <w:rFonts w:ascii="Symbol" w:hAnsi="Symbol" w:hint="default"/>
+      </w:rPr>
+    </w:lvl>
+    <w:lvl w:ilvl="4" w:tplc="04090003" w:tentative="1">
+      <w:start w:val="1"/>
+      <w:numFmt w:val="bullet"/>
+      <w:lvlText w:val="o"/>
+      <w:lvlJc w:val="left"/>
+      <w:pPr>
+        <w:ind w:left="3240" w:hanging="360"/>
+      </w:pPr>
+      <w:rPr>
+        <w:rFonts w:ascii="Courier New" w:hAnsi="Courier New" w:cs="Courier New" w:hint="default"/>
+      </w:rPr>
+    </w:lvl>
+    <w:lvl w:ilvl="5" w:tplc="04090005" w:tentative="1">
+      <w:start w:val="1"/>
+      <w:numFmt w:val="bullet"/>
+      <w:lvlText w:val=""/>
+      <w:lvlJc w:val="left"/>
+      <w:pPr>
+        <w:ind w:left="3960" w:hanging="360"/>
+      </w:pPr>
+      <w:rPr>
+        <w:rFonts w:ascii="Wingdings" w:hAnsi="Wingdings" w:hint="default"/>
+      </w:rPr>
+    </w:lvl>
+    <w:lvl w:ilvl="6" w:tplc="04090001" w:tentative="1">
+      <w:start w:val="1"/>
+      <w:numFmt w:val="bullet"/>
+      <w:lvlText w:val=""/>
+      <w:lvlJc w:val="left"/>
+      <w:pPr>
+        <w:ind w:left="4680" w:hanging="360"/>
+      </w:pPr>
+      <w:rPr>
+        <w:rFonts w:ascii="Symbol" w:hAnsi="Symbol" w:hint="default"/>
+      </w:rPr>
+    </w:lvl>
+    <w:lvl w:ilvl="7" w:tplc="04090003" w:tentative="1">
+      <w:start w:val="1"/>
+      <w:numFmt w:val="bullet"/>
+      <w:lvlText w:val="o"/>
+      <w:lvlJc w:val="left"/>
+      <w:pPr>
+        <w:ind w:left="5400" w:hanging="360"/>
+      </w:pPr>
+      <w:rPr>
+        <w:rFonts w:ascii="Courier New" w:hAnsi="Courier New" w:cs="Courier New" w:hint="default"/>
+      </w:rPr>
+    </w:lvl>
+    <w:lvl w:ilvl="8" w:tplc="04090005" w:tentative="1">
+      <w:start w:val="1"/>
+      <w:numFmt w:val="bullet"/>
+      <w:lvlText w:val=""/>
+      <w:lvlJc w:val="left"/>
+      <w:pPr>
+        <w:ind w:left="6120" w:hanging="360"/>
+      </w:pPr>
+      <w:rPr>
+        <w:rFonts w:ascii="Wingdings" w:hAnsi="Wingdings" w:hint="default"/>
+      </w:rPr>
+    </w:lvl>
+  </w:abstractNum>
+  <w:abstractNum w:abstractNumId="3" w15:restartNumberingAfterBreak="0">
     <w:nsid w:val="11D54A59"/>
     <w:multiLevelType w:val="hybridMultilevel"/>
     <w:tmpl w:val="1A882CDE"/>
@@ -4148,7 +4381,7 @@
       </w:rPr>
     </w:lvl>
   </w:abstractNum>
-  <w:abstractNum w:abstractNumId="3" w15:restartNumberingAfterBreak="0">
+  <w:abstractNum w:abstractNumId="4" w15:restartNumberingAfterBreak="0">
     <w:nsid w:val="25B259E8"/>
     <w:multiLevelType w:val="hybridMultilevel"/>
     <w:tmpl w:val="E502305C"/>
@@ -4261,7 +4494,7 @@
       </w:rPr>
     </w:lvl>
   </w:abstractNum>
-  <w:abstractNum w:abstractNumId="4" w15:restartNumberingAfterBreak="0">
+  <w:abstractNum w:abstractNumId="5" w15:restartNumberingAfterBreak="0">
     <w:nsid w:val="2C586F09"/>
     <w:multiLevelType w:val="hybridMultilevel"/>
     <w:tmpl w:val="F77626D2"/>
@@ -4374,7 +4607,120 @@
       </w:rPr>
     </w:lvl>
   </w:abstractNum>
-  <w:abstractNum w:abstractNumId="5" w15:restartNumberingAfterBreak="0">
+  <w:abstractNum w:abstractNumId="6" w15:restartNumberingAfterBreak="0">
+    <w:nsid w:val="2DD50E06"/>
+    <w:multiLevelType w:val="hybridMultilevel"/>
+    <w:tmpl w:val="A532DEA2"/>
+    <w:lvl w:ilvl="0" w:tplc="04090001">
+      <w:start w:val="1"/>
+      <w:numFmt w:val="bullet"/>
+      <w:lvlText w:val=""/>
+      <w:lvlJc w:val="left"/>
+      <w:pPr>
+        <w:ind w:left="360" w:hanging="360"/>
+      </w:pPr>
+      <w:rPr>
+        <w:rFonts w:ascii="Symbol" w:hAnsi="Symbol" w:hint="default"/>
+      </w:rPr>
+    </w:lvl>
+    <w:lvl w:ilvl="1" w:tplc="04090003" w:tentative="1">
+      <w:start w:val="1"/>
+      <w:numFmt w:val="bullet"/>
+      <w:lvlText w:val="o"/>
+      <w:lvlJc w:val="left"/>
+      <w:pPr>
+        <w:ind w:left="1080" w:hanging="360"/>
+      </w:pPr>
+      <w:rPr>
+        <w:rFonts w:ascii="Courier New" w:hAnsi="Courier New" w:cs="Courier New" w:hint="default"/>
+      </w:rPr>
+    </w:lvl>
+    <w:lvl w:ilvl="2" w:tplc="04090005" w:tentative="1">
+      <w:start w:val="1"/>
+      <w:numFmt w:val="bullet"/>
+      <w:lvlText w:val=""/>
+      <w:lvlJc w:val="left"/>
+      <w:pPr>
+        <w:ind w:left="1800" w:hanging="360"/>
+      </w:pPr>
+      <w:rPr>
+        <w:rFonts w:ascii="Wingdings" w:hAnsi="Wingdings" w:hint="default"/>
+      </w:rPr>
+    </w:lvl>
+    <w:lvl w:ilvl="3" w:tplc="04090001" w:tentative="1">
+      <w:start w:val="1"/>
+      <w:numFmt w:val="bullet"/>
+      <w:lvlText w:val=""/>
+      <w:lvlJc w:val="left"/>
+      <w:pPr>
+        <w:ind w:left="2520" w:hanging="360"/>
+      </w:pPr>
+      <w:rPr>
+        <w:rFonts w:ascii="Symbol" w:hAnsi="Symbol" w:hint="default"/>
+      </w:rPr>
+    </w:lvl>
+    <w:lvl w:ilvl="4" w:tplc="04090003" w:tentative="1">
+      <w:start w:val="1"/>
+      <w:numFmt w:val="bullet"/>
+      <w:lvlText w:val="o"/>
+      <w:lvlJc w:val="left"/>
+      <w:pPr>
+        <w:ind w:left="3240" w:hanging="360"/>
+      </w:pPr>
+      <w:rPr>
+        <w:rFonts w:ascii="Courier New" w:hAnsi="Courier New" w:cs="Courier New" w:hint="default"/>
+      </w:rPr>
+    </w:lvl>
+    <w:lvl w:ilvl="5" w:tplc="04090005" w:tentative="1">
+      <w:start w:val="1"/>
+      <w:numFmt w:val="bullet"/>
+      <w:lvlText w:val=""/>
+      <w:lvlJc w:val="left"/>
+      <w:pPr>
+        <w:ind w:left="3960" w:hanging="360"/>
+      </w:pPr>
+      <w:rPr>
+        <w:rFonts w:ascii="Wingdings" w:hAnsi="Wingdings" w:hint="default"/>
+      </w:rPr>
+    </w:lvl>
+    <w:lvl w:ilvl="6" w:tplc="04090001" w:tentative="1">
+      <w:start w:val="1"/>
+      <w:numFmt w:val="bullet"/>
+      <w:lvlText w:val=""/>
+      <w:lvlJc w:val="left"/>
+      <w:pPr>
+        <w:ind w:left="4680" w:hanging="360"/>
+      </w:pPr>
+      <w:rPr>
+        <w:rFonts w:ascii="Symbol" w:hAnsi="Symbol" w:hint="default"/>
+      </w:rPr>
+    </w:lvl>
+    <w:lvl w:ilvl="7" w:tplc="04090003" w:tentative="1">
+      <w:start w:val="1"/>
+      <w:numFmt w:val="bullet"/>
+      <w:lvlText w:val="o"/>
+      <w:lvlJc w:val="left"/>
+      <w:pPr>
+        <w:ind w:left="5400" w:hanging="360"/>
+      </w:pPr>
+      <w:rPr>
+        <w:rFonts w:ascii="Courier New" w:hAnsi="Courier New" w:cs="Courier New" w:hint="default"/>
+      </w:rPr>
+    </w:lvl>
+    <w:lvl w:ilvl="8" w:tplc="04090005" w:tentative="1">
+      <w:start w:val="1"/>
+      <w:numFmt w:val="bullet"/>
+      <w:lvlText w:val=""/>
+      <w:lvlJc w:val="left"/>
+      <w:pPr>
+        <w:ind w:left="6120" w:hanging="360"/>
+      </w:pPr>
+      <w:rPr>
+        <w:rFonts w:ascii="Wingdings" w:hAnsi="Wingdings" w:hint="default"/>
+      </w:rPr>
+    </w:lvl>
+  </w:abstractNum>
+  <w:abstractNum w:abstractNumId="7" w15:restartNumberingAfterBreak="0">
     <w:nsid w:val="3AB14C61"/>
     <w:multiLevelType w:val="hybridMultilevel"/>
     <w:tmpl w:val="E118EAEA"/>
@@ -4487,7 +4833,7 @@
       </w:rPr>
     </w:lvl>
   </w:abstractNum>
-  <w:abstractNum w:abstractNumId="6" w15:restartNumberingAfterBreak="0">
+  <w:abstractNum w:abstractNumId="8" w15:restartNumberingAfterBreak="0">
     <w:nsid w:val="54DA6660"/>
     <w:multiLevelType w:val="hybridMultilevel"/>
     <w:tmpl w:val="7034F2D0"/>
@@ -4600,7 +4946,7 @@
       </w:rPr>
     </w:lvl>
   </w:abstractNum>
-  <w:abstractNum w:abstractNumId="7" w15:restartNumberingAfterBreak="0">
+  <w:abstractNum w:abstractNumId="9" w15:restartNumberingAfterBreak="0">
     <w:nsid w:val="56FF2A42"/>
     <w:multiLevelType w:val="hybridMultilevel"/>
     <w:tmpl w:val="27F6855A"/>
@@ -4713,7 +5059,7 @@
       </w:rPr>
     </w:lvl>
   </w:abstractNum>
-  <w:abstractNum w:abstractNumId="8" w15:restartNumberingAfterBreak="0">
+  <w:abstractNum w:abstractNumId="10" w15:restartNumberingAfterBreak="0">
     <w:nsid w:val="59863AFC"/>
     <w:multiLevelType w:val="hybridMultilevel"/>
     <w:tmpl w:val="710E9CDC"/>
@@ -4826,7 +5172,7 @@
       </w:rPr>
     </w:lvl>
   </w:abstractNum>
-  <w:abstractNum w:abstractNumId="9" w15:restartNumberingAfterBreak="0">
+  <w:abstractNum w:abstractNumId="11" w15:restartNumberingAfterBreak="0">
     <w:nsid w:val="5B9A5E21"/>
     <w:multiLevelType w:val="hybridMultilevel"/>
     <w:tmpl w:val="EAAEBBE2"/>
@@ -4939,7 +5285,7 @@
       </w:rPr>
     </w:lvl>
   </w:abstractNum>
-  <w:abstractNum w:abstractNumId="10" w15:restartNumberingAfterBreak="0">
+  <w:abstractNum w:abstractNumId="12" w15:restartNumberingAfterBreak="0">
     <w:nsid w:val="668E2295"/>
     <w:multiLevelType w:val="hybridMultilevel"/>
     <w:tmpl w:val="E20465D0"/>
@@ -5052,7 +5398,7 @@
       </w:rPr>
     </w:lvl>
   </w:abstractNum>
-  <w:abstractNum w:abstractNumId="11" w15:restartNumberingAfterBreak="0">
+  <w:abstractNum w:abstractNumId="13" w15:restartNumberingAfterBreak="0">
     <w:nsid w:val="77FE0EE5"/>
     <w:multiLevelType w:val="hybridMultilevel"/>
     <w:tmpl w:val="40D48D12"/>
@@ -5165,7 +5511,7 @@
       </w:rPr>
     </w:lvl>
   </w:abstractNum>
-  <w:abstractNum w:abstractNumId="12" w15:restartNumberingAfterBreak="0">
+  <w:abstractNum w:abstractNumId="14" w15:restartNumberingAfterBreak="0">
     <w:nsid w:val="79B02677"/>
     <w:multiLevelType w:val="hybridMultilevel"/>
     <w:tmpl w:val="A3E86AB8"/>
@@ -5279,7 +5625,7 @@
     </w:lvl>
   </w:abstractNum>
   <w:num w:numId="1" w16cid:durableId="1203640870">
-    <w:abstractNumId w:val="5"/>
+    <w:abstractNumId w:val="7"/>
   </w:num>
   <w:num w:numId="2" w16cid:durableId="283390146">
     <w:abstractNumId w:val="0"/>
@@ -5294,7 +5640,7 @@
     <w:abstractNumId w:val="0"/>
   </w:num>
   <w:num w:numId="6" w16cid:durableId="214662444">
-    <w:abstractNumId w:val="11"/>
+    <w:abstractNumId w:val="13"/>
   </w:num>
   <w:num w:numId="7" w16cid:durableId="621880451">
     <w:abstractNumId w:val="0"/>
@@ -5303,31 +5649,31 @@
     <w:abstractNumId w:val="0"/>
   </w:num>
   <w:num w:numId="9" w16cid:durableId="1925333088">
+    <w:abstractNumId w:val="12"/>
+  </w:num>
+  <w:num w:numId="10" w16cid:durableId="920260981">
     <w:abstractNumId w:val="10"/>
   </w:num>
-  <w:num w:numId="10" w16cid:durableId="920260981">
+  <w:num w:numId="11" w16cid:durableId="2080713570">
+    <w:abstractNumId w:val="3"/>
+  </w:num>
+  <w:num w:numId="12" w16cid:durableId="1905287626">
     <w:abstractNumId w:val="8"/>
   </w:num>
-  <w:num w:numId="11" w16cid:durableId="2080713570">
-    <w:abstractNumId w:val="2"/>
-  </w:num>
-  <w:num w:numId="12" w16cid:durableId="1905287626">
-    <w:abstractNumId w:val="6"/>
-  </w:num>
   <w:num w:numId="13" w16cid:durableId="1928877039">
-    <w:abstractNumId w:val="4"/>
+    <w:abstractNumId w:val="5"/>
   </w:num>
   <w:num w:numId="14" w16cid:durableId="456335715">
-    <w:abstractNumId w:val="12"/>
+    <w:abstractNumId w:val="14"/>
   </w:num>
   <w:num w:numId="15" w16cid:durableId="1807163569">
+    <w:abstractNumId w:val="11"/>
+  </w:num>
+  <w:num w:numId="16" w16cid:durableId="1006517327">
     <w:abstractNumId w:val="9"/>
   </w:num>
-  <w:num w:numId="16" w16cid:durableId="1006517327">
-    <w:abstractNumId w:val="7"/>
-  </w:num>
   <w:num w:numId="17" w16cid:durableId="708182736">
-    <w:abstractNumId w:val="3"/>
+    <w:abstractNumId w:val="4"/>
   </w:num>
   <w:num w:numId="18" w16cid:durableId="1750695012">
     <w:abstractNumId w:val="0"/>
@@ -5352,6 +5698,12 @@
   </w:num>
   <w:num w:numId="25" w16cid:durableId="1291742452">
     <w:abstractNumId w:val="0"/>
+  </w:num>
+  <w:num w:numId="26" w16cid:durableId="678507844">
+    <w:abstractNumId w:val="6"/>
+  </w:num>
+  <w:num w:numId="27" w16cid:durableId="1925336749">
+    <w:abstractNumId w:val="2"/>
   </w:num>
 </w:numbering>
 </file>
@@ -6438,23 +6790,10 @@
 </file>
 
 <file path=customXml/item1.xml><?xml version="1.0" encoding="utf-8"?>
-<p:properties xmlns:p="http://schemas.microsoft.com/office/2006/metadata/properties" xmlns:xsi="http://www.w3.org/2001/XMLSchema-instance" xmlns:pc="http://schemas.microsoft.com/office/infopath/2007/PartnerControls">
-  <documentManagement>
-    <_activity xmlns="374956ee-4121-421d-821f-6f6a05d1deb3" xsi:nil="true"/>
-  </documentManagement>
-</p:properties>
+<b:Sources xmlns:b="http://schemas.openxmlformats.org/officeDocument/2006/bibliography" xmlns="http://schemas.openxmlformats.org/officeDocument/2006/bibliography" SelectedStyle="/APASixthEditionOfficeOnline.xsl" StyleName="APA" Version="6"/>
 </file>
 
 <file path=customXml/item2.xml><?xml version="1.0" encoding="utf-8"?>
-<?mso-contentType ?>
-<FormTemplates xmlns="http://schemas.microsoft.com/sharepoint/v3/contenttype/forms">
-  <Display>DocumentLibraryForm</Display>
-  <Edit>DocumentLibraryForm</Edit>
-  <New>DocumentLibraryForm</New>
-</FormTemplates>
-</file>
-
-<file path=customXml/item3.xml><?xml version="1.0" encoding="utf-8"?>
 <ct:contentTypeSchema xmlns:ct="http://schemas.microsoft.com/office/2006/metadata/contentType" xmlns:ma="http://schemas.microsoft.com/office/2006/metadata/properties/metaAttributes" ct:_="" ma:_="" ma:contentTypeName="Document" ma:contentTypeID="0x01010020F8C427DE59234F98D27BEEF6CA6CA1" ma:contentTypeVersion="6" ma:contentTypeDescription="Create a new document." ma:contentTypeScope="" ma:versionID="284dfce88f06ebc641be3434cad140c0">
   <xsd:schema xmlns:xsd="http://www.w3.org/2001/XMLSchema" xmlns:xs="http://www.w3.org/2001/XMLSchema" xmlns:p="http://schemas.microsoft.com/office/2006/metadata/properties" xmlns:ns3="374956ee-4121-421d-821f-6f6a05d1deb3" targetNamespace="http://schemas.microsoft.com/office/2006/metadata/properties" ma:root="true" ma:fieldsID="60b18d39d903f35ce35fc4f4bcf210ab" ns3:_="">
     <xsd:import namespace="374956ee-4121-421d-821f-6f6a05d1deb3"/>
@@ -6610,29 +6949,32 @@
 </ct:contentTypeSchema>
 </file>
 
+<file path=customXml/item3.xml><?xml version="1.0" encoding="utf-8"?>
+<?mso-contentType ?>
+<FormTemplates xmlns="http://schemas.microsoft.com/sharepoint/v3/contenttype/forms">
+  <Display>DocumentLibraryForm</Display>
+  <Edit>DocumentLibraryForm</Edit>
+  <New>DocumentLibraryForm</New>
+</FormTemplates>
+</file>
+
 <file path=customXml/item4.xml><?xml version="1.0" encoding="utf-8"?>
-<b:Sources xmlns:b="http://schemas.openxmlformats.org/officeDocument/2006/bibliography" xmlns="http://schemas.openxmlformats.org/officeDocument/2006/bibliography" SelectedStyle="/APASixthEditionOfficeOnline.xsl" StyleName="APA" Version="6"/>
+<p:properties xmlns:p="http://schemas.microsoft.com/office/2006/metadata/properties" xmlns:xsi="http://www.w3.org/2001/XMLSchema-instance" xmlns:pc="http://schemas.microsoft.com/office/infopath/2007/PartnerControls">
+  <documentManagement>
+    <_activity xmlns="374956ee-4121-421d-821f-6f6a05d1deb3" xsi:nil="true"/>
+  </documentManagement>
+</p:properties>
 </file>
 
 <file path=customXml/itemProps1.xml><?xml version="1.0" encoding="utf-8"?>
-<ds:datastoreItem xmlns:ds="http://schemas.openxmlformats.org/officeDocument/2006/customXml" ds:itemID="{B0DABF2B-545D-49E1-AB80-039B21EE4E27}">
+<ds:datastoreItem xmlns:ds="http://schemas.openxmlformats.org/officeDocument/2006/customXml" ds:itemID="{50C72F2C-7F12-CD49-83C5-6C402A54E798}">
   <ds:schemaRefs>
-    <ds:schemaRef ds:uri="http://schemas.microsoft.com/office/2006/metadata/properties"/>
-    <ds:schemaRef ds:uri="http://schemas.microsoft.com/office/infopath/2007/PartnerControls"/>
-    <ds:schemaRef ds:uri="374956ee-4121-421d-821f-6f6a05d1deb3"/>
+    <ds:schemaRef ds:uri="http://schemas.openxmlformats.org/officeDocument/2006/bibliography"/>
   </ds:schemaRefs>
 </ds:datastoreItem>
 </file>
 
 <file path=customXml/itemProps2.xml><?xml version="1.0" encoding="utf-8"?>
-<ds:datastoreItem xmlns:ds="http://schemas.openxmlformats.org/officeDocument/2006/customXml" ds:itemID="{80C97E1B-B454-4DED-B1F3-34450391BFC8}">
-  <ds:schemaRefs>
-    <ds:schemaRef ds:uri="http://schemas.microsoft.com/sharepoint/v3/contenttype/forms"/>
-  </ds:schemaRefs>
-</ds:datastoreItem>
-</file>
-
-<file path=customXml/itemProps3.xml><?xml version="1.0" encoding="utf-8"?>
 <ds:datastoreItem xmlns:ds="http://schemas.openxmlformats.org/officeDocument/2006/customXml" ds:itemID="{04A871CE-D54E-4EE1-93DB-7AA9A747B118}">
   <ds:schemaRefs>
     <ds:schemaRef ds:uri="http://schemas.microsoft.com/office/2006/metadata/contentType"/>
@@ -6650,10 +6992,20 @@
 </ds:datastoreItem>
 </file>
 
+<file path=customXml/itemProps3.xml><?xml version="1.0" encoding="utf-8"?>
+<ds:datastoreItem xmlns:ds="http://schemas.openxmlformats.org/officeDocument/2006/customXml" ds:itemID="{80C97E1B-B454-4DED-B1F3-34450391BFC8}">
+  <ds:schemaRefs>
+    <ds:schemaRef ds:uri="http://schemas.microsoft.com/sharepoint/v3/contenttype/forms"/>
+  </ds:schemaRefs>
+</ds:datastoreItem>
+</file>
+
 <file path=customXml/itemProps4.xml><?xml version="1.0" encoding="utf-8"?>
-<ds:datastoreItem xmlns:ds="http://schemas.openxmlformats.org/officeDocument/2006/customXml" ds:itemID="{50C72F2C-7F12-CD49-83C5-6C402A54E798}">
+<ds:datastoreItem xmlns:ds="http://schemas.openxmlformats.org/officeDocument/2006/customXml" ds:itemID="{B0DABF2B-545D-49E1-AB80-039B21EE4E27}">
   <ds:schemaRefs>
-    <ds:schemaRef ds:uri="http://schemas.openxmlformats.org/officeDocument/2006/bibliography"/>
+    <ds:schemaRef ds:uri="http://schemas.microsoft.com/office/2006/metadata/properties"/>
+    <ds:schemaRef ds:uri="http://schemas.microsoft.com/office/infopath/2007/PartnerControls"/>
+    <ds:schemaRef ds:uri="374956ee-4121-421d-821f-6f6a05d1deb3"/>
   </ds:schemaRefs>
 </ds:datastoreItem>
 </file>

</xml_diff>

<commit_message>
added big data project in resume
</commit_message>
<xml_diff>
--- a/Resume_Sudhanshu_Kakkar.docx
+++ b/Resume_Sudhanshu_Kakkar.docx
@@ -544,7 +544,134 @@
           <w:sz w:val="20"/>
           <w:szCs w:val="20"/>
         </w:rPr>
-        <w:t xml:space="preserve"> Python, PyTorch, TensorFlow, scikit-learn, Transformers, HuggingFace, BERT Fine-Tuning, NLP, Text Classification, LLMs, RAG Pipelines, Vector Databases (FAISS), LlamaIndex, LangChain, CrewAI, Prompt Engineering, Model Evaluation (F1, ROC-AUC, BLEU, ROUGE)</w:t>
+        <w:t xml:space="preserve"> </w:t>
+      </w:r>
+      <w:r>
+        <w:rPr>
+          <w:rFonts w:ascii="Arial" w:hAnsi="Arial" w:cs="Arial"/>
+          <w:sz w:val="20"/>
+          <w:szCs w:val="20"/>
+        </w:rPr>
+        <w:t xml:space="preserve">Python, </w:t>
+      </w:r>
+      <w:proofErr w:type="spellStart"/>
+      <w:r>
+        <w:rPr>
+          <w:rFonts w:ascii="Arial" w:hAnsi="Arial" w:cs="Arial"/>
+          <w:sz w:val="20"/>
+          <w:szCs w:val="20"/>
+        </w:rPr>
+        <w:t>PyTorch</w:t>
+      </w:r>
+      <w:proofErr w:type="spellEnd"/>
+      <w:r>
+        <w:rPr>
+          <w:rFonts w:ascii="Arial" w:hAnsi="Arial" w:cs="Arial"/>
+          <w:sz w:val="20"/>
+          <w:szCs w:val="20"/>
+        </w:rPr>
+        <w:t xml:space="preserve">, TensorFlow, scikit-learn, Transformers, </w:t>
+      </w:r>
+      <w:proofErr w:type="spellStart"/>
+      <w:r>
+        <w:rPr>
+          <w:rFonts w:ascii="Arial" w:hAnsi="Arial" w:cs="Arial"/>
+          <w:sz w:val="20"/>
+          <w:szCs w:val="20"/>
+        </w:rPr>
+        <w:t>HuggingFace</w:t>
+      </w:r>
+      <w:proofErr w:type="spellEnd"/>
+      <w:r>
+        <w:rPr>
+          <w:rFonts w:ascii="Arial" w:hAnsi="Arial" w:cs="Arial"/>
+          <w:sz w:val="20"/>
+          <w:szCs w:val="20"/>
+        </w:rPr>
+        <w:t xml:space="preserve">, BERT Fine-Tuning, NLP, Text Classification, LLMs, RAG Pipelines, Vector Databases (FAISS), </w:t>
+      </w:r>
+      <w:proofErr w:type="spellStart"/>
+      <w:r>
+        <w:rPr>
+          <w:rFonts w:ascii="Arial" w:hAnsi="Arial" w:cs="Arial"/>
+          <w:sz w:val="20"/>
+          <w:szCs w:val="20"/>
+        </w:rPr>
+        <w:t>LlamaIndex</w:t>
+      </w:r>
+      <w:proofErr w:type="spellEnd"/>
+      <w:r>
+        <w:rPr>
+          <w:rFonts w:ascii="Arial" w:hAnsi="Arial" w:cs="Arial"/>
+          <w:sz w:val="20"/>
+          <w:szCs w:val="20"/>
+        </w:rPr>
+        <w:t xml:space="preserve">, </w:t>
+      </w:r>
+      <w:proofErr w:type="spellStart"/>
+      <w:r>
+        <w:rPr>
+          <w:rFonts w:ascii="Arial" w:hAnsi="Arial" w:cs="Arial"/>
+          <w:sz w:val="20"/>
+          <w:szCs w:val="20"/>
+        </w:rPr>
+        <w:t>LangChain</w:t>
+      </w:r>
+      <w:proofErr w:type="spellEnd"/>
+      <w:r>
+        <w:rPr>
+          <w:rFonts w:ascii="Arial" w:hAnsi="Arial" w:cs="Arial"/>
+          <w:sz w:val="20"/>
+          <w:szCs w:val="20"/>
+        </w:rPr>
+        <w:t xml:space="preserve">, </w:t>
+      </w:r>
+      <w:proofErr w:type="spellStart"/>
+      <w:r>
+        <w:rPr>
+          <w:rFonts w:ascii="Arial" w:hAnsi="Arial" w:cs="Arial"/>
+          <w:sz w:val="20"/>
+          <w:szCs w:val="20"/>
+        </w:rPr>
+        <w:t>CrewAI</w:t>
+      </w:r>
+      <w:proofErr w:type="spellEnd"/>
+      <w:r>
+        <w:rPr>
+          <w:rFonts w:ascii="Arial" w:hAnsi="Arial" w:cs="Arial"/>
+          <w:sz w:val="20"/>
+          <w:szCs w:val="20"/>
+        </w:rPr>
+        <w:t xml:space="preserve">, Prompt Engineering, Model Evaluation (F1, ROC-AUC, BLEU, ROUGE), </w:t>
+      </w:r>
+      <w:proofErr w:type="spellStart"/>
+      <w:r>
+        <w:rPr>
+          <w:rFonts w:ascii="Arial" w:hAnsi="Arial" w:cs="Arial"/>
+          <w:sz w:val="20"/>
+          <w:szCs w:val="20"/>
+        </w:rPr>
+        <w:t>Streamlit</w:t>
+      </w:r>
+      <w:proofErr w:type="spellEnd"/>
+      <w:r>
+        <w:rPr>
+          <w:rFonts w:ascii="Arial" w:hAnsi="Arial" w:cs="Arial"/>
+          <w:sz w:val="20"/>
+          <w:szCs w:val="20"/>
+        </w:rPr>
+        <w:t>,</w:t>
+      </w:r>
+      <w:r>
+        <w:t xml:space="preserve"> </w:t>
+      </w:r>
+      <w:r>
+        <w:rPr>
+          <w:rFonts w:ascii="Arial" w:hAnsi="Arial" w:cs="Arial"/>
+          <w:sz w:val="20"/>
+          <w:szCs w:val="20"/>
+        </w:rPr>
+        <w:t>Time-Series Forecasting (Prophet), Anomaly Detection</w:t>
       </w:r>
     </w:p>
     <w:p>
@@ -576,7 +703,31 @@
           <w:sz w:val="20"/>
           <w:szCs w:val="20"/>
         </w:rPr>
-        <w:t xml:space="preserve"> Java Spring Boot, Node.js, Microservices, REST APIs, PostgreSQL, MongoDB, AWS, CI/CD, Git</w:t>
+        <w:t xml:space="preserve"> </w:t>
+      </w:r>
+      <w:r>
+        <w:rPr>
+          <w:rFonts w:ascii="Arial" w:hAnsi="Arial" w:cs="Arial"/>
+          <w:sz w:val="20"/>
+          <w:szCs w:val="20"/>
+        </w:rPr>
+        <w:t xml:space="preserve">Java Spring Boot, Node.js, Microservices, REST APIs, PostgreSQL, MongoDB, AWS, CI/CD, Git, </w:t>
+      </w:r>
+      <w:r>
+        <w:rPr>
+          <w:rFonts w:ascii="Arial" w:hAnsi="Arial" w:cs="Arial"/>
+          <w:sz w:val="20"/>
+          <w:szCs w:val="20"/>
+        </w:rPr>
+        <w:t>Apache Spark, ETL Pipelines</w:t>
+      </w:r>
+      <w:r>
+        <w:rPr>
+          <w:rFonts w:ascii="Arial" w:hAnsi="Arial" w:cs="Arial"/>
+          <w:sz w:val="20"/>
+          <w:szCs w:val="20"/>
+        </w:rPr>
+        <w:t xml:space="preserve"> </w:t>
       </w:r>
     </w:p>
     <w:p>
@@ -2332,19 +2483,14 @@
           <w:numId w:val="70"/>
         </w:numPr>
         <w:spacing w:after="0" w:line="240" w:lineRule="auto"/>
-        <w:rPr>
-          <w:rFonts w:ascii="Arial" w:hAnsi="Arial" w:cs="Arial"/>
-          <w:sz w:val="20"/>
-          <w:szCs w:val="20"/>
-        </w:rPr>
-      </w:pPr>
-      <w:r>
-        <w:rPr>
-          <w:rFonts w:ascii="Arial" w:hAnsi="Arial" w:cs="Arial"/>
-          <w:sz w:val="20"/>
-          <w:szCs w:val="20"/>
-        </w:rPr>
-        <w:t>Benchmarking LLM factual accuracy using TruthfulQA with GPT-based answer generation, BLEU/ROUGE/BLEURT scoring, and a DistilBERT truth classifier, achieving 84% truthfulness on GPT-4o-mini.</w:t>
+      </w:pPr>
+      <w:r>
+        <w:rPr>
+          <w:rFonts w:ascii="Arial" w:hAnsi="Arial" w:cs="Arial"/>
+          <w:sz w:val="20"/>
+          <w:szCs w:val="20"/>
+        </w:rPr>
+        <w:t>Evaluated LLM factual accuracy on TruthfulQA using GPT-4o-mini answers, BLEU/ROUGE/BLEURT metrics, and a DistilBERT truth classifier, achieving ~84% truthfulness.</w:t>
       </w:r>
     </w:p>
     <w:p>
@@ -2354,7 +2500,7 @@
           <w:ilvl w:val="0"/>
           <w:numId w:val="67"/>
         </w:numPr>
-        <w:spacing w:before="60" w:after="0"/>
+        <w:spacing w:after="0" w:line="240" w:lineRule="auto"/>
         <w:contextualSpacing w:val="0"/>
         <w:rPr>
           <w:rStyle w:val="Strong"/>
@@ -2447,97 +2593,48 @@
         <w:pStyle w:val="ListParagraph"/>
         <w:numPr>
           <w:ilvl w:val="0"/>
-          <w:numId w:val="63"/>
+          <w:numId w:val="70"/>
         </w:numPr>
         <w:spacing w:after="0" w:line="240" w:lineRule="auto"/>
         <w:rPr>
           <w:rFonts w:ascii="Arial" w:hAnsi="Arial" w:cs="Arial"/>
-          <w:color w:val="000000" w:themeColor="text1"/>
-          <w:sz w:val="20"/>
-          <w:szCs w:val="20"/>
-        </w:rPr>
-      </w:pPr>
-      <w:r>
-        <w:rPr>
-          <w:rFonts w:ascii="Arial" w:hAnsi="Arial" w:cs="Arial"/>
-          <w:color w:val="000000" w:themeColor="text1"/>
-          <w:sz w:val="20"/>
-          <w:szCs w:val="20"/>
-        </w:rPr>
-        <w:t>T</w:t>
-      </w:r>
-      <w:r>
-        <w:rPr>
-          <w:rFonts w:ascii="Arial" w:hAnsi="Arial" w:cs="Arial"/>
-          <w:color w:val="000000" w:themeColor="text1"/>
-          <w:sz w:val="20"/>
-          <w:szCs w:val="20"/>
-        </w:rPr>
-        <w:t xml:space="preserve">ransformer-based </w:t>
-      </w:r>
-      <w:r>
-        <w:rPr>
-          <w:rFonts w:ascii="Arial" w:hAnsi="Arial" w:cs="Arial"/>
-          <w:color w:val="000000" w:themeColor="text1"/>
-          <w:sz w:val="20"/>
-          <w:szCs w:val="20"/>
-        </w:rPr>
-        <w:t>(BERT)</w:t>
-      </w:r>
-      <w:r>
-        <w:rPr>
-          <w:rFonts w:ascii="Arial" w:hAnsi="Arial" w:cs="Arial"/>
-          <w:color w:val="000000" w:themeColor="text1"/>
-          <w:sz w:val="20"/>
-          <w:szCs w:val="20"/>
-        </w:rPr>
-        <w:t xml:space="preserve"> </w:t>
-      </w:r>
-      <w:r>
-        <w:rPr>
-          <w:rFonts w:ascii="Arial" w:hAnsi="Arial" w:cs="Arial"/>
-          <w:color w:val="000000" w:themeColor="text1"/>
-          <w:sz w:val="20"/>
-          <w:szCs w:val="20"/>
-        </w:rPr>
-        <w:t>mult</w:t>
-      </w:r>
-      <w:r>
-        <w:rPr>
-          <w:rFonts w:ascii="Arial" w:hAnsi="Arial" w:cs="Arial"/>
-          <w:color w:val="000000" w:themeColor="text1"/>
-          <w:sz w:val="20"/>
-          <w:szCs w:val="20"/>
-        </w:rPr>
-        <w:t xml:space="preserve">i-class classifier to detect depression severity from </w:t>
-      </w:r>
-      <w:r>
-        <w:rPr>
-          <w:rFonts w:ascii="Arial" w:hAnsi="Arial" w:cs="Arial"/>
-          <w:color w:val="000000" w:themeColor="text1"/>
-          <w:sz w:val="20"/>
-          <w:szCs w:val="20"/>
-        </w:rPr>
-        <w:t xml:space="preserve">social media </w:t>
-      </w:r>
-      <w:r>
-        <w:rPr>
-          <w:rFonts w:ascii="Arial" w:hAnsi="Arial" w:cs="Arial"/>
-          <w:color w:val="000000" w:themeColor="text1"/>
-          <w:sz w:val="20"/>
-          <w:szCs w:val="20"/>
-        </w:rPr>
-        <w:t>texts,</w:t>
-      </w:r>
-      <w:r>
-        <w:rPr>
-          <w:rFonts w:ascii="Arial" w:hAnsi="Arial" w:cs="Arial"/>
-          <w:sz w:val="20"/>
-          <w:szCs w:val="20"/>
-        </w:rPr>
-        <w:t xml:space="preserve"> achieving </w:t>
-      </w:r>
-      <w:r>
+          <w:sz w:val="20"/>
+          <w:szCs w:val="20"/>
+        </w:rPr>
+      </w:pPr>
+      <w:r>
+        <w:rPr>
+          <w:rFonts w:ascii="Arial" w:hAnsi="Arial" w:cs="Arial"/>
+          <w:sz w:val="20"/>
+          <w:szCs w:val="20"/>
+        </w:rPr>
+        <w:t xml:space="preserve">Transformer-based </w:t>
+      </w:r>
+      <w:r>
+        <w:rPr>
+          <w:rFonts w:ascii="Arial" w:hAnsi="Arial" w:cs="Arial"/>
+          <w:sz w:val="20"/>
+          <w:szCs w:val="20"/>
+        </w:rPr>
+        <w:t>m</w:t>
+      </w:r>
+      <w:r>
+        <w:rPr>
+          <w:rFonts w:ascii="Arial" w:hAnsi="Arial" w:cs="Arial"/>
+          <w:sz w:val="20"/>
+          <w:szCs w:val="20"/>
+        </w:rPr>
+        <w:t>ulti-class classifier predicting depression severity from social media text with ~81% accuracy.</w:t>
+      </w:r>
+    </w:p>
+    <w:p>
+      <w:pPr>
+        <w:pStyle w:val="ListParagraph"/>
+        <w:numPr>
+          <w:ilvl w:val="0"/>
+          <w:numId w:val="73"/>
+        </w:numPr>
+        <w:spacing w:after="0" w:line="240" w:lineRule="auto"/>
         <w:rPr>
           <w:rStyle w:val="Strong"/>
           <w:rFonts w:ascii="Arial" w:hAnsi="Arial" w:cs="Arial"/>
@@ -2546,12 +2643,30 @@
           <w:sz w:val="20"/>
           <w:szCs w:val="20"/>
         </w:rPr>
-        <w:t>~81%</w:t>
-      </w:r>
+      </w:pPr>
       <w:r>
         <w:rPr>
           <w:rStyle w:val="Strong"/>
           <w:rFonts w:ascii="Arial" w:hAnsi="Arial" w:cs="Arial"/>
+          <w:color w:val="000000" w:themeColor="text1"/>
+          <w:sz w:val="20"/>
+          <w:szCs w:val="20"/>
+        </w:rPr>
+        <w:t xml:space="preserve">Air Quality Index Forecasting &amp; Anomaly Detection </w:t>
+      </w:r>
+      <w:r>
+        <w:rPr>
+          <w:rFonts w:ascii="Arial" w:hAnsi="Arial" w:cs="Arial"/>
+          <w:sz w:val="20"/>
+          <w:szCs w:val="20"/>
+        </w:rPr>
+        <w:t>—</w:t>
+      </w:r>
+      <w:r>
+        <w:rPr>
+          <w:rStyle w:val="Strong"/>
+          <w:rFonts w:ascii="Arial" w:hAnsi="Arial" w:cs="Arial"/>
+          <w:color w:val="000000" w:themeColor="text1"/>
           <w:sz w:val="20"/>
           <w:szCs w:val="20"/>
         </w:rPr>
@@ -2563,18 +2678,56 @@
           <w:rFonts w:ascii="Arial" w:hAnsi="Arial" w:cs="Arial"/>
           <w:b w:val="0"/>
           <w:bCs w:val="0"/>
-          <w:sz w:val="20"/>
-          <w:szCs w:val="20"/>
-        </w:rPr>
-        <w:t>accuracy</w:t>
-      </w:r>
-      <w:r>
-        <w:rPr>
-          <w:rFonts w:ascii="Arial" w:hAnsi="Arial" w:cs="Arial"/>
-          <w:sz w:val="20"/>
-          <w:szCs w:val="20"/>
-        </w:rPr>
-        <w:t xml:space="preserve"> across severity labels.</w:t>
+          <w:i/>
+          <w:iCs/>
+          <w:color w:val="000000" w:themeColor="text1"/>
+          <w:sz w:val="20"/>
+          <w:szCs w:val="20"/>
+        </w:rPr>
+        <w:t>(2025)</w:t>
+      </w:r>
+    </w:p>
+    <w:p>
+      <w:pPr>
+        <w:pStyle w:val="ListParagraph"/>
+        <w:numPr>
+          <w:ilvl w:val="0"/>
+          <w:numId w:val="70"/>
+        </w:numPr>
+        <w:spacing w:after="0" w:line="240" w:lineRule="auto"/>
+        <w:contextualSpacing w:val="0"/>
+        <w:rPr>
+          <w:rFonts w:ascii="Arial" w:hAnsi="Arial" w:cs="Arial"/>
+          <w:i/>
+          <w:iCs/>
+          <w:color w:val="000000" w:themeColor="text1"/>
+          <w:sz w:val="20"/>
+          <w:szCs w:val="20"/>
+        </w:rPr>
+      </w:pPr>
+      <w:r>
+        <w:rPr>
+          <w:rFonts w:ascii="Arial" w:hAnsi="Arial" w:cs="Arial"/>
+          <w:sz w:val="20"/>
+          <w:szCs w:val="20"/>
+        </w:rPr>
+        <w:t>Processed 29k+ AQI records with a Spark pipeline</w:t>
+      </w:r>
+      <w:r>
+        <w:rPr>
+          <w:rFonts w:ascii="Arial" w:hAnsi="Arial" w:cs="Arial"/>
+          <w:sz w:val="20"/>
+          <w:szCs w:val="20"/>
+        </w:rPr>
+        <w:t>. U</w:t>
+      </w:r>
+      <w:r>
+        <w:rPr>
+          <w:rFonts w:ascii="Arial" w:hAnsi="Arial" w:cs="Arial"/>
+          <w:sz w:val="20"/>
+          <w:szCs w:val="20"/>
+        </w:rPr>
+        <w:t>sed Prophet to forecast PM2.5 with automated anomaly detection.</w:t>
       </w:r>
     </w:p>
     <w:p>
@@ -2584,7 +2737,7 @@
           <w:ilvl w:val="0"/>
           <w:numId w:val="68"/>
         </w:numPr>
-        <w:spacing w:before="60" w:after="0" w:line="240" w:lineRule="auto"/>
+        <w:spacing w:after="0" w:line="240" w:lineRule="auto"/>
         <w:contextualSpacing w:val="0"/>
         <w:rPr>
           <w:rStyle w:val="Strong"/>
@@ -2671,25 +2824,39 @@
           <w:sz w:val="20"/>
           <w:szCs w:val="20"/>
         </w:rPr>
-        <w:t>Llama 3–based RAG chatbot using all-</w:t>
-      </w:r>
-      <w:proofErr w:type="spellStart"/>
-      <w:r>
-        <w:rPr>
-          <w:rFonts w:ascii="Arial" w:hAnsi="Arial" w:cs="Arial"/>
-          <w:sz w:val="20"/>
-          <w:szCs w:val="20"/>
-        </w:rPr>
-        <w:t>MiniLM</w:t>
-      </w:r>
-      <w:proofErr w:type="spellEnd"/>
-      <w:r>
-        <w:rPr>
-          <w:rFonts w:ascii="Arial" w:hAnsi="Arial" w:cs="Arial"/>
-          <w:sz w:val="20"/>
-          <w:szCs w:val="20"/>
-        </w:rPr>
-        <w:t xml:space="preserve"> embeddings and JSON </w:t>
+        <w:t>Llama</w:t>
+      </w:r>
+      <w:r>
+        <w:rPr>
+          <w:rFonts w:ascii="Arial" w:hAnsi="Arial" w:cs="Arial"/>
+          <w:sz w:val="20"/>
+          <w:szCs w:val="20"/>
+        </w:rPr>
+        <w:t>-</w:t>
+      </w:r>
+      <w:r>
+        <w:rPr>
+          <w:rFonts w:ascii="Arial" w:hAnsi="Arial" w:cs="Arial"/>
+          <w:sz w:val="20"/>
+          <w:szCs w:val="20"/>
+        </w:rPr>
+        <w:t>3</w:t>
+      </w:r>
+      <w:r>
+        <w:rPr>
+          <w:rFonts w:ascii="Arial" w:hAnsi="Arial" w:cs="Arial"/>
+          <w:sz w:val="20"/>
+          <w:szCs w:val="20"/>
+        </w:rPr>
+        <w:t xml:space="preserve"> </w:t>
+      </w:r>
+      <w:r>
+        <w:rPr>
+          <w:rFonts w:ascii="Arial" w:hAnsi="Arial" w:cs="Arial"/>
+          <w:sz w:val="20"/>
+          <w:szCs w:val="20"/>
+        </w:rPr>
+        <w:t xml:space="preserve">based RAG chatbot using all-MiniLM embeddings and JSON </w:t>
       </w:r>
       <w:r>
         <w:rPr>
@@ -2715,7 +2882,7 @@
           <w:ilvl w:val="0"/>
           <w:numId w:val="69"/>
         </w:numPr>
-        <w:spacing w:before="60" w:after="0" w:line="240" w:lineRule="auto"/>
+        <w:spacing w:after="0" w:line="240" w:lineRule="auto"/>
         <w:contextualSpacing w:val="0"/>
         <w:rPr>
           <w:rStyle w:val="Strong"/>
@@ -2787,15 +2954,7 @@
           <w:sz w:val="20"/>
           <w:szCs w:val="20"/>
         </w:rPr>
-        <w:t>R</w:t>
-      </w:r>
-      <w:r>
-        <w:rPr>
-          <w:rFonts w:ascii="Arial" w:hAnsi="Arial" w:cs="Arial"/>
-          <w:sz w:val="20"/>
-          <w:szCs w:val="20"/>
-        </w:rPr>
-        <w:t>ole-based system using React, Redux-Saga, and Material UI for student, teacher, and admin attendance management.</w:t>
+        <w:t>Role-based attendance system using React, Redux-Saga, and Material UI for students, teachers, and admins.</w:t>
       </w:r>
     </w:p>
     <w:p>
@@ -3162,61 +3321,23 @@
           <w:sz w:val="20"/>
           <w:szCs w:val="20"/>
         </w:rPr>
-        <w:t>LLM Evaluation (BLEURT, Confusion Matrix), Error Analysis, Semantic Search Optimization, RAG Memory Optimization, Vector Search, Embedding Quality Tuning, Prompt Engineering, JSON Knowledge Structuring, Model Debugging &amp; Explainability, Data Cleaning &amp; Text Normalization, Web-Scraping Automation, Micro-Frontends, Production ML Deployment (</w:t>
-      </w:r>
-      <w:proofErr w:type="spellStart"/>
-      <w:r>
-        <w:rPr>
-          <w:rFonts w:ascii="Arial" w:hAnsi="Arial" w:cs="Arial"/>
-          <w:sz w:val="20"/>
-          <w:szCs w:val="20"/>
-        </w:rPr>
-        <w:t>FastAPI</w:t>
-      </w:r>
-      <w:proofErr w:type="spellEnd"/>
-      <w:r>
-        <w:rPr>
-          <w:rFonts w:ascii="Arial" w:hAnsi="Arial" w:cs="Arial"/>
-          <w:sz w:val="20"/>
-          <w:szCs w:val="20"/>
-        </w:rPr>
-        <w:t xml:space="preserve">, Docker, CI/CD), Time-Series Forecasting (Prophet), </w:t>
-      </w:r>
-      <w:proofErr w:type="spellStart"/>
-      <w:r>
-        <w:rPr>
-          <w:rFonts w:ascii="Arial" w:hAnsi="Arial" w:cs="Arial"/>
-          <w:sz w:val="20"/>
-          <w:szCs w:val="20"/>
-        </w:rPr>
-        <w:t>PySpark</w:t>
-      </w:r>
-      <w:proofErr w:type="spellEnd"/>
-      <w:r>
-        <w:rPr>
-          <w:rFonts w:ascii="Arial" w:hAnsi="Arial" w:cs="Arial"/>
-          <w:sz w:val="20"/>
-          <w:szCs w:val="20"/>
-        </w:rPr>
-        <w:t xml:space="preserve"> ETL, Anomaly Detection, </w:t>
-      </w:r>
-      <w:proofErr w:type="spellStart"/>
-      <w:r>
-        <w:rPr>
-          <w:rFonts w:ascii="Arial" w:hAnsi="Arial" w:cs="Arial"/>
-          <w:sz w:val="20"/>
-          <w:szCs w:val="20"/>
-        </w:rPr>
-        <w:t>Streamlit</w:t>
-      </w:r>
-      <w:proofErr w:type="spellEnd"/>
-      <w:r>
-        <w:rPr>
-          <w:rFonts w:ascii="Arial" w:hAnsi="Arial" w:cs="Arial"/>
-          <w:sz w:val="20"/>
-          <w:szCs w:val="20"/>
-        </w:rPr>
-        <w:t xml:space="preserve"> Dashboards</w:t>
+        <w:t>LLM Evaluation (BLEURT, Confusion Matrix), Error Analysis, Semantic Search Optimization, RAG Memory Optimization, Vector Search, Embedding Quality Tuning, Prompt Engineering, JSON Knowledge Structuring, Model Debugging</w:t>
+      </w:r>
+      <w:r>
+        <w:rPr>
+          <w:rFonts w:ascii="Arial" w:hAnsi="Arial" w:cs="Arial"/>
+          <w:sz w:val="20"/>
+          <w:szCs w:val="20"/>
+        </w:rPr>
+        <w:t xml:space="preserve">, </w:t>
+      </w:r>
+      <w:r>
+        <w:rPr>
+          <w:rFonts w:ascii="Arial" w:hAnsi="Arial" w:cs="Arial"/>
+          <w:sz w:val="20"/>
+          <w:szCs w:val="20"/>
+        </w:rPr>
+        <w:t xml:space="preserve">Data Cleaning &amp; Text Normalization, Web-Scraping Automation, Production ML Deployment (FastAPI, Docker, CI/CD) </w:t>
       </w:r>
     </w:p>
     <w:sectPr>
@@ -4559,6 +4680,119 @@
     </w:lvl>
   </w:abstractNum>
   <w:abstractNum w:abstractNumId="11" w15:restartNumberingAfterBreak="0">
+    <w:nsid w:val="17695A72"/>
+    <w:multiLevelType w:val="hybridMultilevel"/>
+    <w:tmpl w:val="26B2E14E"/>
+    <w:lvl w:ilvl="0" w:tplc="04090005">
+      <w:start w:val="1"/>
+      <w:numFmt w:val="bullet"/>
+      <w:lvlText w:val=""/>
+      <w:lvlJc w:val="left"/>
+      <w:pPr>
+        <w:ind w:left="360" w:hanging="360"/>
+      </w:pPr>
+      <w:rPr>
+        <w:rFonts w:ascii="Wingdings" w:hAnsi="Wingdings" w:hint="default"/>
+      </w:rPr>
+    </w:lvl>
+    <w:lvl w:ilvl="1" w:tplc="04090003" w:tentative="1">
+      <w:start w:val="1"/>
+      <w:numFmt w:val="bullet"/>
+      <w:lvlText w:val="o"/>
+      <w:lvlJc w:val="left"/>
+      <w:pPr>
+        <w:ind w:left="1080" w:hanging="360"/>
+      </w:pPr>
+      <w:rPr>
+        <w:rFonts w:ascii="Courier New" w:hAnsi="Courier New" w:cs="Courier New" w:hint="default"/>
+      </w:rPr>
+    </w:lvl>
+    <w:lvl w:ilvl="2" w:tplc="04090005" w:tentative="1">
+      <w:start w:val="1"/>
+      <w:numFmt w:val="bullet"/>
+      <w:lvlText w:val=""/>
+      <w:lvlJc w:val="left"/>
+      <w:pPr>
+        <w:ind w:left="1800" w:hanging="360"/>
+      </w:pPr>
+      <w:rPr>
+        <w:rFonts w:ascii="Wingdings" w:hAnsi="Wingdings" w:hint="default"/>
+      </w:rPr>
+    </w:lvl>
+    <w:lvl w:ilvl="3" w:tplc="04090001" w:tentative="1">
+      <w:start w:val="1"/>
+      <w:numFmt w:val="bullet"/>
+      <w:lvlText w:val=""/>
+      <w:lvlJc w:val="left"/>
+      <w:pPr>
+        <w:ind w:left="2520" w:hanging="360"/>
+      </w:pPr>
+      <w:rPr>
+        <w:rFonts w:ascii="Symbol" w:hAnsi="Symbol" w:hint="default"/>
+      </w:rPr>
+    </w:lvl>
+    <w:lvl w:ilvl="4" w:tplc="04090003" w:tentative="1">
+      <w:start w:val="1"/>
+      <w:numFmt w:val="bullet"/>
+      <w:lvlText w:val="o"/>
+      <w:lvlJc w:val="left"/>
+      <w:pPr>
+        <w:ind w:left="3240" w:hanging="360"/>
+      </w:pPr>
+      <w:rPr>
+        <w:rFonts w:ascii="Courier New" w:hAnsi="Courier New" w:cs="Courier New" w:hint="default"/>
+      </w:rPr>
+    </w:lvl>
+    <w:lvl w:ilvl="5" w:tplc="04090005" w:tentative="1">
+      <w:start w:val="1"/>
+      <w:numFmt w:val="bullet"/>
+      <w:lvlText w:val=""/>
+      <w:lvlJc w:val="left"/>
+      <w:pPr>
+        <w:ind w:left="3960" w:hanging="360"/>
+      </w:pPr>
+      <w:rPr>
+        <w:rFonts w:ascii="Wingdings" w:hAnsi="Wingdings" w:hint="default"/>
+      </w:rPr>
+    </w:lvl>
+    <w:lvl w:ilvl="6" w:tplc="04090001" w:tentative="1">
+      <w:start w:val="1"/>
+      <w:numFmt w:val="bullet"/>
+      <w:lvlText w:val=""/>
+      <w:lvlJc w:val="left"/>
+      <w:pPr>
+        <w:ind w:left="4680" w:hanging="360"/>
+      </w:pPr>
+      <w:rPr>
+        <w:rFonts w:ascii="Symbol" w:hAnsi="Symbol" w:hint="default"/>
+      </w:rPr>
+    </w:lvl>
+    <w:lvl w:ilvl="7" w:tplc="04090003" w:tentative="1">
+      <w:start w:val="1"/>
+      <w:numFmt w:val="bullet"/>
+      <w:lvlText w:val="o"/>
+      <w:lvlJc w:val="left"/>
+      <w:pPr>
+        <w:ind w:left="5400" w:hanging="360"/>
+      </w:pPr>
+      <w:rPr>
+        <w:rFonts w:ascii="Courier New" w:hAnsi="Courier New" w:cs="Courier New" w:hint="default"/>
+      </w:rPr>
+    </w:lvl>
+    <w:lvl w:ilvl="8" w:tplc="04090005" w:tentative="1">
+      <w:start w:val="1"/>
+      <w:numFmt w:val="bullet"/>
+      <w:lvlText w:val=""/>
+      <w:lvlJc w:val="left"/>
+      <w:pPr>
+        <w:ind w:left="6120" w:hanging="360"/>
+      </w:pPr>
+      <w:rPr>
+        <w:rFonts w:ascii="Wingdings" w:hAnsi="Wingdings" w:hint="default"/>
+      </w:rPr>
+    </w:lvl>
+  </w:abstractNum>
+  <w:abstractNum w:abstractNumId="12" w15:restartNumberingAfterBreak="0">
     <w:nsid w:val="19AE6971"/>
     <w:multiLevelType w:val="hybridMultilevel"/>
     <w:tmpl w:val="80AA5FBA"/>
@@ -4670,7 +4904,7 @@
       </w:rPr>
     </w:lvl>
   </w:abstractNum>
-  <w:abstractNum w:abstractNumId="12" w15:restartNumberingAfterBreak="0">
+  <w:abstractNum w:abstractNumId="13" w15:restartNumberingAfterBreak="0">
     <w:nsid w:val="19C60976"/>
     <w:multiLevelType w:val="hybridMultilevel"/>
     <w:tmpl w:val="4992E820"/>
@@ -4783,7 +5017,7 @@
       </w:rPr>
     </w:lvl>
   </w:abstractNum>
-  <w:abstractNum w:abstractNumId="13" w15:restartNumberingAfterBreak="0">
+  <w:abstractNum w:abstractNumId="14" w15:restartNumberingAfterBreak="0">
     <w:nsid w:val="1D806278"/>
     <w:multiLevelType w:val="hybridMultilevel"/>
     <w:tmpl w:val="4C165000"/>
@@ -4896,7 +5130,7 @@
       </w:rPr>
     </w:lvl>
   </w:abstractNum>
-  <w:abstractNum w:abstractNumId="14" w15:restartNumberingAfterBreak="0">
+  <w:abstractNum w:abstractNumId="15" w15:restartNumberingAfterBreak="0">
     <w:nsid w:val="1FF93FC5"/>
     <w:multiLevelType w:val="hybridMultilevel"/>
     <w:tmpl w:val="361880CC"/>
@@ -5009,7 +5243,7 @@
       </w:rPr>
     </w:lvl>
   </w:abstractNum>
-  <w:abstractNum w:abstractNumId="15" w15:restartNumberingAfterBreak="0">
+  <w:abstractNum w:abstractNumId="16" w15:restartNumberingAfterBreak="0">
     <w:nsid w:val="207140F6"/>
     <w:multiLevelType w:val="hybridMultilevel"/>
     <w:tmpl w:val="F7FC29EA"/>
@@ -5122,7 +5356,7 @@
       </w:rPr>
     </w:lvl>
   </w:abstractNum>
-  <w:abstractNum w:abstractNumId="16" w15:restartNumberingAfterBreak="0">
+  <w:abstractNum w:abstractNumId="17" w15:restartNumberingAfterBreak="0">
     <w:nsid w:val="22A54857"/>
     <w:multiLevelType w:val="hybridMultilevel"/>
     <w:tmpl w:val="C93469DC"/>
@@ -5235,7 +5469,7 @@
       </w:rPr>
     </w:lvl>
   </w:abstractNum>
-  <w:abstractNum w:abstractNumId="17" w15:restartNumberingAfterBreak="0">
+  <w:abstractNum w:abstractNumId="18" w15:restartNumberingAfterBreak="0">
     <w:nsid w:val="23DB31EF"/>
     <w:multiLevelType w:val="hybridMultilevel"/>
     <w:tmpl w:val="F402B014"/>
@@ -5348,7 +5582,7 @@
       </w:rPr>
     </w:lvl>
   </w:abstractNum>
-  <w:abstractNum w:abstractNumId="18" w15:restartNumberingAfterBreak="0">
+  <w:abstractNum w:abstractNumId="19" w15:restartNumberingAfterBreak="0">
     <w:nsid w:val="25FE410D"/>
     <w:multiLevelType w:val="hybridMultilevel"/>
     <w:tmpl w:val="847AD9F8"/>
@@ -5461,7 +5695,7 @@
       </w:rPr>
     </w:lvl>
   </w:abstractNum>
-  <w:abstractNum w:abstractNumId="19" w15:restartNumberingAfterBreak="0">
+  <w:abstractNum w:abstractNumId="20" w15:restartNumberingAfterBreak="0">
     <w:nsid w:val="27AD4425"/>
     <w:multiLevelType w:val="hybridMultilevel"/>
     <w:tmpl w:val="FFD8CA0C"/>
@@ -5574,7 +5808,7 @@
       </w:rPr>
     </w:lvl>
   </w:abstractNum>
-  <w:abstractNum w:abstractNumId="20" w15:restartNumberingAfterBreak="0">
+  <w:abstractNum w:abstractNumId="21" w15:restartNumberingAfterBreak="0">
     <w:nsid w:val="2DD50E06"/>
     <w:multiLevelType w:val="hybridMultilevel"/>
     <w:tmpl w:val="59F8DA12"/>
@@ -5687,7 +5921,7 @@
       </w:rPr>
     </w:lvl>
   </w:abstractNum>
-  <w:abstractNum w:abstractNumId="21" w15:restartNumberingAfterBreak="0">
+  <w:abstractNum w:abstractNumId="22" w15:restartNumberingAfterBreak="0">
     <w:nsid w:val="2E867C8F"/>
     <w:multiLevelType w:val="hybridMultilevel"/>
     <w:tmpl w:val="B03CA3EA"/>
@@ -5800,7 +6034,7 @@
       </w:rPr>
     </w:lvl>
   </w:abstractNum>
-  <w:abstractNum w:abstractNumId="22" w15:restartNumberingAfterBreak="0">
+  <w:abstractNum w:abstractNumId="23" w15:restartNumberingAfterBreak="0">
     <w:nsid w:val="300F712E"/>
     <w:multiLevelType w:val="hybridMultilevel"/>
     <w:tmpl w:val="721C1A58"/>
@@ -5912,7 +6146,7 @@
       </w:rPr>
     </w:lvl>
   </w:abstractNum>
-  <w:abstractNum w:abstractNumId="23" w15:restartNumberingAfterBreak="0">
+  <w:abstractNum w:abstractNumId="24" w15:restartNumberingAfterBreak="0">
     <w:nsid w:val="309927DC"/>
     <w:multiLevelType w:val="hybridMultilevel"/>
     <w:tmpl w:val="BE38EA5C"/>
@@ -6024,7 +6258,7 @@
       </w:rPr>
     </w:lvl>
   </w:abstractNum>
-  <w:abstractNum w:abstractNumId="24" w15:restartNumberingAfterBreak="0">
+  <w:abstractNum w:abstractNumId="25" w15:restartNumberingAfterBreak="0">
     <w:nsid w:val="33B847CA"/>
     <w:multiLevelType w:val="hybridMultilevel"/>
     <w:tmpl w:val="47E0F156"/>
@@ -6137,7 +6371,7 @@
       </w:rPr>
     </w:lvl>
   </w:abstractNum>
-  <w:abstractNum w:abstractNumId="25" w15:restartNumberingAfterBreak="0">
+  <w:abstractNum w:abstractNumId="26" w15:restartNumberingAfterBreak="0">
     <w:nsid w:val="348F0ACF"/>
     <w:multiLevelType w:val="hybridMultilevel"/>
     <w:tmpl w:val="9A149ED2"/>
@@ -6250,7 +6484,7 @@
       </w:rPr>
     </w:lvl>
   </w:abstractNum>
-  <w:abstractNum w:abstractNumId="26" w15:restartNumberingAfterBreak="0">
+  <w:abstractNum w:abstractNumId="27" w15:restartNumberingAfterBreak="0">
     <w:nsid w:val="3694052A"/>
     <w:multiLevelType w:val="hybridMultilevel"/>
     <w:tmpl w:val="A27AC9B2"/>
@@ -6363,7 +6597,7 @@
       </w:rPr>
     </w:lvl>
   </w:abstractNum>
-  <w:abstractNum w:abstractNumId="27" w15:restartNumberingAfterBreak="0">
+  <w:abstractNum w:abstractNumId="28" w15:restartNumberingAfterBreak="0">
     <w:nsid w:val="3754435F"/>
     <w:multiLevelType w:val="hybridMultilevel"/>
     <w:tmpl w:val="E22C5EBE"/>
@@ -6476,7 +6710,7 @@
       </w:rPr>
     </w:lvl>
   </w:abstractNum>
-  <w:abstractNum w:abstractNumId="28" w15:restartNumberingAfterBreak="0">
+  <w:abstractNum w:abstractNumId="29" w15:restartNumberingAfterBreak="0">
     <w:nsid w:val="38526F0C"/>
     <w:multiLevelType w:val="hybridMultilevel"/>
     <w:tmpl w:val="CD108090"/>
@@ -6589,7 +6823,7 @@
       </w:rPr>
     </w:lvl>
   </w:abstractNum>
-  <w:abstractNum w:abstractNumId="29" w15:restartNumberingAfterBreak="0">
+  <w:abstractNum w:abstractNumId="30" w15:restartNumberingAfterBreak="0">
     <w:nsid w:val="3A767E94"/>
     <w:multiLevelType w:val="hybridMultilevel"/>
     <w:tmpl w:val="70E47D1A"/>
@@ -6702,7 +6936,7 @@
       </w:rPr>
     </w:lvl>
   </w:abstractNum>
-  <w:abstractNum w:abstractNumId="30" w15:restartNumberingAfterBreak="0">
+  <w:abstractNum w:abstractNumId="31" w15:restartNumberingAfterBreak="0">
     <w:nsid w:val="3C17069A"/>
     <w:multiLevelType w:val="hybridMultilevel"/>
     <w:tmpl w:val="C9CEA222"/>
@@ -6814,7 +7048,7 @@
       </w:rPr>
     </w:lvl>
   </w:abstractNum>
-  <w:abstractNum w:abstractNumId="31" w15:restartNumberingAfterBreak="0">
+  <w:abstractNum w:abstractNumId="32" w15:restartNumberingAfterBreak="0">
     <w:nsid w:val="3D396EEF"/>
     <w:multiLevelType w:val="hybridMultilevel"/>
     <w:tmpl w:val="F1B2CB52"/>
@@ -6927,7 +7161,7 @@
       </w:rPr>
     </w:lvl>
   </w:abstractNum>
-  <w:abstractNum w:abstractNumId="32" w15:restartNumberingAfterBreak="0">
+  <w:abstractNum w:abstractNumId="33" w15:restartNumberingAfterBreak="0">
     <w:nsid w:val="3F525F4E"/>
     <w:multiLevelType w:val="hybridMultilevel"/>
     <w:tmpl w:val="F89E8134"/>
@@ -7040,7 +7274,7 @@
       </w:rPr>
     </w:lvl>
   </w:abstractNum>
-  <w:abstractNum w:abstractNumId="33" w15:restartNumberingAfterBreak="0">
+  <w:abstractNum w:abstractNumId="34" w15:restartNumberingAfterBreak="0">
     <w:nsid w:val="40A94860"/>
     <w:multiLevelType w:val="hybridMultilevel"/>
     <w:tmpl w:val="7034FA12"/>
@@ -7153,7 +7387,7 @@
       </w:rPr>
     </w:lvl>
   </w:abstractNum>
-  <w:abstractNum w:abstractNumId="34" w15:restartNumberingAfterBreak="0">
+  <w:abstractNum w:abstractNumId="35" w15:restartNumberingAfterBreak="0">
     <w:nsid w:val="43637C13"/>
     <w:multiLevelType w:val="hybridMultilevel"/>
     <w:tmpl w:val="F71459D4"/>
@@ -7266,7 +7500,7 @@
       </w:rPr>
     </w:lvl>
   </w:abstractNum>
-  <w:abstractNum w:abstractNumId="35" w15:restartNumberingAfterBreak="0">
+  <w:abstractNum w:abstractNumId="36" w15:restartNumberingAfterBreak="0">
     <w:nsid w:val="44FD6D47"/>
     <w:multiLevelType w:val="hybridMultilevel"/>
     <w:tmpl w:val="EFDEA0AC"/>
@@ -7379,7 +7613,7 @@
       </w:rPr>
     </w:lvl>
   </w:abstractNum>
-  <w:abstractNum w:abstractNumId="36" w15:restartNumberingAfterBreak="0">
+  <w:abstractNum w:abstractNumId="37" w15:restartNumberingAfterBreak="0">
     <w:nsid w:val="475E1F6E"/>
     <w:multiLevelType w:val="hybridMultilevel"/>
     <w:tmpl w:val="2B7CB5EE"/>
@@ -7492,7 +7726,7 @@
       </w:rPr>
     </w:lvl>
   </w:abstractNum>
-  <w:abstractNum w:abstractNumId="37" w15:restartNumberingAfterBreak="0">
+  <w:abstractNum w:abstractNumId="38" w15:restartNumberingAfterBreak="0">
     <w:nsid w:val="4A58686D"/>
     <w:multiLevelType w:val="hybridMultilevel"/>
     <w:tmpl w:val="E112F52A"/>
@@ -7605,7 +7839,7 @@
       </w:rPr>
     </w:lvl>
   </w:abstractNum>
-  <w:abstractNum w:abstractNumId="38" w15:restartNumberingAfterBreak="0">
+  <w:abstractNum w:abstractNumId="39" w15:restartNumberingAfterBreak="0">
     <w:nsid w:val="4BA81EB2"/>
     <w:multiLevelType w:val="hybridMultilevel"/>
     <w:tmpl w:val="9468EB20"/>
@@ -7718,7 +7952,7 @@
       </w:rPr>
     </w:lvl>
   </w:abstractNum>
-  <w:abstractNum w:abstractNumId="39" w15:restartNumberingAfterBreak="0">
+  <w:abstractNum w:abstractNumId="40" w15:restartNumberingAfterBreak="0">
     <w:nsid w:val="4D7B1FCF"/>
     <w:multiLevelType w:val="hybridMultilevel"/>
     <w:tmpl w:val="0C80D76C"/>
@@ -7831,7 +8065,7 @@
       </w:rPr>
     </w:lvl>
   </w:abstractNum>
-  <w:abstractNum w:abstractNumId="40" w15:restartNumberingAfterBreak="0">
+  <w:abstractNum w:abstractNumId="41" w15:restartNumberingAfterBreak="0">
     <w:nsid w:val="4E30462C"/>
     <w:multiLevelType w:val="hybridMultilevel"/>
     <w:tmpl w:val="6978A100"/>
@@ -7944,7 +8178,7 @@
       </w:rPr>
     </w:lvl>
   </w:abstractNum>
-  <w:abstractNum w:abstractNumId="41" w15:restartNumberingAfterBreak="0">
+  <w:abstractNum w:abstractNumId="42" w15:restartNumberingAfterBreak="0">
     <w:nsid w:val="53384DAB"/>
     <w:multiLevelType w:val="hybridMultilevel"/>
     <w:tmpl w:val="B4FCD69E"/>
@@ -8057,7 +8291,7 @@
       </w:rPr>
     </w:lvl>
   </w:abstractNum>
-  <w:abstractNum w:abstractNumId="42" w15:restartNumberingAfterBreak="0">
+  <w:abstractNum w:abstractNumId="43" w15:restartNumberingAfterBreak="0">
     <w:nsid w:val="55AB54CD"/>
     <w:multiLevelType w:val="hybridMultilevel"/>
     <w:tmpl w:val="F190C984"/>
@@ -8170,7 +8404,7 @@
       </w:rPr>
     </w:lvl>
   </w:abstractNum>
-  <w:abstractNum w:abstractNumId="43" w15:restartNumberingAfterBreak="0">
+  <w:abstractNum w:abstractNumId="44" w15:restartNumberingAfterBreak="0">
     <w:nsid w:val="56B112D7"/>
     <w:multiLevelType w:val="hybridMultilevel"/>
     <w:tmpl w:val="2362D7F8"/>
@@ -8285,7 +8519,7 @@
       </w:rPr>
     </w:lvl>
   </w:abstractNum>
-  <w:abstractNum w:abstractNumId="44" w15:restartNumberingAfterBreak="0">
+  <w:abstractNum w:abstractNumId="45" w15:restartNumberingAfterBreak="0">
     <w:nsid w:val="57313158"/>
     <w:multiLevelType w:val="hybridMultilevel"/>
     <w:tmpl w:val="70B44084"/>
@@ -8398,7 +8632,7 @@
       </w:rPr>
     </w:lvl>
   </w:abstractNum>
-  <w:abstractNum w:abstractNumId="45" w15:restartNumberingAfterBreak="0">
+  <w:abstractNum w:abstractNumId="46" w15:restartNumberingAfterBreak="0">
     <w:nsid w:val="58130890"/>
     <w:multiLevelType w:val="hybridMultilevel"/>
     <w:tmpl w:val="D1D08D94"/>
@@ -8510,7 +8744,7 @@
       </w:rPr>
     </w:lvl>
   </w:abstractNum>
-  <w:abstractNum w:abstractNumId="46" w15:restartNumberingAfterBreak="0">
+  <w:abstractNum w:abstractNumId="47" w15:restartNumberingAfterBreak="0">
     <w:nsid w:val="584C2CB9"/>
     <w:multiLevelType w:val="hybridMultilevel"/>
     <w:tmpl w:val="C0480CD2"/>
@@ -8623,7 +8857,7 @@
       </w:rPr>
     </w:lvl>
   </w:abstractNum>
-  <w:abstractNum w:abstractNumId="47" w15:restartNumberingAfterBreak="0">
+  <w:abstractNum w:abstractNumId="48" w15:restartNumberingAfterBreak="0">
     <w:nsid w:val="5B8C6195"/>
     <w:multiLevelType w:val="hybridMultilevel"/>
     <w:tmpl w:val="82FEF38C"/>
@@ -8736,7 +8970,7 @@
       </w:rPr>
     </w:lvl>
   </w:abstractNum>
-  <w:abstractNum w:abstractNumId="48" w15:restartNumberingAfterBreak="0">
+  <w:abstractNum w:abstractNumId="49" w15:restartNumberingAfterBreak="0">
     <w:nsid w:val="5F6B5DA5"/>
     <w:multiLevelType w:val="hybridMultilevel"/>
     <w:tmpl w:val="AB86D622"/>
@@ -8849,7 +9083,7 @@
       </w:rPr>
     </w:lvl>
   </w:abstractNum>
-  <w:abstractNum w:abstractNumId="49" w15:restartNumberingAfterBreak="0">
+  <w:abstractNum w:abstractNumId="50" w15:restartNumberingAfterBreak="0">
     <w:nsid w:val="5FA4720F"/>
     <w:multiLevelType w:val="hybridMultilevel"/>
     <w:tmpl w:val="0F801C4C"/>
@@ -8961,7 +9195,7 @@
       </w:rPr>
     </w:lvl>
   </w:abstractNum>
-  <w:abstractNum w:abstractNumId="50" w15:restartNumberingAfterBreak="0">
+  <w:abstractNum w:abstractNumId="51" w15:restartNumberingAfterBreak="0">
     <w:nsid w:val="61CB6B31"/>
     <w:multiLevelType w:val="hybridMultilevel"/>
     <w:tmpl w:val="F68AB25C"/>
@@ -9074,7 +9308,7 @@
       </w:rPr>
     </w:lvl>
   </w:abstractNum>
-  <w:abstractNum w:abstractNumId="51" w15:restartNumberingAfterBreak="0">
+  <w:abstractNum w:abstractNumId="52" w15:restartNumberingAfterBreak="0">
     <w:nsid w:val="63EF1E14"/>
     <w:multiLevelType w:val="hybridMultilevel"/>
     <w:tmpl w:val="3C4A62B0"/>
@@ -9188,7 +9422,7 @@
       </w:rPr>
     </w:lvl>
   </w:abstractNum>
-  <w:abstractNum w:abstractNumId="52" w15:restartNumberingAfterBreak="0">
+  <w:abstractNum w:abstractNumId="53" w15:restartNumberingAfterBreak="0">
     <w:nsid w:val="64C93916"/>
     <w:multiLevelType w:val="hybridMultilevel"/>
     <w:tmpl w:val="73982992"/>
@@ -9303,7 +9537,7 @@
       </w:rPr>
     </w:lvl>
   </w:abstractNum>
-  <w:abstractNum w:abstractNumId="53" w15:restartNumberingAfterBreak="0">
+  <w:abstractNum w:abstractNumId="54" w15:restartNumberingAfterBreak="0">
     <w:nsid w:val="66E93F77"/>
     <w:multiLevelType w:val="hybridMultilevel"/>
     <w:tmpl w:val="207C99FA"/>
@@ -9416,7 +9650,7 @@
       </w:rPr>
     </w:lvl>
   </w:abstractNum>
-  <w:abstractNum w:abstractNumId="54" w15:restartNumberingAfterBreak="0">
+  <w:abstractNum w:abstractNumId="55" w15:restartNumberingAfterBreak="0">
     <w:nsid w:val="678B064B"/>
     <w:multiLevelType w:val="hybridMultilevel"/>
     <w:tmpl w:val="5EBA6816"/>
@@ -9528,7 +9762,7 @@
       </w:rPr>
     </w:lvl>
   </w:abstractNum>
-  <w:abstractNum w:abstractNumId="55" w15:restartNumberingAfterBreak="0">
+  <w:abstractNum w:abstractNumId="56" w15:restartNumberingAfterBreak="0">
     <w:nsid w:val="67F85D9E"/>
     <w:multiLevelType w:val="hybridMultilevel"/>
     <w:tmpl w:val="949CCD54"/>
@@ -9641,7 +9875,7 @@
       </w:rPr>
     </w:lvl>
   </w:abstractNum>
-  <w:abstractNum w:abstractNumId="56" w15:restartNumberingAfterBreak="0">
+  <w:abstractNum w:abstractNumId="57" w15:restartNumberingAfterBreak="0">
     <w:nsid w:val="68E90167"/>
     <w:multiLevelType w:val="hybridMultilevel"/>
     <w:tmpl w:val="3502E012"/>
@@ -9754,7 +9988,7 @@
       </w:rPr>
     </w:lvl>
   </w:abstractNum>
-  <w:abstractNum w:abstractNumId="57" w15:restartNumberingAfterBreak="0">
+  <w:abstractNum w:abstractNumId="58" w15:restartNumberingAfterBreak="0">
     <w:nsid w:val="6A516B02"/>
     <w:multiLevelType w:val="hybridMultilevel"/>
     <w:tmpl w:val="028E5210"/>
@@ -9867,7 +10101,7 @@
       </w:rPr>
     </w:lvl>
   </w:abstractNum>
-  <w:abstractNum w:abstractNumId="58" w15:restartNumberingAfterBreak="0">
+  <w:abstractNum w:abstractNumId="59" w15:restartNumberingAfterBreak="0">
     <w:nsid w:val="6E7C5CFD"/>
     <w:multiLevelType w:val="hybridMultilevel"/>
     <w:tmpl w:val="3D4E5BD6"/>
@@ -9980,7 +10214,7 @@
       </w:rPr>
     </w:lvl>
   </w:abstractNum>
-  <w:abstractNum w:abstractNumId="59" w15:restartNumberingAfterBreak="0">
+  <w:abstractNum w:abstractNumId="60" w15:restartNumberingAfterBreak="0">
     <w:nsid w:val="70874906"/>
     <w:multiLevelType w:val="hybridMultilevel"/>
     <w:tmpl w:val="38B4BA70"/>
@@ -10093,7 +10327,7 @@
       </w:rPr>
     </w:lvl>
   </w:abstractNum>
-  <w:abstractNum w:abstractNumId="60" w15:restartNumberingAfterBreak="0">
+  <w:abstractNum w:abstractNumId="61" w15:restartNumberingAfterBreak="0">
     <w:nsid w:val="723353E8"/>
     <w:multiLevelType w:val="hybridMultilevel"/>
     <w:tmpl w:val="1C449EC6"/>
@@ -10206,7 +10440,7 @@
       </w:rPr>
     </w:lvl>
   </w:abstractNum>
-  <w:abstractNum w:abstractNumId="61" w15:restartNumberingAfterBreak="0">
+  <w:abstractNum w:abstractNumId="62" w15:restartNumberingAfterBreak="0">
     <w:nsid w:val="728A758E"/>
     <w:multiLevelType w:val="hybridMultilevel"/>
     <w:tmpl w:val="32D2F988"/>
@@ -10292,7 +10526,7 @@
       </w:pPr>
     </w:lvl>
   </w:abstractNum>
-  <w:abstractNum w:abstractNumId="62" w15:restartNumberingAfterBreak="0">
+  <w:abstractNum w:abstractNumId="63" w15:restartNumberingAfterBreak="0">
     <w:nsid w:val="745B081E"/>
     <w:multiLevelType w:val="hybridMultilevel"/>
     <w:tmpl w:val="33D85CCA"/>
@@ -10405,7 +10639,7 @@
       </w:rPr>
     </w:lvl>
   </w:abstractNum>
-  <w:abstractNum w:abstractNumId="63" w15:restartNumberingAfterBreak="0">
+  <w:abstractNum w:abstractNumId="64" w15:restartNumberingAfterBreak="0">
     <w:nsid w:val="74EA0C20"/>
     <w:multiLevelType w:val="hybridMultilevel"/>
     <w:tmpl w:val="CF74269A"/>
@@ -10518,7 +10752,7 @@
       </w:rPr>
     </w:lvl>
   </w:abstractNum>
-  <w:abstractNum w:abstractNumId="64" w15:restartNumberingAfterBreak="0">
+  <w:abstractNum w:abstractNumId="65" w15:restartNumberingAfterBreak="0">
     <w:nsid w:val="764F7A14"/>
     <w:multiLevelType w:val="multilevel"/>
     <w:tmpl w:val="B03CA3EA"/>
@@ -10632,7 +10866,7 @@
       </w:rPr>
     </w:lvl>
   </w:abstractNum>
-  <w:abstractNum w:abstractNumId="65" w15:restartNumberingAfterBreak="0">
+  <w:abstractNum w:abstractNumId="66" w15:restartNumberingAfterBreak="0">
     <w:nsid w:val="77D15F6A"/>
     <w:multiLevelType w:val="hybridMultilevel"/>
     <w:tmpl w:val="5BE0F2E8"/>
@@ -10745,7 +10979,7 @@
       </w:rPr>
     </w:lvl>
   </w:abstractNum>
-  <w:abstractNum w:abstractNumId="66" w15:restartNumberingAfterBreak="0">
+  <w:abstractNum w:abstractNumId="67" w15:restartNumberingAfterBreak="0">
     <w:nsid w:val="79AF74E7"/>
     <w:multiLevelType w:val="hybridMultilevel"/>
     <w:tmpl w:val="144AA658"/>
@@ -10858,7 +11092,7 @@
       </w:rPr>
     </w:lvl>
   </w:abstractNum>
-  <w:abstractNum w:abstractNumId="67" w15:restartNumberingAfterBreak="0">
+  <w:abstractNum w:abstractNumId="68" w15:restartNumberingAfterBreak="0">
     <w:nsid w:val="79F87BB0"/>
     <w:multiLevelType w:val="hybridMultilevel"/>
     <w:tmpl w:val="8F60DBB6"/>
@@ -10970,7 +11204,7 @@
       </w:rPr>
     </w:lvl>
   </w:abstractNum>
-  <w:abstractNum w:abstractNumId="68" w15:restartNumberingAfterBreak="0">
+  <w:abstractNum w:abstractNumId="69" w15:restartNumberingAfterBreak="0">
     <w:nsid w:val="7B3A3335"/>
     <w:multiLevelType w:val="hybridMultilevel"/>
     <w:tmpl w:val="629093E2"/>
@@ -11083,7 +11317,7 @@
       </w:rPr>
     </w:lvl>
   </w:abstractNum>
-  <w:abstractNum w:abstractNumId="69" w15:restartNumberingAfterBreak="0">
+  <w:abstractNum w:abstractNumId="70" w15:restartNumberingAfterBreak="0">
     <w:nsid w:val="7D782DA1"/>
     <w:multiLevelType w:val="hybridMultilevel"/>
     <w:tmpl w:val="5B4CCA8E"/>
@@ -11196,7 +11430,7 @@
       </w:rPr>
     </w:lvl>
   </w:abstractNum>
-  <w:abstractNum w:abstractNumId="70" w15:restartNumberingAfterBreak="0">
+  <w:abstractNum w:abstractNumId="71" w15:restartNumberingAfterBreak="0">
     <w:nsid w:val="7E3E6E3D"/>
     <w:multiLevelType w:val="hybridMultilevel"/>
     <w:tmpl w:val="AB5EB860"/>
@@ -11311,7 +11545,7 @@
       </w:rPr>
     </w:lvl>
   </w:abstractNum>
-  <w:abstractNum w:abstractNumId="71" w15:restartNumberingAfterBreak="0">
+  <w:abstractNum w:abstractNumId="72" w15:restartNumberingAfterBreak="0">
     <w:nsid w:val="7E834337"/>
     <w:multiLevelType w:val="hybridMultilevel"/>
     <w:tmpl w:val="341EDF72"/>
@@ -11425,46 +11659,46 @@
     </w:lvl>
   </w:abstractNum>
   <w:num w:numId="1" w16cid:durableId="1457258861">
-    <w:abstractNumId w:val="70"/>
+    <w:abstractNumId w:val="71"/>
   </w:num>
   <w:num w:numId="2" w16cid:durableId="1651596433">
+    <w:abstractNumId w:val="60"/>
+  </w:num>
+  <w:num w:numId="3" w16cid:durableId="1081220310">
     <w:abstractNumId w:val="59"/>
   </w:num>
-  <w:num w:numId="3" w16cid:durableId="1081220310">
+  <w:num w:numId="4" w16cid:durableId="1192721503">
+    <w:abstractNumId w:val="17"/>
+  </w:num>
+  <w:num w:numId="5" w16cid:durableId="1508323284">
+    <w:abstractNumId w:val="25"/>
+  </w:num>
+  <w:num w:numId="6" w16cid:durableId="1200778848">
+    <w:abstractNumId w:val="20"/>
+  </w:num>
+  <w:num w:numId="7" w16cid:durableId="1492453056">
+    <w:abstractNumId w:val="15"/>
+  </w:num>
+  <w:num w:numId="8" w16cid:durableId="696658594">
+    <w:abstractNumId w:val="68"/>
+  </w:num>
+  <w:num w:numId="9" w16cid:durableId="1839425398">
+    <w:abstractNumId w:val="50"/>
+  </w:num>
+  <w:num w:numId="10" w16cid:durableId="234055876">
+    <w:abstractNumId w:val="32"/>
+  </w:num>
+  <w:num w:numId="11" w16cid:durableId="337931226">
     <w:abstractNumId w:val="58"/>
   </w:num>
-  <w:num w:numId="4" w16cid:durableId="1192721503">
-    <w:abstractNumId w:val="16"/>
-  </w:num>
-  <w:num w:numId="5" w16cid:durableId="1508323284">
-    <w:abstractNumId w:val="24"/>
-  </w:num>
-  <w:num w:numId="6" w16cid:durableId="1200778848">
-    <w:abstractNumId w:val="19"/>
-  </w:num>
-  <w:num w:numId="7" w16cid:durableId="1492453056">
-    <w:abstractNumId w:val="14"/>
-  </w:num>
-  <w:num w:numId="8" w16cid:durableId="696658594">
-    <w:abstractNumId w:val="67"/>
-  </w:num>
-  <w:num w:numId="9" w16cid:durableId="1839425398">
-    <w:abstractNumId w:val="49"/>
-  </w:num>
-  <w:num w:numId="10" w16cid:durableId="234055876">
-    <w:abstractNumId w:val="31"/>
-  </w:num>
-  <w:num w:numId="11" w16cid:durableId="337931226">
-    <w:abstractNumId w:val="57"/>
-  </w:num>
   <w:num w:numId="12" w16cid:durableId="1410469034">
-    <w:abstractNumId w:val="65"/>
+    <w:abstractNumId w:val="66"/>
   </w:num>
   <w:num w:numId="13" w16cid:durableId="805121959">
-    <w:abstractNumId w:val="40"/>
+    <w:abstractNumId w:val="41"/>
   </w:num>
   <w:num w:numId="14" w16cid:durableId="2018995900">
-    <w:abstractNumId w:val="55"/>
+    <w:abstractNumId w:val="56"/>
   </w:num>
   <w:num w:numId="15" w16cid:durableId="938558822">
     <w:abstractNumId w:val="4"/>
@@ -11473,172 +11707,175 @@
     <w:abstractNumId w:val="9"/>
   </w:num>
   <w:num w:numId="17" w16cid:durableId="2103838326">
-    <w:abstractNumId w:val="69"/>
+    <w:abstractNumId w:val="70"/>
   </w:num>
   <w:num w:numId="18" w16cid:durableId="319702533">
-    <w:abstractNumId w:val="51"/>
+    <w:abstractNumId w:val="52"/>
   </w:num>
   <w:num w:numId="19" w16cid:durableId="811681700">
-    <w:abstractNumId w:val="25"/>
+    <w:abstractNumId w:val="26"/>
   </w:num>
   <w:num w:numId="20" w16cid:durableId="2087145924">
-    <w:abstractNumId w:val="56"/>
+    <w:abstractNumId w:val="57"/>
   </w:num>
   <w:num w:numId="21" w16cid:durableId="38824632">
-    <w:abstractNumId w:val="44"/>
+    <w:abstractNumId w:val="45"/>
   </w:num>
   <w:num w:numId="22" w16cid:durableId="2025353967">
-    <w:abstractNumId w:val="71"/>
+    <w:abstractNumId w:val="72"/>
   </w:num>
   <w:num w:numId="23" w16cid:durableId="678507844">
-    <w:abstractNumId w:val="20"/>
+    <w:abstractNumId w:val="21"/>
   </w:num>
   <w:num w:numId="24" w16cid:durableId="175582784">
     <w:abstractNumId w:val="10"/>
   </w:num>
   <w:num w:numId="25" w16cid:durableId="925191018">
-    <w:abstractNumId w:val="42"/>
+    <w:abstractNumId w:val="43"/>
   </w:num>
   <w:num w:numId="26" w16cid:durableId="307057318">
-    <w:abstractNumId w:val="52"/>
+    <w:abstractNumId w:val="53"/>
   </w:num>
   <w:num w:numId="27" w16cid:durableId="1270432137">
-    <w:abstractNumId w:val="43"/>
+    <w:abstractNumId w:val="44"/>
   </w:num>
   <w:num w:numId="28" w16cid:durableId="1682048011">
+    <w:abstractNumId w:val="34"/>
+  </w:num>
+  <w:num w:numId="29" w16cid:durableId="784809735">
     <w:abstractNumId w:val="33"/>
   </w:num>
-  <w:num w:numId="29" w16cid:durableId="784809735">
-    <w:abstractNumId w:val="32"/>
-  </w:num>
   <w:num w:numId="30" w16cid:durableId="341011458">
-    <w:abstractNumId w:val="11"/>
+    <w:abstractNumId w:val="12"/>
   </w:num>
   <w:num w:numId="31" w16cid:durableId="84739549">
-    <w:abstractNumId w:val="23"/>
+    <w:abstractNumId w:val="24"/>
   </w:num>
   <w:num w:numId="32" w16cid:durableId="323289878">
     <w:abstractNumId w:val="5"/>
   </w:num>
   <w:num w:numId="33" w16cid:durableId="1136140804">
-    <w:abstractNumId w:val="12"/>
+    <w:abstractNumId w:val="13"/>
   </w:num>
   <w:num w:numId="34" w16cid:durableId="2023236940">
     <w:abstractNumId w:val="3"/>
   </w:num>
   <w:num w:numId="35" w16cid:durableId="1006832833">
-    <w:abstractNumId w:val="66"/>
+    <w:abstractNumId w:val="67"/>
   </w:num>
   <w:num w:numId="36" w16cid:durableId="611858568">
     <w:abstractNumId w:val="1"/>
   </w:num>
   <w:num w:numId="37" w16cid:durableId="1961645951">
-    <w:abstractNumId w:val="63"/>
+    <w:abstractNumId w:val="64"/>
   </w:num>
   <w:num w:numId="38" w16cid:durableId="2041078722">
-    <w:abstractNumId w:val="50"/>
+    <w:abstractNumId w:val="51"/>
   </w:num>
   <w:num w:numId="39" w16cid:durableId="1679112411">
-    <w:abstractNumId w:val="46"/>
+    <w:abstractNumId w:val="47"/>
   </w:num>
   <w:num w:numId="40" w16cid:durableId="1132207546">
-    <w:abstractNumId w:val="54"/>
+    <w:abstractNumId w:val="55"/>
   </w:num>
   <w:num w:numId="41" w16cid:durableId="514464035">
     <w:abstractNumId w:val="6"/>
   </w:num>
   <w:num w:numId="42" w16cid:durableId="778063041">
-    <w:abstractNumId w:val="37"/>
+    <w:abstractNumId w:val="38"/>
   </w:num>
   <w:num w:numId="43" w16cid:durableId="1403285861">
-    <w:abstractNumId w:val="62"/>
+    <w:abstractNumId w:val="63"/>
   </w:num>
   <w:num w:numId="44" w16cid:durableId="1267733718">
     <w:abstractNumId w:val="8"/>
   </w:num>
   <w:num w:numId="45" w16cid:durableId="1504199785">
-    <w:abstractNumId w:val="22"/>
+    <w:abstractNumId w:val="23"/>
   </w:num>
   <w:num w:numId="46" w16cid:durableId="368798534">
+    <w:abstractNumId w:val="31"/>
+  </w:num>
+  <w:num w:numId="47" w16cid:durableId="1745374035">
+    <w:abstractNumId w:val="18"/>
+  </w:num>
+  <w:num w:numId="48" w16cid:durableId="974456925">
+    <w:abstractNumId w:val="61"/>
+  </w:num>
+  <w:num w:numId="49" w16cid:durableId="936600947">
+    <w:abstractNumId w:val="39"/>
+  </w:num>
+  <w:num w:numId="50" w16cid:durableId="1985691951">
+    <w:abstractNumId w:val="46"/>
+  </w:num>
+  <w:num w:numId="51" w16cid:durableId="211313558">
+    <w:abstractNumId w:val="40"/>
+  </w:num>
+  <w:num w:numId="52" w16cid:durableId="1460563963">
     <w:abstractNumId w:val="30"/>
   </w:num>
-  <w:num w:numId="47" w16cid:durableId="1745374035">
-    <w:abstractNumId w:val="17"/>
-  </w:num>
-  <w:num w:numId="48" w16cid:durableId="974456925">
-    <w:abstractNumId w:val="60"/>
-  </w:num>
-  <w:num w:numId="49" w16cid:durableId="936600947">
-    <w:abstractNumId w:val="38"/>
-  </w:num>
-  <w:num w:numId="50" w16cid:durableId="1985691951">
-    <w:abstractNumId w:val="45"/>
-  </w:num>
-  <w:num w:numId="51" w16cid:durableId="211313558">
-    <w:abstractNumId w:val="39"/>
-  </w:num>
-  <w:num w:numId="52" w16cid:durableId="1460563963">
-    <w:abstractNumId w:val="29"/>
-  </w:num>
   <w:num w:numId="53" w16cid:durableId="784740591">
-    <w:abstractNumId w:val="61"/>
+    <w:abstractNumId w:val="62"/>
   </w:num>
   <w:num w:numId="54" w16cid:durableId="1884518692">
-    <w:abstractNumId w:val="13"/>
+    <w:abstractNumId w:val="14"/>
   </w:num>
   <w:num w:numId="55" w16cid:durableId="1362559748">
-    <w:abstractNumId w:val="48"/>
+    <w:abstractNumId w:val="49"/>
   </w:num>
   <w:num w:numId="56" w16cid:durableId="1304891077">
-    <w:abstractNumId w:val="41"/>
+    <w:abstractNumId w:val="42"/>
   </w:num>
   <w:num w:numId="57" w16cid:durableId="589848889">
-    <w:abstractNumId w:val="68"/>
+    <w:abstractNumId w:val="69"/>
   </w:num>
   <w:num w:numId="58" w16cid:durableId="1477916080">
-    <w:abstractNumId w:val="27"/>
+    <w:abstractNumId w:val="28"/>
   </w:num>
   <w:num w:numId="59" w16cid:durableId="1903905863">
-    <w:abstractNumId w:val="15"/>
+    <w:abstractNumId w:val="16"/>
   </w:num>
   <w:num w:numId="60" w16cid:durableId="490023952">
     <w:abstractNumId w:val="2"/>
   </w:num>
   <w:num w:numId="61" w16cid:durableId="1710180747">
-    <w:abstractNumId w:val="36"/>
+    <w:abstractNumId w:val="37"/>
   </w:num>
   <w:num w:numId="62" w16cid:durableId="1640453491">
-    <w:abstractNumId w:val="28"/>
+    <w:abstractNumId w:val="29"/>
   </w:num>
   <w:num w:numId="63" w16cid:durableId="495533340">
     <w:abstractNumId w:val="7"/>
   </w:num>
   <w:num w:numId="64" w16cid:durableId="1745448264">
-    <w:abstractNumId w:val="53"/>
+    <w:abstractNumId w:val="54"/>
   </w:num>
   <w:num w:numId="65" w16cid:durableId="1398432846">
-    <w:abstractNumId w:val="18"/>
+    <w:abstractNumId w:val="19"/>
   </w:num>
   <w:num w:numId="66" w16cid:durableId="1928881366">
-    <w:abstractNumId w:val="35"/>
+    <w:abstractNumId w:val="36"/>
   </w:num>
   <w:num w:numId="67" w16cid:durableId="483278414">
     <w:abstractNumId w:val="0"/>
   </w:num>
   <w:num w:numId="68" w16cid:durableId="1200820472">
-    <w:abstractNumId w:val="34"/>
+    <w:abstractNumId w:val="35"/>
   </w:num>
   <w:num w:numId="69" w16cid:durableId="1692875043">
-    <w:abstractNumId w:val="47"/>
+    <w:abstractNumId w:val="48"/>
   </w:num>
   <w:num w:numId="70" w16cid:durableId="1564873287">
-    <w:abstractNumId w:val="26"/>
+    <w:abstractNumId w:val="27"/>
   </w:num>
   <w:num w:numId="71" w16cid:durableId="1229996111">
-    <w:abstractNumId w:val="21"/>
+    <w:abstractNumId w:val="22"/>
   </w:num>
   <w:num w:numId="72" w16cid:durableId="476263526">
-    <w:abstractNumId w:val="64"/>
+    <w:abstractNumId w:val="65"/>
+  </w:num>
+  <w:num w:numId="73" w16cid:durableId="447941686">
+    <w:abstractNumId w:val="11"/>
   </w:num>
 </w:numbering>
 </file>
@@ -12711,6 +12948,17 @@
       </w:numPr>
     </w:pPr>
   </w:style>
+  <w:style w:type="character" w:styleId="Emphasis">
+    <w:name w:val="Emphasis"/>
+    <w:basedOn w:val="DefaultParagraphFont"/>
+    <w:uiPriority w:val="20"/>
+    <w:qFormat/>
+    <w:rsid w:val="00583AC6"/>
+    <w:rPr>
+      <w:i/>
+      <w:iCs/>
+    </w:rPr>
+  </w:style>
 </w:styles>
 </file>
 

</xml_diff>

<commit_message>
added unichat projet in projets section
</commit_message>
<xml_diff>
--- a/Resume_Sudhanshu_Kakkar.docx
+++ b/Resume_Sudhanshu_Kakkar.docx
@@ -190,7 +190,7 @@
           <w:sz w:val="19"/>
           <w:szCs w:val="19"/>
         </w:rPr>
-        <w:t xml:space="preserve"> | </w:t>
+        <w:t xml:space="preserve"> </w:t>
       </w:r>
     </w:p>
     <w:p>
@@ -711,23 +711,57 @@
           <w:sz w:val="20"/>
           <w:szCs w:val="20"/>
         </w:rPr>
-        <w:t xml:space="preserve">Java Spring Boot, Node.js, Microservices, REST APIs, PostgreSQL, MongoDB, AWS, CI/CD, Git, </w:t>
-      </w:r>
-      <w:r>
-        <w:rPr>
-          <w:rFonts w:ascii="Arial" w:hAnsi="Arial" w:cs="Arial"/>
-          <w:sz w:val="20"/>
-          <w:szCs w:val="20"/>
-        </w:rPr>
-        <w:t>Apache Spark, ETL Pipelines</w:t>
-      </w:r>
-      <w:r>
-        <w:rPr>
-          <w:rFonts w:ascii="Arial" w:hAnsi="Arial" w:cs="Arial"/>
-          <w:sz w:val="20"/>
-          <w:szCs w:val="20"/>
-        </w:rPr>
-        <w:t xml:space="preserve"> </w:t>
+        <w:t xml:space="preserve">Java Spring Boot, Node.js, </w:t>
+      </w:r>
+      <w:r>
+        <w:rPr>
+          <w:rFonts w:ascii="Arial" w:hAnsi="Arial" w:cs="Arial"/>
+          <w:sz w:val="20"/>
+          <w:szCs w:val="20"/>
+        </w:rPr>
+        <w:t xml:space="preserve">Flask, </w:t>
+      </w:r>
+      <w:proofErr w:type="spellStart"/>
+      <w:r>
+        <w:rPr>
+          <w:rFonts w:ascii="Arial" w:hAnsi="Arial" w:cs="Arial"/>
+          <w:sz w:val="20"/>
+          <w:szCs w:val="20"/>
+        </w:rPr>
+        <w:t>WebSockets</w:t>
+      </w:r>
+      <w:proofErr w:type="spellEnd"/>
+      <w:r>
+        <w:rPr>
+          <w:rFonts w:ascii="Arial" w:hAnsi="Arial" w:cs="Arial"/>
+          <w:sz w:val="20"/>
+          <w:szCs w:val="20"/>
+        </w:rPr>
+        <w:t xml:space="preserve"> (Socket.IO), SQLite</w:t>
+      </w:r>
+      <w:r>
+        <w:rPr>
+          <w:rFonts w:ascii="Arial" w:hAnsi="Arial" w:cs="Arial"/>
+          <w:sz w:val="20"/>
+          <w:szCs w:val="20"/>
+        </w:rPr>
+        <w:t xml:space="preserve">, </w:t>
+      </w:r>
+      <w:r>
+        <w:rPr>
+          <w:rFonts w:ascii="Arial" w:hAnsi="Arial" w:cs="Arial"/>
+          <w:sz w:val="20"/>
+          <w:szCs w:val="20"/>
+        </w:rPr>
+        <w:t>Microservices, REST APIs, PostgreSQL, MongoDB, AWS, CI/CD, Git, Apache Spark, ETL Pipelines</w:t>
+      </w:r>
+      <w:r>
+        <w:rPr>
+          <w:rFonts w:ascii="Arial" w:hAnsi="Arial" w:cs="Arial"/>
+          <w:sz w:val="20"/>
+          <w:szCs w:val="20"/>
+        </w:rPr>
+        <w:t>,</w:t>
       </w:r>
     </w:p>
     <w:p>
@@ -1185,7 +1219,7 @@
           <w:ilvl w:val="0"/>
           <w:numId w:val="54"/>
         </w:numPr>
-        <w:spacing w:before="60" w:after="0" w:line="240" w:lineRule="auto"/>
+        <w:spacing w:after="0" w:line="240" w:lineRule="auto"/>
         <w:rPr>
           <w:rFonts w:ascii="Arial" w:hAnsi="Arial" w:cs="Arial"/>
           <w:bCs/>
@@ -1401,7 +1435,7 @@
           <w:ilvl w:val="0"/>
           <w:numId w:val="57"/>
         </w:numPr>
-        <w:spacing w:before="60" w:beforeAutospacing="0" w:after="0" w:afterAutospacing="0"/>
+        <w:spacing w:before="0" w:beforeAutospacing="0" w:after="0" w:afterAutospacing="0"/>
         <w:rPr>
           <w:rFonts w:ascii="Arial" w:hAnsi="Arial" w:cs="Arial"/>
           <w:sz w:val="20"/>
@@ -1617,7 +1651,7 @@
           <w:ilvl w:val="0"/>
           <w:numId w:val="60"/>
         </w:numPr>
-        <w:spacing w:before="60" w:beforeAutospacing="0" w:after="0" w:afterAutospacing="0"/>
+        <w:spacing w:before="0" w:beforeAutospacing="0" w:after="0" w:afterAutospacing="0"/>
         <w:rPr>
           <w:rFonts w:ascii="Arial" w:hAnsi="Arial" w:cs="Arial"/>
           <w:sz w:val="20"/>
@@ -2490,7 +2524,23 @@
           <w:sz w:val="20"/>
           <w:szCs w:val="20"/>
         </w:rPr>
-        <w:t>Evaluated LLM factual accuracy on TruthfulQA using GPT-4o-mini answers, BLEU/ROUGE/BLEURT metrics, and a DistilBERT truth classifier, achieving ~84% truthfulness.</w:t>
+        <w:t xml:space="preserve">Evaluated </w:t>
+      </w:r>
+      <w:r>
+        <w:rPr>
+          <w:rFonts w:ascii="Arial" w:hAnsi="Arial" w:cs="Arial"/>
+          <w:sz w:val="20"/>
+          <w:szCs w:val="20"/>
+        </w:rPr>
+        <w:t>GPT-4o-mini</w:t>
+      </w:r>
+      <w:r>
+        <w:rPr>
+          <w:rFonts w:ascii="Arial" w:hAnsi="Arial" w:cs="Arial"/>
+          <w:sz w:val="20"/>
+          <w:szCs w:val="20"/>
+        </w:rPr>
+        <w:t xml:space="preserve"> factual accuracy on TruthfulQA using DistilBERT truth classifier, achieving ~84% truthfulness.</w:t>
       </w:r>
     </w:p>
     <w:p>
@@ -2751,6 +2801,167 @@
           <w:szCs w:val="20"/>
         </w:rPr>
       </w:pPr>
+      <w:proofErr w:type="spellStart"/>
+      <w:r>
+        <w:rPr>
+          <w:rStyle w:val="Strong"/>
+          <w:rFonts w:ascii="Arial" w:hAnsi="Arial" w:cs="Arial"/>
+          <w:color w:val="000000" w:themeColor="text1"/>
+          <w:sz w:val="20"/>
+          <w:szCs w:val="20"/>
+        </w:rPr>
+        <w:t>UniChat</w:t>
+      </w:r>
+      <w:proofErr w:type="spellEnd"/>
+      <w:r>
+        <w:rPr>
+          <w:rStyle w:val="Strong"/>
+          <w:rFonts w:ascii="Arial" w:hAnsi="Arial" w:cs="Arial"/>
+          <w:color w:val="000000" w:themeColor="text1"/>
+          <w:sz w:val="20"/>
+          <w:szCs w:val="20"/>
+        </w:rPr>
+        <w:t xml:space="preserve"> </w:t>
+      </w:r>
+      <w:r>
+        <w:rPr>
+          <w:rStyle w:val="Strong"/>
+          <w:rFonts w:ascii="Arial" w:hAnsi="Arial" w:cs="Arial"/>
+          <w:color w:val="000000" w:themeColor="text1"/>
+          <w:sz w:val="20"/>
+          <w:szCs w:val="20"/>
+        </w:rPr>
+        <w:t>-</w:t>
+      </w:r>
+      <w:r>
+        <w:rPr>
+          <w:rStyle w:val="Strong"/>
+          <w:rFonts w:ascii="Arial" w:hAnsi="Arial" w:cs="Arial"/>
+          <w:color w:val="000000" w:themeColor="text1"/>
+          <w:sz w:val="20"/>
+          <w:szCs w:val="20"/>
+        </w:rPr>
+        <w:t xml:space="preserve"> Multilingual Chat with Sentiment AI </w:t>
+      </w:r>
+      <w:r>
+        <w:rPr>
+          <w:rFonts w:ascii="Arial" w:hAnsi="Arial" w:cs="Arial"/>
+          <w:sz w:val="20"/>
+          <w:szCs w:val="20"/>
+        </w:rPr>
+        <w:t>—</w:t>
+      </w:r>
+      <w:r>
+        <w:rPr>
+          <w:rStyle w:val="Strong"/>
+          <w:rFonts w:ascii="Arial" w:hAnsi="Arial" w:cs="Arial"/>
+          <w:color w:val="000000" w:themeColor="text1"/>
+          <w:sz w:val="20"/>
+          <w:szCs w:val="20"/>
+        </w:rPr>
+        <w:t xml:space="preserve"> </w:t>
+      </w:r>
+      <w:r>
+        <w:rPr>
+          <w:rStyle w:val="Strong"/>
+          <w:rFonts w:ascii="Arial" w:hAnsi="Arial" w:cs="Arial"/>
+          <w:b w:val="0"/>
+          <w:bCs w:val="0"/>
+          <w:i/>
+          <w:iCs/>
+          <w:color w:val="000000" w:themeColor="text1"/>
+          <w:sz w:val="20"/>
+          <w:szCs w:val="20"/>
+        </w:rPr>
+        <w:t>(2025)</w:t>
+      </w:r>
+    </w:p>
+    <w:p>
+      <w:pPr>
+        <w:pStyle w:val="ListParagraph"/>
+        <w:numPr>
+          <w:ilvl w:val="0"/>
+          <w:numId w:val="71"/>
+        </w:numPr>
+        <w:spacing w:after="0" w:line="240" w:lineRule="auto"/>
+        <w:rPr>
+          <w:rFonts w:ascii="Arial" w:hAnsi="Arial" w:cs="Arial"/>
+          <w:sz w:val="20"/>
+          <w:szCs w:val="20"/>
+        </w:rPr>
+      </w:pPr>
+      <w:r>
+        <w:rPr>
+          <w:rFonts w:ascii="Arial" w:hAnsi="Arial" w:cs="Arial"/>
+          <w:sz w:val="20"/>
+          <w:szCs w:val="20"/>
+        </w:rPr>
+        <w:t>C</w:t>
+      </w:r>
+      <w:r>
+        <w:rPr>
+          <w:rFonts w:ascii="Arial" w:hAnsi="Arial" w:cs="Arial"/>
+          <w:sz w:val="20"/>
+          <w:szCs w:val="20"/>
+        </w:rPr>
+        <w:t xml:space="preserve">hat platform with auto-translation, </w:t>
+      </w:r>
+      <w:r>
+        <w:rPr>
+          <w:rFonts w:ascii="Arial" w:hAnsi="Arial" w:cs="Arial"/>
+          <w:sz w:val="20"/>
+          <w:szCs w:val="20"/>
+        </w:rPr>
+        <w:t>custom TF-IDF sentiment model</w:t>
+      </w:r>
+      <w:r>
+        <w:rPr>
+          <w:rFonts w:ascii="Arial" w:hAnsi="Arial" w:cs="Arial"/>
+          <w:sz w:val="20"/>
+          <w:szCs w:val="20"/>
+        </w:rPr>
+        <w:t xml:space="preserve">, and SQLite history using Flask and </w:t>
+      </w:r>
+      <w:proofErr w:type="spellStart"/>
+      <w:r>
+        <w:rPr>
+          <w:rFonts w:ascii="Arial" w:hAnsi="Arial" w:cs="Arial"/>
+          <w:sz w:val="20"/>
+          <w:szCs w:val="20"/>
+        </w:rPr>
+        <w:t>WebSockets</w:t>
+      </w:r>
+      <w:proofErr w:type="spellEnd"/>
+      <w:r>
+        <w:rPr>
+          <w:rFonts w:ascii="Arial" w:hAnsi="Arial" w:cs="Arial"/>
+          <w:sz w:val="20"/>
+          <w:szCs w:val="20"/>
+        </w:rPr>
+        <w:t>.</w:t>
+      </w:r>
+    </w:p>
+    <w:p>
+      <w:pPr>
+        <w:pStyle w:val="ListParagraph"/>
+        <w:numPr>
+          <w:ilvl w:val="0"/>
+          <w:numId w:val="68"/>
+        </w:numPr>
+        <w:spacing w:after="0" w:line="240" w:lineRule="auto"/>
+        <w:contextualSpacing w:val="0"/>
+        <w:rPr>
+          <w:rStyle w:val="Strong"/>
+          <w:rFonts w:ascii="Arial" w:hAnsi="Arial" w:cs="Arial"/>
+          <w:b w:val="0"/>
+          <w:bCs w:val="0"/>
+          <w:i/>
+          <w:iCs/>
+          <w:color w:val="000000" w:themeColor="text1"/>
+          <w:sz w:val="20"/>
+          <w:szCs w:val="20"/>
+        </w:rPr>
+      </w:pPr>
       <w:r>
         <w:rPr>
           <w:rStyle w:val="Strong"/>
@@ -2900,6 +3111,16 @@
           <w:szCs w:val="20"/>
         </w:rPr>
         <w:t>Dynamic Attendance Manager</w:t>
+      </w:r>
+      <w:r>
+        <w:rPr>
+          <w:rStyle w:val="Strong"/>
+          <w:rFonts w:ascii="Arial" w:hAnsi="Arial" w:cs="Arial"/>
+          <w:color w:val="000000" w:themeColor="text1"/>
+          <w:sz w:val="20"/>
+          <w:szCs w:val="20"/>
+        </w:rPr>
+        <w:t xml:space="preserve"> </w:t>
       </w:r>
       <w:r>
         <w:rPr>

</xml_diff>

<commit_message>
added clarity in exp section
</commit_message>
<xml_diff>
--- a/Resume_Sudhanshu_Kakkar.docx
+++ b/Resume_Sudhanshu_Kakkar.docx
@@ -981,132 +981,147 @@
       </w:pPr>
       <w:r>
         <w:rPr>
+          <w:rStyle w:val="BOLDCapitalization"/>
+          <w:rFonts w:ascii="Arial" w:eastAsiaTheme="minorHAnsi" w:hAnsi="Arial" w:cs="Arial"/>
+          <w:bCs/>
+          <w:caps w:val="0"/>
+          <w:kern w:val="2"/>
+          <w:sz w:val="20"/>
+          <w:szCs w:val="20"/>
+          <w14:ligatures w14:val="standardContextual"/>
+        </w:rPr>
+        <w:t xml:space="preserve">Research </w:t>
+      </w:r>
+      <w:r>
+        <w:rPr>
+          <w:rStyle w:val="BOLDCapitalization"/>
+          <w:rFonts w:ascii="Arial" w:eastAsiaTheme="minorHAnsi" w:hAnsi="Arial" w:cs="Arial"/>
+          <w:bCs/>
+          <w:caps w:val="0"/>
+          <w:kern w:val="2"/>
+          <w:sz w:val="20"/>
+          <w:szCs w:val="20"/>
+          <w14:ligatures w14:val="standardContextual"/>
+        </w:rPr>
+        <w:t>A</w:t>
+      </w:r>
+      <w:r>
+        <w:rPr>
+          <w:rStyle w:val="BOLDCapitalization"/>
+          <w:rFonts w:ascii="Arial" w:eastAsiaTheme="minorHAnsi" w:hAnsi="Arial" w:cs="Arial"/>
+          <w:bCs/>
+          <w:caps w:val="0"/>
+          <w:kern w:val="2"/>
+          <w:sz w:val="20"/>
+          <w:szCs w:val="20"/>
+          <w14:ligatures w14:val="standardContextual"/>
+        </w:rPr>
+        <w:t xml:space="preserve">ssistant </w:t>
+      </w:r>
+      <w:r>
+        <w:rPr>
+          <w:rStyle w:val="BOLDCapitalization"/>
+          <w:rFonts w:ascii="Arial" w:eastAsiaTheme="minorHAnsi" w:hAnsi="Arial" w:cs="Arial"/>
+          <w:bCs/>
+          <w:caps w:val="0"/>
+          <w:kern w:val="2"/>
+          <w:sz w:val="20"/>
+          <w:szCs w:val="20"/>
+          <w14:ligatures w14:val="standardContextual"/>
+        </w:rPr>
+        <w:t>AI</w:t>
+      </w:r>
+      <w:r>
+        <w:rPr>
+          <w:rStyle w:val="BOLDCapitalization"/>
+          <w:rFonts w:ascii="Arial" w:eastAsiaTheme="minorHAnsi" w:hAnsi="Arial" w:cs="Arial"/>
+          <w:bCs/>
+          <w:caps w:val="0"/>
+          <w:kern w:val="2"/>
+          <w:sz w:val="20"/>
+          <w:szCs w:val="20"/>
+          <w14:ligatures w14:val="standardContextual"/>
+        </w:rPr>
+        <w:t xml:space="preserve"> </w:t>
+      </w:r>
+      <w:r>
+        <w:rPr>
+          <w:rStyle w:val="BOLDCapitalization"/>
+          <w:rFonts w:ascii="Arial" w:eastAsiaTheme="minorHAnsi" w:hAnsi="Arial" w:cs="Arial"/>
+          <w:bCs/>
+          <w:caps w:val="0"/>
+          <w:kern w:val="2"/>
+          <w:sz w:val="20"/>
+          <w:szCs w:val="20"/>
+          <w14:ligatures w14:val="standardContextual"/>
+        </w:rPr>
+        <w:t>ML</w:t>
+      </w:r>
+      <w:r>
+        <w:rPr>
+          <w:rStyle w:val="BOLDCapitalization"/>
+          <w:rFonts w:ascii="Arial" w:eastAsiaTheme="minorHAnsi" w:hAnsi="Arial" w:cs="Arial"/>
+          <w:bCs/>
+          <w:caps w:val="0"/>
+          <w:kern w:val="2"/>
+          <w:sz w:val="20"/>
+          <w:szCs w:val="20"/>
+          <w14:ligatures w14:val="standardContextual"/>
+        </w:rPr>
+        <w:t xml:space="preserve"> </w:t>
+      </w:r>
+      <w:r>
+        <w:rPr>
+          <w:rStyle w:val="BOLDCapitalization"/>
+          <w:rFonts w:ascii="Arial" w:eastAsiaTheme="minorHAnsi" w:hAnsi="Arial" w:cs="Arial"/>
+          <w:bCs/>
+          <w:kern w:val="2"/>
+          <w:sz w:val="20"/>
+          <w:szCs w:val="20"/>
+          <w14:ligatures w14:val="standardContextual"/>
+        </w:rPr>
+        <w:t>• STEVENS INSTITUTE OF TECHNOLOGY</w:t>
+      </w:r>
+      <w:r>
+        <w:rPr>
           <w:rFonts w:ascii="Arial" w:hAnsi="Arial" w:cs="Arial"/>
           <w:b/>
           <w:bCs/>
           <w:sz w:val="20"/>
           <w:szCs w:val="20"/>
         </w:rPr>
-        <w:t xml:space="preserve">Research Assistant </w:t>
-      </w:r>
-      <w:r>
-        <w:rPr>
-          <w:rFonts w:ascii="Arial" w:hAnsi="Arial" w:cs="Arial"/>
-          <w:b/>
-          <w:bCs/>
-          <w:sz w:val="20"/>
-          <w:szCs w:val="20"/>
-        </w:rPr>
-        <w:t>-</w:t>
-      </w:r>
-      <w:r>
-        <w:rPr>
-          <w:rFonts w:ascii="Arial" w:hAnsi="Arial" w:cs="Arial"/>
-          <w:b/>
-          <w:bCs/>
-          <w:sz w:val="20"/>
-          <w:szCs w:val="20"/>
-        </w:rPr>
-        <w:t xml:space="preserve"> AI/ML</w:t>
-      </w:r>
-      <w:r>
-        <w:rPr>
-          <w:rFonts w:ascii="Arial" w:hAnsi="Arial" w:cs="Arial"/>
-          <w:b/>
-          <w:bCs/>
-          <w:sz w:val="20"/>
-          <w:szCs w:val="20"/>
-        </w:rPr>
-        <w:t xml:space="preserve"> </w:t>
-      </w:r>
-      <w:r>
-        <w:rPr>
-          <w:rFonts w:ascii="Arial" w:hAnsi="Arial" w:cs="Arial"/>
-          <w:sz w:val="20"/>
-          <w:szCs w:val="20"/>
-        </w:rPr>
-        <w:t>—</w:t>
-      </w:r>
-      <w:r>
-        <w:rPr>
-          <w:rFonts w:ascii="Arial" w:hAnsi="Arial" w:cs="Arial"/>
-          <w:sz w:val="20"/>
-          <w:szCs w:val="20"/>
-        </w:rPr>
-        <w:t xml:space="preserve"> </w:t>
+        <w:br/>
       </w:r>
       <w:r>
         <w:rPr>
           <w:rFonts w:ascii="Arial" w:hAnsi="Arial" w:cs="Arial"/>
           <w:i/>
           <w:iCs/>
-          <w:sz w:val="20"/>
-          <w:szCs w:val="20"/>
-        </w:rPr>
-        <w:t xml:space="preserve">Stevens Institute </w:t>
+          <w:color w:val="595959" w:themeColor="text1" w:themeTint="A6"/>
+          <w:sz w:val="18"/>
+          <w:szCs w:val="18"/>
+        </w:rPr>
+        <w:t xml:space="preserve">May 2025 </w:t>
       </w:r>
       <w:r>
         <w:rPr>
           <w:rFonts w:ascii="Arial" w:hAnsi="Arial" w:cs="Arial"/>
           <w:i/>
           <w:iCs/>
-          <w:sz w:val="20"/>
-          <w:szCs w:val="20"/>
-        </w:rPr>
-        <w:t>of</w:t>
+          <w:color w:val="595959" w:themeColor="text1" w:themeTint="A6"/>
+          <w:sz w:val="18"/>
+          <w:szCs w:val="18"/>
+        </w:rPr>
+        <w:t>to</w:t>
       </w:r>
       <w:r>
         <w:rPr>
           <w:rFonts w:ascii="Arial" w:hAnsi="Arial" w:cs="Arial"/>
           <w:i/>
           <w:iCs/>
-          <w:sz w:val="20"/>
-          <w:szCs w:val="20"/>
-        </w:rPr>
-        <w:t xml:space="preserve"> Technology </w:t>
-      </w:r>
-      <w:r>
-        <w:rPr>
-          <w:rFonts w:ascii="Arial" w:hAnsi="Arial" w:cs="Arial"/>
-          <w:sz w:val="20"/>
-          <w:szCs w:val="20"/>
-        </w:rPr>
-        <w:t>—</w:t>
-      </w:r>
-      <w:r>
-        <w:rPr>
-          <w:sz w:val="20"/>
-          <w:szCs w:val="20"/>
-        </w:rPr>
-        <w:t xml:space="preserve"> </w:t>
-      </w:r>
-      <w:r>
-        <w:rPr>
-          <w:rFonts w:ascii="Arial" w:hAnsi="Arial" w:cs="Arial"/>
-          <w:i/>
-          <w:iCs/>
-          <w:sz w:val="20"/>
-          <w:szCs w:val="20"/>
-        </w:rPr>
-        <w:t xml:space="preserve">May 2025 </w:t>
-      </w:r>
-      <w:r>
-        <w:rPr>
-          <w:rFonts w:ascii="Arial" w:hAnsi="Arial" w:cs="Arial"/>
-          <w:i/>
-          <w:iCs/>
-          <w:sz w:val="20"/>
-          <w:szCs w:val="20"/>
-        </w:rPr>
-        <w:t>to</w:t>
-      </w:r>
-      <w:r>
-        <w:rPr>
-          <w:rFonts w:ascii="Arial" w:hAnsi="Arial" w:cs="Arial"/>
-          <w:i/>
-          <w:iCs/>
-          <w:sz w:val="20"/>
-          <w:szCs w:val="20"/>
+          <w:color w:val="595959" w:themeColor="text1" w:themeTint="A6"/>
+          <w:sz w:val="18"/>
+          <w:szCs w:val="18"/>
         </w:rPr>
         <w:t xml:space="preserve"> Present</w:t>
       </w:r>
@@ -1219,14 +1234,24 @@
           <w:ilvl w:val="0"/>
           <w:numId w:val="54"/>
         </w:numPr>
-        <w:spacing w:after="0" w:line="240" w:lineRule="auto"/>
-        <w:rPr>
+        <w:spacing w:before="60" w:after="0" w:line="240" w:lineRule="auto"/>
+        <w:rPr>
+          <w:rFonts w:ascii="Arial" w:hAnsi="Arial" w:cs="Arial"/>
+          <w:b/>
+          <w:sz w:val="20"/>
+          <w:szCs w:val="20"/>
+        </w:rPr>
+      </w:pPr>
+      <w:r>
+        <w:rPr>
+          <w:rStyle w:val="BOLDCapitalization"/>
           <w:rFonts w:ascii="Arial" w:hAnsi="Arial" w:cs="Arial"/>
           <w:bCs/>
           <w:sz w:val="20"/>
           <w:szCs w:val="20"/>
         </w:rPr>
-      </w:pPr>
+        <w:t xml:space="preserve">AI </w:t>
+      </w:r>
       <w:r>
         <w:rPr>
           <w:rStyle w:val="BOLDCapitalization"/>
@@ -1236,7 +1261,17 @@
           <w:sz w:val="20"/>
           <w:szCs w:val="20"/>
         </w:rPr>
-        <w:t xml:space="preserve">AI Engineer </w:t>
+        <w:t>Engineer</w:t>
+      </w:r>
+      <w:r>
+        <w:rPr>
+          <w:rStyle w:val="BOLDCapitalization"/>
+          <w:rFonts w:ascii="Arial" w:hAnsi="Arial" w:cs="Arial"/>
+          <w:bCs/>
+          <w:sz w:val="20"/>
+          <w:szCs w:val="20"/>
+        </w:rPr>
+        <w:t xml:space="preserve"> </w:t>
       </w:r>
       <w:r>
         <w:rPr>
@@ -1247,7 +1282,17 @@
           <w:sz w:val="20"/>
           <w:szCs w:val="20"/>
         </w:rPr>
-        <w:t>a</w:t>
+        <w:t>and</w:t>
+      </w:r>
+      <w:r>
+        <w:rPr>
+          <w:rStyle w:val="BOLDCapitalization"/>
+          <w:rFonts w:ascii="Arial" w:hAnsi="Arial" w:cs="Arial"/>
+          <w:bCs/>
+          <w:sz w:val="20"/>
+          <w:szCs w:val="20"/>
+        </w:rPr>
+        <w:t xml:space="preserve"> </w:t>
       </w:r>
       <w:r>
         <w:rPr>
@@ -1258,35 +1303,25 @@
           <w:sz w:val="20"/>
           <w:szCs w:val="20"/>
         </w:rPr>
-        <w:t>nd Developer</w:t>
-      </w:r>
-      <w:r>
-        <w:rPr>
-          <w:rFonts w:ascii="Arial" w:hAnsi="Arial" w:cs="Arial"/>
-          <w:b/>
+        <w:t>Developer</w:t>
+      </w:r>
+      <w:r>
+        <w:rPr>
+          <w:rStyle w:val="BOLDCapitalization"/>
+          <w:rFonts w:ascii="Arial" w:hAnsi="Arial" w:cs="Arial"/>
           <w:bCs/>
           <w:sz w:val="20"/>
           <w:szCs w:val="20"/>
         </w:rPr>
-        <w:t xml:space="preserve"> </w:t>
-      </w:r>
-      <w:r>
-        <w:rPr>
-          <w:rFonts w:ascii="Arial" w:eastAsia="Times New Roman" w:hAnsi="Arial" w:cs="Arial"/>
-          <w:kern w:val="0"/>
-          <w:sz w:val="20"/>
-          <w:szCs w:val="20"/>
-          <w14:ligatures w14:val="none"/>
-        </w:rPr>
-        <w:t>—</w:t>
-      </w:r>
-      <w:r>
-        <w:rPr>
-          <w:rFonts w:ascii="Arial" w:hAnsi="Arial" w:cs="Arial"/>
-          <w:sz w:val="20"/>
-          <w:szCs w:val="20"/>
-        </w:rPr>
-        <w:t xml:space="preserve"> </w:t>
+        <w:t xml:space="preserve"> • ONCREF</w:t>
+      </w:r>
+      <w:r>
+        <w:rPr>
+          <w:rFonts w:ascii="Arial" w:hAnsi="Arial" w:cs="Arial"/>
+          <w:sz w:val="20"/>
+          <w:szCs w:val="20"/>
+        </w:rPr>
+        <w:br/>
       </w:r>
       <w:r>
         <w:rPr>
@@ -1294,10 +1329,11 @@
           <w:bCs/>
           <w:i/>
           <w:iCs/>
-          <w:sz w:val="20"/>
-          <w:szCs w:val="20"/>
-        </w:rPr>
-        <w:t>OncRef</w:t>
+          <w:color w:val="595959" w:themeColor="text1" w:themeTint="A6"/>
+          <w:sz w:val="18"/>
+          <w:szCs w:val="18"/>
+        </w:rPr>
+        <w:t xml:space="preserve">Jun 2025 </w:t>
       </w:r>
       <w:r>
         <w:rPr>
@@ -1305,25 +1341,11 @@
           <w:bCs/>
           <w:i/>
           <w:iCs/>
-          <w:sz w:val="20"/>
-          <w:szCs w:val="20"/>
-        </w:rPr>
-        <w:t xml:space="preserve"> </w:t>
-      </w:r>
-      <w:r>
-        <w:rPr>
-          <w:rFonts w:ascii="Arial" w:hAnsi="Arial" w:cs="Arial"/>
-          <w:sz w:val="20"/>
-          <w:szCs w:val="20"/>
-        </w:rPr>
-        <w:t>—</w:t>
-      </w:r>
-      <w:r>
-        <w:rPr>
-          <w:sz w:val="20"/>
-          <w:szCs w:val="20"/>
-        </w:rPr>
-        <w:t xml:space="preserve"> </w:t>
+          <w:color w:val="595959" w:themeColor="text1" w:themeTint="A6"/>
+          <w:sz w:val="18"/>
+          <w:szCs w:val="18"/>
+        </w:rPr>
+        <w:t>to</w:t>
       </w:r>
       <w:r>
         <w:rPr>
@@ -1331,30 +1353,9 @@
           <w:bCs/>
           <w:i/>
           <w:iCs/>
-          <w:sz w:val="20"/>
-          <w:szCs w:val="20"/>
-        </w:rPr>
-        <w:t xml:space="preserve">Jun 2025 </w:t>
-      </w:r>
-      <w:r>
-        <w:rPr>
-          <w:rFonts w:ascii="Arial" w:hAnsi="Arial" w:cs="Arial"/>
-          <w:bCs/>
-          <w:i/>
-          <w:iCs/>
-          <w:sz w:val="20"/>
-          <w:szCs w:val="20"/>
-        </w:rPr>
-        <w:t>to</w:t>
-      </w:r>
-      <w:r>
-        <w:rPr>
-          <w:rFonts w:ascii="Arial" w:hAnsi="Arial" w:cs="Arial"/>
-          <w:bCs/>
-          <w:i/>
-          <w:iCs/>
-          <w:sz w:val="20"/>
-          <w:szCs w:val="20"/>
+          <w:color w:val="595959" w:themeColor="text1" w:themeTint="A6"/>
+          <w:sz w:val="18"/>
+          <w:szCs w:val="18"/>
         </w:rPr>
         <w:t xml:space="preserve"> Jul 2025</w:t>
       </w:r>
@@ -1379,7 +1380,25 @@
           <w:sz w:val="20"/>
           <w:szCs w:val="20"/>
         </w:rPr>
-        <w:t>Built autonomous CrewAI agent workflows to automate web-scraping and summarization with minimal human supervision.</w:t>
+        <w:t xml:space="preserve">Built autonomous </w:t>
+      </w:r>
+      <w:proofErr w:type="spellStart"/>
+      <w:r>
+        <w:rPr>
+          <w:rFonts w:ascii="Arial" w:hAnsi="Arial" w:cs="Arial"/>
+          <w:sz w:val="20"/>
+          <w:szCs w:val="20"/>
+        </w:rPr>
+        <w:t>CrewAI</w:t>
+      </w:r>
+      <w:proofErr w:type="spellEnd"/>
+      <w:r>
+        <w:rPr>
+          <w:rFonts w:ascii="Arial" w:hAnsi="Arial" w:cs="Arial"/>
+          <w:sz w:val="20"/>
+          <w:szCs w:val="20"/>
+        </w:rPr>
+        <w:t xml:space="preserve"> agent workflows to automate web-scraping and summarization with minimal human supervision.</w:t>
       </w:r>
     </w:p>
     <w:p>
@@ -1433,13 +1452,14 @@
         <w:pStyle w:val="NormalWeb"/>
         <w:numPr>
           <w:ilvl w:val="0"/>
-          <w:numId w:val="57"/>
+          <w:numId w:val="54"/>
         </w:numPr>
-        <w:spacing w:before="0" w:beforeAutospacing="0" w:after="0" w:afterAutospacing="0"/>
-        <w:rPr>
-          <w:rFonts w:ascii="Arial" w:hAnsi="Arial" w:cs="Arial"/>
-          <w:sz w:val="20"/>
-          <w:szCs w:val="20"/>
+        <w:spacing w:before="60" w:beforeAutospacing="0" w:after="0" w:afterAutospacing="0"/>
+        <w:rPr>
+          <w:rFonts w:ascii="Arial" w:hAnsi="Arial" w:cs="Arial"/>
+          <w:bCs/>
+          <w:sz w:val="15"/>
+          <w:szCs w:val="15"/>
         </w:rPr>
       </w:pPr>
       <w:r>
@@ -1451,13 +1471,36 @@
           <w:sz w:val="20"/>
           <w:szCs w:val="20"/>
         </w:rPr>
-        <w:t>Senior SDE - Full Stack Developer</w:t>
-      </w:r>
-      <w:r>
-        <w:rPr>
-          <w:rFonts w:ascii="Arial" w:hAnsi="Arial" w:cs="Arial"/>
-          <w:b/>
+        <w:t>Senior SDE</w:t>
+      </w:r>
+      <w:r>
+        <w:rPr>
+          <w:rStyle w:val="BOLDCapitalization"/>
+          <w:rFonts w:ascii="Arial" w:hAnsi="Arial" w:cs="Arial"/>
           <w:bCs/>
+          <w:caps w:val="0"/>
+          <w:sz w:val="20"/>
+          <w:szCs w:val="20"/>
+        </w:rPr>
+        <w:t xml:space="preserve"> | </w:t>
+      </w:r>
+      <w:r>
+        <w:rPr>
+          <w:rStyle w:val="BOLDCapitalization"/>
+          <w:rFonts w:ascii="Arial" w:hAnsi="Arial" w:cs="Arial"/>
+          <w:bCs/>
+          <w:caps w:val="0"/>
+          <w:sz w:val="20"/>
+          <w:szCs w:val="20"/>
+        </w:rPr>
+        <w:t>Full Stack Developer</w:t>
+      </w:r>
+      <w:r>
+        <w:rPr>
+          <w:rStyle w:val="BOLDCapitalization"/>
+          <w:rFonts w:ascii="Arial" w:hAnsi="Arial" w:cs="Arial"/>
+          <w:bCs/>
+          <w:caps w:val="0"/>
           <w:sz w:val="20"/>
           <w:szCs w:val="20"/>
         </w:rPr>
@@ -1465,17 +1508,21 @@
       </w:r>
       <w:r>
         <w:rPr>
-          <w:rFonts w:ascii="Arial" w:hAnsi="Arial" w:cs="Arial"/>
-          <w:sz w:val="20"/>
-          <w:szCs w:val="20"/>
-        </w:rPr>
-        <w:t>—</w:t>
-      </w:r>
-      <w:r>
-        <w:rPr>
-          <w:rFonts w:ascii="Arial" w:hAnsi="Arial" w:cs="Arial"/>
-          <w:b/>
+          <w:rStyle w:val="BOLDCapitalization"/>
+          <w:rFonts w:ascii="Arial" w:hAnsi="Arial" w:cs="Arial"/>
           <w:bCs/>
+          <w:caps w:val="0"/>
+          <w:sz w:val="20"/>
+          <w:szCs w:val="20"/>
+        </w:rPr>
+        <w:t>•</w:t>
+      </w:r>
+      <w:r>
+        <w:rPr>
+          <w:rStyle w:val="BOLDCapitalization"/>
+          <w:rFonts w:ascii="Arial" w:hAnsi="Arial" w:cs="Arial"/>
+          <w:bCs/>
+          <w:caps w:val="0"/>
           <w:sz w:val="20"/>
           <w:szCs w:val="20"/>
         </w:rPr>
@@ -1485,29 +1532,21 @@
         <w:rPr>
           <w:rStyle w:val="BOLDCapitalization"/>
           <w:rFonts w:ascii="Arial" w:hAnsi="Arial" w:cs="Arial"/>
-          <w:b w:val="0"/>
-          <w:i/>
-          <w:iCs/>
+          <w:bCs/>
           <w:caps w:val="0"/>
           <w:sz w:val="20"/>
           <w:szCs w:val="20"/>
         </w:rPr>
-        <w:t xml:space="preserve">Fidelity Information Services (FIS) </w:t>
-      </w:r>
-      <w:r>
-        <w:rPr>
-          <w:rFonts w:ascii="Arial" w:hAnsi="Arial" w:cs="Arial"/>
-          <w:sz w:val="20"/>
-          <w:szCs w:val="20"/>
-        </w:rPr>
-        <w:t>—</w:t>
-      </w:r>
-      <w:r>
-        <w:rPr>
-          <w:sz w:val="20"/>
-          <w:szCs w:val="20"/>
-        </w:rPr>
-        <w:t xml:space="preserve"> </w:t>
+        <w:t>FIDELITY INFORMATION SERVICES (FIS)</w:t>
+      </w:r>
+      <w:r>
+        <w:rPr>
+          <w:rFonts w:ascii="Arial" w:hAnsi="Arial" w:cs="Arial"/>
+          <w:bCs/>
+          <w:sz w:val="15"/>
+          <w:szCs w:val="15"/>
+        </w:rPr>
+        <w:br/>
       </w:r>
       <w:r>
         <w:rPr>
@@ -1515,8 +1554,9 @@
           <w:bCs/>
           <w:i/>
           <w:iCs/>
-          <w:sz w:val="20"/>
-          <w:szCs w:val="20"/>
+          <w:color w:val="595959" w:themeColor="text1" w:themeTint="A6"/>
+          <w:sz w:val="18"/>
+          <w:szCs w:val="18"/>
         </w:rPr>
         <w:t xml:space="preserve">Nov 2021 </w:t>
       </w:r>
@@ -1526,8 +1566,9 @@
           <w:bCs/>
           <w:i/>
           <w:iCs/>
-          <w:sz w:val="20"/>
-          <w:szCs w:val="20"/>
+          <w:color w:val="595959" w:themeColor="text1" w:themeTint="A6"/>
+          <w:sz w:val="18"/>
+          <w:szCs w:val="18"/>
         </w:rPr>
         <w:t>to</w:t>
       </w:r>
@@ -1537,10 +1578,23 @@
           <w:bCs/>
           <w:i/>
           <w:iCs/>
-          <w:sz w:val="20"/>
-          <w:szCs w:val="20"/>
-        </w:rPr>
-        <w:t xml:space="preserve"> Jan 2025</w:t>
+          <w:color w:val="595959" w:themeColor="text1" w:themeTint="A6"/>
+          <w:sz w:val="18"/>
+          <w:szCs w:val="18"/>
+        </w:rPr>
+        <w:t xml:space="preserve"> Jan 202</w:t>
+      </w:r>
+      <w:r>
+        <w:rPr>
+          <w:rFonts w:ascii="Arial" w:hAnsi="Arial" w:cs="Arial"/>
+          <w:bCs/>
+          <w:i/>
+          <w:iCs/>
+          <w:color w:val="595959" w:themeColor="text1" w:themeTint="A6"/>
+          <w:sz w:val="18"/>
+          <w:szCs w:val="18"/>
+        </w:rPr>
+        <w:t>5</w:t>
       </w:r>
     </w:p>
     <w:p>
@@ -1651,9 +1705,10 @@
           <w:ilvl w:val="0"/>
           <w:numId w:val="60"/>
         </w:numPr>
-        <w:spacing w:before="0" w:beforeAutospacing="0" w:after="0" w:afterAutospacing="0"/>
-        <w:rPr>
-          <w:rFonts w:ascii="Arial" w:hAnsi="Arial" w:cs="Arial"/>
+        <w:spacing w:before="60" w:beforeAutospacing="0" w:after="0" w:afterAutospacing="0"/>
+        <w:rPr>
+          <w:rFonts w:ascii="Arial" w:hAnsi="Arial" w:cs="Arial"/>
+          <w:b/>
           <w:sz w:val="20"/>
           <w:szCs w:val="20"/>
         </w:rPr>
@@ -1667,13 +1722,14 @@
           <w:sz w:val="20"/>
           <w:szCs w:val="20"/>
         </w:rPr>
-        <w:t>System Engineer - Front End Developer</w:t>
-      </w:r>
-      <w:r>
-        <w:rPr>
-          <w:rFonts w:ascii="Arial" w:hAnsi="Arial" w:cs="Arial"/>
-          <w:b/>
+        <w:t>Front End Developer</w:t>
+      </w:r>
+      <w:r>
+        <w:rPr>
+          <w:rStyle w:val="BOLDCapitalization"/>
+          <w:rFonts w:ascii="Arial" w:hAnsi="Arial" w:cs="Arial"/>
           <w:bCs/>
+          <w:caps w:val="0"/>
           <w:sz w:val="20"/>
           <w:szCs w:val="20"/>
         </w:rPr>
@@ -1681,14 +1737,21 @@
       </w:r>
       <w:r>
         <w:rPr>
-          <w:rFonts w:ascii="Arial" w:hAnsi="Arial" w:cs="Arial"/>
-          <w:sz w:val="20"/>
-          <w:szCs w:val="20"/>
-        </w:rPr>
-        <w:t>—</w:t>
-      </w:r>
-      <w:r>
-        <w:rPr>
+          <w:rStyle w:val="BOLDCapitalization"/>
+          <w:rFonts w:ascii="Arial" w:hAnsi="Arial" w:cs="Arial"/>
+          <w:bCs/>
+          <w:caps w:val="0"/>
+          <w:sz w:val="20"/>
+          <w:szCs w:val="20"/>
+        </w:rPr>
+        <w:t>•</w:t>
+      </w:r>
+      <w:r>
+        <w:rPr>
+          <w:rStyle w:val="BOLDCapitalization"/>
+          <w:rFonts w:ascii="Arial" w:hAnsi="Arial" w:cs="Arial"/>
+          <w:bCs/>
+          <w:caps w:val="0"/>
           <w:sz w:val="20"/>
           <w:szCs w:val="20"/>
         </w:rPr>
@@ -1698,66 +1761,35 @@
         <w:rPr>
           <w:rStyle w:val="BOLDCapitalization"/>
           <w:rFonts w:ascii="Arial" w:hAnsi="Arial" w:cs="Arial"/>
-          <w:b w:val="0"/>
-          <w:i/>
-          <w:iCs/>
+          <w:bCs/>
           <w:caps w:val="0"/>
           <w:sz w:val="20"/>
           <w:szCs w:val="20"/>
         </w:rPr>
-        <w:t>Tata Consultancy Services</w:t>
+        <w:t>TATA CONSULTANCY SERVICES (TCS)</w:t>
       </w:r>
       <w:r>
         <w:rPr>
           <w:rStyle w:val="BOLDCapitalization"/>
+          <w:rFonts w:ascii="Arial" w:hAnsi="Arial" w:cs="Arial"/>
+          <w:bCs/>
+          <w:caps w:val="0"/>
+          <w:sz w:val="20"/>
+          <w:szCs w:val="20"/>
+        </w:rPr>
+        <w:br/>
+      </w:r>
+      <w:r>
+        <w:rPr>
           <w:rFonts w:ascii="Arial" w:hAnsi="Arial" w:cs="Arial"/>
           <w:bCs/>
           <w:i/>
           <w:iCs/>
-          <w:caps w:val="0"/>
-          <w:sz w:val="20"/>
-          <w:szCs w:val="20"/>
-        </w:rPr>
-        <w:t xml:space="preserve"> </w:t>
-      </w:r>
-      <w:r>
-        <w:rPr>
-          <w:rStyle w:val="BOLDCapitalization"/>
-          <w:rFonts w:ascii="Arial" w:hAnsi="Arial" w:cs="Arial"/>
-          <w:b w:val="0"/>
-          <w:i/>
-          <w:iCs/>
-          <w:caps w:val="0"/>
-          <w:sz w:val="20"/>
-          <w:szCs w:val="20"/>
-        </w:rPr>
-        <w:t>(T</w:t>
-      </w:r>
-      <w:r>
-        <w:rPr>
-          <w:rStyle w:val="BOLDCapitalization"/>
-          <w:rFonts w:ascii="Arial" w:hAnsi="Arial" w:cs="Arial"/>
-          <w:b w:val="0"/>
-          <w:i/>
-          <w:iCs/>
-          <w:caps w:val="0"/>
-          <w:sz w:val="20"/>
-          <w:szCs w:val="20"/>
-        </w:rPr>
-        <w:t>CS</w:t>
-      </w:r>
-      <w:r>
-        <w:rPr>
-          <w:rStyle w:val="BOLDCapitalization"/>
-          <w:rFonts w:ascii="Arial" w:hAnsi="Arial" w:cs="Arial"/>
-          <w:b w:val="0"/>
-          <w:i/>
-          <w:iCs/>
-          <w:caps w:val="0"/>
-          <w:sz w:val="20"/>
-          <w:szCs w:val="20"/>
-        </w:rPr>
-        <w:t>)</w:t>
+          <w:color w:val="595959" w:themeColor="text1" w:themeTint="A6"/>
+          <w:sz w:val="18"/>
+          <w:szCs w:val="18"/>
+        </w:rPr>
+        <w:t>Aug 2019</w:t>
       </w:r>
       <w:r>
         <w:rPr>
@@ -1765,25 +1797,11 @@
           <w:bCs/>
           <w:i/>
           <w:iCs/>
-          <w:sz w:val="20"/>
-          <w:szCs w:val="20"/>
-        </w:rPr>
-        <w:t xml:space="preserve"> </w:t>
-      </w:r>
-      <w:r>
-        <w:rPr>
-          <w:rFonts w:ascii="Arial" w:hAnsi="Arial" w:cs="Arial"/>
-          <w:sz w:val="20"/>
-          <w:szCs w:val="20"/>
-        </w:rPr>
-        <w:t>—</w:t>
-      </w:r>
-      <w:r>
-        <w:rPr>
-          <w:sz w:val="20"/>
-          <w:szCs w:val="20"/>
-        </w:rPr>
-        <w:t xml:space="preserve"> </w:t>
+          <w:color w:val="595959" w:themeColor="text1" w:themeTint="A6"/>
+          <w:sz w:val="18"/>
+          <w:szCs w:val="18"/>
+        </w:rPr>
+        <w:t xml:space="preserve"> to </w:t>
       </w:r>
       <w:r>
         <w:rPr>
@@ -1791,30 +1809,9 @@
           <w:bCs/>
           <w:i/>
           <w:iCs/>
-          <w:sz w:val="20"/>
-          <w:szCs w:val="20"/>
-        </w:rPr>
-        <w:t>Aug 2019</w:t>
-      </w:r>
-      <w:r>
-        <w:rPr>
-          <w:rFonts w:ascii="Arial" w:hAnsi="Arial" w:cs="Arial"/>
-          <w:bCs/>
-          <w:i/>
-          <w:iCs/>
-          <w:sz w:val="20"/>
-          <w:szCs w:val="20"/>
-        </w:rPr>
-        <w:t xml:space="preserve"> to </w:t>
-      </w:r>
-      <w:r>
-        <w:rPr>
-          <w:rFonts w:ascii="Arial" w:hAnsi="Arial" w:cs="Arial"/>
-          <w:bCs/>
-          <w:i/>
-          <w:iCs/>
-          <w:sz w:val="20"/>
-          <w:szCs w:val="20"/>
+          <w:color w:val="595959" w:themeColor="text1" w:themeTint="A6"/>
+          <w:sz w:val="18"/>
+          <w:szCs w:val="18"/>
         </w:rPr>
         <w:t>Nov 2021</w:t>
       </w:r>
@@ -1910,7 +1907,7 @@
         <mc:AlternateContent>
           <mc:Choice Requires="wps">
             <w:drawing>
-              <wp:anchor distT="0" distB="0" distL="114300" distR="114300" simplePos="0" relativeHeight="251679744" behindDoc="0" locked="0" layoutInCell="1" allowOverlap="1" wp14:anchorId="3151238B" wp14:editId="523787D0">
+              <wp:anchor distT="0" distB="0" distL="114300" distR="114300" simplePos="0" relativeHeight="251679744" behindDoc="0" locked="0" layoutInCell="1" allowOverlap="1" wp14:anchorId="3151238B" wp14:editId="5EF948A2">
                 <wp:simplePos x="0" y="0"/>
                 <wp:positionH relativeFrom="column">
                   <wp:posOffset>-2014</wp:posOffset>
@@ -1970,7 +1967,7 @@
           </mc:Choice>
           <mc:Fallback>
             <w:pict>
-              <v:line w14:anchorId="1BCD2817" id="Straight Connector 1" o:spid="_x0000_s1026" style="position:absolute;z-index:251679744;visibility:visible;mso-wrap-style:square;mso-width-percent:0;mso-height-percent:0;mso-wrap-distance-left:9pt;mso-wrap-distance-top:0;mso-wrap-distance-right:9pt;mso-wrap-distance-bottom:0;mso-position-horizontal:absolute;mso-position-horizontal-relative:text;mso-position-vertical:absolute;mso-position-vertical-relative:text;mso-width-percent:0;mso-height-percent:0;mso-width-relative:margin;mso-height-relative:margin" from="-.15pt,17.7pt" to="570.45pt,17.7pt" o:gfxdata="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" strokecolor="black [3213]">
+              <v:line w14:anchorId="77F918B0" id="Straight Connector 1" o:spid="_x0000_s1026" style="position:absolute;z-index:251679744;visibility:visible;mso-wrap-style:square;mso-width-percent:0;mso-height-percent:0;mso-wrap-distance-left:9pt;mso-wrap-distance-top:0;mso-wrap-distance-right:9pt;mso-wrap-distance-bottom:0;mso-position-horizontal:absolute;mso-position-horizontal-relative:text;mso-position-vertical:absolute;mso-position-vertical-relative:text;mso-width-percent:0;mso-height-percent:0;mso-width-relative:margin;mso-height-relative:margin" from="-.15pt,17.7pt" to="570.45pt,17.7pt" o:gfxdata="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" strokecolor="black [3213]">
                 <v:stroke joinstyle="miter"/>
               </v:line>
             </w:pict>
@@ -2146,6 +2143,7 @@
           <w:szCs w:val="20"/>
         </w:rPr>
       </w:pPr>
+      <w:proofErr w:type="gramStart"/>
       <w:r>
         <w:rPr>
           <w:rStyle w:val="BOLDCapitalization"/>
@@ -2155,7 +2153,19 @@
           <w:sz w:val="20"/>
           <w:szCs w:val="20"/>
         </w:rPr>
-        <w:t xml:space="preserve">Bachelor’s </w:t>
+        <w:t>Bachelor’s</w:t>
+      </w:r>
+      <w:proofErr w:type="gramEnd"/>
+      <w:r>
+        <w:rPr>
+          <w:rStyle w:val="BOLDCapitalization"/>
+          <w:rFonts w:ascii="Arial" w:hAnsi="Arial" w:cs="Arial"/>
+          <w:bCs/>
+          <w:caps w:val="0"/>
+          <w:sz w:val="20"/>
+          <w:szCs w:val="20"/>
+        </w:rPr>
+        <w:t xml:space="preserve"> </w:t>
       </w:r>
       <w:r>
         <w:rPr>
@@ -2344,7 +2354,7 @@
         <mc:AlternateContent>
           <mc:Choice Requires="wps">
             <w:drawing>
-              <wp:anchor distT="0" distB="0" distL="114300" distR="114300" simplePos="0" relativeHeight="251681792" behindDoc="0" locked="0" layoutInCell="1" allowOverlap="1" wp14:anchorId="34F1144C" wp14:editId="4A817536">
+              <wp:anchor distT="0" distB="0" distL="114300" distR="114300" simplePos="0" relativeHeight="251681792" behindDoc="0" locked="0" layoutInCell="1" allowOverlap="1" wp14:anchorId="34F1144C" wp14:editId="037B9D69">
                 <wp:simplePos x="0" y="0"/>
                 <wp:positionH relativeFrom="column">
                   <wp:posOffset>-635</wp:posOffset>
@@ -2404,7 +2414,7 @@
           </mc:Choice>
           <mc:Fallback>
             <w:pict>
-              <v:line w14:anchorId="6E995544" id="Straight Connector 1" o:spid="_x0000_s1026" style="position:absolute;z-index:251681792;visibility:visible;mso-wrap-style:square;mso-width-percent:0;mso-height-percent:0;mso-wrap-distance-left:9pt;mso-wrap-distance-top:0;mso-wrap-distance-right:9pt;mso-wrap-distance-bottom:0;mso-position-horizontal:absolute;mso-position-horizontal-relative:text;mso-position-vertical:absolute;mso-position-vertical-relative:text;mso-width-percent:0;mso-height-percent:0;mso-width-relative:margin;mso-height-relative:margin" from="-.05pt,17.6pt" to="570.55pt,17.6pt" o:gfxdata="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" strokecolor="black [3213]">
+              <v:line w14:anchorId="5DD72822" id="Straight Connector 1" o:spid="_x0000_s1026" style="position:absolute;z-index:251681792;visibility:visible;mso-wrap-style:square;mso-width-percent:0;mso-height-percent:0;mso-wrap-distance-left:9pt;mso-wrap-distance-top:0;mso-wrap-distance-right:9pt;mso-wrap-distance-bottom:0;mso-position-horizontal:absolute;mso-position-horizontal-relative:text;mso-position-vertical:absolute;mso-position-vertical-relative:text;mso-width-percent:0;mso-height-percent:0;mso-width-relative:margin;mso-height-relative:margin" from="-.05pt,17.6pt" to="570.55pt,17.6pt" o:gfxdata="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" strokecolor="black [3213]">
                 <v:stroke joinstyle="miter"/>
               </v:line>
             </w:pict>
@@ -3391,143 +3401,6 @@
         </w:rPr>
         <w:t xml:space="preserve"> </w:t>
       </w:r>
-    </w:p>
-    <w:p>
-      <w:pPr>
-        <w:spacing w:before="120" w:after="60" w:line="240" w:lineRule="auto"/>
-        <w:rPr>
-          <w:rFonts w:ascii="Arial" w:hAnsi="Arial" w:cs="Arial"/>
-          <w:b/>
-          <w:bCs/>
-          <w:sz w:val="20"/>
-          <w:szCs w:val="20"/>
-        </w:rPr>
-      </w:pPr>
-      <w:r>
-        <w:rPr>
-          <w:noProof/>
-        </w:rPr>
-        <mc:AlternateContent>
-          <mc:Choice Requires="wps">
-            <w:drawing>
-              <wp:anchor distT="0" distB="0" distL="114300" distR="114300" simplePos="0" relativeHeight="251685888" behindDoc="0" locked="0" layoutInCell="1" allowOverlap="1" wp14:anchorId="10AFB45A" wp14:editId="562A92A0">
-                <wp:simplePos x="0" y="0"/>
-                <wp:positionH relativeFrom="column">
-                  <wp:posOffset>3175</wp:posOffset>
-                </wp:positionH>
-                <wp:positionV relativeFrom="paragraph">
-                  <wp:posOffset>234886</wp:posOffset>
-                </wp:positionV>
-                <wp:extent cx="7246620" cy="0"/>
-                <wp:effectExtent l="0" t="0" r="5080" b="12700"/>
-                <wp:wrapNone/>
-                <wp:docPr id="1569716404" name="Straight Connector 1"/>
-                <wp:cNvGraphicFramePr/>
-                <a:graphic xmlns:a="http://schemas.openxmlformats.org/drawingml/2006/main">
-                  <a:graphicData uri="http://schemas.microsoft.com/office/word/2010/wordprocessingShape">
-                    <wps:wsp>
-                      <wps:cNvCnPr/>
-                      <wps:spPr>
-                        <a:xfrm>
-                          <a:off x="0" y="0"/>
-                          <a:ext cx="7246620" cy="0"/>
-                        </a:xfrm>
-                        <a:prstGeom prst="line">
-                          <a:avLst/>
-                        </a:prstGeom>
-                        <a:ln w="9525">
-                          <a:solidFill>
-                            <a:schemeClr val="tx1"/>
-                          </a:solidFill>
-                        </a:ln>
-                      </wps:spPr>
-                      <wps:style>
-                        <a:lnRef idx="2">
-                          <a:schemeClr val="accent1"/>
-                        </a:lnRef>
-                        <a:fillRef idx="0">
-                          <a:schemeClr val="accent1"/>
-                        </a:fillRef>
-                        <a:effectRef idx="1">
-                          <a:schemeClr val="accent1"/>
-                        </a:effectRef>
-                        <a:fontRef idx="minor">
-                          <a:schemeClr val="tx1"/>
-                        </a:fontRef>
-                      </wps:style>
-                      <wps:bodyPr/>
-                    </wps:wsp>
-                  </a:graphicData>
-                </a:graphic>
-                <wp14:sizeRelH relativeFrom="margin">
-                  <wp14:pctWidth>0</wp14:pctWidth>
-                </wp14:sizeRelH>
-                <wp14:sizeRelV relativeFrom="margin">
-                  <wp14:pctHeight>0</wp14:pctHeight>
-                </wp14:sizeRelV>
-              </wp:anchor>
-            </w:drawing>
-          </mc:Choice>
-          <mc:Fallback>
-            <w:pict>
-              <v:line w14:anchorId="20BF0316" id="Straight Connector 1" o:spid="_x0000_s1026" style="position:absolute;z-index:251685888;visibility:visible;mso-wrap-style:square;mso-width-percent:0;mso-height-percent:0;mso-wrap-distance-left:9pt;mso-wrap-distance-top:0;mso-wrap-distance-right:9pt;mso-wrap-distance-bottom:0;mso-position-horizontal:absolute;mso-position-horizontal-relative:text;mso-position-vertical:absolute;mso-position-vertical-relative:text;mso-width-percent:0;mso-height-percent:0;mso-width-relative:margin;mso-height-relative:margin" from=".25pt,18.5pt" to="570.85pt,18.5pt" o:gfxdata="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" strokecolor="black [3213]">
-                <v:stroke joinstyle="miter"/>
-              </v:line>
-            </w:pict>
-          </mc:Fallback>
-        </mc:AlternateContent>
-      </w:r>
-      <w:r>
-        <w:rPr>
-          <w:rFonts w:ascii="Arial" w:hAnsi="Arial" w:cs="Arial"/>
-          <w:b/>
-          <w:bCs/>
-          <w:sz w:val="20"/>
-          <w:szCs w:val="20"/>
-        </w:rPr>
-        <w:t>ADDITION</w:t>
-      </w:r>
-      <w:r>
-        <w:rPr>
-          <w:rFonts w:ascii="Arial" w:hAnsi="Arial" w:cs="Arial"/>
-          <w:b/>
-          <w:bCs/>
-          <w:sz w:val="20"/>
-          <w:szCs w:val="20"/>
-        </w:rPr>
-        <w:t>AL</w:t>
-      </w:r>
-      <w:r>
-        <w:rPr>
-          <w:rFonts w:ascii="Arial" w:hAnsi="Arial" w:cs="Arial"/>
-          <w:b/>
-          <w:bCs/>
-          <w:sz w:val="20"/>
-          <w:szCs w:val="20"/>
-        </w:rPr>
-        <w:t xml:space="preserve"> SKILLS</w:t>
-      </w:r>
-    </w:p>
-    <w:p>
-      <w:pPr>
-        <w:spacing w:after="60" w:line="240" w:lineRule="auto"/>
-        <w:rPr>
-          <w:rFonts w:ascii="Arial" w:hAnsi="Arial" w:cs="Arial"/>
-          <w:b/>
-          <w:bCs/>
-          <w:sz w:val="20"/>
-          <w:szCs w:val="20"/>
-        </w:rPr>
-      </w:pPr>
-      <w:r>
-        <w:rPr>
-          <w:rStyle w:val="Strong"/>
-          <w:rFonts w:ascii="Arial" w:hAnsi="Arial" w:cs="Arial"/>
-          <w:sz w:val="20"/>
-          <w:szCs w:val="20"/>
-        </w:rPr>
-        <w:t>Keywords:</w:t>
-      </w:r>
       <w:r>
         <w:rPr>
           <w:rFonts w:ascii="Arial" w:hAnsi="Arial" w:cs="Arial"/>
@@ -3535,30 +3408,6 @@
           <w:szCs w:val="20"/>
         </w:rPr>
         <w:t xml:space="preserve"> </w:t>
-      </w:r>
-      <w:r>
-        <w:rPr>
-          <w:rFonts w:ascii="Arial" w:hAnsi="Arial" w:cs="Arial"/>
-          <w:sz w:val="20"/>
-          <w:szCs w:val="20"/>
-        </w:rPr>
-        <w:t>LLM Evaluation (BLEURT, Confusion Matrix), Error Analysis, Semantic Search Optimization, RAG Memory Optimization, Vector Search, Embedding Quality Tuning, Prompt Engineering, JSON Knowledge Structuring, Model Debugging</w:t>
-      </w:r>
-      <w:r>
-        <w:rPr>
-          <w:rFonts w:ascii="Arial" w:hAnsi="Arial" w:cs="Arial"/>
-          <w:sz w:val="20"/>
-          <w:szCs w:val="20"/>
-        </w:rPr>
-        <w:t xml:space="preserve">, </w:t>
-      </w:r>
-      <w:r>
-        <w:rPr>
-          <w:rFonts w:ascii="Arial" w:hAnsi="Arial" w:cs="Arial"/>
-          <w:sz w:val="20"/>
-          <w:szCs w:val="20"/>
-        </w:rPr>
-        <w:t xml:space="preserve">Data Cleaning &amp; Text Normalization, Web-Scraping Automation, Production ML Deployment (FastAPI, Docker, CI/CD) </w:t>
       </w:r>
     </w:p>
     <w:sectPr>
@@ -5241,7 +5090,7 @@
   <w:abstractNum w:abstractNumId="14" w15:restartNumberingAfterBreak="0">
     <w:nsid w:val="1D806278"/>
     <w:multiLevelType w:val="hybridMultilevel"/>
-    <w:tmpl w:val="4C165000"/>
+    <w:tmpl w:val="2780AE46"/>
     <w:lvl w:ilvl="0" w:tplc="04090005">
       <w:start w:val="1"/>
       <w:numFmt w:val="bullet"/>
@@ -12552,7 +12401,6 @@
     <w:next w:val="Normal"/>
     <w:link w:val="Heading3Char"/>
     <w:uiPriority w:val="9"/>
-    <w:semiHidden/>
     <w:unhideWhenUsed/>
     <w:qFormat/>
     <w:rsid w:val="00C655A7"/>
@@ -12760,7 +12608,6 @@
     <w:basedOn w:val="DefaultParagraphFont"/>
     <w:link w:val="Heading3"/>
     <w:uiPriority w:val="9"/>
-    <w:semiHidden/>
     <w:rsid w:val="00C655A7"/>
     <w:rPr>
       <w:rFonts w:eastAsiaTheme="majorEastAsia" w:cstheme="majorBidi"/>

</xml_diff>

<commit_message>
added hyperlinks in the project headlines
</commit_message>
<xml_diff>
--- a/Resume_Sudhanshu_Kakkar.docx
+++ b/Resume_Sudhanshu_Kakkar.docx
@@ -1515,29 +1515,7 @@
           <w:sz w:val="20"/>
           <w:szCs w:val="20"/>
         </w:rPr>
-        <w:t>•</w:t>
-      </w:r>
-      <w:r>
-        <w:rPr>
-          <w:rStyle w:val="BOLDCapitalization"/>
-          <w:rFonts w:ascii="Arial" w:hAnsi="Arial" w:cs="Arial"/>
-          <w:bCs/>
-          <w:caps w:val="0"/>
-          <w:sz w:val="20"/>
-          <w:szCs w:val="20"/>
-        </w:rPr>
-        <w:t xml:space="preserve"> </w:t>
-      </w:r>
-      <w:r>
-        <w:rPr>
-          <w:rStyle w:val="BOLDCapitalization"/>
-          <w:rFonts w:ascii="Arial" w:hAnsi="Arial" w:cs="Arial"/>
-          <w:bCs/>
-          <w:caps w:val="0"/>
-          <w:sz w:val="20"/>
-          <w:szCs w:val="20"/>
-        </w:rPr>
-        <w:t>FIDELITY INFORMATION SERVICES (FIS)</w:t>
+        <w:t>• FIDELITY INFORMATION SERVICES (FIS)</w:t>
       </w:r>
       <w:r>
         <w:rPr>
@@ -2457,67 +2435,88 @@
         <w:pStyle w:val="ListParagraph"/>
         <w:numPr>
           <w:ilvl w:val="0"/>
-          <w:numId w:val="66"/>
+          <w:numId w:val="67"/>
         </w:numPr>
-        <w:spacing w:before="60" w:after="0" w:line="240" w:lineRule="auto"/>
+        <w:spacing w:after="0" w:line="240" w:lineRule="auto"/>
         <w:contextualSpacing w:val="0"/>
         <w:rPr>
           <w:rStyle w:val="Strong"/>
           <w:rFonts w:ascii="Arial" w:hAnsi="Arial" w:cs="Arial"/>
-          <w:sz w:val="20"/>
-          <w:szCs w:val="20"/>
-        </w:rPr>
-      </w:pPr>
-      <w:r>
-        <w:rPr>
-          <w:rStyle w:val="Strong"/>
-          <w:rFonts w:ascii="Arial" w:hAnsi="Arial" w:cs="Arial"/>
           <w:color w:val="000000" w:themeColor="text1"/>
           <w:sz w:val="20"/>
           <w:szCs w:val="20"/>
         </w:rPr>
-        <w:t>TruthfulQA Evaluation Pipeline — LLM Truthfulness Scoring</w:t>
-      </w:r>
-      <w:r>
-        <w:rPr>
-          <w:rStyle w:val="Strong"/>
-          <w:rFonts w:ascii="Arial" w:hAnsi="Arial" w:cs="Arial"/>
-          <w:color w:val="000000" w:themeColor="text1"/>
-          <w:sz w:val="20"/>
-          <w:szCs w:val="20"/>
-        </w:rPr>
-        <w:t xml:space="preserve"> </w:t>
-      </w:r>
-      <w:r>
-        <w:rPr>
-          <w:rFonts w:ascii="Arial" w:hAnsi="Arial" w:cs="Arial"/>
-          <w:sz w:val="20"/>
-          <w:szCs w:val="20"/>
-        </w:rPr>
-        <w:t>—</w:t>
-      </w:r>
-      <w:r>
-        <w:rPr>
-          <w:rStyle w:val="Strong"/>
-          <w:rFonts w:ascii="Arial" w:hAnsi="Arial" w:cs="Arial"/>
-          <w:color w:val="000000" w:themeColor="text1"/>
-          <w:sz w:val="20"/>
-          <w:szCs w:val="20"/>
-        </w:rPr>
-        <w:t xml:space="preserve"> </w:t>
-      </w:r>
-      <w:r>
-        <w:rPr>
-          <w:rStyle w:val="Strong"/>
-          <w:rFonts w:ascii="Arial" w:hAnsi="Arial" w:cs="Arial"/>
-          <w:b w:val="0"/>
-          <w:bCs w:val="0"/>
-          <w:color w:val="000000" w:themeColor="text1"/>
-          <w:sz w:val="20"/>
-          <w:szCs w:val="20"/>
-        </w:rPr>
-        <w:t>(2025)</w:t>
-      </w:r>
+      </w:pPr>
+      <w:hyperlink r:id="rId12" w:history="1">
+        <w:r>
+          <w:rPr>
+            <w:rStyle w:val="Strong"/>
+            <w:rFonts w:ascii="Arial" w:hAnsi="Arial" w:cs="Arial"/>
+            <w:color w:val="000000" w:themeColor="text1"/>
+            <w:sz w:val="20"/>
+            <w:szCs w:val="20"/>
+          </w:rPr>
+          <w:t>TruthfulQA E</w:t>
+        </w:r>
+        <w:r>
+          <w:rPr>
+            <w:rStyle w:val="Strong"/>
+            <w:rFonts w:ascii="Arial" w:hAnsi="Arial" w:cs="Arial"/>
+            <w:color w:val="000000" w:themeColor="text1"/>
+            <w:sz w:val="20"/>
+            <w:szCs w:val="20"/>
+          </w:rPr>
+          <w:t>v</w:t>
+        </w:r>
+        <w:r>
+          <w:rPr>
+            <w:rStyle w:val="Strong"/>
+            <w:rFonts w:ascii="Arial" w:hAnsi="Arial" w:cs="Arial"/>
+            <w:color w:val="000000" w:themeColor="text1"/>
+            <w:sz w:val="20"/>
+            <w:szCs w:val="20"/>
+          </w:rPr>
+          <w:t>aluation Pipeline — LLM Truthfulness Scoring</w:t>
+        </w:r>
+        <w:r>
+          <w:rPr>
+            <w:rStyle w:val="Strong"/>
+            <w:rFonts w:ascii="Arial" w:hAnsi="Arial" w:cs="Arial"/>
+            <w:color w:val="000000" w:themeColor="text1"/>
+            <w:sz w:val="20"/>
+            <w:szCs w:val="20"/>
+          </w:rPr>
+          <w:t xml:space="preserve"> </w:t>
+        </w:r>
+        <w:r>
+          <w:rPr>
+            <w:rStyle w:val="Strong"/>
+            <w:rFonts w:ascii="Arial" w:hAnsi="Arial" w:cs="Arial"/>
+            <w:b w:val="0"/>
+            <w:bCs w:val="0"/>
+            <w:i/>
+            <w:iCs/>
+            <w:color w:val="000000" w:themeColor="text1"/>
+            <w:sz w:val="20"/>
+            <w:szCs w:val="20"/>
+          </w:rPr>
+          <w:t xml:space="preserve">— </w:t>
+        </w:r>
+        <w:r>
+          <w:rPr>
+            <w:rStyle w:val="Strong"/>
+            <w:rFonts w:ascii="Arial" w:hAnsi="Arial" w:cs="Arial"/>
+            <w:b w:val="0"/>
+            <w:bCs w:val="0"/>
+            <w:i/>
+            <w:iCs/>
+            <w:color w:val="000000" w:themeColor="text1"/>
+            <w:sz w:val="20"/>
+            <w:szCs w:val="20"/>
+          </w:rPr>
+          <w:t>(2025)</w:t>
+        </w:r>
+      </w:hyperlink>
     </w:p>
     <w:p>
       <w:pPr>
@@ -2550,7 +2549,25 @@
           <w:sz w:val="20"/>
           <w:szCs w:val="20"/>
         </w:rPr>
-        <w:t xml:space="preserve"> factual accuracy on TruthfulQA using DistilBERT truth classifier, achieving ~84% truthfulness.</w:t>
+        <w:t xml:space="preserve"> factual accuracy on TruthfulQA using </w:t>
+      </w:r>
+      <w:proofErr w:type="spellStart"/>
+      <w:r>
+        <w:rPr>
+          <w:rFonts w:ascii="Arial" w:hAnsi="Arial" w:cs="Arial"/>
+          <w:sz w:val="20"/>
+          <w:szCs w:val="20"/>
+        </w:rPr>
+        <w:t>DistilBERT</w:t>
+      </w:r>
+      <w:proofErr w:type="spellEnd"/>
+      <w:r>
+        <w:rPr>
+          <w:rFonts w:ascii="Arial" w:hAnsi="Arial" w:cs="Arial"/>
+          <w:sz w:val="20"/>
+          <w:szCs w:val="20"/>
+        </w:rPr>
+        <w:t xml:space="preserve"> truth classifier, achieving ~84% truthfulness.</w:t>
       </w:r>
     </w:p>
     <w:p>
@@ -2565,88 +2582,83 @@
         <w:rPr>
           <w:rStyle w:val="Strong"/>
           <w:rFonts w:ascii="Arial" w:hAnsi="Arial" w:cs="Arial"/>
-          <w:b w:val="0"/>
-          <w:bCs w:val="0"/>
-          <w:sz w:val="20"/>
-          <w:szCs w:val="20"/>
-        </w:rPr>
-      </w:pPr>
-      <w:r>
-        <w:rPr>
-          <w:rStyle w:val="Strong"/>
-          <w:rFonts w:ascii="Arial" w:hAnsi="Arial" w:cs="Arial"/>
           <w:color w:val="000000" w:themeColor="text1"/>
           <w:sz w:val="20"/>
           <w:szCs w:val="20"/>
         </w:rPr>
-        <w:t>Multi-Class Depression Detection</w:t>
-      </w:r>
-      <w:r>
-        <w:rPr>
-          <w:rStyle w:val="Strong"/>
-          <w:rFonts w:ascii="Arial" w:hAnsi="Arial" w:cs="Arial"/>
-          <w:color w:val="000000" w:themeColor="text1"/>
-          <w:sz w:val="20"/>
-          <w:szCs w:val="20"/>
-        </w:rPr>
-        <w:t xml:space="preserve"> using BERT</w:t>
-      </w:r>
-      <w:r>
-        <w:rPr>
-          <w:rStyle w:val="Strong"/>
-          <w:rFonts w:ascii="Arial" w:hAnsi="Arial" w:cs="Arial"/>
-          <w:color w:val="000000" w:themeColor="text1"/>
-          <w:sz w:val="20"/>
-          <w:szCs w:val="20"/>
-        </w:rPr>
-        <w:t xml:space="preserve"> </w:t>
-      </w:r>
-      <w:r>
-        <w:rPr>
-          <w:rFonts w:ascii="Arial" w:hAnsi="Arial" w:cs="Arial"/>
-          <w:sz w:val="20"/>
-          <w:szCs w:val="20"/>
-        </w:rPr>
-        <w:t>—</w:t>
-      </w:r>
-      <w:r>
-        <w:rPr>
-          <w:rStyle w:val="Strong"/>
-          <w:rFonts w:ascii="Arial" w:hAnsi="Arial" w:cs="Arial"/>
-          <w:color w:val="000000" w:themeColor="text1"/>
-          <w:sz w:val="20"/>
-          <w:szCs w:val="20"/>
-        </w:rPr>
-        <w:t xml:space="preserve"> </w:t>
-      </w:r>
-      <w:r>
-        <w:rPr>
-          <w:rStyle w:val="Strong"/>
-          <w:rFonts w:ascii="Arial" w:hAnsi="Arial" w:cs="Arial"/>
-          <w:b w:val="0"/>
-          <w:bCs w:val="0"/>
-          <w:i/>
-          <w:iCs/>
-          <w:color w:val="000000" w:themeColor="text1"/>
-          <w:sz w:val="20"/>
-          <w:szCs w:val="20"/>
-        </w:rPr>
-        <w:t>(2025</w:t>
-      </w:r>
-      <w:r>
-        <w:rPr>
-          <w:rStyle w:val="Strong"/>
-          <w:rFonts w:ascii="Arial" w:hAnsi="Arial" w:cs="Arial"/>
-          <w:b w:val="0"/>
-          <w:bCs w:val="0"/>
-          <w:i/>
-          <w:iCs/>
-          <w:color w:val="000000" w:themeColor="text1"/>
-          <w:sz w:val="20"/>
-          <w:szCs w:val="20"/>
-        </w:rPr>
-        <w:t>)</w:t>
-      </w:r>
+      </w:pPr>
+      <w:hyperlink r:id="rId13" w:history="1">
+        <w:r>
+          <w:rPr>
+            <w:rStyle w:val="Strong"/>
+            <w:rFonts w:ascii="Arial" w:hAnsi="Arial" w:cs="Arial"/>
+            <w:sz w:val="20"/>
+            <w:szCs w:val="20"/>
+          </w:rPr>
+          <w:t>Multi-Class Depression Detection</w:t>
+        </w:r>
+        <w:r>
+          <w:rPr>
+            <w:rStyle w:val="Strong"/>
+            <w:rFonts w:ascii="Arial" w:hAnsi="Arial" w:cs="Arial"/>
+            <w:sz w:val="20"/>
+            <w:szCs w:val="20"/>
+          </w:rPr>
+          <w:t xml:space="preserve"> using BERT</w:t>
+        </w:r>
+        <w:r>
+          <w:rPr>
+            <w:rStyle w:val="Strong"/>
+            <w:rFonts w:ascii="Arial" w:hAnsi="Arial" w:cs="Arial"/>
+            <w:b w:val="0"/>
+            <w:bCs w:val="0"/>
+            <w:i/>
+            <w:iCs/>
+            <w:sz w:val="20"/>
+            <w:szCs w:val="20"/>
+          </w:rPr>
+          <w:t xml:space="preserve"> </w:t>
+        </w:r>
+        <w:r>
+          <w:rPr>
+            <w:rStyle w:val="Strong"/>
+            <w:rFonts w:ascii="Arial" w:hAnsi="Arial" w:cs="Arial"/>
+            <w:b w:val="0"/>
+            <w:bCs w:val="0"/>
+            <w:i/>
+            <w:iCs/>
+            <w:sz w:val="20"/>
+            <w:szCs w:val="20"/>
+          </w:rPr>
+          <w:t>—</w:t>
+        </w:r>
+        <w:r>
+          <w:rPr>
+            <w:rStyle w:val="Strong"/>
+            <w:rFonts w:ascii="Arial" w:hAnsi="Arial" w:cs="Arial"/>
+            <w:b w:val="0"/>
+            <w:bCs w:val="0"/>
+            <w:i/>
+            <w:iCs/>
+            <w:sz w:val="20"/>
+            <w:szCs w:val="20"/>
+          </w:rPr>
+          <w:t xml:space="preserve"> (2025</w:t>
+        </w:r>
+        <w:r>
+          <w:rPr>
+            <w:rStyle w:val="Strong"/>
+            <w:rFonts w:ascii="Arial" w:hAnsi="Arial" w:cs="Arial"/>
+            <w:b w:val="0"/>
+            <w:bCs w:val="0"/>
+            <w:i/>
+            <w:iCs/>
+            <w:sz w:val="20"/>
+            <w:szCs w:val="20"/>
+          </w:rPr>
+          <w:t>)</w:t>
+        </w:r>
+      </w:hyperlink>
     </w:p>
     <w:p>
       <w:pPr>
@@ -2692,60 +2704,44 @@
         <w:pStyle w:val="ListParagraph"/>
         <w:numPr>
           <w:ilvl w:val="0"/>
-          <w:numId w:val="73"/>
+          <w:numId w:val="67"/>
         </w:numPr>
         <w:spacing w:after="0" w:line="240" w:lineRule="auto"/>
+        <w:contextualSpacing w:val="0"/>
         <w:rPr>
           <w:rStyle w:val="Strong"/>
           <w:rFonts w:ascii="Arial" w:hAnsi="Arial" w:cs="Arial"/>
-          <w:b w:val="0"/>
-          <w:bCs w:val="0"/>
-          <w:sz w:val="20"/>
-          <w:szCs w:val="20"/>
-        </w:rPr>
-      </w:pPr>
-      <w:r>
-        <w:rPr>
-          <w:rStyle w:val="Strong"/>
-          <w:rFonts w:ascii="Arial" w:hAnsi="Arial" w:cs="Arial"/>
           <w:color w:val="000000" w:themeColor="text1"/>
           <w:sz w:val="20"/>
           <w:szCs w:val="20"/>
         </w:rPr>
-        <w:t xml:space="preserve">Air Quality Index Forecasting &amp; Anomaly Detection </w:t>
-      </w:r>
-      <w:r>
-        <w:rPr>
-          <w:rFonts w:ascii="Arial" w:hAnsi="Arial" w:cs="Arial"/>
-          <w:sz w:val="20"/>
-          <w:szCs w:val="20"/>
-        </w:rPr>
-        <w:t>—</w:t>
-      </w:r>
-      <w:r>
-        <w:rPr>
-          <w:rStyle w:val="Strong"/>
-          <w:rFonts w:ascii="Arial" w:hAnsi="Arial" w:cs="Arial"/>
-          <w:color w:val="000000" w:themeColor="text1"/>
-          <w:sz w:val="20"/>
-          <w:szCs w:val="20"/>
-        </w:rPr>
-        <w:t xml:space="preserve"> </w:t>
-      </w:r>
-      <w:r>
-        <w:rPr>
-          <w:rStyle w:val="Strong"/>
-          <w:rFonts w:ascii="Arial" w:hAnsi="Arial" w:cs="Arial"/>
-          <w:b w:val="0"/>
-          <w:bCs w:val="0"/>
-          <w:i/>
-          <w:iCs/>
-          <w:color w:val="000000" w:themeColor="text1"/>
-          <w:sz w:val="20"/>
-          <w:szCs w:val="20"/>
-        </w:rPr>
-        <w:t>(2025)</w:t>
-      </w:r>
+      </w:pPr>
+      <w:hyperlink r:id="rId14" w:history="1">
+        <w:r>
+          <w:rPr>
+            <w:rStyle w:val="Strong"/>
+            <w:rFonts w:ascii="Arial" w:hAnsi="Arial" w:cs="Arial"/>
+            <w:color w:val="000000" w:themeColor="text1"/>
+            <w:sz w:val="20"/>
+            <w:szCs w:val="20"/>
+          </w:rPr>
+          <w:t xml:space="preserve">Air Quality Index Forecasting &amp; Anomaly Detection — </w:t>
+        </w:r>
+        <w:r>
+          <w:rPr>
+            <w:rStyle w:val="Strong"/>
+            <w:rFonts w:ascii="Arial" w:hAnsi="Arial" w:cs="Arial"/>
+            <w:b w:val="0"/>
+            <w:bCs w:val="0"/>
+            <w:i/>
+            <w:iCs/>
+            <w:color w:val="000000" w:themeColor="text1"/>
+            <w:sz w:val="20"/>
+            <w:szCs w:val="20"/>
+          </w:rPr>
+          <w:t>(2025)</w:t>
+        </w:r>
+      </w:hyperlink>
     </w:p>
     <w:p>
       <w:pPr>
@@ -2795,96 +2791,84 @@
         <w:pStyle w:val="ListParagraph"/>
         <w:numPr>
           <w:ilvl w:val="0"/>
-          <w:numId w:val="68"/>
+          <w:numId w:val="67"/>
         </w:numPr>
         <w:spacing w:after="0" w:line="240" w:lineRule="auto"/>
         <w:contextualSpacing w:val="0"/>
         <w:rPr>
           <w:rStyle w:val="Strong"/>
           <w:rFonts w:ascii="Arial" w:hAnsi="Arial" w:cs="Arial"/>
-          <w:b w:val="0"/>
-          <w:bCs w:val="0"/>
-          <w:i/>
-          <w:iCs/>
           <w:color w:val="000000" w:themeColor="text1"/>
           <w:sz w:val="20"/>
           <w:szCs w:val="20"/>
         </w:rPr>
       </w:pPr>
-      <w:proofErr w:type="spellStart"/>
-      <w:r>
-        <w:rPr>
-          <w:rStyle w:val="Strong"/>
-          <w:rFonts w:ascii="Arial" w:hAnsi="Arial" w:cs="Arial"/>
-          <w:color w:val="000000" w:themeColor="text1"/>
-          <w:sz w:val="20"/>
-          <w:szCs w:val="20"/>
-        </w:rPr>
-        <w:t>UniChat</w:t>
-      </w:r>
-      <w:proofErr w:type="spellEnd"/>
-      <w:r>
-        <w:rPr>
-          <w:rStyle w:val="Strong"/>
-          <w:rFonts w:ascii="Arial" w:hAnsi="Arial" w:cs="Arial"/>
-          <w:color w:val="000000" w:themeColor="text1"/>
-          <w:sz w:val="20"/>
-          <w:szCs w:val="20"/>
-        </w:rPr>
-        <w:t xml:space="preserve"> </w:t>
-      </w:r>
-      <w:r>
-        <w:rPr>
-          <w:rStyle w:val="Strong"/>
-          <w:rFonts w:ascii="Arial" w:hAnsi="Arial" w:cs="Arial"/>
-          <w:color w:val="000000" w:themeColor="text1"/>
-          <w:sz w:val="20"/>
-          <w:szCs w:val="20"/>
-        </w:rPr>
-        <w:t>-</w:t>
-      </w:r>
-      <w:r>
-        <w:rPr>
-          <w:rStyle w:val="Strong"/>
-          <w:rFonts w:ascii="Arial" w:hAnsi="Arial" w:cs="Arial"/>
-          <w:color w:val="000000" w:themeColor="text1"/>
-          <w:sz w:val="20"/>
-          <w:szCs w:val="20"/>
-        </w:rPr>
-        <w:t xml:space="preserve"> Multilingual Chat with Sentiment AI </w:t>
-      </w:r>
-      <w:r>
-        <w:rPr>
-          <w:rFonts w:ascii="Arial" w:hAnsi="Arial" w:cs="Arial"/>
-          <w:sz w:val="20"/>
-          <w:szCs w:val="20"/>
-        </w:rPr>
-        <w:t>—</w:t>
-      </w:r>
-      <w:r>
-        <w:rPr>
-          <w:rStyle w:val="Strong"/>
-          <w:rFonts w:ascii="Arial" w:hAnsi="Arial" w:cs="Arial"/>
-          <w:color w:val="000000" w:themeColor="text1"/>
-          <w:sz w:val="20"/>
-          <w:szCs w:val="20"/>
-        </w:rPr>
-        <w:t xml:space="preserve"> </w:t>
-      </w:r>
-      <w:r>
-        <w:rPr>
-          <w:rStyle w:val="Strong"/>
-          <w:rFonts w:ascii="Arial" w:hAnsi="Arial" w:cs="Arial"/>
-          <w:b w:val="0"/>
-          <w:bCs w:val="0"/>
-          <w:i/>
-          <w:iCs/>
-          <w:color w:val="000000" w:themeColor="text1"/>
-          <w:sz w:val="20"/>
-          <w:szCs w:val="20"/>
-        </w:rPr>
-        <w:t>(2025)</w:t>
-      </w:r>
+      <w:hyperlink r:id="rId15" w:history="1">
+        <w:proofErr w:type="spellStart"/>
+        <w:r>
+          <w:rPr>
+            <w:rStyle w:val="Strong"/>
+            <w:rFonts w:ascii="Arial" w:hAnsi="Arial" w:cs="Arial"/>
+            <w:color w:val="000000" w:themeColor="text1"/>
+            <w:sz w:val="20"/>
+            <w:szCs w:val="20"/>
+          </w:rPr>
+          <w:t>UniChat</w:t>
+        </w:r>
+        <w:proofErr w:type="spellEnd"/>
+        <w:r>
+          <w:rPr>
+            <w:rStyle w:val="Strong"/>
+            <w:rFonts w:ascii="Arial" w:hAnsi="Arial" w:cs="Arial"/>
+            <w:color w:val="000000" w:themeColor="text1"/>
+            <w:sz w:val="20"/>
+            <w:szCs w:val="20"/>
+          </w:rPr>
+          <w:t xml:space="preserve"> - Multilingual Chat with Sentiment AI</w:t>
+        </w:r>
+        <w:r>
+          <w:rPr>
+            <w:rStyle w:val="Strong"/>
+            <w:rFonts w:ascii="Arial" w:hAnsi="Arial" w:cs="Arial"/>
+            <w:b w:val="0"/>
+            <w:bCs w:val="0"/>
+            <w:i/>
+            <w:iCs/>
+            <w:color w:val="000000" w:themeColor="text1"/>
+            <w:sz w:val="20"/>
+            <w:szCs w:val="20"/>
+          </w:rPr>
+          <w:t xml:space="preserve"> </w:t>
+        </w:r>
+        <w:r>
+          <w:rPr>
+            <w:rStyle w:val="Strong"/>
+            <w:rFonts w:ascii="Arial" w:hAnsi="Arial" w:cs="Arial"/>
+            <w:b w:val="0"/>
+            <w:bCs w:val="0"/>
+            <w:i/>
+            <w:iCs/>
+            <w:color w:val="000000" w:themeColor="text1"/>
+            <w:sz w:val="20"/>
+            <w:szCs w:val="20"/>
+          </w:rPr>
+          <w:t xml:space="preserve">— </w:t>
+        </w:r>
+        <w:r>
+          <w:rPr>
+            <w:rStyle w:val="Strong"/>
+            <w:rFonts w:ascii="Arial" w:hAnsi="Arial" w:cs="Arial"/>
+            <w:b w:val="0"/>
+            <w:bCs w:val="0"/>
+            <w:i/>
+            <w:iCs/>
+            <w:color w:val="000000" w:themeColor="text1"/>
+            <w:sz w:val="20"/>
+            <w:szCs w:val="20"/>
+          </w:rPr>
+          <w:t>(2025)</w:t>
+        </w:r>
+      </w:hyperlink>
     </w:p>
     <w:p>
       <w:pPr>
@@ -2956,72 +2940,58 @@
         <w:pStyle w:val="ListParagraph"/>
         <w:numPr>
           <w:ilvl w:val="0"/>
-          <w:numId w:val="68"/>
+          <w:numId w:val="67"/>
         </w:numPr>
         <w:spacing w:after="0" w:line="240" w:lineRule="auto"/>
         <w:contextualSpacing w:val="0"/>
         <w:rPr>
           <w:rStyle w:val="Strong"/>
           <w:rFonts w:ascii="Arial" w:hAnsi="Arial" w:cs="Arial"/>
-          <w:b w:val="0"/>
-          <w:bCs w:val="0"/>
-          <w:i/>
-          <w:iCs/>
           <w:color w:val="000000" w:themeColor="text1"/>
           <w:sz w:val="20"/>
           <w:szCs w:val="20"/>
         </w:rPr>
       </w:pPr>
-      <w:r>
-        <w:rPr>
-          <w:rStyle w:val="Strong"/>
-          <w:rFonts w:ascii="Arial" w:hAnsi="Arial" w:cs="Arial"/>
-          <w:color w:val="000000" w:themeColor="text1"/>
-          <w:sz w:val="20"/>
-          <w:szCs w:val="20"/>
-        </w:rPr>
-        <w:t>AI Resume Chatbot Twin (RAG + Llama 3)</w:t>
-      </w:r>
-      <w:r>
-        <w:rPr>
-          <w:rFonts w:ascii="Arial" w:hAnsi="Arial" w:cs="Arial"/>
-          <w:sz w:val="20"/>
-          <w:szCs w:val="20"/>
-        </w:rPr>
-        <w:t xml:space="preserve"> </w:t>
-      </w:r>
-      <w:r>
-        <w:rPr>
-          <w:rFonts w:ascii="Arial" w:hAnsi="Arial" w:cs="Arial"/>
-          <w:sz w:val="20"/>
-          <w:szCs w:val="20"/>
-        </w:rPr>
-        <w:t>—</w:t>
-      </w:r>
-      <w:r>
-        <w:rPr>
-          <w:rStyle w:val="Strong"/>
-          <w:rFonts w:ascii="Arial" w:hAnsi="Arial" w:cs="Arial"/>
-          <w:color w:val="000000" w:themeColor="text1"/>
-          <w:sz w:val="20"/>
-          <w:szCs w:val="20"/>
-        </w:rPr>
-        <w:t xml:space="preserve"> </w:t>
-      </w:r>
-      <w:r>
-        <w:rPr>
-          <w:rStyle w:val="Strong"/>
-          <w:rFonts w:ascii="Arial" w:hAnsi="Arial" w:cs="Arial"/>
-          <w:b w:val="0"/>
-          <w:bCs w:val="0"/>
-          <w:i/>
-          <w:iCs/>
-          <w:color w:val="000000" w:themeColor="text1"/>
-          <w:sz w:val="20"/>
-          <w:szCs w:val="20"/>
-        </w:rPr>
-        <w:t>(2025)</w:t>
-      </w:r>
+      <w:hyperlink r:id="rId16" w:history="1">
+        <w:r>
+          <w:rPr>
+            <w:rStyle w:val="Strong"/>
+            <w:rFonts w:ascii="Arial" w:hAnsi="Arial" w:cs="Arial"/>
+            <w:color w:val="000000" w:themeColor="text1"/>
+            <w:sz w:val="20"/>
+            <w:szCs w:val="20"/>
+          </w:rPr>
+          <w:t xml:space="preserve">AI Resume Chatbot Twin (RAG + Llama 3) </w:t>
+        </w:r>
+        <w:r>
+          <w:rPr>
+            <w:rStyle w:val="Strong"/>
+            <w:rFonts w:ascii="Arial" w:hAnsi="Arial" w:cs="Arial"/>
+            <w:b w:val="0"/>
+            <w:bCs w:val="0"/>
+            <w:i/>
+            <w:iCs/>
+            <w:color w:val="000000" w:themeColor="text1"/>
+            <w:sz w:val="20"/>
+            <w:szCs w:val="20"/>
+          </w:rPr>
+          <w:t>—</w:t>
+        </w:r>
+        <w:r>
+          <w:rPr>
+            <w:rStyle w:val="Strong"/>
+            <w:rFonts w:ascii="Arial" w:hAnsi="Arial" w:cs="Arial"/>
+            <w:b w:val="0"/>
+            <w:bCs w:val="0"/>
+            <w:i/>
+            <w:iCs/>
+            <w:color w:val="000000" w:themeColor="text1"/>
+            <w:sz w:val="20"/>
+            <w:szCs w:val="20"/>
+          </w:rPr>
+          <w:t xml:space="preserve"> (2025)</w:t>
+        </w:r>
+      </w:hyperlink>
     </w:p>
     <w:p>
       <w:pPr>
@@ -3077,7 +3047,25 @@
           <w:sz w:val="20"/>
           <w:szCs w:val="20"/>
         </w:rPr>
-        <w:t xml:space="preserve">based RAG chatbot using all-MiniLM embeddings and JSON </w:t>
+        <w:t>based RAG chatbot using all-</w:t>
+      </w:r>
+      <w:proofErr w:type="spellStart"/>
+      <w:r>
+        <w:rPr>
+          <w:rFonts w:ascii="Arial" w:hAnsi="Arial" w:cs="Arial"/>
+          <w:sz w:val="20"/>
+          <w:szCs w:val="20"/>
+        </w:rPr>
+        <w:t>MiniLM</w:t>
+      </w:r>
+      <w:proofErr w:type="spellEnd"/>
+      <w:r>
+        <w:rPr>
+          <w:rFonts w:ascii="Arial" w:hAnsi="Arial" w:cs="Arial"/>
+          <w:sz w:val="20"/>
+          <w:szCs w:val="20"/>
+        </w:rPr>
+        <w:t xml:space="preserve"> embeddings and JSON </w:t>
       </w:r>
       <w:r>
         <w:rPr>
@@ -3101,7 +3089,7 @@
         <w:pStyle w:val="ListParagraph"/>
         <w:numPr>
           <w:ilvl w:val="0"/>
-          <w:numId w:val="69"/>
+          <w:numId w:val="67"/>
         </w:numPr>
         <w:spacing w:after="0" w:line="240" w:lineRule="auto"/>
         <w:contextualSpacing w:val="0"/>
@@ -3112,58 +3100,42 @@
           <w:szCs w:val="20"/>
         </w:rPr>
       </w:pPr>
-      <w:r>
-        <w:rPr>
-          <w:rStyle w:val="Strong"/>
-          <w:rFonts w:ascii="Arial" w:hAnsi="Arial" w:cs="Arial"/>
-          <w:color w:val="000000" w:themeColor="text1"/>
-          <w:sz w:val="20"/>
-          <w:szCs w:val="20"/>
-        </w:rPr>
-        <w:t>Dynamic Attendance Manager</w:t>
-      </w:r>
-      <w:r>
-        <w:rPr>
-          <w:rStyle w:val="Strong"/>
-          <w:rFonts w:ascii="Arial" w:hAnsi="Arial" w:cs="Arial"/>
-          <w:color w:val="000000" w:themeColor="text1"/>
-          <w:sz w:val="20"/>
-          <w:szCs w:val="20"/>
-        </w:rPr>
-        <w:t xml:space="preserve"> </w:t>
-      </w:r>
-      <w:r>
-        <w:rPr>
-          <w:rFonts w:ascii="Arial" w:hAnsi="Arial" w:cs="Arial"/>
-          <w:sz w:val="20"/>
-          <w:szCs w:val="20"/>
-        </w:rPr>
-        <w:t>—</w:t>
-      </w:r>
-      <w:r>
-        <w:rPr>
-          <w:rStyle w:val="Strong"/>
-          <w:rFonts w:ascii="Arial" w:hAnsi="Arial" w:cs="Arial"/>
-          <w:color w:val="000000" w:themeColor="text1"/>
-          <w:sz w:val="20"/>
-          <w:szCs w:val="20"/>
-        </w:rPr>
-        <w:t xml:space="preserve"> </w:t>
-      </w:r>
-      <w:r>
-        <w:rPr>
-          <w:rStyle w:val="Strong"/>
-          <w:rFonts w:ascii="Arial" w:hAnsi="Arial" w:cs="Arial"/>
-          <w:b w:val="0"/>
-          <w:bCs w:val="0"/>
-          <w:i/>
-          <w:iCs/>
-          <w:color w:val="000000" w:themeColor="text1"/>
-          <w:sz w:val="20"/>
-          <w:szCs w:val="20"/>
-        </w:rPr>
-        <w:t>(2019)</w:t>
-      </w:r>
+      <w:hyperlink r:id="rId17" w:history="1">
+        <w:r>
+          <w:rPr>
+            <w:rStyle w:val="Strong"/>
+            <w:rFonts w:ascii="Arial" w:hAnsi="Arial" w:cs="Arial"/>
+            <w:color w:val="000000" w:themeColor="text1"/>
+            <w:sz w:val="20"/>
+            <w:szCs w:val="20"/>
+          </w:rPr>
+          <w:t>Dynamic Attendance Manager</w:t>
+        </w:r>
+        <w:r>
+          <w:rPr>
+            <w:rStyle w:val="Strong"/>
+            <w:rFonts w:ascii="Arial" w:hAnsi="Arial" w:cs="Arial"/>
+            <w:color w:val="000000" w:themeColor="text1"/>
+            <w:sz w:val="20"/>
+            <w:szCs w:val="20"/>
+          </w:rPr>
+          <w:t xml:space="preserve"> </w:t>
+        </w:r>
+        <w:r>
+          <w:rPr>
+            <w:rStyle w:val="Strong"/>
+            <w:rFonts w:ascii="Arial" w:hAnsi="Arial" w:cs="Arial"/>
+            <w:b w:val="0"/>
+            <w:bCs w:val="0"/>
+            <w:i/>
+            <w:iCs/>
+            <w:color w:val="000000" w:themeColor="text1"/>
+            <w:sz w:val="20"/>
+            <w:szCs w:val="20"/>
+          </w:rPr>
+          <w:t>— (2019)</w:t>
+        </w:r>
+      </w:hyperlink>
     </w:p>
     <w:p>
       <w:pPr>
@@ -3319,7 +3291,18 @@
           <w:sz w:val="20"/>
           <w:szCs w:val="20"/>
         </w:rPr>
-        <w:t xml:space="preserve"> — LinkedIn Learning (2025)</w:t>
+        <w:t xml:space="preserve"> — LinkedIn Learning </w:t>
+      </w:r>
+      <w:r>
+        <w:rPr>
+          <w:rFonts w:ascii="Arial" w:hAnsi="Arial" w:cs="Arial"/>
+          <w:i/>
+          <w:iCs/>
+          <w:color w:val="000000" w:themeColor="text1"/>
+          <w:sz w:val="20"/>
+          <w:szCs w:val="20"/>
+        </w:rPr>
+        <w:t>(2025)</w:t>
       </w:r>
     </w:p>
     <w:p>
@@ -3336,6 +3319,8 @@
           <w:rFonts w:ascii="Arial" w:hAnsi="Arial" w:cs="Arial"/>
           <w:b/>
           <w:bCs/>
+          <w:i/>
+          <w:iCs/>
           <w:color w:val="000000" w:themeColor="text1"/>
           <w:sz w:val="20"/>
           <w:szCs w:val="20"/>
@@ -3381,20 +3366,35 @@
           <w:sz w:val="20"/>
           <w:szCs w:val="20"/>
         </w:rPr>
-        <w:t xml:space="preserve"> — LinkedIn Learning (2025</w:t>
-      </w:r>
-      <w:r>
-        <w:rPr>
-          <w:rFonts w:ascii="Arial" w:hAnsi="Arial" w:cs="Arial"/>
+        <w:t xml:space="preserve"> — LinkedIn Learning </w:t>
+      </w:r>
+      <w:r>
+        <w:rPr>
+          <w:rFonts w:ascii="Arial" w:hAnsi="Arial" w:cs="Arial"/>
+          <w:i/>
+          <w:iCs/>
           <w:color w:val="000000" w:themeColor="text1"/>
           <w:sz w:val="20"/>
           <w:szCs w:val="20"/>
         </w:rPr>
+        <w:t>(2025</w:t>
+      </w:r>
+      <w:r>
+        <w:rPr>
+          <w:rFonts w:ascii="Arial" w:hAnsi="Arial" w:cs="Arial"/>
+          <w:i/>
+          <w:iCs/>
+          <w:color w:val="000000" w:themeColor="text1"/>
+          <w:sz w:val="20"/>
+          <w:szCs w:val="20"/>
+        </w:rPr>
         <w:t>)</w:t>
       </w:r>
       <w:r>
         <w:rPr>
           <w:rFonts w:ascii="Arial" w:hAnsi="Arial" w:cs="Arial"/>
+          <w:i/>
+          <w:iCs/>
           <w:color w:val="000000" w:themeColor="text1"/>
           <w:sz w:val="20"/>
           <w:szCs w:val="20"/>
@@ -3404,6 +3404,8 @@
       <w:r>
         <w:rPr>
           <w:rFonts w:ascii="Arial" w:hAnsi="Arial" w:cs="Arial"/>
+          <w:i/>
+          <w:iCs/>
           <w:sz w:val="20"/>
           <w:szCs w:val="20"/>
         </w:rPr>
@@ -5090,8 +5092,8 @@
   <w:abstractNum w:abstractNumId="14" w15:restartNumberingAfterBreak="0">
     <w:nsid w:val="1D806278"/>
     <w:multiLevelType w:val="hybridMultilevel"/>
-    <w:tmpl w:val="2780AE46"/>
-    <w:lvl w:ilvl="0" w:tplc="04090005">
+    <w:tmpl w:val="8DC2C7B0"/>
+    <w:lvl w:ilvl="0" w:tplc="3204398E">
       <w:start w:val="1"/>
       <w:numFmt w:val="bullet"/>
       <w:lvlText w:val=""/>
@@ -5101,6 +5103,8 @@
       </w:pPr>
       <w:rPr>
         <w:rFonts w:ascii="Wingdings" w:hAnsi="Wingdings" w:hint="default"/>
+        <w:sz w:val="20"/>
+        <w:szCs w:val="20"/>
       </w:rPr>
     </w:lvl>
     <w:lvl w:ilvl="1" w:tplc="04090003" w:tentative="1">

</xml_diff>

<commit_message>
updated aai portfolio link for aai resume
</commit_message>
<xml_diff>
--- a/Resume_Sudhanshu_Kakkar.docx
+++ b/Resume_Sudhanshu_Kakkar.docx
@@ -217,18 +217,28 @@
         </w:rPr>
         <w:t xml:space="preserve">Portfolio: </w:t>
       </w:r>
-      <w:hyperlink r:id="rId10" w:history="1">
-        <w:r>
-          <w:rPr>
-            <w:rStyle w:val="Hyperlink"/>
-            <w:rFonts w:ascii="Arial" w:hAnsi="Arial" w:cs="Arial"/>
-            <w:color w:val="4C94D8" w:themeColor="text2" w:themeTint="80"/>
-            <w:sz w:val="19"/>
-            <w:szCs w:val="19"/>
-          </w:rPr>
-          <w:t>emsudhanshu.github.io/portfolio</w:t>
-        </w:r>
-      </w:hyperlink>
+      <w:r>
+        <w:fldChar w:fldCharType="begin"/>
+      </w:r>
+      <w:r>
+        <w:instrText>HYPERLINK "https://emsudhanshu.github.io/portfolio?r=aai"</w:instrText>
+      </w:r>
+      <w:r>
+        <w:fldChar w:fldCharType="separate"/>
+      </w:r>
+      <w:r>
+        <w:rPr>
+          <w:rStyle w:val="Hyperlink"/>
+          <w:rFonts w:ascii="Arial" w:hAnsi="Arial" w:cs="Arial"/>
+          <w:color w:val="4C94D8" w:themeColor="text2" w:themeTint="80"/>
+          <w:sz w:val="19"/>
+          <w:szCs w:val="19"/>
+        </w:rPr>
+        <w:t>emsudhanshu.github.io/portfolio</w:t>
+      </w:r>
+      <w:r>
+        <w:fldChar w:fldCharType="end"/>
+      </w:r>
       <w:r>
         <w:rPr>
           <w:rFonts w:ascii="Arial" w:hAnsi="Arial" w:cs="Arial"/>
@@ -262,7 +272,7 @@
         </w:rPr>
         <w:t xml:space="preserve"> </w:t>
       </w:r>
-      <w:hyperlink r:id="rId11" w:history="1">
+      <w:hyperlink r:id="rId10" w:history="1">
         <w:r>
           <w:rPr>
             <w:rStyle w:val="Hyperlink"/>
@@ -2447,7 +2457,7 @@
           <w:szCs w:val="20"/>
         </w:rPr>
       </w:pPr>
-      <w:hyperlink r:id="rId12" w:history="1">
+      <w:hyperlink r:id="rId11" w:history="1">
         <w:r>
           <w:rPr>
             <w:rStyle w:val="Strong"/>
@@ -2456,27 +2466,7 @@
             <w:sz w:val="20"/>
             <w:szCs w:val="20"/>
           </w:rPr>
-          <w:t>TruthfulQA E</w:t>
-        </w:r>
-        <w:r>
-          <w:rPr>
-            <w:rStyle w:val="Strong"/>
-            <w:rFonts w:ascii="Arial" w:hAnsi="Arial" w:cs="Arial"/>
-            <w:color w:val="000000" w:themeColor="text1"/>
-            <w:sz w:val="20"/>
-            <w:szCs w:val="20"/>
-          </w:rPr>
-          <w:t>v</w:t>
-        </w:r>
-        <w:r>
-          <w:rPr>
-            <w:rStyle w:val="Strong"/>
-            <w:rFonts w:ascii="Arial" w:hAnsi="Arial" w:cs="Arial"/>
-            <w:color w:val="000000" w:themeColor="text1"/>
-            <w:sz w:val="20"/>
-            <w:szCs w:val="20"/>
-          </w:rPr>
-          <w:t>aluation Pipeline — LLM Truthfulness Scoring</w:t>
+          <w:t>TruthfulQA Evaluation Pipeline — LLM Truthfulness Scoring</w:t>
         </w:r>
         <w:r>
           <w:rPr>
@@ -2549,7 +2539,25 @@
           <w:sz w:val="20"/>
           <w:szCs w:val="20"/>
         </w:rPr>
-        <w:t xml:space="preserve"> factual accuracy on TruthfulQA using </w:t>
+        <w:t xml:space="preserve"> factual accuracy on </w:t>
+      </w:r>
+      <w:proofErr w:type="spellStart"/>
+      <w:r>
+        <w:rPr>
+          <w:rFonts w:ascii="Arial" w:hAnsi="Arial" w:cs="Arial"/>
+          <w:sz w:val="20"/>
+          <w:szCs w:val="20"/>
+        </w:rPr>
+        <w:t>TruthfulQA</w:t>
+      </w:r>
+      <w:proofErr w:type="spellEnd"/>
+      <w:r>
+        <w:rPr>
+          <w:rFonts w:ascii="Arial" w:hAnsi="Arial" w:cs="Arial"/>
+          <w:sz w:val="20"/>
+          <w:szCs w:val="20"/>
+        </w:rPr>
+        <w:t xml:space="preserve"> using </w:t>
       </w:r>
       <w:proofErr w:type="spellStart"/>
       <w:r>
@@ -2587,7 +2595,7 @@
           <w:szCs w:val="20"/>
         </w:rPr>
       </w:pPr>
-      <w:hyperlink r:id="rId13" w:history="1">
+      <w:hyperlink r:id="rId12" w:history="1">
         <w:r>
           <w:rPr>
             <w:rStyle w:val="Strong"/>
@@ -2716,7 +2724,7 @@
           <w:szCs w:val="20"/>
         </w:rPr>
       </w:pPr>
-      <w:hyperlink r:id="rId14" w:history="1">
+      <w:hyperlink r:id="rId13" w:history="1">
         <w:r>
           <w:rPr>
             <w:rStyle w:val="Strong"/>
@@ -2803,7 +2811,7 @@
           <w:szCs w:val="20"/>
         </w:rPr>
       </w:pPr>
-      <w:hyperlink r:id="rId15" w:history="1">
+      <w:hyperlink r:id="rId14" w:history="1">
         <w:proofErr w:type="spellStart"/>
         <w:r>
           <w:rPr>
@@ -2952,7 +2960,7 @@
           <w:szCs w:val="20"/>
         </w:rPr>
       </w:pPr>
-      <w:hyperlink r:id="rId16" w:history="1">
+      <w:hyperlink r:id="rId15" w:history="1">
         <w:r>
           <w:rPr>
             <w:rStyle w:val="Strong"/>
@@ -2975,21 +2983,7 @@
             <w:sz w:val="20"/>
             <w:szCs w:val="20"/>
           </w:rPr>
-          <w:t>—</w:t>
-        </w:r>
-        <w:r>
-          <w:rPr>
-            <w:rStyle w:val="Strong"/>
-            <w:rFonts w:ascii="Arial" w:hAnsi="Arial" w:cs="Arial"/>
-            <w:b w:val="0"/>
-            <w:bCs w:val="0"/>
-            <w:i/>
-            <w:iCs/>
-            <w:color w:val="000000" w:themeColor="text1"/>
-            <w:sz w:val="20"/>
-            <w:szCs w:val="20"/>
-          </w:rPr>
-          <w:t xml:space="preserve"> (2025)</w:t>
+          <w:t>— (2025)</w:t>
         </w:r>
       </w:hyperlink>
     </w:p>
@@ -3100,7 +3094,7 @@
           <w:szCs w:val="20"/>
         </w:rPr>
       </w:pPr>
-      <w:hyperlink r:id="rId17" w:history="1">
+      <w:hyperlink r:id="rId16" w:history="1">
         <w:r>
           <w:rPr>
             <w:rStyle w:val="Strong"/>

</xml_diff>